<commit_message>
use {} - {} in case of  Liquid Warning: Liquid syntax error
</commit_message>
<xml_diff>
--- a/READ ME.docx
+++ b/READ ME.docx
@@ -2416,7 +2416,7 @@
           <v:shape id="_x0000_i1025" type="#_x0000_t75" style="width:75.5pt;height:49pt" o:ole="">
             <v:imagedata r:id="rId36" o:title=""/>
           </v:shape>
-          <o:OLEObject Type="Embed" ProgID="Package" ShapeID="_x0000_i1025" DrawAspect="Icon" ObjectID="_1646484164" r:id="rId37"/>
+          <o:OLEObject Type="Embed" ProgID="Package" ShapeID="_x0000_i1025" DrawAspect="Icon" ObjectID="_1646554466" r:id="rId37"/>
         </w:object>
       </w:r>
     </w:p>
@@ -2427,9 +2427,133 @@
       <w:pPr>
         <w:pStyle w:val="Heading1"/>
       </w:pPr>
-      <w:proofErr w:type="spellStart"/>
       <w:r>
         <w:lastRenderedPageBreak/>
+        <w:t>Errors and Sol</w:t>
+      </w:r>
+    </w:p>
+    <w:p>
+      <w:pPr>
+        <w:pStyle w:val="Heading2"/>
+      </w:pPr>
+      <w:r>
+        <w:t>Escaping double curly braces inside a markdown code block in Jekyll</w:t>
+      </w:r>
+    </w:p>
+    <w:p>
+      <w:r>
+        <w:t>Escaping double curly braces inside a markdown code block in Jekyll</w:t>
+      </w:r>
+    </w:p>
+    <w:p>
+      <w:pPr>
+        <w:rPr>
+          <w:rFonts w:ascii="Consolas" w:eastAsia="Times New Roman" w:hAnsi="Consolas" w:cs="Courier New"/>
+          <w:color w:val="242729"/>
+          <w:bdr w:val="none" w:sz="0" w:space="0" w:color="auto" w:frame="1"/>
+          <w:lang w:eastAsia="en-US"/>
+        </w:rPr>
+      </w:pPr>
+      <w:r>
+        <w:rPr>
+          <w:rFonts w:ascii="Consolas" w:eastAsia="Times New Roman" w:hAnsi="Consolas" w:cs="Courier New"/>
+          <w:color w:val="242729"/>
+          <w:bdr w:val="none" w:sz="0" w:space="0" w:color="auto" w:frame="1"/>
+          <w:lang w:eastAsia="en-US"/>
+        </w:rPr>
+        <w:t>You're looking for the {% raw %} tag.</w:t>
+      </w:r>
+    </w:p>
+    <w:p>
+      <w:pPr>
+        <w:rPr>
+          <w:rFonts w:ascii="Consolas" w:eastAsia="Times New Roman" w:hAnsi="Consolas" w:cs="Courier New"/>
+          <w:color w:val="242729"/>
+          <w:bdr w:val="none" w:sz="0" w:space="0" w:color="auto" w:frame="1"/>
+          <w:lang w:eastAsia="en-US"/>
+        </w:rPr>
+      </w:pPr>
+      <w:r>
+        <w:rPr>
+          <w:rFonts w:ascii="Consolas" w:eastAsia="Times New Roman" w:hAnsi="Consolas" w:cs="Courier New"/>
+          <w:color w:val="242729"/>
+          <w:bdr w:val="none" w:sz="0" w:space="0" w:color="auto" w:frame="1"/>
+          <w:lang w:eastAsia="en-US"/>
+        </w:rPr>
+        <w:t>{% raw %}</w:t>
+      </w:r>
+    </w:p>
+    <w:p>
+      <w:pPr>
+        <w:rPr>
+          <w:rFonts w:ascii="Consolas" w:eastAsia="Times New Roman" w:hAnsi="Consolas" w:cs="Courier New"/>
+          <w:color w:val="242729"/>
+          <w:bdr w:val="none" w:sz="0" w:space="0" w:color="auto" w:frame="1"/>
+          <w:lang w:eastAsia="en-US"/>
+        </w:rPr>
+      </w:pPr>
+      <w:r>
+        <w:rPr>
+          <w:rFonts w:ascii="Consolas" w:eastAsia="Times New Roman" w:hAnsi="Consolas" w:cs="Courier New"/>
+          <w:color w:val="242729"/>
+          <w:bdr w:val="none" w:sz="0" w:space="0" w:color="auto" w:frame="1"/>
+          <w:lang w:eastAsia="en-US"/>
+        </w:rPr>
+        <w:t>Hello, my name is {{name}}.</w:t>
+      </w:r>
+    </w:p>
+    <w:p>
+      <w:pPr>
+        <w:rPr>
+          <w:rFonts w:ascii="Consolas" w:eastAsia="Times New Roman" w:hAnsi="Consolas" w:cs="Courier New"/>
+          <w:color w:val="242729"/>
+          <w:bdr w:val="none" w:sz="0" w:space="0" w:color="auto" w:frame="1"/>
+          <w:lang w:eastAsia="en-US"/>
+        </w:rPr>
+      </w:pPr>
+      <w:r>
+        <w:rPr>
+          <w:rFonts w:ascii="Consolas" w:eastAsia="Times New Roman" w:hAnsi="Consolas" w:cs="Courier New"/>
+          <w:color w:val="242729"/>
+          <w:bdr w:val="none" w:sz="0" w:space="0" w:color="auto" w:frame="1"/>
+          <w:lang w:eastAsia="en-US"/>
+        </w:rPr>
+        <w:t xml:space="preserve">{% </w:t>
+      </w:r>
+      <w:proofErr w:type="spellStart"/>
+      <w:r>
+        <w:rPr>
+          <w:rFonts w:ascii="Consolas" w:eastAsia="Times New Roman" w:hAnsi="Consolas" w:cs="Courier New"/>
+          <w:color w:val="242729"/>
+          <w:bdr w:val="none" w:sz="0" w:space="0" w:color="auto" w:frame="1"/>
+          <w:lang w:eastAsia="en-US"/>
+        </w:rPr>
+        <w:t>endraw</w:t>
+      </w:r>
+      <w:proofErr w:type="spellEnd"/>
+      <w:r>
+        <w:rPr>
+          <w:rFonts w:ascii="Consolas" w:eastAsia="Times New Roman" w:hAnsi="Consolas" w:cs="Courier New"/>
+          <w:color w:val="242729"/>
+          <w:bdr w:val="none" w:sz="0" w:space="0" w:color="auto" w:frame="1"/>
+          <w:lang w:eastAsia="en-US"/>
+        </w:rPr>
+        <w:t xml:space="preserve"> %}</w:t>
+      </w:r>
+    </w:p>
+    <w:p>
+      <w:bookmarkStart w:id="0" w:name="_GoBack"/>
+      <w:bookmarkEnd w:id="0"/>
+    </w:p>
+    <w:p/>
+    <w:p/>
+    <w:p/>
+    <w:p>
+      <w:pPr>
+        <w:pStyle w:val="Heading1"/>
+      </w:pPr>
+      <w:proofErr w:type="spellStart"/>
+      <w:r>
         <w:t>Tutorialsl</w:t>
       </w:r>
       <w:proofErr w:type="spellEnd"/>
@@ -2532,6 +2656,7 @@
     </w:p>
     <w:p>
       <w:r>
+        <w:lastRenderedPageBreak/>
         <w:t xml:space="preserve">  3.After Split complete save them as .md using </w:t>
       </w:r>
       <w:proofErr w:type="spellStart"/>
@@ -2633,7 +2758,6 @@
     </w:p>
     <w:p>
       <w:r>
-        <w:lastRenderedPageBreak/>
         <w:t xml:space="preserve"> 8.Make sure FileNames.java &amp; list.txt in same folder - Run Java File</w:t>
       </w:r>
     </w:p>
@@ -2717,8 +2841,6 @@
       <w:r>
         <w:t>navigation.yaml</w:t>
       </w:r>
-      <w:bookmarkStart w:id="0" w:name="_GoBack"/>
-      <w:bookmarkEnd w:id="0"/>
       <w:proofErr w:type="spellEnd"/>
     </w:p>
     <w:p/>
@@ -2940,792 +3062,792 @@
         <w:pStyle w:val="Output"/>
       </w:pPr>
       <w:r>
+        <w:t>document.getElementsByClassName('article__header')[0].style.visibility = 'none';</w:t>
+      </w:r>
+    </w:p>
+    <w:p>
+      <w:pPr>
+        <w:pStyle w:val="Output"/>
+      </w:pPr>
+      <w:r>
+        <w:t>document.getElementsByClassName('article__info')[0].style.visibility = 'none';</w:t>
+      </w:r>
+    </w:p>
+    <w:p>
+      <w:pPr>
+        <w:pStyle w:val="Output"/>
+      </w:pPr>
+      <w:r>
+        <w:t xml:space="preserve">alert('load </w:t>
+      </w:r>
+      <w:proofErr w:type="spellStart"/>
+      <w:r>
+        <w:t>comled</w:t>
+      </w:r>
+      <w:proofErr w:type="spellEnd"/>
+      <w:r>
+        <w:t xml:space="preserve"> ... end .......');</w:t>
+      </w:r>
+    </w:p>
+    <w:p>
+      <w:pPr>
+        <w:pStyle w:val="Output"/>
+      </w:pPr>
+      <w:r>
+        <w:t>}</w:t>
+      </w:r>
+    </w:p>
+    <w:p>
+      <w:pPr>
+        <w:pStyle w:val="Output"/>
+      </w:pPr>
+    </w:p>
+    <w:p>
+      <w:pPr>
+        <w:pStyle w:val="Output"/>
+      </w:pPr>
+    </w:p>
+    <w:p>
+      <w:pPr>
+        <w:pStyle w:val="Output"/>
+      </w:pPr>
+      <w:r>
+        <w:t>//document.getElementsByClassName('article__header')[0].style.visibility = 'none';</w:t>
+      </w:r>
+    </w:p>
+    <w:p>
+      <w:pPr>
+        <w:pStyle w:val="Output"/>
+      </w:pPr>
+      <w:r>
+        <w:t>//document.getElementsByClassName('article__info')[0].style.visibility = 'none';</w:t>
+      </w:r>
+    </w:p>
+    <w:p>
+      <w:pPr>
+        <w:pStyle w:val="Output"/>
+      </w:pPr>
+      <w:r>
+        <w:t>//alert('end');</w:t>
+      </w:r>
+    </w:p>
+    <w:p>
+      <w:pPr>
+        <w:pStyle w:val="Output"/>
+      </w:pPr>
+      <w:r>
+        <w:t>//</w:t>
+      </w:r>
+      <w:proofErr w:type="spellStart"/>
+      <w:r>
+        <w:t>article__header</w:t>
+      </w:r>
+      <w:proofErr w:type="spellEnd"/>
+    </w:p>
+    <w:p>
+      <w:pPr>
+        <w:pStyle w:val="Output"/>
+      </w:pPr>
+      <w:r>
+        <w:t>//</w:t>
+      </w:r>
+      <w:proofErr w:type="spellStart"/>
+      <w:r>
+        <w:t>article__info</w:t>
+      </w:r>
+      <w:proofErr w:type="spellEnd"/>
+      <w:r>
+        <w:t xml:space="preserve"> </w:t>
+      </w:r>
+      <w:proofErr w:type="spellStart"/>
+      <w:r>
+        <w:t>clearfix</w:t>
+      </w:r>
+      <w:proofErr w:type="spellEnd"/>
+    </w:p>
+    <w:p>
+      <w:pPr>
+        <w:pStyle w:val="Output"/>
+      </w:pPr>
+      <w:r>
+        <w:t>//document.getElementsByClassName('article__header')[0].style.visibility = 'hidden';</w:t>
+      </w:r>
+    </w:p>
+    <w:p>
+      <w:pPr>
+        <w:pStyle w:val="Output"/>
+      </w:pPr>
+      <w:r>
+        <w:t xml:space="preserve"> </w:t>
+      </w:r>
+    </w:p>
+    <w:p>
+      <w:pPr>
+        <w:pStyle w:val="Output"/>
+      </w:pPr>
+      <w:r>
+        <w:t xml:space="preserve"> </w:t>
+      </w:r>
+    </w:p>
+    <w:p>
+      <w:pPr>
+        <w:pStyle w:val="Output"/>
+      </w:pPr>
+      <w:r>
+        <w:t xml:space="preserve"> </w:t>
+      </w:r>
+    </w:p>
+    <w:p>
+      <w:pPr>
+        <w:pStyle w:val="Output"/>
+      </w:pPr>
+      <w:r>
+        <w:t xml:space="preserve"> alert('start');</w:t>
+      </w:r>
+    </w:p>
+    <w:p>
+      <w:pPr>
+        <w:pStyle w:val="Output"/>
+      </w:pPr>
+      <w:r>
+        <w:t xml:space="preserve">var a = </w:t>
+      </w:r>
+      <w:proofErr w:type="spellStart"/>
+      <w:r>
+        <w:t>document.getElementById</w:t>
+      </w:r>
+      <w:proofErr w:type="spellEnd"/>
+      <w:r>
+        <w:t>("</w:t>
+      </w:r>
+      <w:proofErr w:type="spellStart"/>
+      <w:r>
+        <w:t>article__header</w:t>
+      </w:r>
+      <w:proofErr w:type="spellEnd"/>
+      <w:r>
+        <w:t>");</w:t>
+      </w:r>
+    </w:p>
+    <w:p>
+      <w:pPr>
+        <w:pStyle w:val="Output"/>
+      </w:pPr>
+      <w:r>
+        <w:t xml:space="preserve">var b = </w:t>
+      </w:r>
+      <w:proofErr w:type="spellStart"/>
+      <w:r>
+        <w:t>document.getElementById</w:t>
+      </w:r>
+      <w:proofErr w:type="spellEnd"/>
+      <w:r>
+        <w:t>("</w:t>
+      </w:r>
+      <w:proofErr w:type="spellStart"/>
+      <w:r>
+        <w:t>article__info</w:t>
+      </w:r>
+      <w:proofErr w:type="spellEnd"/>
+      <w:r>
+        <w:t>");</w:t>
+      </w:r>
+    </w:p>
+    <w:p>
+      <w:pPr>
+        <w:pStyle w:val="Output"/>
+      </w:pPr>
+      <w:proofErr w:type="spellStart"/>
+      <w:r>
+        <w:t>a.remove</w:t>
+      </w:r>
+      <w:proofErr w:type="spellEnd"/>
+      <w:r>
+        <w:t>();</w:t>
+      </w:r>
+    </w:p>
+    <w:p>
+      <w:pPr>
+        <w:pStyle w:val="Output"/>
+      </w:pPr>
+      <w:proofErr w:type="spellStart"/>
+      <w:r>
+        <w:t>b.remove</w:t>
+      </w:r>
+      <w:proofErr w:type="spellEnd"/>
+      <w:r>
+        <w:t>();</w:t>
+      </w:r>
+    </w:p>
+    <w:p>
+      <w:pPr>
+        <w:pStyle w:val="Output"/>
+      </w:pPr>
+      <w:r>
+        <w:t xml:space="preserve">  </w:t>
+      </w:r>
+    </w:p>
+    <w:p>
+      <w:pPr>
+        <w:pStyle w:val="Output"/>
+      </w:pPr>
+      <w:r>
+        <w:t>alert('end');</w:t>
+      </w:r>
+    </w:p>
+    <w:p>
+      <w:pPr>
+        <w:pStyle w:val="Output"/>
+      </w:pPr>
+    </w:p>
+    <w:p/>
+    <w:p/>
+    <w:p>
+      <w:pPr>
+        <w:pStyle w:val="Heading2"/>
+      </w:pPr>
+      <w:r>
+        <w:t>2.Pareem Links</w:t>
+      </w:r>
+    </w:p>
+    <w:p/>
+    <w:p>
+      <w:r>
+        <w:t>https://jekyllrb.com/docs/permalinks/</w:t>
+      </w:r>
+    </w:p>
+    <w:p/>
+    <w:p>
+      <w:r>
+        <w:t>Jekyll lets you set the permalink structure globally in your _</w:t>
+      </w:r>
+      <w:proofErr w:type="spellStart"/>
+      <w:r>
+        <w:t>config.yml</w:t>
+      </w:r>
+      <w:proofErr w:type="spellEnd"/>
+      <w:r>
+        <w:t>.</w:t>
+      </w:r>
+    </w:p>
+    <w:p/>
+    <w:p>
+      <w:pPr>
+        <w:pStyle w:val="Output"/>
+      </w:pPr>
+      <w:r>
+        <w:t>_</w:t>
+      </w:r>
+      <w:proofErr w:type="spellStart"/>
+      <w:r>
+        <w:t>config.yml</w:t>
+      </w:r>
+      <w:proofErr w:type="spellEnd"/>
+    </w:p>
+    <w:p>
+      <w:pPr>
+        <w:pStyle w:val="Output"/>
+      </w:pPr>
+      <w:r>
+        <w:t>-</w:t>
+      </w:r>
+    </w:p>
+    <w:p>
+      <w:pPr>
+        <w:pStyle w:val="Output"/>
+      </w:pPr>
+      <w:r>
+        <w:t>permalink: /:</w:t>
+      </w:r>
+      <w:proofErr w:type="spellStart"/>
+      <w:r>
+        <w:t>title:output_ext</w:t>
+      </w:r>
+      <w:proofErr w:type="spellEnd"/>
+    </w:p>
+    <w:p>
+      <w:pPr>
+        <w:pStyle w:val="Output"/>
+      </w:pPr>
+    </w:p>
+    <w:p>
+      <w:pPr>
+        <w:pStyle w:val="Output"/>
+      </w:pPr>
+      <w:r>
+        <w:t xml:space="preserve"> </w:t>
+      </w:r>
+    </w:p>
+    <w:p>
+      <w:pPr>
+        <w:pStyle w:val="Output"/>
+      </w:pPr>
+    </w:p>
+    <w:p>
+      <w:pPr>
+        <w:pStyle w:val="Output"/>
+      </w:pPr>
+    </w:p>
+    <w:p>
+      <w:pPr>
+        <w:pStyle w:val="Output"/>
+      </w:pPr>
+    </w:p>
+    <w:p/>
+    <w:p>
+      <w:pPr>
+        <w:pStyle w:val="Heading2"/>
+      </w:pPr>
+      <w:r>
+        <w:t>3.Home Page - List</w:t>
+      </w:r>
+    </w:p>
+    <w:p>
+      <w:pPr>
+        <w:pStyle w:val="Output"/>
+      </w:pPr>
+    </w:p>
+    <w:p>
+      <w:pPr>
+        <w:pStyle w:val="Output"/>
+      </w:pPr>
+      <w:proofErr w:type="spellStart"/>
+      <w:r>
+        <w:t>modfiy</w:t>
+      </w:r>
+      <w:proofErr w:type="spellEnd"/>
+      <w:r>
+        <w:t xml:space="preserve"> - index.html</w:t>
+      </w:r>
+    </w:p>
+    <w:p>
+      <w:pPr>
+        <w:pStyle w:val="Output"/>
+      </w:pPr>
+    </w:p>
+    <w:p>
+      <w:pPr>
+        <w:pStyle w:val="Output"/>
+      </w:pPr>
+      <w:r>
+        <w:t>-</w:t>
+      </w:r>
+    </w:p>
+    <w:p>
+      <w:pPr>
+        <w:pStyle w:val="Output"/>
+      </w:pPr>
+      <w:r>
+        <w:t>layout: articles</w:t>
+      </w:r>
+    </w:p>
+    <w:p>
+      <w:pPr>
+        <w:pStyle w:val="Output"/>
+      </w:pPr>
+      <w:r>
+        <w:t>titles:</w:t>
+      </w:r>
+    </w:p>
+    <w:p>
+      <w:pPr>
+        <w:pStyle w:val="Output"/>
+      </w:pPr>
+      <w:r>
+        <w:t xml:space="preserve">  </w:t>
+      </w:r>
+      <w:proofErr w:type="spellStart"/>
+      <w:r>
+        <w:t>en</w:t>
+      </w:r>
+      <w:proofErr w:type="spellEnd"/>
+      <w:r>
+        <w:t xml:space="preserve">      : &amp;EN       Home</w:t>
+      </w:r>
+    </w:p>
+    <w:p>
+      <w:pPr>
+        <w:pStyle w:val="Output"/>
+      </w:pPr>
+      <w:r>
+        <w:t xml:space="preserve">  </w:t>
+      </w:r>
+      <w:proofErr w:type="spellStart"/>
+      <w:r>
+        <w:t>en</w:t>
+      </w:r>
+      <w:proofErr w:type="spellEnd"/>
+      <w:r>
+        <w:t>-GB   : *EN</w:t>
+      </w:r>
+    </w:p>
+    <w:p>
+      <w:pPr>
+        <w:pStyle w:val="Output"/>
+      </w:pPr>
+      <w:r>
+        <w:t xml:space="preserve">  </w:t>
+      </w:r>
+      <w:proofErr w:type="spellStart"/>
+      <w:r>
+        <w:t>en</w:t>
+      </w:r>
+      <w:proofErr w:type="spellEnd"/>
+      <w:r>
+        <w:t>-US   : *EN</w:t>
+      </w:r>
+    </w:p>
+    <w:p>
+      <w:pPr>
+        <w:pStyle w:val="Output"/>
+      </w:pPr>
+      <w:r>
+        <w:t xml:space="preserve">  </w:t>
+      </w:r>
+      <w:proofErr w:type="spellStart"/>
+      <w:r>
+        <w:t>en</w:t>
+      </w:r>
+      <w:proofErr w:type="spellEnd"/>
+      <w:r>
+        <w:t>-CA   : *EN</w:t>
+      </w:r>
+    </w:p>
+    <w:p>
+      <w:pPr>
+        <w:pStyle w:val="Output"/>
+      </w:pPr>
+      <w:r>
+        <w:t xml:space="preserve">  </w:t>
+      </w:r>
+      <w:proofErr w:type="spellStart"/>
+      <w:r>
+        <w:t>en</w:t>
+      </w:r>
+      <w:proofErr w:type="spellEnd"/>
+      <w:r>
+        <w:t>-AU   : *EN</w:t>
+      </w:r>
+    </w:p>
+    <w:p>
+      <w:pPr>
+        <w:pStyle w:val="Output"/>
+      </w:pPr>
+      <w:r>
+        <w:t xml:space="preserve">  </w:t>
+      </w:r>
+      <w:proofErr w:type="spellStart"/>
+      <w:r>
+        <w:t>zh</w:t>
+      </w:r>
+      <w:proofErr w:type="spellEnd"/>
+      <w:r>
+        <w:t>-Hans : &amp;ZH_HANS  ??</w:t>
+      </w:r>
+    </w:p>
+    <w:p>
+      <w:pPr>
+        <w:pStyle w:val="Output"/>
+      </w:pPr>
+      <w:r>
+        <w:t xml:space="preserve">  </w:t>
+      </w:r>
+      <w:proofErr w:type="spellStart"/>
+      <w:r>
+        <w:t>zh</w:t>
+      </w:r>
+      <w:proofErr w:type="spellEnd"/>
+      <w:r>
+        <w:t xml:space="preserve">      : *ZH_HANS</w:t>
+      </w:r>
+    </w:p>
+    <w:p>
+      <w:pPr>
+        <w:pStyle w:val="Output"/>
+      </w:pPr>
+      <w:r>
+        <w:t xml:space="preserve">  </w:t>
+      </w:r>
+      <w:proofErr w:type="spellStart"/>
+      <w:r>
+        <w:t>zh</w:t>
+      </w:r>
+      <w:proofErr w:type="spellEnd"/>
+      <w:r>
+        <w:t>-CN   : *ZH_HANS</w:t>
+      </w:r>
+    </w:p>
+    <w:p>
+      <w:pPr>
+        <w:pStyle w:val="Output"/>
+      </w:pPr>
+      <w:r>
+        <w:t xml:space="preserve">  </w:t>
+      </w:r>
+      <w:proofErr w:type="spellStart"/>
+      <w:r>
+        <w:t>zh</w:t>
+      </w:r>
+      <w:proofErr w:type="spellEnd"/>
+      <w:r>
+        <w:t>-SG   : *ZH_HANS</w:t>
+      </w:r>
+    </w:p>
+    <w:p>
+      <w:pPr>
+        <w:pStyle w:val="Output"/>
+      </w:pPr>
+      <w:r>
+        <w:t xml:space="preserve">  </w:t>
+      </w:r>
+      <w:proofErr w:type="spellStart"/>
+      <w:r>
+        <w:t>zh-Hant</w:t>
+      </w:r>
+      <w:proofErr w:type="spellEnd"/>
+      <w:r>
+        <w:t xml:space="preserve"> : &amp;ZH_HANT  ??</w:t>
+      </w:r>
+    </w:p>
+    <w:p>
+      <w:pPr>
+        <w:pStyle w:val="Output"/>
+      </w:pPr>
+      <w:r>
+        <w:t xml:space="preserve">  </w:t>
+      </w:r>
+      <w:proofErr w:type="spellStart"/>
+      <w:r>
+        <w:t>zh</w:t>
+      </w:r>
+      <w:proofErr w:type="spellEnd"/>
+      <w:r>
+        <w:t>-TW   : *ZH_HANT</w:t>
+      </w:r>
+    </w:p>
+    <w:p>
+      <w:pPr>
+        <w:pStyle w:val="Output"/>
+      </w:pPr>
+      <w:r>
+        <w:t xml:space="preserve">  </w:t>
+      </w:r>
+      <w:proofErr w:type="spellStart"/>
+      <w:r>
+        <w:t>zh</w:t>
+      </w:r>
+      <w:proofErr w:type="spellEnd"/>
+      <w:r>
+        <w:t>-HK   : *ZH_HANT</w:t>
+      </w:r>
+    </w:p>
+    <w:p>
+      <w:pPr>
+        <w:pStyle w:val="Output"/>
+      </w:pPr>
+      <w:r>
+        <w:t xml:space="preserve">  ko      : &amp;KO       ?</w:t>
+      </w:r>
+    </w:p>
+    <w:p>
+      <w:pPr>
+        <w:pStyle w:val="Output"/>
+      </w:pPr>
+      <w:r>
+        <w:t xml:space="preserve">  ko-KR   : *KO</w:t>
+      </w:r>
+    </w:p>
+    <w:p>
+      <w:pPr>
+        <w:pStyle w:val="Output"/>
+      </w:pPr>
+      <w:proofErr w:type="spellStart"/>
+      <w:r>
+        <w:t>show_title</w:t>
+      </w:r>
+      <w:proofErr w:type="spellEnd"/>
+      <w:r>
+        <w:t>: false</w:t>
+      </w:r>
+    </w:p>
+    <w:p>
+      <w:pPr>
+        <w:pStyle w:val="Output"/>
+      </w:pPr>
+      <w:r>
         <w:lastRenderedPageBreak/>
-        <w:t>document.getElementsByClassName('article__header')[0].style.visibility = 'none';</w:t>
-      </w:r>
-    </w:p>
-    <w:p>
-      <w:pPr>
-        <w:pStyle w:val="Output"/>
-      </w:pPr>
-      <w:r>
-        <w:t>document.getElementsByClassName('article__info')[0].style.visibility = 'none';</w:t>
-      </w:r>
-    </w:p>
-    <w:p>
-      <w:pPr>
-        <w:pStyle w:val="Output"/>
-      </w:pPr>
-      <w:r>
-        <w:t xml:space="preserve">alert('load </w:t>
-      </w:r>
-      <w:proofErr w:type="spellStart"/>
-      <w:r>
-        <w:t>comled</w:t>
-      </w:r>
-      <w:proofErr w:type="spellEnd"/>
-      <w:r>
-        <w:t xml:space="preserve"> ... end .......');</w:t>
-      </w:r>
-    </w:p>
-    <w:p>
-      <w:pPr>
-        <w:pStyle w:val="Output"/>
-      </w:pPr>
-      <w:r>
-        <w:t>}</w:t>
-      </w:r>
-    </w:p>
-    <w:p>
-      <w:pPr>
-        <w:pStyle w:val="Output"/>
-      </w:pPr>
-    </w:p>
-    <w:p>
-      <w:pPr>
-        <w:pStyle w:val="Output"/>
-      </w:pPr>
-    </w:p>
-    <w:p>
-      <w:pPr>
-        <w:pStyle w:val="Output"/>
-      </w:pPr>
-      <w:r>
-        <w:t>//document.getElementsByClassName('article__header')[0].style.visibility = 'none';</w:t>
-      </w:r>
-    </w:p>
-    <w:p>
-      <w:pPr>
-        <w:pStyle w:val="Output"/>
-      </w:pPr>
-      <w:r>
-        <w:t>//document.getElementsByClassName('article__info')[0].style.visibility = 'none';</w:t>
-      </w:r>
-    </w:p>
-    <w:p>
-      <w:pPr>
-        <w:pStyle w:val="Output"/>
-      </w:pPr>
-      <w:r>
-        <w:t>//alert('end');</w:t>
-      </w:r>
-    </w:p>
-    <w:p>
-      <w:pPr>
-        <w:pStyle w:val="Output"/>
-      </w:pPr>
-      <w:r>
-        <w:t>//</w:t>
-      </w:r>
-      <w:proofErr w:type="spellStart"/>
-      <w:r>
-        <w:t>article__header</w:t>
-      </w:r>
-      <w:proofErr w:type="spellEnd"/>
-    </w:p>
-    <w:p>
-      <w:pPr>
-        <w:pStyle w:val="Output"/>
-      </w:pPr>
-      <w:r>
-        <w:t>//</w:t>
-      </w:r>
-      <w:proofErr w:type="spellStart"/>
-      <w:r>
-        <w:t>article__info</w:t>
-      </w:r>
-      <w:proofErr w:type="spellEnd"/>
+        <w:t>articles:</w:t>
+      </w:r>
+    </w:p>
+    <w:p>
+      <w:pPr>
+        <w:pStyle w:val="Output"/>
+      </w:pPr>
+      <w:r>
+        <w:t xml:space="preserve">  </w:t>
+      </w:r>
+      <w:proofErr w:type="spellStart"/>
+      <w:r>
+        <w:t>data_source</w:t>
+      </w:r>
+      <w:proofErr w:type="spellEnd"/>
+      <w:r>
+        <w:t xml:space="preserve">: </w:t>
+      </w:r>
+      <w:proofErr w:type="spellStart"/>
+      <w:r>
+        <w:t>paginator.posts</w:t>
+      </w:r>
+      <w:proofErr w:type="spellEnd"/>
+    </w:p>
+    <w:p>
+      <w:pPr>
+        <w:pStyle w:val="Output"/>
+      </w:pPr>
+      <w:r>
+        <w:t xml:space="preserve">  </w:t>
+      </w:r>
+      <w:proofErr w:type="spellStart"/>
+      <w:r>
+        <w:t>article_type</w:t>
+      </w:r>
+      <w:proofErr w:type="spellEnd"/>
+      <w:r>
+        <w:t xml:space="preserve">: </w:t>
+      </w:r>
+      <w:proofErr w:type="spellStart"/>
+      <w:r>
+        <w:t>BlogPosting</w:t>
+      </w:r>
+      <w:proofErr w:type="spellEnd"/>
+    </w:p>
+    <w:p>
+      <w:pPr>
+        <w:pStyle w:val="Output"/>
+      </w:pPr>
+      <w:r>
+        <w:t xml:space="preserve">  </w:t>
+      </w:r>
+      <w:proofErr w:type="spellStart"/>
+      <w:r>
+        <w:t>show_cover</w:t>
+      </w:r>
+      <w:proofErr w:type="spellEnd"/>
+      <w:r>
+        <w:t>: true</w:t>
+      </w:r>
+    </w:p>
+    <w:p>
+      <w:pPr>
+        <w:pStyle w:val="Output"/>
+      </w:pPr>
+      <w:r>
+        <w:t xml:space="preserve">  </w:t>
+      </w:r>
+      <w:proofErr w:type="spellStart"/>
+      <w:r>
+        <w:t>show_excerpt</w:t>
+      </w:r>
+      <w:proofErr w:type="spellEnd"/>
+      <w:r>
+        <w:t>: false</w:t>
+      </w:r>
+    </w:p>
+    <w:p>
+      <w:pPr>
+        <w:pStyle w:val="Output"/>
+      </w:pPr>
+      <w:r>
+        <w:t xml:space="preserve">  </w:t>
+      </w:r>
+      <w:proofErr w:type="spellStart"/>
+      <w:r>
+        <w:t>show_readmore</w:t>
+      </w:r>
+      <w:proofErr w:type="spellEnd"/>
+      <w:r>
+        <w:t>: false</w:t>
+      </w:r>
+    </w:p>
+    <w:p>
+      <w:pPr>
+        <w:pStyle w:val="Output"/>
+      </w:pPr>
+      <w:r>
+        <w:t xml:space="preserve">  </w:t>
+      </w:r>
+      <w:proofErr w:type="spellStart"/>
+      <w:r>
+        <w:t>show_info</w:t>
+      </w:r>
+      <w:proofErr w:type="spellEnd"/>
+      <w:r>
+        <w:t>: true</w:t>
+      </w:r>
+    </w:p>
+    <w:p>
+      <w:pPr>
+        <w:pStyle w:val="Output"/>
+      </w:pPr>
+      <w:r>
+        <w:t>-</w:t>
+      </w:r>
+    </w:p>
+    <w:p>
+      <w:pPr>
+        <w:pStyle w:val="Output"/>
+      </w:pPr>
+      <w:r>
+        <w:t>&lt;div class="</w:t>
+      </w:r>
+      <w:proofErr w:type="spellStart"/>
+      <w:r>
+        <w:t>layouthome</w:t>
+      </w:r>
+      <w:proofErr w:type="spellEnd"/>
+      <w:r>
+        <w:t>"&gt;</w:t>
+      </w:r>
+    </w:p>
+    <w:p>
+      <w:pPr>
+        <w:pStyle w:val="Output"/>
+      </w:pPr>
+      <w:r>
+        <w:t xml:space="preserve">  {%- include paginator.html -%}</w:t>
+      </w:r>
+    </w:p>
+    <w:p>
+      <w:pPr>
+        <w:pStyle w:val="Output"/>
+      </w:pPr>
+      <w:r>
+        <w:t>&lt;/div&gt;</w:t>
+      </w:r>
+    </w:p>
+    <w:p>
+      <w:pPr>
+        <w:pStyle w:val="Output"/>
+      </w:pPr>
+    </w:p>
+    <w:p>
+      <w:pPr>
+        <w:pStyle w:val="Output"/>
+      </w:pPr>
       <w:r>
         <w:t xml:space="preserve"> </w:t>
       </w:r>
-      <w:proofErr w:type="spellStart"/>
-      <w:r>
-        <w:t>clearfix</w:t>
-      </w:r>
-      <w:proofErr w:type="spellEnd"/>
-    </w:p>
-    <w:p>
-      <w:pPr>
-        <w:pStyle w:val="Output"/>
-      </w:pPr>
-      <w:r>
-        <w:t>//document.getElementsByClassName('article__header')[0].style.visibility = 'hidden';</w:t>
-      </w:r>
-    </w:p>
-    <w:p>
-      <w:pPr>
-        <w:pStyle w:val="Output"/>
-      </w:pPr>
-      <w:r>
-        <w:t xml:space="preserve"> </w:t>
-      </w:r>
-    </w:p>
-    <w:p>
-      <w:pPr>
-        <w:pStyle w:val="Output"/>
-      </w:pPr>
-      <w:r>
-        <w:t xml:space="preserve"> </w:t>
-      </w:r>
-    </w:p>
-    <w:p>
-      <w:pPr>
-        <w:pStyle w:val="Output"/>
-      </w:pPr>
-      <w:r>
-        <w:t xml:space="preserve"> </w:t>
-      </w:r>
-    </w:p>
-    <w:p>
-      <w:pPr>
-        <w:pStyle w:val="Output"/>
-      </w:pPr>
-      <w:r>
-        <w:t xml:space="preserve"> alert('start');</w:t>
-      </w:r>
-    </w:p>
-    <w:p>
-      <w:pPr>
-        <w:pStyle w:val="Output"/>
-      </w:pPr>
-      <w:r>
-        <w:t xml:space="preserve">var a = </w:t>
-      </w:r>
-      <w:proofErr w:type="spellStart"/>
-      <w:r>
-        <w:t>document.getElementById</w:t>
-      </w:r>
-      <w:proofErr w:type="spellEnd"/>
-      <w:r>
-        <w:t>("</w:t>
-      </w:r>
-      <w:proofErr w:type="spellStart"/>
-      <w:r>
-        <w:t>article__header</w:t>
-      </w:r>
-      <w:proofErr w:type="spellEnd"/>
-      <w:r>
-        <w:t>");</w:t>
-      </w:r>
-    </w:p>
-    <w:p>
-      <w:pPr>
-        <w:pStyle w:val="Output"/>
-      </w:pPr>
-      <w:r>
-        <w:t xml:space="preserve">var b = </w:t>
-      </w:r>
-      <w:proofErr w:type="spellStart"/>
-      <w:r>
-        <w:t>document.getElementById</w:t>
-      </w:r>
-      <w:proofErr w:type="spellEnd"/>
-      <w:r>
-        <w:t>("</w:t>
-      </w:r>
-      <w:proofErr w:type="spellStart"/>
-      <w:r>
-        <w:t>article__info</w:t>
-      </w:r>
-      <w:proofErr w:type="spellEnd"/>
-      <w:r>
-        <w:t>");</w:t>
-      </w:r>
-    </w:p>
-    <w:p>
-      <w:pPr>
-        <w:pStyle w:val="Output"/>
-      </w:pPr>
-      <w:proofErr w:type="spellStart"/>
-      <w:r>
-        <w:t>a.remove</w:t>
-      </w:r>
-      <w:proofErr w:type="spellEnd"/>
-      <w:r>
-        <w:t>();</w:t>
-      </w:r>
-    </w:p>
-    <w:p>
-      <w:pPr>
-        <w:pStyle w:val="Output"/>
-      </w:pPr>
-      <w:proofErr w:type="spellStart"/>
-      <w:r>
-        <w:t>b.remove</w:t>
-      </w:r>
-      <w:proofErr w:type="spellEnd"/>
-      <w:r>
-        <w:t>();</w:t>
-      </w:r>
-    </w:p>
-    <w:p>
-      <w:pPr>
-        <w:pStyle w:val="Output"/>
-      </w:pPr>
-      <w:r>
-        <w:t xml:space="preserve">  </w:t>
-      </w:r>
-    </w:p>
-    <w:p>
-      <w:pPr>
-        <w:pStyle w:val="Output"/>
-      </w:pPr>
-      <w:r>
-        <w:t>alert('end');</w:t>
-      </w:r>
-    </w:p>
-    <w:p>
-      <w:pPr>
-        <w:pStyle w:val="Output"/>
-      </w:pPr>
-    </w:p>
-    <w:p/>
-    <w:p/>
+    </w:p>
+    <w:p>
+      <w:pPr>
+        <w:pStyle w:val="NormalGothic"/>
+      </w:pPr>
+    </w:p>
     <w:p>
       <w:pPr>
         <w:pStyle w:val="Heading2"/>
       </w:pPr>
       <w:r>
-        <w:t>2.Pareem Links</w:t>
-      </w:r>
-    </w:p>
-    <w:p/>
-    <w:p>
-      <w:r>
-        <w:t>https://jekyllrb.com/docs/permalinks/</w:t>
-      </w:r>
-    </w:p>
-    <w:p/>
-    <w:p>
-      <w:r>
-        <w:t>Jekyll lets you set the permalink structure globally in your _</w:t>
-      </w:r>
-      <w:proofErr w:type="spellStart"/>
-      <w:r>
-        <w:t>config.yml</w:t>
-      </w:r>
-      <w:proofErr w:type="spellEnd"/>
-      <w:r>
-        <w:t>.</w:t>
-      </w:r>
-    </w:p>
-    <w:p/>
-    <w:p>
-      <w:pPr>
-        <w:pStyle w:val="Output"/>
-      </w:pPr>
-      <w:r>
-        <w:t>_</w:t>
-      </w:r>
-      <w:proofErr w:type="spellStart"/>
-      <w:r>
-        <w:t>config.yml</w:t>
-      </w:r>
-      <w:proofErr w:type="spellEnd"/>
-    </w:p>
-    <w:p>
-      <w:pPr>
-        <w:pStyle w:val="Output"/>
-      </w:pPr>
-      <w:r>
-        <w:t>-</w:t>
-      </w:r>
-    </w:p>
-    <w:p>
-      <w:pPr>
-        <w:pStyle w:val="Output"/>
-      </w:pPr>
-      <w:r>
-        <w:t>permalink: /:</w:t>
-      </w:r>
-      <w:proofErr w:type="spellStart"/>
-      <w:r>
-        <w:t>title:output_ext</w:t>
-      </w:r>
-      <w:proofErr w:type="spellEnd"/>
-    </w:p>
-    <w:p>
-      <w:pPr>
-        <w:pStyle w:val="Output"/>
-      </w:pPr>
-    </w:p>
-    <w:p>
-      <w:pPr>
-        <w:pStyle w:val="Output"/>
-      </w:pPr>
-      <w:r>
-        <w:t xml:space="preserve"> </w:t>
-      </w:r>
-    </w:p>
-    <w:p>
-      <w:pPr>
-        <w:pStyle w:val="Output"/>
-      </w:pPr>
-    </w:p>
-    <w:p>
-      <w:pPr>
-        <w:pStyle w:val="Output"/>
-      </w:pPr>
-    </w:p>
-    <w:p>
-      <w:pPr>
-        <w:pStyle w:val="Output"/>
-      </w:pPr>
-    </w:p>
-    <w:p/>
-    <w:p>
-      <w:pPr>
-        <w:pStyle w:val="Heading2"/>
-      </w:pPr>
-      <w:r>
-        <w:t>3.Home Page - List</w:t>
-      </w:r>
-    </w:p>
-    <w:p>
-      <w:pPr>
-        <w:pStyle w:val="Output"/>
-      </w:pPr>
-    </w:p>
-    <w:p>
-      <w:pPr>
-        <w:pStyle w:val="Output"/>
-      </w:pPr>
-      <w:proofErr w:type="spellStart"/>
-      <w:r>
-        <w:t>modfiy</w:t>
-      </w:r>
-      <w:proofErr w:type="spellEnd"/>
-      <w:r>
-        <w:t xml:space="preserve"> - index.html</w:t>
-      </w:r>
-    </w:p>
-    <w:p>
-      <w:pPr>
-        <w:pStyle w:val="Output"/>
-      </w:pPr>
-    </w:p>
-    <w:p>
-      <w:pPr>
-        <w:pStyle w:val="Output"/>
-      </w:pPr>
-      <w:r>
-        <w:t>-</w:t>
-      </w:r>
-    </w:p>
-    <w:p>
-      <w:pPr>
-        <w:pStyle w:val="Output"/>
-      </w:pPr>
-      <w:r>
-        <w:t>layout: articles</w:t>
-      </w:r>
-    </w:p>
-    <w:p>
-      <w:pPr>
-        <w:pStyle w:val="Output"/>
-      </w:pPr>
-      <w:r>
-        <w:t>titles:</w:t>
-      </w:r>
-    </w:p>
-    <w:p>
-      <w:pPr>
-        <w:pStyle w:val="Output"/>
-      </w:pPr>
-      <w:r>
-        <w:t xml:space="preserve">  </w:t>
-      </w:r>
-      <w:proofErr w:type="spellStart"/>
-      <w:r>
-        <w:t>en</w:t>
-      </w:r>
-      <w:proofErr w:type="spellEnd"/>
-      <w:r>
-        <w:t xml:space="preserve">      : &amp;EN       Home</w:t>
-      </w:r>
-    </w:p>
-    <w:p>
-      <w:pPr>
-        <w:pStyle w:val="Output"/>
-      </w:pPr>
-      <w:r>
-        <w:t xml:space="preserve">  </w:t>
-      </w:r>
-      <w:proofErr w:type="spellStart"/>
-      <w:r>
-        <w:t>en</w:t>
-      </w:r>
-      <w:proofErr w:type="spellEnd"/>
-      <w:r>
-        <w:t>-GB   : *EN</w:t>
-      </w:r>
-    </w:p>
-    <w:p>
-      <w:pPr>
-        <w:pStyle w:val="Output"/>
-      </w:pPr>
-      <w:r>
-        <w:t xml:space="preserve">  </w:t>
-      </w:r>
-      <w:proofErr w:type="spellStart"/>
-      <w:r>
-        <w:t>en</w:t>
-      </w:r>
-      <w:proofErr w:type="spellEnd"/>
-      <w:r>
-        <w:t>-US   : *EN</w:t>
-      </w:r>
-    </w:p>
-    <w:p>
-      <w:pPr>
-        <w:pStyle w:val="Output"/>
-      </w:pPr>
-      <w:r>
-        <w:t xml:space="preserve">  </w:t>
-      </w:r>
-      <w:proofErr w:type="spellStart"/>
-      <w:r>
-        <w:t>en</w:t>
-      </w:r>
-      <w:proofErr w:type="spellEnd"/>
-      <w:r>
-        <w:t>-CA   : *EN</w:t>
-      </w:r>
-    </w:p>
-    <w:p>
-      <w:pPr>
-        <w:pStyle w:val="Output"/>
-      </w:pPr>
-      <w:r>
-        <w:t xml:space="preserve">  </w:t>
-      </w:r>
-      <w:proofErr w:type="spellStart"/>
-      <w:r>
-        <w:t>en</w:t>
-      </w:r>
-      <w:proofErr w:type="spellEnd"/>
-      <w:r>
-        <w:t>-AU   : *EN</w:t>
-      </w:r>
-    </w:p>
-    <w:p>
-      <w:pPr>
-        <w:pStyle w:val="Output"/>
-      </w:pPr>
-      <w:r>
-        <w:t xml:space="preserve">  </w:t>
-      </w:r>
-      <w:proofErr w:type="spellStart"/>
-      <w:r>
-        <w:t>zh</w:t>
-      </w:r>
-      <w:proofErr w:type="spellEnd"/>
-      <w:r>
-        <w:t>-Hans : &amp;ZH_HANS  ??</w:t>
-      </w:r>
-    </w:p>
-    <w:p>
-      <w:pPr>
-        <w:pStyle w:val="Output"/>
-      </w:pPr>
-      <w:r>
-        <w:t xml:space="preserve">  </w:t>
-      </w:r>
-      <w:proofErr w:type="spellStart"/>
-      <w:r>
-        <w:t>zh</w:t>
-      </w:r>
-      <w:proofErr w:type="spellEnd"/>
-      <w:r>
-        <w:t xml:space="preserve">      : *ZH_HANS</w:t>
-      </w:r>
-    </w:p>
-    <w:p>
-      <w:pPr>
-        <w:pStyle w:val="Output"/>
-      </w:pPr>
-      <w:r>
-        <w:t xml:space="preserve">  </w:t>
-      </w:r>
-      <w:proofErr w:type="spellStart"/>
-      <w:r>
-        <w:t>zh</w:t>
-      </w:r>
-      <w:proofErr w:type="spellEnd"/>
-      <w:r>
-        <w:t>-CN   : *ZH_HANS</w:t>
-      </w:r>
-    </w:p>
-    <w:p>
-      <w:pPr>
-        <w:pStyle w:val="Output"/>
-      </w:pPr>
-      <w:r>
-        <w:t xml:space="preserve">  </w:t>
-      </w:r>
-      <w:proofErr w:type="spellStart"/>
-      <w:r>
-        <w:t>zh</w:t>
-      </w:r>
-      <w:proofErr w:type="spellEnd"/>
-      <w:r>
-        <w:t>-SG   : *ZH_HANS</w:t>
-      </w:r>
-    </w:p>
-    <w:p>
-      <w:pPr>
-        <w:pStyle w:val="Output"/>
-      </w:pPr>
-      <w:r>
-        <w:t xml:space="preserve">  </w:t>
-      </w:r>
-      <w:proofErr w:type="spellStart"/>
-      <w:r>
-        <w:t>zh-Hant</w:t>
-      </w:r>
-      <w:proofErr w:type="spellEnd"/>
-      <w:r>
-        <w:t xml:space="preserve"> : &amp;ZH_HANT  ??</w:t>
-      </w:r>
-    </w:p>
-    <w:p>
-      <w:pPr>
-        <w:pStyle w:val="Output"/>
-      </w:pPr>
-      <w:r>
-        <w:t xml:space="preserve">  </w:t>
-      </w:r>
-      <w:proofErr w:type="spellStart"/>
-      <w:r>
-        <w:t>zh</w:t>
-      </w:r>
-      <w:proofErr w:type="spellEnd"/>
-      <w:r>
-        <w:t>-TW   : *ZH_HANT</w:t>
-      </w:r>
-    </w:p>
-    <w:p>
-      <w:pPr>
-        <w:pStyle w:val="Output"/>
-      </w:pPr>
-      <w:r>
-        <w:t xml:space="preserve">  </w:t>
-      </w:r>
-      <w:proofErr w:type="spellStart"/>
-      <w:r>
-        <w:t>zh</w:t>
-      </w:r>
-      <w:proofErr w:type="spellEnd"/>
-      <w:r>
-        <w:t>-HK   : *ZH_HANT</w:t>
-      </w:r>
-    </w:p>
-    <w:p>
-      <w:pPr>
-        <w:pStyle w:val="Output"/>
-      </w:pPr>
-      <w:r>
-        <w:t xml:space="preserve">  ko      : &amp;KO       ?</w:t>
-      </w:r>
-    </w:p>
-    <w:p>
-      <w:pPr>
-        <w:pStyle w:val="Output"/>
-      </w:pPr>
-      <w:r>
-        <w:t xml:space="preserve">  ko-KR   : *KO</w:t>
-      </w:r>
-    </w:p>
-    <w:p>
-      <w:pPr>
-        <w:pStyle w:val="Output"/>
-      </w:pPr>
-      <w:proofErr w:type="spellStart"/>
-      <w:r>
-        <w:t>show_title</w:t>
-      </w:r>
-      <w:proofErr w:type="spellEnd"/>
-      <w:r>
-        <w:t>: false</w:t>
-      </w:r>
-    </w:p>
-    <w:p>
-      <w:pPr>
-        <w:pStyle w:val="Output"/>
-      </w:pPr>
-      <w:r>
-        <w:t>articles:</w:t>
-      </w:r>
-    </w:p>
-    <w:p>
-      <w:pPr>
-        <w:pStyle w:val="Output"/>
-      </w:pPr>
-      <w:r>
-        <w:t xml:space="preserve">  </w:t>
-      </w:r>
-      <w:proofErr w:type="spellStart"/>
-      <w:r>
-        <w:t>data_source</w:t>
-      </w:r>
-      <w:proofErr w:type="spellEnd"/>
-      <w:r>
-        <w:t xml:space="preserve">: </w:t>
-      </w:r>
-      <w:proofErr w:type="spellStart"/>
-      <w:r>
-        <w:t>paginator.posts</w:t>
-      </w:r>
-      <w:proofErr w:type="spellEnd"/>
-    </w:p>
-    <w:p>
-      <w:pPr>
-        <w:pStyle w:val="Output"/>
-      </w:pPr>
-      <w:r>
-        <w:t xml:space="preserve">  </w:t>
-      </w:r>
-      <w:proofErr w:type="spellStart"/>
-      <w:r>
-        <w:t>article_type</w:t>
-      </w:r>
-      <w:proofErr w:type="spellEnd"/>
-      <w:r>
-        <w:t xml:space="preserve">: </w:t>
-      </w:r>
-      <w:proofErr w:type="spellStart"/>
-      <w:r>
-        <w:t>BlogPosting</w:t>
-      </w:r>
-      <w:proofErr w:type="spellEnd"/>
-    </w:p>
-    <w:p>
-      <w:pPr>
-        <w:pStyle w:val="Output"/>
-      </w:pPr>
-      <w:r>
-        <w:t xml:space="preserve">  </w:t>
-      </w:r>
-      <w:proofErr w:type="spellStart"/>
-      <w:r>
-        <w:t>show_cover</w:t>
-      </w:r>
-      <w:proofErr w:type="spellEnd"/>
-      <w:r>
-        <w:t>: true</w:t>
-      </w:r>
-    </w:p>
-    <w:p>
-      <w:pPr>
-        <w:pStyle w:val="Output"/>
-      </w:pPr>
-      <w:r>
-        <w:t xml:space="preserve">  </w:t>
-      </w:r>
-      <w:proofErr w:type="spellStart"/>
-      <w:r>
-        <w:t>show_excerpt</w:t>
-      </w:r>
-      <w:proofErr w:type="spellEnd"/>
-      <w:r>
-        <w:t>: false</w:t>
-      </w:r>
-    </w:p>
-    <w:p>
-      <w:pPr>
-        <w:pStyle w:val="Output"/>
-      </w:pPr>
-      <w:r>
-        <w:t xml:space="preserve">  </w:t>
-      </w:r>
-      <w:proofErr w:type="spellStart"/>
-      <w:r>
-        <w:t>show_readmore</w:t>
-      </w:r>
-      <w:proofErr w:type="spellEnd"/>
-      <w:r>
-        <w:t>: false</w:t>
-      </w:r>
-    </w:p>
-    <w:p>
-      <w:pPr>
-        <w:pStyle w:val="Output"/>
-      </w:pPr>
-      <w:r>
-        <w:t xml:space="preserve">  </w:t>
-      </w:r>
-      <w:proofErr w:type="spellStart"/>
-      <w:r>
-        <w:t>show_info</w:t>
-      </w:r>
-      <w:proofErr w:type="spellEnd"/>
-      <w:r>
-        <w:t>: true</w:t>
-      </w:r>
-    </w:p>
-    <w:p>
-      <w:pPr>
-        <w:pStyle w:val="Output"/>
-      </w:pPr>
-      <w:r>
-        <w:t>-</w:t>
-      </w:r>
-    </w:p>
-    <w:p>
-      <w:pPr>
-        <w:pStyle w:val="Output"/>
-      </w:pPr>
-      <w:r>
-        <w:t>&lt;div class="</w:t>
-      </w:r>
-      <w:proofErr w:type="spellStart"/>
-      <w:r>
-        <w:t>layouthome</w:t>
-      </w:r>
-      <w:proofErr w:type="spellEnd"/>
-      <w:r>
-        <w:t>"&gt;</w:t>
-      </w:r>
-    </w:p>
-    <w:p>
-      <w:pPr>
-        <w:pStyle w:val="Output"/>
-      </w:pPr>
-      <w:r>
-        <w:t xml:space="preserve">  {%- include paginator.html -%}</w:t>
-      </w:r>
-    </w:p>
-    <w:p>
-      <w:pPr>
-        <w:pStyle w:val="Output"/>
-      </w:pPr>
-      <w:r>
-        <w:t>&lt;/div&gt;</w:t>
-      </w:r>
-    </w:p>
-    <w:p>
-      <w:pPr>
-        <w:pStyle w:val="Output"/>
-      </w:pPr>
-    </w:p>
-    <w:p>
-      <w:pPr>
-        <w:pStyle w:val="Output"/>
-      </w:pPr>
-      <w:r>
-        <w:t xml:space="preserve"> </w:t>
-      </w:r>
-    </w:p>
-    <w:p>
-      <w:pPr>
-        <w:pStyle w:val="NormalGothic"/>
-      </w:pPr>
-    </w:p>
-    <w:p>
-      <w:pPr>
-        <w:pStyle w:val="Heading2"/>
-      </w:pPr>
-      <w:r>
         <w:t xml:space="preserve">4.Syntax </w:t>
       </w:r>
       <w:proofErr w:type="spellStart"/>
@@ -3774,93 +3896,93 @@
     </w:p>
     <w:p>
       <w:r>
+        <w:t xml:space="preserve">paste </w:t>
+      </w:r>
+      <w:proofErr w:type="spellStart"/>
+      <w:r>
+        <w:t>downloded</w:t>
+      </w:r>
+      <w:proofErr w:type="spellEnd"/>
+      <w:r>
+        <w:t xml:space="preserve"> .</w:t>
+      </w:r>
+      <w:proofErr w:type="spellStart"/>
+      <w:r>
+        <w:t>css</w:t>
+      </w:r>
+      <w:proofErr w:type="spellEnd"/>
+      <w:r>
+        <w:t xml:space="preserve"> file content at last.</w:t>
+      </w:r>
+    </w:p>
+    <w:p>
+      <w:r>
+        <w:t xml:space="preserve">make sure '}' only for </w:t>
+      </w:r>
+      <w:proofErr w:type="spellStart"/>
+      <w:r>
+        <w:t>elemtes</w:t>
+      </w:r>
+      <w:proofErr w:type="spellEnd"/>
+      <w:r>
+        <w:t xml:space="preserve"> , no root {} are there</w:t>
+      </w:r>
+    </w:p>
+    <w:p/>
+    <w:p/>
+    <w:p>
+      <w:r>
+        <w:t>3.no changes on "custom.css"</w:t>
+      </w:r>
+    </w:p>
+    <w:p/>
+    <w:p/>
+    <w:p/>
+    <w:p/>
+    <w:p>
+      <w:pPr>
+        <w:pStyle w:val="Heading3"/>
+      </w:pPr>
+      <w:r>
+        <w:t>Code Font size</w:t>
+      </w:r>
+    </w:p>
+    <w:p/>
+    <w:p>
+      <w:pPr>
+        <w:pStyle w:val="Output"/>
+      </w:pPr>
+      <w:r>
+        <w:t xml:space="preserve">  C:\jenklly\text\_sass\common\_reset.scss (2 hits)</w:t>
+      </w:r>
+    </w:p>
+    <w:p>
+      <w:pPr>
+        <w:pStyle w:val="Output"/>
+      </w:pPr>
+      <w:r>
+        <w:t>pre, code {</w:t>
+      </w:r>
+    </w:p>
+    <w:p>
+      <w:pPr>
+        <w:pStyle w:val="Output"/>
+      </w:pPr>
+      <w:r>
+        <w:t>code { //129</w:t>
+      </w:r>
+    </w:p>
+    <w:p>
+      <w:pPr>
+        <w:pStyle w:val="Output"/>
+      </w:pPr>
+    </w:p>
+    <w:p>
+      <w:pPr>
+        <w:pStyle w:val="Output"/>
+      </w:pPr>
+      <w:r>
         <w:lastRenderedPageBreak/>
-        <w:t xml:space="preserve">paste </w:t>
-      </w:r>
-      <w:proofErr w:type="spellStart"/>
-      <w:r>
-        <w:t>downloded</w:t>
-      </w:r>
-      <w:proofErr w:type="spellEnd"/>
-      <w:r>
-        <w:t xml:space="preserve"> .</w:t>
-      </w:r>
-      <w:proofErr w:type="spellStart"/>
-      <w:r>
-        <w:t>css</w:t>
-      </w:r>
-      <w:proofErr w:type="spellEnd"/>
-      <w:r>
-        <w:t xml:space="preserve"> file content at last.</w:t>
-      </w:r>
-    </w:p>
-    <w:p>
-      <w:r>
-        <w:t xml:space="preserve">make sure '}' only for </w:t>
-      </w:r>
-      <w:proofErr w:type="spellStart"/>
-      <w:r>
-        <w:t>elemtes</w:t>
-      </w:r>
-      <w:proofErr w:type="spellEnd"/>
-      <w:r>
-        <w:t xml:space="preserve"> , no root {} are there</w:t>
-      </w:r>
-    </w:p>
-    <w:p/>
-    <w:p/>
-    <w:p>
-      <w:r>
-        <w:t>3.no changes on "custom.css"</w:t>
-      </w:r>
-    </w:p>
-    <w:p/>
-    <w:p/>
-    <w:p/>
-    <w:p/>
-    <w:p>
-      <w:pPr>
-        <w:pStyle w:val="Heading3"/>
-      </w:pPr>
-      <w:r>
-        <w:t>Code Font size</w:t>
-      </w:r>
-    </w:p>
-    <w:p/>
-    <w:p>
-      <w:pPr>
-        <w:pStyle w:val="Output"/>
-      </w:pPr>
-      <w:r>
-        <w:t xml:space="preserve">  C:\jenklly\text\_sass\common\_reset.scss (2 hits)</w:t>
-      </w:r>
-    </w:p>
-    <w:p>
-      <w:pPr>
-        <w:pStyle w:val="Output"/>
-      </w:pPr>
-      <w:r>
-        <w:t>pre, code {</w:t>
-      </w:r>
-    </w:p>
-    <w:p>
-      <w:pPr>
-        <w:pStyle w:val="Output"/>
-      </w:pPr>
-      <w:r>
-        <w:t>code { //129</w:t>
-      </w:r>
-    </w:p>
-    <w:p>
-      <w:pPr>
-        <w:pStyle w:val="Output"/>
-      </w:pPr>
-    </w:p>
-    <w:p>
-      <w:pPr>
-        <w:pStyle w:val="Output"/>
-      </w:pPr>
-      <w:r>
         <w:t>working ........</w:t>
       </w:r>
     </w:p>
@@ -4290,6 +4412,7 @@
         <w:pStyle w:val="Heading2"/>
       </w:pPr>
       <w:r>
+        <w:lastRenderedPageBreak/>
         <w:t>7.Logo</w:t>
       </w:r>
       <w:r>
@@ -4406,624 +4529,622 @@
     <w:p/>
     <w:p>
       <w:r>
+        <w:t>Download favicon package and unzip it to the path you just set, and replace the HTML code in _includes/head/favicon.html.</w:t>
+      </w:r>
+    </w:p>
+    <w:p/>
+    <w:p/>
+    <w:p/>
+    <w:p/>
+    <w:p/>
+    <w:p>
+      <w:pPr>
+        <w:pStyle w:val="Heading2"/>
+      </w:pPr>
+      <w:r>
+        <w:t>9.</w:t>
+      </w:r>
+      <w:r>
+        <w:t>seo</w:t>
+      </w:r>
+    </w:p>
+    <w:p/>
+    <w:p>
+      <w:r>
+        <w:t>description</w:t>
+      </w:r>
+    </w:p>
+    <w:p>
+      <w:pPr>
+        <w:pStyle w:val="Output"/>
+      </w:pPr>
+      <w:r>
+        <w:t xml:space="preserve">Tutorials, Java </w:t>
+      </w:r>
+      <w:proofErr w:type="spellStart"/>
+      <w:r>
+        <w:t>Tutorials,DevOps</w:t>
+      </w:r>
+      <w:proofErr w:type="spellEnd"/>
+      <w:r>
+        <w:t xml:space="preserve"> </w:t>
+      </w:r>
+      <w:proofErr w:type="spellStart"/>
+      <w:r>
+        <w:t>Tutorials,Spring</w:t>
+      </w:r>
+      <w:proofErr w:type="spellEnd"/>
+      <w:r>
+        <w:t xml:space="preserve"> </w:t>
+      </w:r>
+      <w:proofErr w:type="spellStart"/>
+      <w:r>
+        <w:t>Tutorial,SpringBoot</w:t>
+      </w:r>
+      <w:proofErr w:type="spellEnd"/>
+      <w:r>
+        <w:t xml:space="preserve"> Tutorials,</w:t>
+      </w:r>
+    </w:p>
+    <w:p>
+      <w:pPr>
+        <w:pStyle w:val="Output"/>
+      </w:pPr>
+      <w:r>
+        <w:t>Docker,Chef,Jenkins,Git,BitBucket,Bamboo,AWS,Kubernetes,Puppet,Ansible,Nagios.</w:t>
+      </w:r>
+    </w:p>
+    <w:p/>
+    <w:p/>
+    <w:p>
+      <w:pPr>
+        <w:pStyle w:val="Heading2"/>
+      </w:pPr>
+      <w:r>
+        <w:t>10.</w:t>
+      </w:r>
+      <w:r>
+        <w:t xml:space="preserve">Stats </w:t>
+      </w:r>
+      <w:proofErr w:type="spellStart"/>
+      <w:r>
+        <w:t>COunter</w:t>
+      </w:r>
+      <w:proofErr w:type="spellEnd"/>
+    </w:p>
+    <w:p>
+      <w:pPr>
+        <w:pStyle w:val="Output"/>
+      </w:pPr>
+      <w:r>
+        <w:t xml:space="preserve">&lt;! Start of </w:t>
+      </w:r>
+      <w:proofErr w:type="spellStart"/>
+      <w:r>
+        <w:t>WebFreeCounter</w:t>
+      </w:r>
+      <w:proofErr w:type="spellEnd"/>
+      <w:r>
+        <w:t xml:space="preserve"> Code &gt;</w:t>
+      </w:r>
+    </w:p>
+    <w:p>
+      <w:pPr>
+        <w:pStyle w:val="Output"/>
+      </w:pPr>
+      <w:r>
+        <w:t xml:space="preserve">&lt;a </w:t>
+      </w:r>
+      <w:proofErr w:type="spellStart"/>
+      <w:r>
+        <w:t>href</w:t>
+      </w:r>
+      <w:proofErr w:type="spellEnd"/>
+      <w:r>
+        <w:t>="https://www.webfreecounter.com/" target="_blank"&gt;&lt;</w:t>
+      </w:r>
+      <w:proofErr w:type="spellStart"/>
+      <w:r>
+        <w:t>img</w:t>
+      </w:r>
+      <w:proofErr w:type="spellEnd"/>
+      <w:r>
+        <w:t xml:space="preserve"> src="https://www.webfreecounter.com/hit.php?id=grmxaack&amp;nd=7&amp;style=2" border="0" alt="web counter"&gt;&lt;/a&gt;</w:t>
+      </w:r>
+    </w:p>
+    <w:p>
+      <w:pPr>
+        <w:pStyle w:val="Output"/>
+      </w:pPr>
+      <w:r>
+        <w:t xml:space="preserve">&lt;! End of </w:t>
+      </w:r>
+      <w:proofErr w:type="spellStart"/>
+      <w:r>
+        <w:t>WebFreeCounter</w:t>
+      </w:r>
+      <w:proofErr w:type="spellEnd"/>
+      <w:r>
+        <w:t xml:space="preserve"> Code &gt;</w:t>
+      </w:r>
+    </w:p>
+    <w:p>
+      <w:pPr>
+        <w:pStyle w:val="Output"/>
+      </w:pPr>
+    </w:p>
+    <w:p>
+      <w:pPr>
+        <w:pStyle w:val="Output"/>
+      </w:pPr>
+    </w:p>
+    <w:p>
+      <w:pPr>
+        <w:pStyle w:val="Output"/>
+      </w:pPr>
+    </w:p>
+    <w:p>
+      <w:pPr>
+        <w:pStyle w:val="Output"/>
+      </w:pPr>
+      <w:r>
+        <w:t xml:space="preserve">&lt;! Default </w:t>
+      </w:r>
+      <w:proofErr w:type="spellStart"/>
+      <w:r>
+        <w:t>Statcounter</w:t>
+      </w:r>
+      <w:proofErr w:type="spellEnd"/>
+      <w:r>
+        <w:t xml:space="preserve"> code for </w:t>
+      </w:r>
+      <w:proofErr w:type="spellStart"/>
+      <w:r>
+        <w:t>SatyaCodes</w:t>
+      </w:r>
+      <w:proofErr w:type="spellEnd"/>
+      <w:r>
+        <w:t xml:space="preserve"> https://satyacodes.com/ &gt;</w:t>
+      </w:r>
+    </w:p>
+    <w:p>
+      <w:pPr>
+        <w:pStyle w:val="Output"/>
+      </w:pPr>
+      <w:r>
+        <w:t>&lt;script type="text/</w:t>
+      </w:r>
+      <w:proofErr w:type="spellStart"/>
+      <w:r>
+        <w:t>javascript</w:t>
+      </w:r>
+      <w:proofErr w:type="spellEnd"/>
+      <w:r>
+        <w:t>"&gt;</w:t>
+      </w:r>
+    </w:p>
+    <w:p>
+      <w:pPr>
+        <w:pStyle w:val="Output"/>
+      </w:pPr>
+      <w:r>
+        <w:t xml:space="preserve">var </w:t>
+      </w:r>
+      <w:proofErr w:type="spellStart"/>
+      <w:r>
+        <w:t>sc_project</w:t>
+      </w:r>
+      <w:proofErr w:type="spellEnd"/>
+      <w:r>
+        <w:t xml:space="preserve">=12149950; </w:t>
+      </w:r>
+    </w:p>
+    <w:p>
+      <w:pPr>
+        <w:pStyle w:val="Output"/>
+      </w:pPr>
+      <w:r>
+        <w:t xml:space="preserve">var </w:t>
+      </w:r>
+      <w:proofErr w:type="spellStart"/>
+      <w:r>
+        <w:t>sc_invisible</w:t>
+      </w:r>
+      <w:proofErr w:type="spellEnd"/>
+      <w:r>
+        <w:t xml:space="preserve">=0; </w:t>
+      </w:r>
+    </w:p>
+    <w:p>
+      <w:pPr>
+        <w:pStyle w:val="Output"/>
+      </w:pPr>
+      <w:r>
+        <w:t xml:space="preserve">var </w:t>
+      </w:r>
+      <w:proofErr w:type="spellStart"/>
+      <w:r>
+        <w:t>sc_security</w:t>
+      </w:r>
+      <w:proofErr w:type="spellEnd"/>
+      <w:r>
+        <w:t xml:space="preserve">="93481706"; </w:t>
+      </w:r>
+    </w:p>
+    <w:p>
+      <w:pPr>
+        <w:pStyle w:val="Output"/>
+      </w:pPr>
+      <w:r>
+        <w:t xml:space="preserve">var </w:t>
+      </w:r>
+      <w:proofErr w:type="spellStart"/>
+      <w:r>
+        <w:t>sc_https</w:t>
+      </w:r>
+      <w:proofErr w:type="spellEnd"/>
+      <w:r>
+        <w:t xml:space="preserve">=1; </w:t>
+      </w:r>
+    </w:p>
+    <w:p>
+      <w:pPr>
+        <w:pStyle w:val="Output"/>
+      </w:pPr>
+      <w:r>
+        <w:t xml:space="preserve">var </w:t>
+      </w:r>
+      <w:proofErr w:type="spellStart"/>
+      <w:r>
+        <w:t>scJsHost</w:t>
+      </w:r>
+      <w:proofErr w:type="spellEnd"/>
+      <w:r>
+        <w:t xml:space="preserve"> = "https://";</w:t>
+      </w:r>
+    </w:p>
+    <w:p>
+      <w:pPr>
+        <w:pStyle w:val="Output"/>
+      </w:pPr>
+      <w:proofErr w:type="spellStart"/>
+      <w:r>
+        <w:t>document.write</w:t>
+      </w:r>
+      <w:proofErr w:type="spellEnd"/>
+      <w:r>
+        <w:t>("&lt;</w:t>
+      </w:r>
+      <w:proofErr w:type="spellStart"/>
+      <w:r>
+        <w:t>sc</w:t>
+      </w:r>
+      <w:proofErr w:type="spellEnd"/>
+      <w:r>
+        <w:t>"+"</w:t>
+      </w:r>
+      <w:proofErr w:type="spellStart"/>
+      <w:r>
+        <w:t>ript</w:t>
+      </w:r>
+      <w:proofErr w:type="spellEnd"/>
+      <w:r>
+        <w:t xml:space="preserve"> type='text/</w:t>
+      </w:r>
+      <w:proofErr w:type="spellStart"/>
+      <w:r>
+        <w:t>javascript</w:t>
+      </w:r>
+      <w:proofErr w:type="spellEnd"/>
+      <w:r>
+        <w:t xml:space="preserve">' </w:t>
+      </w:r>
+      <w:proofErr w:type="spellStart"/>
+      <w:r>
+        <w:t>src</w:t>
+      </w:r>
+      <w:proofErr w:type="spellEnd"/>
+      <w:r>
+        <w:t xml:space="preserve">='" + </w:t>
+      </w:r>
+      <w:proofErr w:type="spellStart"/>
+      <w:r>
+        <w:t>scJsHost</w:t>
+      </w:r>
+      <w:proofErr w:type="spellEnd"/>
+      <w:r>
+        <w:t>+</w:t>
+      </w:r>
+    </w:p>
+    <w:p>
+      <w:pPr>
+        <w:pStyle w:val="Output"/>
+      </w:pPr>
+      <w:r>
+        <w:t>"statcounter.com/counter/counter.js'&gt;&lt;/"+"script&gt;");</w:t>
+      </w:r>
+    </w:p>
+    <w:p>
+      <w:pPr>
+        <w:pStyle w:val="Output"/>
+      </w:pPr>
+      <w:r>
+        <w:t>&lt;/script&gt;</w:t>
+      </w:r>
+    </w:p>
+    <w:p>
+      <w:pPr>
+        <w:pStyle w:val="Output"/>
+      </w:pPr>
+      <w:r>
+        <w:t>&lt;</w:t>
+      </w:r>
+      <w:proofErr w:type="spellStart"/>
+      <w:r>
+        <w:t>noscript</w:t>
+      </w:r>
+      <w:proofErr w:type="spellEnd"/>
+      <w:r>
+        <w:t>&gt;&lt;div class="</w:t>
+      </w:r>
+      <w:proofErr w:type="spellStart"/>
+      <w:r>
+        <w:t>statcounter</w:t>
+      </w:r>
+      <w:proofErr w:type="spellEnd"/>
+      <w:r>
+        <w:t>"&gt;&lt;a title="Web Analytics Made Easy -</w:t>
+      </w:r>
+    </w:p>
+    <w:p>
+      <w:pPr>
+        <w:pStyle w:val="Output"/>
+      </w:pPr>
+      <w:proofErr w:type="spellStart"/>
+      <w:r>
+        <w:t>StatCounter</w:t>
+      </w:r>
+      <w:proofErr w:type="spellEnd"/>
+      <w:r>
+        <w:t xml:space="preserve">" </w:t>
+      </w:r>
+      <w:proofErr w:type="spellStart"/>
+      <w:r>
+        <w:t>href</w:t>
+      </w:r>
+      <w:proofErr w:type="spellEnd"/>
+      <w:r>
+        <w:t>="https://statcounter.com/" target="_blank"&gt;&lt;</w:t>
+      </w:r>
+      <w:proofErr w:type="spellStart"/>
+      <w:r>
+        <w:t>img</w:t>
+      </w:r>
+      <w:proofErr w:type="spellEnd"/>
+    </w:p>
+    <w:p>
+      <w:pPr>
+        <w:pStyle w:val="Output"/>
+      </w:pPr>
+      <w:r>
+        <w:t>class="</w:t>
+      </w:r>
+      <w:proofErr w:type="spellStart"/>
+      <w:r>
+        <w:t>statcounter</w:t>
+      </w:r>
+      <w:proofErr w:type="spellEnd"/>
+      <w:r>
+        <w:t xml:space="preserve">" </w:t>
+      </w:r>
+      <w:proofErr w:type="spellStart"/>
+      <w:r>
+        <w:t>src</w:t>
+      </w:r>
+      <w:proofErr w:type="spellEnd"/>
+      <w:r>
+        <w:t>="https://c.statcounter.com/12149950/0/93481706/0/"</w:t>
+      </w:r>
+    </w:p>
+    <w:p>
+      <w:pPr>
+        <w:pStyle w:val="Output"/>
+      </w:pPr>
+      <w:r>
+        <w:t xml:space="preserve">alt="Web Analytics Made Easy - </w:t>
+      </w:r>
+      <w:proofErr w:type="spellStart"/>
+      <w:r>
+        <w:t>StatCounter</w:t>
+      </w:r>
+      <w:proofErr w:type="spellEnd"/>
+      <w:r>
+        <w:t>"&gt;&lt;/a&gt;&lt;/div&gt;&lt;/</w:t>
+      </w:r>
+      <w:proofErr w:type="spellStart"/>
+      <w:r>
+        <w:t>noscript</w:t>
+      </w:r>
+      <w:proofErr w:type="spellEnd"/>
+      <w:r>
+        <w:t>&gt;</w:t>
+      </w:r>
+    </w:p>
+    <w:p>
+      <w:pPr>
+        <w:pStyle w:val="Output"/>
+      </w:pPr>
+      <w:r>
+        <w:t xml:space="preserve">&lt;! End of </w:t>
+      </w:r>
+      <w:proofErr w:type="spellStart"/>
+      <w:r>
+        <w:t>Statcounter</w:t>
+      </w:r>
+      <w:proofErr w:type="spellEnd"/>
+      <w:r>
+        <w:t xml:space="preserve"> Code &gt;</w:t>
+      </w:r>
+    </w:p>
+    <w:p/>
+    <w:p/>
+    <w:p>
+      <w:pPr>
+        <w:pStyle w:val="Heading2"/>
+      </w:pPr>
+      <w:r>
+        <w:t>XX. REFERENCES</w:t>
+      </w:r>
+    </w:p>
+    <w:p/>
+    <w:p/>
+    <w:p/>
+    <w:p>
+      <w:pPr>
+        <w:pStyle w:val="Heading3"/>
+      </w:pPr>
+      <w:r>
+        <w:t>rouge syntax</w:t>
+      </w:r>
+    </w:p>
+    <w:p>
+      <w:r>
+        <w:t>-</w:t>
+      </w:r>
+    </w:p>
+    <w:p>
+      <w:r>
+        <w:t xml:space="preserve">Besides that, Rouge is 100% compatible with </w:t>
+      </w:r>
+      <w:proofErr w:type="spellStart"/>
+      <w:r>
+        <w:t>Pygments’s</w:t>
+      </w:r>
+      <w:proofErr w:type="spellEnd"/>
+      <w:r>
+        <w:t xml:space="preserve"> stylesheets, you can choose one of those </w:t>
+      </w:r>
+      <w:proofErr w:type="spellStart"/>
+      <w:r>
+        <w:t>Pygment</w:t>
+      </w:r>
+      <w:proofErr w:type="spellEnd"/>
+      <w:r>
+        <w:t xml:space="preserve"> themes and use it on your site.</w:t>
+      </w:r>
+    </w:p>
+    <w:p/>
+    <w:p>
+      <w:r>
+        <w:t xml:space="preserve"> </w:t>
+      </w:r>
+    </w:p>
+    <w:p/>
+    <w:p/>
+    <w:p>
+      <w:pPr>
+        <w:pStyle w:val="Heading3"/>
+      </w:pPr>
+      <w:proofErr w:type="spellStart"/>
+      <w:r>
+        <w:t>Pygments</w:t>
+      </w:r>
+      <w:proofErr w:type="spellEnd"/>
+      <w:r>
+        <w:t xml:space="preserve"> </w:t>
+      </w:r>
+      <w:proofErr w:type="spellStart"/>
+      <w:r>
+        <w:t>jekyll</w:t>
+      </w:r>
+      <w:proofErr w:type="spellEnd"/>
+      <w:r>
+        <w:t xml:space="preserve"> configuration</w:t>
+      </w:r>
+    </w:p>
+    <w:p>
+      <w:r>
+        <w:t>https://help.github.com/en/github/working-with-github-pages/about-github-pages-and-jekyll#syntax-highlighting</w:t>
+      </w:r>
+    </w:p>
+    <w:p>
+      <w:r>
+        <w:t xml:space="preserve"> </w:t>
+      </w:r>
+    </w:p>
+    <w:p>
+      <w:r>
+        <w:t>https://github.com/search?q=pygments%20style</w:t>
+      </w:r>
+    </w:p>
+    <w:p/>
+    <w:p/>
+    <w:p>
+      <w:r>
+        <w:t>Final:</w:t>
+      </w:r>
+    </w:p>
+    <w:p>
+      <w:r>
+        <w:t>https://help.github.com/en/github/working-with-github-pages/about-github-pages-and-jekyll#syntax-highlighting</w:t>
+      </w:r>
+    </w:p>
+    <w:p/>
+    <w:p>
+      <w:r>
+        <w:t>https://lyk6756.github.io/2016/11/22/use_pygments.html</w:t>
+      </w:r>
+    </w:p>
+    <w:p>
+      <w:r>
+        <w:t>https://jekyll-windows.juthilo.com/3-syntax-highlighting/</w:t>
+      </w:r>
+    </w:p>
+    <w:p/>
+    <w:p/>
+    <w:p>
+      <w:r>
+        <w:t>Final2:</w:t>
+      </w:r>
+    </w:p>
+    <w:p>
+      <w:r>
+        <w:t>https://jekyll-windows.juthilo.com/3-syntax-highlighting/</w:t>
+      </w:r>
+    </w:p>
+    <w:p/>
+    <w:p>
+      <w:pPr>
+        <w:pStyle w:val="Heading3"/>
+      </w:pPr>
+      <w:r>
+        <w:t>Install a Syntax Highlighter</w:t>
+      </w:r>
+    </w:p>
+    <w:p/>
+    <w:p>
+      <w:r>
+        <w:t xml:space="preserve"> - gem install rouge</w:t>
+      </w:r>
+    </w:p>
+    <w:p>
+      <w:r>
+        <w:t xml:space="preserve"> </w:t>
+      </w:r>
+    </w:p>
+    <w:p>
+      <w:r>
+        <w:t xml:space="preserve"> - Install Python &amp; Set Path</w:t>
+      </w:r>
+    </w:p>
+    <w:p>
+      <w:r>
+        <w:t xml:space="preserve"> </w:t>
+      </w:r>
+    </w:p>
+    <w:p>
+      <w:r>
         <w:lastRenderedPageBreak/>
-        <w:t>Download favicon package and unzip it to the path you just set, and replace the HTML code in _includes/head/favicon.html.</w:t>
-      </w:r>
-    </w:p>
-    <w:p/>
-    <w:p/>
-    <w:p/>
-    <w:p/>
-    <w:p/>
-    <w:p>
-      <w:pPr>
-        <w:pStyle w:val="Heading2"/>
-      </w:pPr>
-      <w:r>
-        <w:t>9.</w:t>
-      </w:r>
-      <w:r>
-        <w:t>seo</w:t>
-      </w:r>
-    </w:p>
-    <w:p/>
-    <w:p>
-      <w:r>
-        <w:t>description</w:t>
-      </w:r>
-    </w:p>
-    <w:p>
-      <w:pPr>
-        <w:pStyle w:val="Output"/>
-      </w:pPr>
-      <w:r>
-        <w:t xml:space="preserve">Tutorials, Java </w:t>
-      </w:r>
-      <w:proofErr w:type="spellStart"/>
-      <w:r>
-        <w:t>Tutorials,DevOps</w:t>
-      </w:r>
-      <w:proofErr w:type="spellEnd"/>
-      <w:r>
-        <w:t xml:space="preserve"> </w:t>
-      </w:r>
-      <w:proofErr w:type="spellStart"/>
-      <w:r>
-        <w:t>Tutorials,Spring</w:t>
-      </w:r>
-      <w:proofErr w:type="spellEnd"/>
-      <w:r>
-        <w:t xml:space="preserve"> </w:t>
-      </w:r>
-      <w:proofErr w:type="spellStart"/>
-      <w:r>
-        <w:t>Tutorial,SpringBoot</w:t>
-      </w:r>
-      <w:proofErr w:type="spellEnd"/>
-      <w:r>
-        <w:t xml:space="preserve"> Tutorials,</w:t>
-      </w:r>
-    </w:p>
-    <w:p>
-      <w:pPr>
-        <w:pStyle w:val="Output"/>
-      </w:pPr>
-      <w:r>
-        <w:t>Docker,Chef,Jenkins,Git,BitBucket,Bamboo,AWS,Kubernetes,Puppet,Ansible,Nagios.</w:t>
-      </w:r>
-    </w:p>
-    <w:p/>
-    <w:p/>
-    <w:p>
-      <w:pPr>
-        <w:pStyle w:val="Heading2"/>
-      </w:pPr>
-      <w:r>
-        <w:t>10.</w:t>
-      </w:r>
-      <w:r>
-        <w:t xml:space="preserve">Stats </w:t>
-      </w:r>
-      <w:proofErr w:type="spellStart"/>
-      <w:r>
-        <w:t>COunter</w:t>
-      </w:r>
-      <w:proofErr w:type="spellEnd"/>
-    </w:p>
-    <w:p>
-      <w:pPr>
-        <w:pStyle w:val="Output"/>
-      </w:pPr>
-      <w:r>
-        <w:t xml:space="preserve">&lt;! Start of </w:t>
-      </w:r>
-      <w:proofErr w:type="spellStart"/>
-      <w:r>
-        <w:t>WebFreeCounter</w:t>
-      </w:r>
-      <w:proofErr w:type="spellEnd"/>
-      <w:r>
-        <w:t xml:space="preserve"> Code &gt;</w:t>
-      </w:r>
-    </w:p>
-    <w:p>
-      <w:pPr>
-        <w:pStyle w:val="Output"/>
-      </w:pPr>
-      <w:r>
-        <w:t xml:space="preserve">&lt;a </w:t>
-      </w:r>
-      <w:proofErr w:type="spellStart"/>
-      <w:r>
-        <w:t>href</w:t>
-      </w:r>
-      <w:proofErr w:type="spellEnd"/>
-      <w:r>
-        <w:t>="https://www.webfreecounter.com/" target="_blank"&gt;&lt;</w:t>
-      </w:r>
-      <w:proofErr w:type="spellStart"/>
-      <w:r>
-        <w:t>img</w:t>
-      </w:r>
-      <w:proofErr w:type="spellEnd"/>
-      <w:r>
-        <w:t xml:space="preserve"> src="https://www.webfreecounter.com/hit.php?id=grmxaack&amp;nd=7&amp;style=2" border="0" alt="web counter"&gt;&lt;/a&gt;</w:t>
-      </w:r>
-    </w:p>
-    <w:p>
-      <w:pPr>
-        <w:pStyle w:val="Output"/>
-      </w:pPr>
-      <w:r>
-        <w:t xml:space="preserve">&lt;! End of </w:t>
-      </w:r>
-      <w:proofErr w:type="spellStart"/>
-      <w:r>
-        <w:t>WebFreeCounter</w:t>
-      </w:r>
-      <w:proofErr w:type="spellEnd"/>
-      <w:r>
-        <w:t xml:space="preserve"> Code &gt;</w:t>
-      </w:r>
-    </w:p>
-    <w:p>
-      <w:pPr>
-        <w:pStyle w:val="Output"/>
-      </w:pPr>
-    </w:p>
-    <w:p>
-      <w:pPr>
-        <w:pStyle w:val="Output"/>
-      </w:pPr>
-    </w:p>
-    <w:p>
-      <w:pPr>
-        <w:pStyle w:val="Output"/>
-      </w:pPr>
-    </w:p>
-    <w:p>
-      <w:pPr>
-        <w:pStyle w:val="Output"/>
-      </w:pPr>
-      <w:r>
-        <w:t xml:space="preserve">&lt;! Default </w:t>
-      </w:r>
-      <w:proofErr w:type="spellStart"/>
-      <w:r>
-        <w:t>Statcounter</w:t>
-      </w:r>
-      <w:proofErr w:type="spellEnd"/>
-      <w:r>
-        <w:t xml:space="preserve"> code for </w:t>
-      </w:r>
-      <w:proofErr w:type="spellStart"/>
-      <w:r>
-        <w:t>SatyaCodes</w:t>
-      </w:r>
-      <w:proofErr w:type="spellEnd"/>
-      <w:r>
-        <w:t xml:space="preserve"> https://satyacodes.com/ &gt;</w:t>
-      </w:r>
-    </w:p>
-    <w:p>
-      <w:pPr>
-        <w:pStyle w:val="Output"/>
-      </w:pPr>
-      <w:r>
-        <w:t>&lt;script type="text/</w:t>
-      </w:r>
-      <w:proofErr w:type="spellStart"/>
-      <w:r>
-        <w:t>javascript</w:t>
-      </w:r>
-      <w:proofErr w:type="spellEnd"/>
-      <w:r>
-        <w:t>"&gt;</w:t>
-      </w:r>
-    </w:p>
-    <w:p>
-      <w:pPr>
-        <w:pStyle w:val="Output"/>
-      </w:pPr>
-      <w:r>
-        <w:t xml:space="preserve">var </w:t>
-      </w:r>
-      <w:proofErr w:type="spellStart"/>
-      <w:r>
-        <w:t>sc_project</w:t>
-      </w:r>
-      <w:proofErr w:type="spellEnd"/>
-      <w:r>
-        <w:t xml:space="preserve">=12149950; </w:t>
-      </w:r>
-    </w:p>
-    <w:p>
-      <w:pPr>
-        <w:pStyle w:val="Output"/>
-      </w:pPr>
-      <w:r>
-        <w:t xml:space="preserve">var </w:t>
-      </w:r>
-      <w:proofErr w:type="spellStart"/>
-      <w:r>
-        <w:t>sc_invisible</w:t>
-      </w:r>
-      <w:proofErr w:type="spellEnd"/>
-      <w:r>
-        <w:t xml:space="preserve">=0; </w:t>
-      </w:r>
-    </w:p>
-    <w:p>
-      <w:pPr>
-        <w:pStyle w:val="Output"/>
-      </w:pPr>
-      <w:r>
-        <w:t xml:space="preserve">var </w:t>
-      </w:r>
-      <w:proofErr w:type="spellStart"/>
-      <w:r>
-        <w:t>sc_security</w:t>
-      </w:r>
-      <w:proofErr w:type="spellEnd"/>
-      <w:r>
-        <w:t xml:space="preserve">="93481706"; </w:t>
-      </w:r>
-    </w:p>
-    <w:p>
-      <w:pPr>
-        <w:pStyle w:val="Output"/>
-      </w:pPr>
-      <w:r>
-        <w:t xml:space="preserve">var </w:t>
-      </w:r>
-      <w:proofErr w:type="spellStart"/>
-      <w:r>
-        <w:t>sc_https</w:t>
-      </w:r>
-      <w:proofErr w:type="spellEnd"/>
-      <w:r>
-        <w:t xml:space="preserve">=1; </w:t>
-      </w:r>
-    </w:p>
-    <w:p>
-      <w:pPr>
-        <w:pStyle w:val="Output"/>
-      </w:pPr>
-      <w:r>
-        <w:t xml:space="preserve">var </w:t>
-      </w:r>
-      <w:proofErr w:type="spellStart"/>
-      <w:r>
-        <w:t>scJsHost</w:t>
-      </w:r>
-      <w:proofErr w:type="spellEnd"/>
-      <w:r>
-        <w:t xml:space="preserve"> = "https://";</w:t>
-      </w:r>
-    </w:p>
-    <w:p>
-      <w:pPr>
-        <w:pStyle w:val="Output"/>
-      </w:pPr>
-      <w:proofErr w:type="spellStart"/>
-      <w:r>
-        <w:t>document.write</w:t>
-      </w:r>
-      <w:proofErr w:type="spellEnd"/>
-      <w:r>
-        <w:t>("&lt;</w:t>
-      </w:r>
-      <w:proofErr w:type="spellStart"/>
-      <w:r>
-        <w:t>sc</w:t>
-      </w:r>
-      <w:proofErr w:type="spellEnd"/>
-      <w:r>
-        <w:t>"+"</w:t>
-      </w:r>
-      <w:proofErr w:type="spellStart"/>
-      <w:r>
-        <w:t>ript</w:t>
-      </w:r>
-      <w:proofErr w:type="spellEnd"/>
-      <w:r>
-        <w:t xml:space="preserve"> type='text/</w:t>
-      </w:r>
-      <w:proofErr w:type="spellStart"/>
-      <w:r>
-        <w:t>javascript</w:t>
-      </w:r>
-      <w:proofErr w:type="spellEnd"/>
-      <w:r>
-        <w:t xml:space="preserve">' </w:t>
-      </w:r>
-      <w:proofErr w:type="spellStart"/>
-      <w:r>
-        <w:t>src</w:t>
-      </w:r>
-      <w:proofErr w:type="spellEnd"/>
-      <w:r>
-        <w:t xml:space="preserve">='" + </w:t>
-      </w:r>
-      <w:proofErr w:type="spellStart"/>
-      <w:r>
-        <w:t>scJsHost</w:t>
-      </w:r>
-      <w:proofErr w:type="spellEnd"/>
-      <w:r>
-        <w:t>+</w:t>
-      </w:r>
-    </w:p>
-    <w:p>
-      <w:pPr>
-        <w:pStyle w:val="Output"/>
-      </w:pPr>
-      <w:r>
-        <w:t>"statcounter.com/counter/counter.js'&gt;&lt;/"+"script&gt;");</w:t>
-      </w:r>
-    </w:p>
-    <w:p>
-      <w:pPr>
-        <w:pStyle w:val="Output"/>
-      </w:pPr>
-      <w:r>
-        <w:t>&lt;/script&gt;</w:t>
-      </w:r>
-    </w:p>
-    <w:p>
-      <w:pPr>
-        <w:pStyle w:val="Output"/>
-      </w:pPr>
-      <w:r>
-        <w:t>&lt;</w:t>
-      </w:r>
-      <w:proofErr w:type="spellStart"/>
-      <w:r>
-        <w:t>noscript</w:t>
-      </w:r>
-      <w:proofErr w:type="spellEnd"/>
-      <w:r>
-        <w:t>&gt;&lt;div class="</w:t>
-      </w:r>
-      <w:proofErr w:type="spellStart"/>
-      <w:r>
-        <w:t>statcounter</w:t>
-      </w:r>
-      <w:proofErr w:type="spellEnd"/>
-      <w:r>
-        <w:t>"&gt;&lt;a title="Web Analytics Made Easy -</w:t>
-      </w:r>
-    </w:p>
-    <w:p>
-      <w:pPr>
-        <w:pStyle w:val="Output"/>
-      </w:pPr>
-      <w:proofErr w:type="spellStart"/>
-      <w:r>
-        <w:t>StatCounter</w:t>
-      </w:r>
-      <w:proofErr w:type="spellEnd"/>
-      <w:r>
-        <w:t xml:space="preserve">" </w:t>
-      </w:r>
-      <w:proofErr w:type="spellStart"/>
-      <w:r>
-        <w:t>href</w:t>
-      </w:r>
-      <w:proofErr w:type="spellEnd"/>
-      <w:r>
-        <w:t>="https://statcounter.com/" target="_blank"&gt;&lt;</w:t>
-      </w:r>
-      <w:proofErr w:type="spellStart"/>
-      <w:r>
-        <w:t>img</w:t>
-      </w:r>
-      <w:proofErr w:type="spellEnd"/>
-    </w:p>
-    <w:p>
-      <w:pPr>
-        <w:pStyle w:val="Output"/>
-      </w:pPr>
-      <w:r>
-        <w:t>class="</w:t>
-      </w:r>
-      <w:proofErr w:type="spellStart"/>
-      <w:r>
-        <w:t>statcounter</w:t>
-      </w:r>
-      <w:proofErr w:type="spellEnd"/>
-      <w:r>
-        <w:t xml:space="preserve">" </w:t>
-      </w:r>
-      <w:proofErr w:type="spellStart"/>
-      <w:r>
-        <w:t>src</w:t>
-      </w:r>
-      <w:proofErr w:type="spellEnd"/>
-      <w:r>
-        <w:t>="https://c.statcounter.com/12149950/0/93481706/0/"</w:t>
-      </w:r>
-    </w:p>
-    <w:p>
-      <w:pPr>
-        <w:pStyle w:val="Output"/>
-      </w:pPr>
-      <w:r>
-        <w:lastRenderedPageBreak/>
-        <w:t xml:space="preserve">alt="Web Analytics Made Easy - </w:t>
-      </w:r>
-      <w:proofErr w:type="spellStart"/>
-      <w:r>
-        <w:t>StatCounter</w:t>
-      </w:r>
-      <w:proofErr w:type="spellEnd"/>
-      <w:r>
-        <w:t>"&gt;&lt;/a&gt;&lt;/div&gt;&lt;/</w:t>
-      </w:r>
-      <w:proofErr w:type="spellStart"/>
-      <w:r>
-        <w:t>noscript</w:t>
-      </w:r>
-      <w:proofErr w:type="spellEnd"/>
-      <w:r>
-        <w:t>&gt;</w:t>
-      </w:r>
-    </w:p>
-    <w:p>
-      <w:pPr>
-        <w:pStyle w:val="Output"/>
-      </w:pPr>
-      <w:r>
-        <w:t xml:space="preserve">&lt;! End of </w:t>
-      </w:r>
-      <w:proofErr w:type="spellStart"/>
-      <w:r>
-        <w:t>Statcounter</w:t>
-      </w:r>
-      <w:proofErr w:type="spellEnd"/>
-      <w:r>
-        <w:t xml:space="preserve"> Code &gt;</w:t>
-      </w:r>
-    </w:p>
-    <w:p/>
-    <w:p/>
-    <w:p>
-      <w:pPr>
-        <w:pStyle w:val="Heading2"/>
-      </w:pPr>
-      <w:r>
-        <w:t>XX. REFERENCES</w:t>
-      </w:r>
-    </w:p>
-    <w:p/>
-    <w:p/>
-    <w:p/>
-    <w:p>
-      <w:pPr>
-        <w:pStyle w:val="Heading3"/>
-      </w:pPr>
-      <w:r>
-        <w:t>rouge syntax</w:t>
-      </w:r>
-    </w:p>
-    <w:p>
-      <w:r>
-        <w:t>-</w:t>
-      </w:r>
-    </w:p>
-    <w:p>
-      <w:r>
-        <w:t xml:space="preserve">Besides that, Rouge is 100% compatible with </w:t>
-      </w:r>
-      <w:proofErr w:type="spellStart"/>
-      <w:r>
-        <w:t>Pygments’s</w:t>
-      </w:r>
-      <w:proofErr w:type="spellEnd"/>
-      <w:r>
-        <w:t xml:space="preserve"> stylesheets, you can choose one of those </w:t>
-      </w:r>
-      <w:proofErr w:type="spellStart"/>
-      <w:r>
-        <w:t>Pygment</w:t>
-      </w:r>
-      <w:proofErr w:type="spellEnd"/>
-      <w:r>
-        <w:t xml:space="preserve"> themes and use it on your site.</w:t>
-      </w:r>
-    </w:p>
-    <w:p/>
-    <w:p>
-      <w:r>
-        <w:t xml:space="preserve"> </w:t>
-      </w:r>
-    </w:p>
-    <w:p/>
-    <w:p/>
-    <w:p>
-      <w:pPr>
-        <w:pStyle w:val="Heading3"/>
-      </w:pPr>
-      <w:proofErr w:type="spellStart"/>
-      <w:r>
-        <w:t>Pygments</w:t>
-      </w:r>
-      <w:proofErr w:type="spellEnd"/>
-      <w:r>
-        <w:t xml:space="preserve"> </w:t>
-      </w:r>
-      <w:proofErr w:type="spellStart"/>
-      <w:r>
-        <w:t>jekyll</w:t>
-      </w:r>
-      <w:proofErr w:type="spellEnd"/>
-      <w:r>
-        <w:t xml:space="preserve"> configuration</w:t>
-      </w:r>
-    </w:p>
-    <w:p>
-      <w:r>
-        <w:t>https://help.github.com/en/github/working-with-github-pages/about-github-pages-and-jekyll#syntax-highlighting</w:t>
-      </w:r>
-    </w:p>
-    <w:p>
-      <w:r>
-        <w:t xml:space="preserve"> </w:t>
-      </w:r>
-    </w:p>
-    <w:p>
-      <w:r>
-        <w:t>https://github.com/search?q=pygments%20style</w:t>
-      </w:r>
-    </w:p>
-    <w:p/>
-    <w:p/>
-    <w:p>
-      <w:r>
-        <w:t>Final:</w:t>
-      </w:r>
-    </w:p>
-    <w:p>
-      <w:r>
-        <w:t>https://help.github.com/en/github/working-with-github-pages/about-github-pages-and-jekyll#syntax-highlighting</w:t>
-      </w:r>
-    </w:p>
-    <w:p/>
-    <w:p>
-      <w:r>
-        <w:lastRenderedPageBreak/>
-        <w:t>https://lyk6756.github.io/2016/11/22/use_pygments.html</w:t>
-      </w:r>
-    </w:p>
-    <w:p>
-      <w:r>
-        <w:t>https://jekyll-windows.juthilo.com/3-syntax-highlighting/</w:t>
-      </w:r>
-    </w:p>
-    <w:p/>
-    <w:p/>
-    <w:p>
-      <w:r>
-        <w:t>Final2:</w:t>
-      </w:r>
-    </w:p>
-    <w:p>
-      <w:r>
-        <w:t>https://jekyll-windows.juthilo.com/3-syntax-highlighting/</w:t>
-      </w:r>
-    </w:p>
-    <w:p/>
-    <w:p>
-      <w:pPr>
-        <w:pStyle w:val="Heading3"/>
-      </w:pPr>
-      <w:r>
-        <w:t>Install a Syntax Highlighter</w:t>
-      </w:r>
-    </w:p>
-    <w:p/>
-    <w:p>
-      <w:r>
-        <w:t xml:space="preserve"> - gem install rouge</w:t>
-      </w:r>
-    </w:p>
-    <w:p>
-      <w:r>
-        <w:t xml:space="preserve"> </w:t>
-      </w:r>
-    </w:p>
-    <w:p>
-      <w:r>
-        <w:t xml:space="preserve"> - Install Python &amp; Set Path</w:t>
-      </w:r>
-    </w:p>
-    <w:p>
-      <w:r>
-        <w:t xml:space="preserve"> </w:t>
-      </w:r>
-    </w:p>
-    <w:p>
-      <w:r>
         <w:t xml:space="preserve"> - download https://bootstrap.pypa.io/get-pip.py get-pip.py</w:t>
       </w:r>
     </w:p>
@@ -5111,7 +5232,6 @@
     </w:p>
     <w:p>
       <w:r>
-        <w:lastRenderedPageBreak/>
         <w:tab/>
         <w:t>//highlighter: rouge</w:t>
       </w:r>
@@ -6707,7 +6827,6 @@
   <w:style w:type="character" w:default="1" w:styleId="DefaultParagraphFont">
     <w:name w:val="Default Paragraph Font"/>
     <w:uiPriority w:val="1"/>
-    <w:semiHidden/>
     <w:unhideWhenUsed/>
   </w:style>
   <w:style w:type="table" w:default="1" w:styleId="TableNormal">
@@ -8634,7 +8753,7 @@
 </file>
 
 <file path=customXml/itemProps3.xml><?xml version="1.0" encoding="utf-8"?>
-<ds:datastoreItem xmlns:ds="http://schemas.openxmlformats.org/officeDocument/2006/customXml" ds:itemID="{0457121A-5610-4F88-BC5A-3EA2AD80A43E}">
+<ds:datastoreItem xmlns:ds="http://schemas.openxmlformats.org/officeDocument/2006/customXml" ds:itemID="{C23B243A-3422-4495-80C7-7A631DB3190C}">
   <ds:schemaRefs>
     <ds:schemaRef ds:uri="http://schemas.openxmlformats.org/officeDocument/2006/bibliography"/>
   </ds:schemaRefs>

</xml_diff>

<commit_message>
March 2020 Auto commits
</commit_message>
<xml_diff>
--- a/READ ME.docx
+++ b/READ ME.docx
@@ -578,7 +578,6 @@
         <w:rPr>
           <w:noProof/>
         </w:rPr>
-        <w:lastRenderedPageBreak/>
         <w:drawing>
           <wp:inline distT="0" distB="0" distL="0" distR="0" wp14:anchorId="3FA7D1A0" wp14:editId="2421B068">
             <wp:extent cx="5943600" cy="3189605"/>
@@ -1164,7 +1163,6 @@
         <w:rPr>
           <w:noProof/>
         </w:rPr>
-        <w:lastRenderedPageBreak/>
         <w:drawing>
           <wp:inline distT="0" distB="0" distL="0" distR="0" wp14:anchorId="484336EB" wp14:editId="559EACD0">
             <wp:extent cx="5943600" cy="5001895"/>
@@ -1249,7 +1247,6 @@
         </w:rPr>
       </w:pPr>
       <w:r>
-        <w:lastRenderedPageBreak/>
         <w:t>It will Navigate to DNS Entries Page</w:t>
       </w:r>
       <w:r>
@@ -1416,7 +1413,6 @@
           <w:b/>
           <w:bCs/>
         </w:rPr>
-        <w:lastRenderedPageBreak/>
         <w:t>CNAME record DNS entry:</w:t>
       </w:r>
     </w:p>
@@ -1614,7 +1610,6 @@
         <w:rPr>
           <w:noProof/>
         </w:rPr>
-        <w:lastRenderedPageBreak/>
         <w:drawing>
           <wp:inline distT="0" distB="0" distL="0" distR="0" wp14:anchorId="237E9115" wp14:editId="49909012">
             <wp:extent cx="5943600" cy="3544570"/>
@@ -1878,7 +1873,6 @@
         <w:rPr>
           <w:noProof/>
         </w:rPr>
-        <w:lastRenderedPageBreak/>
         <w:drawing>
           <wp:inline distT="0" distB="0" distL="0" distR="0" wp14:anchorId="391EB28F" wp14:editId="69B4E56C">
             <wp:extent cx="5731510" cy="3487420"/>
@@ -1991,7 +1985,6 @@
           <w:b/>
           <w:bCs/>
         </w:rPr>
-        <w:lastRenderedPageBreak/>
         <w:t>Javaend.gitlab.io &gt; Settings &gt; Pages &gt; Domains (1): EDIT</w:t>
       </w:r>
       <w:r>
@@ -2178,7 +2171,6 @@
         <w:rPr>
           <w:noProof/>
         </w:rPr>
-        <w:lastRenderedPageBreak/>
         <w:drawing>
           <wp:inline distT="0" distB="0" distL="0" distR="0" wp14:anchorId="3A4AFBAB" wp14:editId="69A5A01E">
             <wp:extent cx="5731510" cy="2121535"/>
@@ -2216,7 +2208,50 @@
         </w:drawing>
       </w:r>
     </w:p>
-    <w:p/>
+    <w:p>
+      <w:bookmarkStart w:id="0" w:name="_GoBack"/>
+      <w:r>
+        <w:rPr>
+          <w:noProof/>
+        </w:rPr>
+        <w:drawing>
+          <wp:inline distT="0" distB="0" distL="0" distR="0" wp14:anchorId="20EF2BFB" wp14:editId="3714B39F">
+            <wp:extent cx="12976184" cy="3505663"/>
+            <wp:effectExtent l="0" t="0" r="0" b="0"/>
+            <wp:docPr id="17" name="Picture 17"/>
+            <wp:cNvGraphicFramePr>
+              <a:graphicFrameLocks xmlns:a="http://schemas.openxmlformats.org/drawingml/2006/main" noChangeAspect="1"/>
+            </wp:cNvGraphicFramePr>
+            <a:graphic xmlns:a="http://schemas.openxmlformats.org/drawingml/2006/main">
+              <a:graphicData uri="http://schemas.openxmlformats.org/drawingml/2006/picture">
+                <pic:pic xmlns:pic="http://schemas.openxmlformats.org/drawingml/2006/picture">
+                  <pic:nvPicPr>
+                    <pic:cNvPr id="1" name=""/>
+                    <pic:cNvPicPr/>
+                  </pic:nvPicPr>
+                  <pic:blipFill>
+                    <a:blip r:embed="rId36"/>
+                    <a:stretch>
+                      <a:fillRect/>
+                    </a:stretch>
+                  </pic:blipFill>
+                  <pic:spPr>
+                    <a:xfrm>
+                      <a:off x="0" y="0"/>
+                      <a:ext cx="12988871" cy="3509090"/>
+                    </a:xfrm>
+                    <a:prstGeom prst="rect">
+                      <a:avLst/>
+                    </a:prstGeom>
+                  </pic:spPr>
+                </pic:pic>
+              </a:graphicData>
+            </a:graphic>
+          </wp:inline>
+        </w:drawing>
+      </w:r>
+      <w:bookmarkEnd w:id="0"/>
+    </w:p>
     <w:p>
       <w:r>
         <w:t>To Build Jekyll we bust configure CICD, use below code for example</w:t>
@@ -2414,9 +2449,9 @@
             <o:lock v:ext="edit" aspectratio="t"/>
           </v:shapetype>
           <v:shape id="_x0000_i1025" type="#_x0000_t75" style="width:75.5pt;height:49pt" o:ole="">
-            <v:imagedata r:id="rId36" o:title=""/>
+            <v:imagedata r:id="rId37" o:title=""/>
           </v:shape>
-          <o:OLEObject Type="Embed" ProgID="Package" ShapeID="_x0000_i1025" DrawAspect="Icon" ObjectID="_1646554466" r:id="rId37"/>
+          <o:OLEObject Type="Embed" ProgID="Package" ShapeID="_x0000_i1025" DrawAspect="Icon" ObjectID="_1646740670" r:id="rId38"/>
         </w:object>
       </w:r>
     </w:p>
@@ -2428,7 +2463,6 @@
         <w:pStyle w:val="Heading1"/>
       </w:pPr>
       <w:r>
-        <w:lastRenderedPageBreak/>
         <w:t>Errors and Sol</w:t>
       </w:r>
     </w:p>
@@ -2541,10 +2575,7 @@
         <w:t xml:space="preserve"> %}</w:t>
       </w:r>
     </w:p>
-    <w:p>
-      <w:bookmarkStart w:id="0" w:name="_GoBack"/>
-      <w:bookmarkEnd w:id="0"/>
-    </w:p>
+    <w:p/>
     <w:p/>
     <w:p/>
     <w:p/>
@@ -2656,7 +2687,6 @@
     </w:p>
     <w:p>
       <w:r>
-        <w:lastRenderedPageBreak/>
         <w:t xml:space="preserve">  3.After Split complete save them as .md using </w:t>
       </w:r>
       <w:proofErr w:type="spellStart"/>
@@ -3675,7 +3705,6 @@
         <w:pStyle w:val="Output"/>
       </w:pPr>
       <w:r>
-        <w:lastRenderedPageBreak/>
         <w:t>articles:</w:t>
       </w:r>
     </w:p>
@@ -3982,7 +4011,6 @@
         <w:pStyle w:val="Output"/>
       </w:pPr>
       <w:r>
-        <w:lastRenderedPageBreak/>
         <w:t>working ........</w:t>
       </w:r>
     </w:p>
@@ -4171,7 +4199,7 @@
       </w:r>
     </w:p>
     <w:p>
-      <w:hyperlink r:id="rId38" w:history="1">
+      <w:hyperlink r:id="rId39" w:history="1">
         <w:r>
           <w:rPr>
             <w:rStyle w:val="Hyperlink"/>
@@ -4412,7 +4440,6 @@
         <w:pStyle w:val="Heading2"/>
       </w:pPr>
       <w:r>
-        <w:lastRenderedPageBreak/>
         <w:t>7.Logo</w:t>
       </w:r>
       <w:r>
@@ -4480,7 +4507,15 @@
         <w:t xml:space="preserve"> </w:t>
       </w:r>
       <w:r>
-        <w:t>Download favicon package and unzip it to the path you just set, and replace the HTML code in _includes/head/favicon.html.</w:t>
+        <w:t xml:space="preserve">Download favicon package and unzip it to the path you just </w:t>
+      </w:r>
+      <w:proofErr w:type="gramStart"/>
+      <w:r>
+        <w:t>set, and</w:t>
+      </w:r>
+      <w:proofErr w:type="gramEnd"/>
+      <w:r>
+        <w:t xml:space="preserve"> replace the HTML code in _includes/head/favicon.html.</w:t>
       </w:r>
     </w:p>
     <w:p/>
@@ -4529,7 +4564,15 @@
     <w:p/>
     <w:p>
       <w:r>
-        <w:t>Download favicon package and unzip it to the path you just set, and replace the HTML code in _includes/head/favicon.html.</w:t>
+        <w:t xml:space="preserve">Download favicon package and unzip it to the path you just </w:t>
+      </w:r>
+      <w:proofErr w:type="gramStart"/>
+      <w:r>
+        <w:t>set, and</w:t>
+      </w:r>
+      <w:proofErr w:type="gramEnd"/>
+      <w:r>
+        <w:t xml:space="preserve"> replace the HTML code in _includes/head/favicon.html.</w:t>
       </w:r>
     </w:p>
     <w:p/>
@@ -5144,7 +5187,6 @@
     </w:p>
     <w:p>
       <w:r>
-        <w:lastRenderedPageBreak/>
         <w:t xml:space="preserve"> - download https://bootstrap.pypa.io/get-pip.py get-pip.py</w:t>
       </w:r>
     </w:p>
@@ -5310,7 +5352,7 @@
     <w:p/>
     <w:p/>
     <w:sectPr>
-      <w:footerReference w:type="default" r:id="rId39"/>
+      <w:footerReference w:type="default" r:id="rId40"/>
       <w:pgSz w:w="12240" w:h="15840" w:code="1"/>
       <w:pgMar w:top="1080" w:right="1440" w:bottom="1080" w:left="1440" w:header="720" w:footer="720" w:gutter="0"/>
       <w:cols w:space="720"/>
@@ -6827,6 +6869,7 @@
   <w:style w:type="character" w:default="1" w:styleId="DefaultParagraphFont">
     <w:name w:val="Default Paragraph Font"/>
     <w:uiPriority w:val="1"/>
+    <w:semiHidden/>
     <w:unhideWhenUsed/>
   </w:style>
   <w:style w:type="table" w:default="1" w:styleId="TableNormal">
@@ -8753,7 +8796,7 @@
 </file>
 
 <file path=customXml/itemProps3.xml><?xml version="1.0" encoding="utf-8"?>
-<ds:datastoreItem xmlns:ds="http://schemas.openxmlformats.org/officeDocument/2006/customXml" ds:itemID="{C23B243A-3422-4495-80C7-7A631DB3190C}">
+<ds:datastoreItem xmlns:ds="http://schemas.openxmlformats.org/officeDocument/2006/customXml" ds:itemID="{16E23BA3-A623-43E0-A97A-A58D67B0F59B}">
   <ds:schemaRefs>
     <ds:schemaRef ds:uri="http://schemas.openxmlformats.org/officeDocument/2006/bibliography"/>
   </ds:schemaRefs>

</xml_diff>

<commit_message>
Satya Kaveti - Auto commit
</commit_message>
<xml_diff>
--- a/READ ME.docx
+++ b/READ ME.docx
@@ -1,6 +1,6 @@
 
 <file path=word/document.xml><?xml version="1.0" encoding="utf-8"?>
-<w:document xmlns:wpc="http://schemas.microsoft.com/office/word/2010/wordprocessingCanvas" xmlns:cx="http://schemas.microsoft.com/office/drawing/2014/chartex" xmlns:cx1="http://schemas.microsoft.com/office/drawing/2015/9/8/chartex" xmlns:cx2="http://schemas.microsoft.com/office/drawing/2015/10/21/chartex" xmlns:cx3="http://schemas.microsoft.com/office/drawing/2016/5/9/chartex" xmlns:cx4="http://schemas.microsoft.com/office/drawing/2016/5/10/chartex" xmlns:cx5="http://schemas.microsoft.com/office/drawing/2016/5/11/chartex" xmlns:cx6="http://schemas.microsoft.com/office/drawing/2016/5/12/chartex" xmlns:cx7="http://schemas.microsoft.com/office/drawing/2016/5/13/chartex" xmlns:cx8="http://schemas.microsoft.com/office/drawing/2016/5/14/chartex" xmlns:mc="http://schemas.openxmlformats.org/markup-compatibility/2006" xmlns:aink="http://schemas.microsoft.com/office/drawing/2016/ink" xmlns:am3d="http://schemas.microsoft.com/office/drawing/2017/model3d" xmlns:o="urn:schemas-microsoft-com:office:office" xmlns:r="http://schemas.openxmlformats.org/officeDocument/2006/relationships" xmlns:m="http://schemas.openxmlformats.org/officeDocument/2006/math" xmlns:v="urn:schemas-microsoft-com:vml" xmlns:wp14="http://schemas.microsoft.com/office/word/2010/wordprocessingDrawing" xmlns:wp="http://schemas.openxmlformats.org/drawingml/2006/wordprocessingDrawing" xmlns:w10="urn:schemas-microsoft-com:office:word" xmlns:w="http://schemas.openxmlformats.org/wordprocessingml/2006/main" xmlns:w14="http://schemas.microsoft.com/office/word/2010/wordml" xmlns:w15="http://schemas.microsoft.com/office/word/2012/wordml" xmlns:w16cid="http://schemas.microsoft.com/office/word/2016/wordml/cid" xmlns:w16se="http://schemas.microsoft.com/office/word/2015/wordml/symex" xmlns:wpg="http://schemas.microsoft.com/office/word/2010/wordprocessingGroup" xmlns:wpi="http://schemas.microsoft.com/office/word/2010/wordprocessingInk" xmlns:wne="http://schemas.microsoft.com/office/word/2006/wordml" xmlns:wps="http://schemas.microsoft.com/office/word/2010/wordprocessingShape" mc:Ignorable="w14 w15 w16se w16cid wp14">
+<w:document xmlns:wpc="http://schemas.microsoft.com/office/word/2010/wordprocessingCanvas" xmlns:cx="http://schemas.microsoft.com/office/drawing/2014/chartex" xmlns:cx1="http://schemas.microsoft.com/office/drawing/2015/9/8/chartex" xmlns:cx2="http://schemas.microsoft.com/office/drawing/2015/10/21/chartex" xmlns:cx3="http://schemas.microsoft.com/office/drawing/2016/5/9/chartex" xmlns:cx4="http://schemas.microsoft.com/office/drawing/2016/5/10/chartex" xmlns:cx5="http://schemas.microsoft.com/office/drawing/2016/5/11/chartex" xmlns:cx6="http://schemas.microsoft.com/office/drawing/2016/5/12/chartex" xmlns:cx7="http://schemas.microsoft.com/office/drawing/2016/5/13/chartex" xmlns:cx8="http://schemas.microsoft.com/office/drawing/2016/5/14/chartex" xmlns:mc="http://schemas.openxmlformats.org/markup-compatibility/2006" xmlns:aink="http://schemas.microsoft.com/office/drawing/2016/ink" xmlns:am3d="http://schemas.microsoft.com/office/drawing/2017/model3d" xmlns:o="urn:schemas-microsoft-com:office:office" xmlns:r="http://schemas.openxmlformats.org/officeDocument/2006/relationships" xmlns:m="http://schemas.openxmlformats.org/officeDocument/2006/math" xmlns:v="urn:schemas-microsoft-com:vml" xmlns:wp14="http://schemas.microsoft.com/office/word/2010/wordprocessingDrawing" xmlns:wp="http://schemas.openxmlformats.org/drawingml/2006/wordprocessingDrawing" xmlns:w10="urn:schemas-microsoft-com:office:word" xmlns:w="http://schemas.openxmlformats.org/wordprocessingml/2006/main" xmlns:w14="http://schemas.microsoft.com/office/word/2010/wordml" xmlns:w15="http://schemas.microsoft.com/office/word/2012/wordml" xmlns:w16cex="http://schemas.microsoft.com/office/word/2018/wordml/cex" xmlns:w16cid="http://schemas.microsoft.com/office/word/2016/wordml/cid" xmlns:w16="http://schemas.microsoft.com/office/word/2018/wordml" xmlns:w16se="http://schemas.microsoft.com/office/word/2015/wordml/symex" xmlns:wpg="http://schemas.microsoft.com/office/word/2010/wordprocessingGroup" xmlns:wpi="http://schemas.microsoft.com/office/word/2010/wordprocessingInk" xmlns:wne="http://schemas.microsoft.com/office/word/2006/wordml" xmlns:wps="http://schemas.microsoft.com/office/word/2010/wordprocessingShape" mc:Ignorable="w14 w15 w16se w16cid w16 w16cex wp14">
   <w:body>
     <w:p>
       <w:pPr>
@@ -1612,6 +1612,70 @@
     <w:p/>
     <w:p>
       <w:pPr>
+        <w:pStyle w:val="Heading4"/>
+      </w:pPr>
+      <w:r>
+        <w:lastRenderedPageBreak/>
+        <w:t>Freenom</w:t>
+      </w:r>
+    </w:p>
+    <w:p>
+      <w:r>
+        <w:rPr>
+          <w:noProof/>
+        </w:rPr>
+        <w:drawing>
+          <wp:inline distT="0" distB="0" distL="0" distR="0" wp14:anchorId="6D42A368" wp14:editId="584EEF76">
+            <wp:extent cx="5943600" cy="2579370"/>
+            <wp:effectExtent l="0" t="0" r="0" b="0"/>
+            <wp:docPr id="32" name="Picture 32" descr="See the Image"/>
+            <wp:cNvGraphicFramePr>
+              <a:graphicFrameLocks xmlns:a="http://schemas.openxmlformats.org/drawingml/2006/main" noChangeAspect="1"/>
+            </wp:cNvGraphicFramePr>
+            <a:graphic xmlns:a="http://schemas.openxmlformats.org/drawingml/2006/main">
+              <a:graphicData uri="http://schemas.openxmlformats.org/drawingml/2006/picture">
+                <pic:pic xmlns:pic="http://schemas.openxmlformats.org/drawingml/2006/picture">
+                  <pic:nvPicPr>
+                    <pic:cNvPr id="0" name="Picture 2" descr="See the Image"/>
+                    <pic:cNvPicPr>
+                      <a:picLocks noChangeAspect="1" noChangeArrowheads="1"/>
+                    </pic:cNvPicPr>
+                  </pic:nvPicPr>
+                  <pic:blipFill>
+                    <a:blip r:embed="rId26">
+                      <a:extLst>
+                        <a:ext uri="{28A0092B-C50C-407E-A947-70E740481C1C}">
+                          <a14:useLocalDpi xmlns:a14="http://schemas.microsoft.com/office/drawing/2010/main" val="0"/>
+                        </a:ext>
+                      </a:extLst>
+                    </a:blip>
+                    <a:srcRect/>
+                    <a:stretch>
+                      <a:fillRect/>
+                    </a:stretch>
+                  </pic:blipFill>
+                  <pic:spPr bwMode="auto">
+                    <a:xfrm>
+                      <a:off x="0" y="0"/>
+                      <a:ext cx="5943600" cy="2579370"/>
+                    </a:xfrm>
+                    <a:prstGeom prst="rect">
+                      <a:avLst/>
+                    </a:prstGeom>
+                    <a:noFill/>
+                    <a:ln>
+                      <a:noFill/>
+                    </a:ln>
+                  </pic:spPr>
+                </pic:pic>
+              </a:graphicData>
+            </a:graphic>
+          </wp:inline>
+        </w:drawing>
+      </w:r>
+    </w:p>
+    <w:p>
+      <w:pPr>
         <w:pStyle w:val="Heading2"/>
       </w:pPr>
       <w:r>
@@ -1619,7 +1683,7 @@
       </w:r>
     </w:p>
     <w:p>
-      <w:hyperlink r:id="rId26" w:history="1">
+      <w:hyperlink r:id="rId27" w:history="1">
         <w:r>
           <w:rPr>
             <w:rStyle w:val="Hyperlink"/>
@@ -1629,7 +1693,7 @@
       </w:hyperlink>
     </w:p>
     <w:p>
-      <w:hyperlink r:id="rId27" w:history="1">
+      <w:hyperlink r:id="rId28" w:history="1">
         <w:r>
           <w:rPr>
             <w:rStyle w:val="Hyperlink"/>
@@ -1733,55 +1797,12 @@
         <w:rPr>
           <w:noProof/>
         </w:rPr>
+        <w:lastRenderedPageBreak/>
         <w:drawing>
           <wp:inline distT="0" distB="0" distL="0" distR="0" wp14:anchorId="31AB9D19" wp14:editId="1FB68BD2">
             <wp:extent cx="5943600" cy="2406650"/>
             <wp:effectExtent l="0" t="0" r="0" b="0"/>
             <wp:docPr id="12" name="Picture 12"/>
-            <wp:cNvGraphicFramePr>
-              <a:graphicFrameLocks xmlns:a="http://schemas.openxmlformats.org/drawingml/2006/main" noChangeAspect="1"/>
-            </wp:cNvGraphicFramePr>
-            <a:graphic xmlns:a="http://schemas.openxmlformats.org/drawingml/2006/main">
-              <a:graphicData uri="http://schemas.openxmlformats.org/drawingml/2006/picture">
-                <pic:pic xmlns:pic="http://schemas.openxmlformats.org/drawingml/2006/picture">
-                  <pic:nvPicPr>
-                    <pic:cNvPr id="1" name=""/>
-                    <pic:cNvPicPr/>
-                  </pic:nvPicPr>
-                  <pic:blipFill>
-                    <a:blip r:embed="rId28"/>
-                    <a:stretch>
-                      <a:fillRect/>
-                    </a:stretch>
-                  </pic:blipFill>
-                  <pic:spPr>
-                    <a:xfrm>
-                      <a:off x="0" y="0"/>
-                      <a:ext cx="5943600" cy="2406650"/>
-                    </a:xfrm>
-                    <a:prstGeom prst="rect">
-                      <a:avLst/>
-                    </a:prstGeom>
-                  </pic:spPr>
-                </pic:pic>
-              </a:graphicData>
-            </a:graphic>
-          </wp:inline>
-        </w:drawing>
-      </w:r>
-    </w:p>
-    <w:p/>
-    <w:p>
-      <w:r>
-        <w:rPr>
-          <w:noProof/>
-        </w:rPr>
-        <w:lastRenderedPageBreak/>
-        <w:drawing>
-          <wp:inline distT="0" distB="0" distL="0" distR="0" wp14:anchorId="391EB28F" wp14:editId="69B4E56C">
-            <wp:extent cx="5731510" cy="3487420"/>
-            <wp:effectExtent l="0" t="0" r="2540" b="0"/>
-            <wp:docPr id="4" name="Picture 4"/>
             <wp:cNvGraphicFramePr>
               <a:graphicFrameLocks xmlns:a="http://schemas.openxmlformats.org/drawingml/2006/main" noChangeAspect="1"/>
             </wp:cNvGraphicFramePr>
@@ -1801,7 +1822,7 @@
                   <pic:spPr>
                     <a:xfrm>
                       <a:off x="0" y="0"/>
-                      <a:ext cx="5731510" cy="3487420"/>
+                      <a:ext cx="5943600" cy="2406650"/>
                     </a:xfrm>
                     <a:prstGeom prst="rect">
                       <a:avLst/>
@@ -1814,16 +1835,17 @@
         </w:drawing>
       </w:r>
     </w:p>
+    <w:p/>
     <w:p>
       <w:r>
         <w:rPr>
           <w:noProof/>
         </w:rPr>
         <w:drawing>
-          <wp:inline distT="0" distB="0" distL="0" distR="0" wp14:anchorId="5BD25964" wp14:editId="2FBC4684">
-            <wp:extent cx="5943600" cy="2574290"/>
-            <wp:effectExtent l="0" t="0" r="0" b="0"/>
-            <wp:docPr id="13" name="Picture 13"/>
+          <wp:inline distT="0" distB="0" distL="0" distR="0" wp14:anchorId="391EB28F" wp14:editId="69B4E56C">
+            <wp:extent cx="5731510" cy="3487420"/>
+            <wp:effectExtent l="0" t="0" r="2540" b="0"/>
+            <wp:docPr id="4" name="Picture 4"/>
             <wp:cNvGraphicFramePr>
               <a:graphicFrameLocks xmlns:a="http://schemas.openxmlformats.org/drawingml/2006/main" noChangeAspect="1"/>
             </wp:cNvGraphicFramePr>
@@ -1843,6 +1865,49 @@
                   <pic:spPr>
                     <a:xfrm>
                       <a:off x="0" y="0"/>
+                      <a:ext cx="5731510" cy="3487420"/>
+                    </a:xfrm>
+                    <a:prstGeom prst="rect">
+                      <a:avLst/>
+                    </a:prstGeom>
+                  </pic:spPr>
+                </pic:pic>
+              </a:graphicData>
+            </a:graphic>
+          </wp:inline>
+        </w:drawing>
+      </w:r>
+    </w:p>
+    <w:p>
+      <w:r>
+        <w:rPr>
+          <w:noProof/>
+        </w:rPr>
+        <w:lastRenderedPageBreak/>
+        <w:drawing>
+          <wp:inline distT="0" distB="0" distL="0" distR="0" wp14:anchorId="5BD25964" wp14:editId="2FBC4684">
+            <wp:extent cx="5943600" cy="2574290"/>
+            <wp:effectExtent l="0" t="0" r="0" b="0"/>
+            <wp:docPr id="13" name="Picture 13"/>
+            <wp:cNvGraphicFramePr>
+              <a:graphicFrameLocks xmlns:a="http://schemas.openxmlformats.org/drawingml/2006/main" noChangeAspect="1"/>
+            </wp:cNvGraphicFramePr>
+            <a:graphic xmlns:a="http://schemas.openxmlformats.org/drawingml/2006/main">
+              <a:graphicData uri="http://schemas.openxmlformats.org/drawingml/2006/picture">
+                <pic:pic xmlns:pic="http://schemas.openxmlformats.org/drawingml/2006/picture">
+                  <pic:nvPicPr>
+                    <pic:cNvPr id="1" name=""/>
+                    <pic:cNvPicPr/>
+                  </pic:nvPicPr>
+                  <pic:blipFill>
+                    <a:blip r:embed="rId31"/>
+                    <a:stretch>
+                      <a:fillRect/>
+                    </a:stretch>
+                  </pic:blipFill>
+                  <pic:spPr>
+                    <a:xfrm>
+                      <a:off x="0" y="0"/>
                       <a:ext cx="5943600" cy="2574290"/>
                     </a:xfrm>
                     <a:prstGeom prst="rect">
@@ -1872,7 +1937,7 @@
       <w:r>
         <w:t xml:space="preserve">Ref. : </w:t>
       </w:r>
-      <w:hyperlink r:id="rId31" w:history="1">
+      <w:hyperlink r:id="rId32" w:anchor="4-verify-the-domains-ownership" w:history="1">
         <w:r>
           <w:rPr>
             <w:rStyle w:val="Hyperlink"/>
@@ -1893,7 +1958,6 @@
     <w:p/>
     <w:p>
       <w:r>
-        <w:lastRenderedPageBreak/>
         <w:t>Create Domain</w:t>
       </w:r>
     </w:p>
@@ -1907,52 +1971,6 @@
             <wp:extent cx="5943600" cy="2562225"/>
             <wp:effectExtent l="0" t="0" r="0" b="9525"/>
             <wp:docPr id="18" name="Picture 18"/>
-            <wp:cNvGraphicFramePr>
-              <a:graphicFrameLocks xmlns:a="http://schemas.openxmlformats.org/drawingml/2006/main" noChangeAspect="1"/>
-            </wp:cNvGraphicFramePr>
-            <a:graphic xmlns:a="http://schemas.openxmlformats.org/drawingml/2006/main">
-              <a:graphicData uri="http://schemas.openxmlformats.org/drawingml/2006/picture">
-                <pic:pic xmlns:pic="http://schemas.openxmlformats.org/drawingml/2006/picture">
-                  <pic:nvPicPr>
-                    <pic:cNvPr id="1" name=""/>
-                    <pic:cNvPicPr/>
-                  </pic:nvPicPr>
-                  <pic:blipFill>
-                    <a:blip r:embed="rId32"/>
-                    <a:stretch>
-                      <a:fillRect/>
-                    </a:stretch>
-                  </pic:blipFill>
-                  <pic:spPr>
-                    <a:xfrm>
-                      <a:off x="0" y="0"/>
-                      <a:ext cx="5943600" cy="2562225"/>
-                    </a:xfrm>
-                    <a:prstGeom prst="rect">
-                      <a:avLst/>
-                    </a:prstGeom>
-                  </pic:spPr>
-                </pic:pic>
-              </a:graphicData>
-            </a:graphic>
-          </wp:inline>
-        </w:drawing>
-      </w:r>
-    </w:p>
-    <w:p/>
-    <w:p>
-      <w:r>
-        <w:t>After Domain Created , It will Ask for Verification</w:t>
-      </w:r>
-      <w:r>
-        <w:rPr>
-          <w:noProof/>
-        </w:rPr>
-        <w:drawing>
-          <wp:inline distT="0" distB="0" distL="0" distR="0" wp14:anchorId="7DDCD0C5" wp14:editId="4DF47D57">
-            <wp:extent cx="5943600" cy="2695575"/>
-            <wp:effectExtent l="0" t="0" r="0" b="9525"/>
-            <wp:docPr id="19" name="Picture 19"/>
             <wp:cNvGraphicFramePr>
               <a:graphicFrameLocks xmlns:a="http://schemas.openxmlformats.org/drawingml/2006/main" noChangeAspect="1"/>
             </wp:cNvGraphicFramePr>
@@ -1972,7 +1990,7 @@
                   <pic:spPr>
                     <a:xfrm>
                       <a:off x="0" y="0"/>
-                      <a:ext cx="5943600" cy="2695575"/>
+                      <a:ext cx="5943600" cy="2562225"/>
                     </a:xfrm>
                     <a:prstGeom prst="rect">
                       <a:avLst/>
@@ -1987,35 +2005,19 @@
     </w:p>
     <w:p/>
     <w:p>
-      <w:pPr>
-        <w:pStyle w:val="Heading4"/>
-      </w:pPr>
-      <w:r>
-        <w:t>In Cloudflare</w:t>
-      </w:r>
-    </w:p>
-    <w:p>
-      <w:r>
-        <w:t>1.Create New Domain : satyacodes.com</w:t>
-      </w:r>
-    </w:p>
-    <w:p/>
-    <w:p>
-      <w:r>
-        <w:t>Open GoDaddy , add Cloudflare DNS</w:t>
-      </w:r>
-    </w:p>
-    <w:p>
+      <w:r>
+        <w:lastRenderedPageBreak/>
+        <w:t>After Domain Created , It will Ask for Verification</w:t>
+      </w:r>
       <w:r>
         <w:rPr>
           <w:noProof/>
         </w:rPr>
-        <w:lastRenderedPageBreak/>
         <w:drawing>
-          <wp:inline distT="0" distB="0" distL="0" distR="0" wp14:anchorId="6F8C3914" wp14:editId="33DCDFCD">
-            <wp:extent cx="5943600" cy="5062855"/>
-            <wp:effectExtent l="0" t="0" r="0" b="4445"/>
-            <wp:docPr id="23" name="Picture 23"/>
+          <wp:inline distT="0" distB="0" distL="0" distR="0" wp14:anchorId="7DDCD0C5" wp14:editId="4DF47D57">
+            <wp:extent cx="5943600" cy="2695575"/>
+            <wp:effectExtent l="0" t="0" r="0" b="9525"/>
+            <wp:docPr id="19" name="Picture 19"/>
             <wp:cNvGraphicFramePr>
               <a:graphicFrameLocks xmlns:a="http://schemas.openxmlformats.org/drawingml/2006/main" noChangeAspect="1"/>
             </wp:cNvGraphicFramePr>
@@ -2035,7 +2037,7 @@
                   <pic:spPr>
                     <a:xfrm>
                       <a:off x="0" y="0"/>
-                      <a:ext cx="5943600" cy="5062855"/>
+                      <a:ext cx="5943600" cy="2695575"/>
                     </a:xfrm>
                     <a:prstGeom prst="rect">
                       <a:avLst/>
@@ -2051,17 +2053,21 @@
     <w:p/>
     <w:p>
       <w:pPr>
-        <w:rPr>
-          <w:b/>
-          <w:bCs/>
-        </w:rPr>
-      </w:pPr>
-      <w:r>
-        <w:rPr>
-          <w:b/>
-          <w:bCs/>
-        </w:rPr>
-        <w:t>In Godaddy</w:t>
+        <w:pStyle w:val="Heading4"/>
+      </w:pPr>
+      <w:r>
+        <w:t>In Cloudflare</w:t>
+      </w:r>
+    </w:p>
+    <w:p>
+      <w:r>
+        <w:t>1.Create New Domain : satyacodes.com</w:t>
+      </w:r>
+    </w:p>
+    <w:p/>
+    <w:p>
+      <w:r>
+        <w:t>Open GoDaddy , add Cloudflare DNS</w:t>
       </w:r>
     </w:p>
     <w:p>
@@ -2071,10 +2077,10 @@
         </w:rPr>
         <w:lastRenderedPageBreak/>
         <w:drawing>
-          <wp:inline distT="0" distB="0" distL="0" distR="0" wp14:anchorId="2474A255" wp14:editId="1171507D">
-            <wp:extent cx="5943600" cy="2017395"/>
-            <wp:effectExtent l="0" t="0" r="0" b="1905"/>
-            <wp:docPr id="24" name="Picture 24"/>
+          <wp:inline distT="0" distB="0" distL="0" distR="0" wp14:anchorId="6F8C3914" wp14:editId="33DCDFCD">
+            <wp:extent cx="5943600" cy="5062855"/>
+            <wp:effectExtent l="0" t="0" r="0" b="4445"/>
+            <wp:docPr id="23" name="Picture 23"/>
             <wp:cNvGraphicFramePr>
               <a:graphicFrameLocks xmlns:a="http://schemas.openxmlformats.org/drawingml/2006/main" noChangeAspect="1"/>
             </wp:cNvGraphicFramePr>
@@ -2094,7 +2100,7 @@
                   <pic:spPr>
                     <a:xfrm>
                       <a:off x="0" y="0"/>
-                      <a:ext cx="5943600" cy="2017395"/>
+                      <a:ext cx="5943600" cy="5062855"/>
                     </a:xfrm>
                     <a:prstGeom prst="rect">
                       <a:avLst/>
@@ -2106,15 +2112,34 @@
           </wp:inline>
         </w:drawing>
       </w:r>
+    </w:p>
+    <w:p/>
+    <w:p>
+      <w:pPr>
+        <w:rPr>
+          <w:b/>
+          <w:bCs/>
+        </w:rPr>
+      </w:pPr>
+      <w:r>
+        <w:rPr>
+          <w:b/>
+          <w:bCs/>
+        </w:rPr>
+        <w:t>In Godaddy</w:t>
+      </w:r>
+    </w:p>
+    <w:p>
       <w:r>
         <w:rPr>
           <w:noProof/>
         </w:rPr>
+        <w:lastRenderedPageBreak/>
         <w:drawing>
-          <wp:inline distT="0" distB="0" distL="0" distR="0" wp14:anchorId="69746B25" wp14:editId="60D97397">
-            <wp:extent cx="5943600" cy="2555240"/>
-            <wp:effectExtent l="0" t="0" r="0" b="0"/>
-            <wp:docPr id="25" name="Picture 25"/>
+          <wp:inline distT="0" distB="0" distL="0" distR="0" wp14:anchorId="2474A255" wp14:editId="1171507D">
+            <wp:extent cx="5943600" cy="2017395"/>
+            <wp:effectExtent l="0" t="0" r="0" b="1905"/>
+            <wp:docPr id="24" name="Picture 24"/>
             <wp:cNvGraphicFramePr>
               <a:graphicFrameLocks xmlns:a="http://schemas.openxmlformats.org/drawingml/2006/main" noChangeAspect="1"/>
             </wp:cNvGraphicFramePr>
@@ -2134,7 +2159,7 @@
                   <pic:spPr>
                     <a:xfrm>
                       <a:off x="0" y="0"/>
-                      <a:ext cx="5943600" cy="2555240"/>
+                      <a:ext cx="5943600" cy="2017395"/>
                     </a:xfrm>
                     <a:prstGeom prst="rect">
                       <a:avLst/>
@@ -2146,70 +2171,15 @@
           </wp:inline>
         </w:drawing>
       </w:r>
-    </w:p>
-    <w:p/>
-    <w:p/>
-    <w:p>
-      <w:r>
-        <w:t xml:space="preserve">Add DNS &amp; </w:t>
-      </w:r>
-      <w:r>
-        <w:t>Verification</w:t>
-      </w:r>
-      <w:r>
-        <w:t xml:space="preserve"> code in </w:t>
-      </w:r>
-      <w:r>
-        <w:t>Cloudflare</w:t>
-      </w:r>
-    </w:p>
-    <w:p/>
-    <w:p>
-      <w:pPr>
-        <w:rPr>
-          <w:b/>
-          <w:bCs/>
-        </w:rPr>
-      </w:pPr>
-      <w:r>
-        <w:rPr>
-          <w:b/>
-          <w:bCs/>
-        </w:rPr>
-        <w:t xml:space="preserve">Go to Cloudflare &amp; Add Domain &amp; DNS add </w:t>
-      </w:r>
-      <w:r>
-        <w:rPr>
-          <w:b/>
-          <w:bCs/>
-        </w:rPr>
-        <w:t>above</w:t>
-      </w:r>
-      <w:r>
-        <w:rPr>
-          <w:b/>
-          <w:bCs/>
-        </w:rPr>
-        <w:t xml:space="preserve"> verification things</w:t>
-      </w:r>
-    </w:p>
-    <w:p>
-      <w:pPr>
-        <w:rPr>
-          <w:b/>
-          <w:bCs/>
-        </w:rPr>
-      </w:pPr>
       <w:r>
         <w:rPr>
           <w:noProof/>
         </w:rPr>
-        <w:lastRenderedPageBreak/>
         <w:drawing>
-          <wp:inline distT="0" distB="0" distL="0" distR="0" wp14:anchorId="12BCAC76" wp14:editId="09B78D13">
-            <wp:extent cx="5943600" cy="2696845"/>
-            <wp:effectExtent l="0" t="0" r="0" b="8255"/>
-            <wp:docPr id="26" name="Picture 26"/>
+          <wp:inline distT="0" distB="0" distL="0" distR="0" wp14:anchorId="69746B25" wp14:editId="60D97397">
+            <wp:extent cx="5943600" cy="2555240"/>
+            <wp:effectExtent l="0" t="0" r="0" b="0"/>
+            <wp:docPr id="25" name="Picture 25"/>
             <wp:cNvGraphicFramePr>
               <a:graphicFrameLocks xmlns:a="http://schemas.openxmlformats.org/drawingml/2006/main" noChangeAspect="1"/>
             </wp:cNvGraphicFramePr>
@@ -2229,7 +2199,7 @@
                   <pic:spPr>
                     <a:xfrm>
                       <a:off x="0" y="0"/>
-                      <a:ext cx="5943600" cy="2696845"/>
+                      <a:ext cx="5943600" cy="2555240"/>
                     </a:xfrm>
                     <a:prstGeom prst="rect">
                       <a:avLst/>
@@ -2242,16 +2212,69 @@
         </w:drawing>
       </w:r>
     </w:p>
-    <w:p>
+    <w:p/>
+    <w:p/>
+    <w:p>
+      <w:r>
+        <w:t xml:space="preserve">Add DNS &amp; </w:t>
+      </w:r>
+      <w:r>
+        <w:t>Verification</w:t>
+      </w:r>
+      <w:r>
+        <w:t xml:space="preserve"> code in </w:t>
+      </w:r>
+      <w:r>
+        <w:t>Cloudflare</w:t>
+      </w:r>
+    </w:p>
+    <w:p/>
+    <w:p>
+      <w:pPr>
+        <w:rPr>
+          <w:b/>
+          <w:bCs/>
+        </w:rPr>
+      </w:pPr>
+      <w:r>
+        <w:rPr>
+          <w:b/>
+          <w:bCs/>
+        </w:rPr>
+        <w:t xml:space="preserve">Go to Cloudflare &amp; Add Domain &amp; DNS add </w:t>
+      </w:r>
+      <w:r>
+        <w:rPr>
+          <w:b/>
+          <w:bCs/>
+        </w:rPr>
+        <w:t>above</w:t>
+      </w:r>
+      <w:r>
+        <w:rPr>
+          <w:b/>
+          <w:bCs/>
+        </w:rPr>
+        <w:t xml:space="preserve"> verification things</w:t>
+      </w:r>
+    </w:p>
+    <w:p>
+      <w:pPr>
+        <w:rPr>
+          <w:b/>
+          <w:bCs/>
+        </w:rPr>
+      </w:pPr>
       <w:r>
         <w:rPr>
           <w:noProof/>
         </w:rPr>
+        <w:lastRenderedPageBreak/>
         <w:drawing>
-          <wp:inline distT="0" distB="0" distL="0" distR="0" wp14:anchorId="070CC6CE" wp14:editId="781AB3CE">
-            <wp:extent cx="5943600" cy="990600"/>
-            <wp:effectExtent l="0" t="0" r="0" b="0"/>
-            <wp:docPr id="20" name="Picture 20"/>
+          <wp:inline distT="0" distB="0" distL="0" distR="0" wp14:anchorId="12BCAC76" wp14:editId="09B78D13">
+            <wp:extent cx="5943600" cy="2696845"/>
+            <wp:effectExtent l="0" t="0" r="0" b="8255"/>
+            <wp:docPr id="26" name="Picture 26"/>
             <wp:cNvGraphicFramePr>
               <a:graphicFrameLocks xmlns:a="http://schemas.openxmlformats.org/drawingml/2006/main" noChangeAspect="1"/>
             </wp:cNvGraphicFramePr>
@@ -2271,7 +2294,7 @@
                   <pic:spPr>
                     <a:xfrm>
                       <a:off x="0" y="0"/>
-                      <a:ext cx="5943600" cy="990600"/>
+                      <a:ext cx="5943600" cy="2696845"/>
                     </a:xfrm>
                     <a:prstGeom prst="rect">
                       <a:avLst/>
@@ -2286,26 +2309,14 @@
     </w:p>
     <w:p>
       <w:r>
-        <w:t xml:space="preserve">For this in Cloudflare choose </w:t>
-      </w:r>
-      <w:r>
-        <w:rPr>
-          <w:b/>
-          <w:bCs/>
-        </w:rPr>
-        <w:t>CNAME</w:t>
-      </w:r>
-    </w:p>
-    <w:p>
-      <w:r>
         <w:rPr>
           <w:noProof/>
         </w:rPr>
         <w:drawing>
-          <wp:inline distT="0" distB="0" distL="0" distR="0" wp14:anchorId="07C88793" wp14:editId="30B7279D">
-            <wp:extent cx="5943600" cy="3083560"/>
-            <wp:effectExtent l="0" t="0" r="0" b="2540"/>
-            <wp:docPr id="22" name="Picture 22"/>
+          <wp:inline distT="0" distB="0" distL="0" distR="0" wp14:anchorId="070CC6CE" wp14:editId="781AB3CE">
+            <wp:extent cx="5943600" cy="990600"/>
+            <wp:effectExtent l="0" t="0" r="0" b="0"/>
+            <wp:docPr id="20" name="Picture 20"/>
             <wp:cNvGraphicFramePr>
               <a:graphicFrameLocks xmlns:a="http://schemas.openxmlformats.org/drawingml/2006/main" noChangeAspect="1"/>
             </wp:cNvGraphicFramePr>
@@ -2325,7 +2336,7 @@
                   <pic:spPr>
                     <a:xfrm>
                       <a:off x="0" y="0"/>
-                      <a:ext cx="5943600" cy="3083560"/>
+                      <a:ext cx="5943600" cy="990600"/>
                     </a:xfrm>
                     <a:prstGeom prst="rect">
                       <a:avLst/>
@@ -2338,47 +2349,28 @@
         </w:drawing>
       </w:r>
     </w:p>
-    <w:p/>
-    <w:p/>
-    <w:p>
-      <w:r>
-        <w:lastRenderedPageBreak/>
-        <w:t>Login to Cloudflare &gt; Add Site : satya.com &gt; Select Plan : It will scan the DNS records. It will Navigate to DNS Entries Page</w:t>
-      </w:r>
-    </w:p>
-    <w:p>
-      <w:r>
-        <w:t>Please configure DNS Records as mentioned in GitLab. You can get those details by:</w:t>
-      </w:r>
-    </w:p>
-    <w:p>
-      <w:pPr>
-        <w:rPr>
-          <w:noProof/>
-        </w:rPr>
-      </w:pPr>
+    <w:p>
+      <w:r>
+        <w:t xml:space="preserve">For this in Cloudflare choose </w:t>
+      </w:r>
       <w:r>
         <w:rPr>
           <w:b/>
           <w:bCs/>
         </w:rPr>
-        <w:t>Javaend.gitlab.io &gt; Settings &gt; Pages &gt; Domains (1): EDIT</w:t>
-      </w:r>
+        <w:t>CNAME</w:t>
+      </w:r>
+    </w:p>
+    <w:p>
       <w:r>
         <w:rPr>
           <w:noProof/>
         </w:rPr>
-        <w:t xml:space="preserve"> </w:t>
-      </w:r>
-      <w:r>
-        <w:rPr>
-          <w:noProof/>
-        </w:rPr>
         <w:drawing>
-          <wp:inline distT="0" distB="0" distL="0" distR="0" wp14:anchorId="64EA1316" wp14:editId="02EB2ABB">
-            <wp:extent cx="5943600" cy="1013460"/>
-            <wp:effectExtent l="0" t="0" r="0" b="0"/>
-            <wp:docPr id="14" name="Picture 14"/>
+          <wp:inline distT="0" distB="0" distL="0" distR="0" wp14:anchorId="07C88793" wp14:editId="30B7279D">
+            <wp:extent cx="5943600" cy="3083560"/>
+            <wp:effectExtent l="0" t="0" r="0" b="2540"/>
+            <wp:docPr id="22" name="Picture 22"/>
             <wp:cNvGraphicFramePr>
               <a:graphicFrameLocks xmlns:a="http://schemas.openxmlformats.org/drawingml/2006/main" noChangeAspect="1"/>
             </wp:cNvGraphicFramePr>
@@ -2398,7 +2390,7 @@
                   <pic:spPr>
                     <a:xfrm>
                       <a:off x="0" y="0"/>
-                      <a:ext cx="5943600" cy="1013460"/>
+                      <a:ext cx="5943600" cy="3083560"/>
                     </a:xfrm>
                     <a:prstGeom prst="rect">
                       <a:avLst/>
@@ -2411,22 +2403,47 @@
         </w:drawing>
       </w:r>
     </w:p>
-    <w:p>
-      <w:pPr>
+    <w:p/>
+    <w:p/>
+    <w:p>
+      <w:r>
+        <w:lastRenderedPageBreak/>
+        <w:t>Login to Cloudflare &gt; Add Site : satya.com &gt; Select Plan : It will scan the DNS records. It will Navigate to DNS Entries Page</w:t>
+      </w:r>
+    </w:p>
+    <w:p>
+      <w:r>
+        <w:t>Please configure DNS Records as mentioned in GitLab. You can get those details by:</w:t>
+      </w:r>
+    </w:p>
+    <w:p>
+      <w:pPr>
+        <w:rPr>
+          <w:noProof/>
+        </w:rPr>
+      </w:pPr>
+      <w:r>
         <w:rPr>
           <w:b/>
           <w:bCs/>
         </w:rPr>
-      </w:pPr>
+        <w:t>Javaend.gitlab.io &gt; Settings &gt; Pages &gt; Domains (1): EDIT</w:t>
+      </w:r>
       <w:r>
         <w:rPr>
           <w:noProof/>
         </w:rPr>
+        <w:t xml:space="preserve"> </w:t>
+      </w:r>
+      <w:r>
+        <w:rPr>
+          <w:noProof/>
+        </w:rPr>
         <w:drawing>
-          <wp:inline distT="0" distB="0" distL="0" distR="0" wp14:anchorId="12D30574" wp14:editId="4484EB7D">
-            <wp:extent cx="5943600" cy="2519680"/>
+          <wp:inline distT="0" distB="0" distL="0" distR="0" wp14:anchorId="64EA1316" wp14:editId="02EB2ABB">
+            <wp:extent cx="5943600" cy="1013460"/>
             <wp:effectExtent l="0" t="0" r="0" b="0"/>
-            <wp:docPr id="15" name="Picture 15"/>
+            <wp:docPr id="14" name="Picture 14"/>
             <wp:cNvGraphicFramePr>
               <a:graphicFrameLocks xmlns:a="http://schemas.openxmlformats.org/drawingml/2006/main" noChangeAspect="1"/>
             </wp:cNvGraphicFramePr>
@@ -2446,6 +2463,54 @@
                   <pic:spPr>
                     <a:xfrm>
                       <a:off x="0" y="0"/>
+                      <a:ext cx="5943600" cy="1013460"/>
+                    </a:xfrm>
+                    <a:prstGeom prst="rect">
+                      <a:avLst/>
+                    </a:prstGeom>
+                  </pic:spPr>
+                </pic:pic>
+              </a:graphicData>
+            </a:graphic>
+          </wp:inline>
+        </w:drawing>
+      </w:r>
+    </w:p>
+    <w:p>
+      <w:pPr>
+        <w:rPr>
+          <w:b/>
+          <w:bCs/>
+        </w:rPr>
+      </w:pPr>
+      <w:r>
+        <w:rPr>
+          <w:noProof/>
+        </w:rPr>
+        <w:drawing>
+          <wp:inline distT="0" distB="0" distL="0" distR="0" wp14:anchorId="12D30574" wp14:editId="4484EB7D">
+            <wp:extent cx="5943600" cy="2519680"/>
+            <wp:effectExtent l="0" t="0" r="0" b="0"/>
+            <wp:docPr id="15" name="Picture 15"/>
+            <wp:cNvGraphicFramePr>
+              <a:graphicFrameLocks xmlns:a="http://schemas.openxmlformats.org/drawingml/2006/main" noChangeAspect="1"/>
+            </wp:cNvGraphicFramePr>
+            <a:graphic xmlns:a="http://schemas.openxmlformats.org/drawingml/2006/main">
+              <a:graphicData uri="http://schemas.openxmlformats.org/drawingml/2006/picture">
+                <pic:pic xmlns:pic="http://schemas.openxmlformats.org/drawingml/2006/picture">
+                  <pic:nvPicPr>
+                    <pic:cNvPr id="1" name=""/>
+                    <pic:cNvPicPr/>
+                  </pic:nvPicPr>
+                  <pic:blipFill>
+                    <a:blip r:embed="rId42"/>
+                    <a:stretch>
+                      <a:fillRect/>
+                    </a:stretch>
+                  </pic:blipFill>
+                  <pic:spPr>
+                    <a:xfrm>
+                      <a:off x="0" y="0"/>
                       <a:ext cx="5943600" cy="2519680"/>
                     </a:xfrm>
                     <a:prstGeom prst="rect">
@@ -2477,7 +2542,7 @@
       <w:r>
         <w:t>A </w:t>
       </w:r>
-      <w:hyperlink r:id="rId42" w:anchor="a-record" w:history="1">
+      <w:hyperlink r:id="rId43" w:anchor="a-record" w:history="1">
         <w:r>
           <w:rPr>
             <w:rStyle w:val="Hyperlink"/>
@@ -2513,7 +2578,7 @@
       <w:r>
         <w:t>A </w:t>
       </w:r>
-      <w:hyperlink r:id="rId43" w:anchor="txt-record" w:history="1">
+      <w:hyperlink r:id="rId44" w:anchor="txt-record" w:history="1">
         <w:r>
           <w:rPr>
             <w:rStyle w:val="Hyperlink"/>
@@ -2546,48 +2611,6 @@
             <wp:extent cx="5731510" cy="2121535"/>
             <wp:effectExtent l="0" t="0" r="2540" b="0"/>
             <wp:docPr id="11" name="Picture 11"/>
-            <wp:cNvGraphicFramePr>
-              <a:graphicFrameLocks xmlns:a="http://schemas.openxmlformats.org/drawingml/2006/main" noChangeAspect="1"/>
-            </wp:cNvGraphicFramePr>
-            <a:graphic xmlns:a="http://schemas.openxmlformats.org/drawingml/2006/main">
-              <a:graphicData uri="http://schemas.openxmlformats.org/drawingml/2006/picture">
-                <pic:pic xmlns:pic="http://schemas.openxmlformats.org/drawingml/2006/picture">
-                  <pic:nvPicPr>
-                    <pic:cNvPr id="1" name=""/>
-                    <pic:cNvPicPr/>
-                  </pic:nvPicPr>
-                  <pic:blipFill>
-                    <a:blip r:embed="rId44"/>
-                    <a:stretch>
-                      <a:fillRect/>
-                    </a:stretch>
-                  </pic:blipFill>
-                  <pic:spPr>
-                    <a:xfrm>
-                      <a:off x="0" y="0"/>
-                      <a:ext cx="5731510" cy="2121535"/>
-                    </a:xfrm>
-                    <a:prstGeom prst="rect">
-                      <a:avLst/>
-                    </a:prstGeom>
-                  </pic:spPr>
-                </pic:pic>
-              </a:graphicData>
-            </a:graphic>
-          </wp:inline>
-        </w:drawing>
-      </w:r>
-    </w:p>
-    <w:p>
-      <w:r>
-        <w:rPr>
-          <w:noProof/>
-        </w:rPr>
-        <w:drawing>
-          <wp:inline distT="0" distB="0" distL="0" distR="0" wp14:anchorId="20EF2BFB" wp14:editId="3714B39F">
-            <wp:extent cx="12976184" cy="3505663"/>
-            <wp:effectExtent l="0" t="0" r="0" b="0"/>
-            <wp:docPr id="17" name="Picture 17"/>
             <wp:cNvGraphicFramePr>
               <a:graphicFrameLocks xmlns:a="http://schemas.openxmlformats.org/drawingml/2006/main" noChangeAspect="1"/>
             </wp:cNvGraphicFramePr>
@@ -2607,6 +2630,48 @@
                   <pic:spPr>
                     <a:xfrm>
                       <a:off x="0" y="0"/>
+                      <a:ext cx="5731510" cy="2121535"/>
+                    </a:xfrm>
+                    <a:prstGeom prst="rect">
+                      <a:avLst/>
+                    </a:prstGeom>
+                  </pic:spPr>
+                </pic:pic>
+              </a:graphicData>
+            </a:graphic>
+          </wp:inline>
+        </w:drawing>
+      </w:r>
+    </w:p>
+    <w:p>
+      <w:r>
+        <w:rPr>
+          <w:noProof/>
+        </w:rPr>
+        <w:drawing>
+          <wp:inline distT="0" distB="0" distL="0" distR="0" wp14:anchorId="20EF2BFB" wp14:editId="3714B39F">
+            <wp:extent cx="12976184" cy="3505663"/>
+            <wp:effectExtent l="0" t="0" r="0" b="0"/>
+            <wp:docPr id="17" name="Picture 17"/>
+            <wp:cNvGraphicFramePr>
+              <a:graphicFrameLocks xmlns:a="http://schemas.openxmlformats.org/drawingml/2006/main" noChangeAspect="1"/>
+            </wp:cNvGraphicFramePr>
+            <a:graphic xmlns:a="http://schemas.openxmlformats.org/drawingml/2006/main">
+              <a:graphicData uri="http://schemas.openxmlformats.org/drawingml/2006/picture">
+                <pic:pic xmlns:pic="http://schemas.openxmlformats.org/drawingml/2006/picture">
+                  <pic:nvPicPr>
+                    <pic:cNvPr id="1" name=""/>
+                    <pic:cNvPicPr/>
+                  </pic:nvPicPr>
+                  <pic:blipFill>
+                    <a:blip r:embed="rId46"/>
+                    <a:stretch>
+                      <a:fillRect/>
+                    </a:stretch>
+                  </pic:blipFill>
+                  <pic:spPr>
+                    <a:xfrm>
+                      <a:off x="0" y="0"/>
                       <a:ext cx="12988871" cy="3509090"/>
                     </a:xfrm>
                     <a:prstGeom prst="rect">
@@ -2649,7 +2714,7 @@
                     </pic:cNvPicPr>
                   </pic:nvPicPr>
                   <pic:blipFill>
-                    <a:blip r:embed="rId46">
+                    <a:blip r:embed="rId47">
                       <a:extLst>
                         <a:ext uri="{28A0092B-C50C-407E-A947-70E740481C1C}">
                           <a14:useLocalDpi xmlns:a14="http://schemas.microsoft.com/office/drawing/2010/main" val="0"/>
@@ -2716,7 +2781,7 @@
                     <pic:cNvPicPr/>
                   </pic:nvPicPr>
                   <pic:blipFill>
-                    <a:blip r:embed="rId47"/>
+                    <a:blip r:embed="rId48"/>
                     <a:stretch>
                       <a:fillRect/>
                     </a:stretch>
@@ -2748,59 +2813,6 @@
             <wp:extent cx="5943600" cy="2806065"/>
             <wp:effectExtent l="0" t="0" r="0" b="0"/>
             <wp:docPr id="29" name="Picture 29"/>
-            <wp:cNvGraphicFramePr>
-              <a:graphicFrameLocks xmlns:a="http://schemas.openxmlformats.org/drawingml/2006/main" noChangeAspect="1"/>
-            </wp:cNvGraphicFramePr>
-            <a:graphic xmlns:a="http://schemas.openxmlformats.org/drawingml/2006/main">
-              <a:graphicData uri="http://schemas.openxmlformats.org/drawingml/2006/picture">
-                <pic:pic xmlns:pic="http://schemas.openxmlformats.org/drawingml/2006/picture">
-                  <pic:nvPicPr>
-                    <pic:cNvPr id="1" name=""/>
-                    <pic:cNvPicPr/>
-                  </pic:nvPicPr>
-                  <pic:blipFill>
-                    <a:blip r:embed="rId48"/>
-                    <a:stretch>
-                      <a:fillRect/>
-                    </a:stretch>
-                  </pic:blipFill>
-                  <pic:spPr>
-                    <a:xfrm>
-                      <a:off x="0" y="0"/>
-                      <a:ext cx="5943600" cy="2806065"/>
-                    </a:xfrm>
-                    <a:prstGeom prst="rect">
-                      <a:avLst/>
-                    </a:prstGeom>
-                  </pic:spPr>
-                </pic:pic>
-              </a:graphicData>
-            </a:graphic>
-          </wp:inline>
-        </w:drawing>
-      </w:r>
-    </w:p>
-    <w:p>
-      <w:r>
-        <w:t>Go to Cloudfire add above two records &amp; Verfify</w:t>
-      </w:r>
-      <w:r>
-        <w:t xml:space="preserve">. </w:t>
-      </w:r>
-    </w:p>
-    <w:p>
-      <w:r>
-        <w:t>Now you should see 3 Domains</w:t>
-      </w:r>
-      <w:r>
-        <w:rPr>
-          <w:noProof/>
-        </w:rPr>
-        <w:drawing>
-          <wp:inline distT="0" distB="0" distL="0" distR="0" wp14:anchorId="6909B50F" wp14:editId="17563F3D">
-            <wp:extent cx="5943600" cy="4888230"/>
-            <wp:effectExtent l="0" t="0" r="0" b="7620"/>
-            <wp:docPr id="30" name="Picture 30"/>
             <wp:cNvGraphicFramePr>
               <a:graphicFrameLocks xmlns:a="http://schemas.openxmlformats.org/drawingml/2006/main" noChangeAspect="1"/>
             </wp:cNvGraphicFramePr>
@@ -2820,6 +2832,59 @@
                   <pic:spPr>
                     <a:xfrm>
                       <a:off x="0" y="0"/>
+                      <a:ext cx="5943600" cy="2806065"/>
+                    </a:xfrm>
+                    <a:prstGeom prst="rect">
+                      <a:avLst/>
+                    </a:prstGeom>
+                  </pic:spPr>
+                </pic:pic>
+              </a:graphicData>
+            </a:graphic>
+          </wp:inline>
+        </w:drawing>
+      </w:r>
+    </w:p>
+    <w:p>
+      <w:r>
+        <w:t>Go to Cloudfire add above two records &amp; Verfify</w:t>
+      </w:r>
+      <w:r>
+        <w:t xml:space="preserve">. </w:t>
+      </w:r>
+    </w:p>
+    <w:p>
+      <w:r>
+        <w:t>Now you should see 3 Domains</w:t>
+      </w:r>
+      <w:r>
+        <w:rPr>
+          <w:noProof/>
+        </w:rPr>
+        <w:drawing>
+          <wp:inline distT="0" distB="0" distL="0" distR="0" wp14:anchorId="6909B50F" wp14:editId="17563F3D">
+            <wp:extent cx="5943600" cy="4888230"/>
+            <wp:effectExtent l="0" t="0" r="0" b="7620"/>
+            <wp:docPr id="30" name="Picture 30"/>
+            <wp:cNvGraphicFramePr>
+              <a:graphicFrameLocks xmlns:a="http://schemas.openxmlformats.org/drawingml/2006/main" noChangeAspect="1"/>
+            </wp:cNvGraphicFramePr>
+            <a:graphic xmlns:a="http://schemas.openxmlformats.org/drawingml/2006/main">
+              <a:graphicData uri="http://schemas.openxmlformats.org/drawingml/2006/picture">
+                <pic:pic xmlns:pic="http://schemas.openxmlformats.org/drawingml/2006/picture">
+                  <pic:nvPicPr>
+                    <pic:cNvPr id="1" name=""/>
+                    <pic:cNvPicPr/>
+                  </pic:nvPicPr>
+                  <pic:blipFill>
+                    <a:blip r:embed="rId50"/>
+                    <a:stretch>
+                      <a:fillRect/>
+                    </a:stretch>
+                  </pic:blipFill>
+                  <pic:spPr>
+                    <a:xfrm>
+                      <a:off x="0" y="0"/>
                       <a:ext cx="5943600" cy="4888230"/>
                     </a:xfrm>
                     <a:prstGeom prst="rect">
@@ -2832,8 +2897,6 @@
           </wp:inline>
         </w:drawing>
       </w:r>
-      <w:bookmarkStart w:id="0" w:name="_GoBack"/>
-      <w:bookmarkEnd w:id="0"/>
     </w:p>
     <w:p/>
     <w:p/>
@@ -3016,15 +3079,65 @@
             <v:path o:extrusionok="f" gradientshapeok="t" o:connecttype="rect"/>
             <o:lock v:ext="edit" aspectratio="t"/>
           </v:shapetype>
-          <v:shape id="_x0000_i1025" type="#_x0000_t75" style="width:75.5pt;height:49pt" o:ole="">
-            <v:imagedata r:id="rId50" o:title=""/>
+          <v:shape id="_x0000_i1025" type="#_x0000_t75" style="width:75.65pt;height:49.2pt" o:ole="">
+            <v:imagedata r:id="rId51" o:title=""/>
           </v:shape>
-          <o:OLEObject Type="Embed" ProgID="Package" ShapeID="_x0000_i1025" DrawAspect="Icon" ObjectID="_1660981000" r:id="rId51"/>
+          <o:OLEObject Type="Embed" ProgID="Package" ShapeID="_x0000_i1025" DrawAspect="Icon" ObjectID="_1686490246" r:id="rId52"/>
         </w:object>
       </w:r>
     </w:p>
     <w:p/>
-    <w:p/>
+    <w:p>
+      <w:pPr>
+        <w:pStyle w:val="Heading4"/>
+      </w:pPr>
+      <w:r>
+        <w:lastRenderedPageBreak/>
+        <w:t xml:space="preserve">Freenom </w:t>
+      </w:r>
+    </w:p>
+    <w:p>
+      <w:r>
+        <w:rPr>
+          <w:noProof/>
+        </w:rPr>
+        <w:drawing>
+          <wp:inline distT="0" distB="0" distL="0" distR="0" wp14:anchorId="34DA5B37" wp14:editId="1F46FB03">
+            <wp:extent cx="5943600" cy="2058670"/>
+            <wp:effectExtent l="0" t="0" r="0" b="0"/>
+            <wp:docPr id="31" name="Picture 31"/>
+            <wp:cNvGraphicFramePr>
+              <a:graphicFrameLocks xmlns:a="http://schemas.openxmlformats.org/drawingml/2006/main" noChangeAspect="1"/>
+            </wp:cNvGraphicFramePr>
+            <a:graphic xmlns:a="http://schemas.openxmlformats.org/drawingml/2006/main">
+              <a:graphicData uri="http://schemas.openxmlformats.org/drawingml/2006/picture">
+                <pic:pic xmlns:pic="http://schemas.openxmlformats.org/drawingml/2006/picture">
+                  <pic:nvPicPr>
+                    <pic:cNvPr id="1" name=""/>
+                    <pic:cNvPicPr/>
+                  </pic:nvPicPr>
+                  <pic:blipFill>
+                    <a:blip r:embed="rId53"/>
+                    <a:stretch>
+                      <a:fillRect/>
+                    </a:stretch>
+                  </pic:blipFill>
+                  <pic:spPr>
+                    <a:xfrm>
+                      <a:off x="0" y="0"/>
+                      <a:ext cx="5943600" cy="2058670"/>
+                    </a:xfrm>
+                    <a:prstGeom prst="rect">
+                      <a:avLst/>
+                    </a:prstGeom>
+                  </pic:spPr>
+                </pic:pic>
+              </a:graphicData>
+            </a:graphic>
+          </wp:inline>
+        </w:drawing>
+      </w:r>
+    </w:p>
     <w:p/>
     <w:p>
       <w:pPr>
@@ -3082,7 +3195,6 @@
           <w:bdr w:val="none" w:sz="0" w:space="0" w:color="auto" w:frame="1"/>
           <w:lang w:eastAsia="en-US"/>
         </w:rPr>
-        <w:lastRenderedPageBreak/>
         <w:t>{% raw %}</w:t>
       </w:r>
     </w:p>
@@ -3154,6 +3266,7 @@
     </w:p>
     <w:p>
       <w:r>
+        <w:lastRenderedPageBreak/>
         <w:t xml:space="preserve">  </w:t>
       </w:r>
     </w:p>
@@ -3215,82 +3328,82 @@
     <w:p>
       <w:r>
         <w:t xml:space="preserve">    dir /s /b /o:gn&gt;list.txt</w:t>
+      </w:r>
+    </w:p>
+    <w:p>
+      <w:r>
+        <w:tab/>
+      </w:r>
+    </w:p>
+    <w:p>
+      <w:r>
+        <w:t xml:space="preserve"> 5.open list.txt replace .md with nothing</w:t>
+      </w:r>
+    </w:p>
+    <w:p>
+      <w:r>
+        <w:t xml:space="preserve"> </w:t>
+      </w:r>
+    </w:p>
+    <w:p>
+      <w:r>
+        <w:t xml:space="preserve"> 6.arrage filenames by numbers order.</w:t>
+      </w:r>
+    </w:p>
+    <w:p>
+      <w:r>
+        <w:t xml:space="preserve"> </w:t>
+      </w:r>
+    </w:p>
+    <w:p>
+      <w:r>
+        <w:t xml:space="preserve"> 7.Change in FileNames.java - </w:t>
+      </w:r>
+      <w:r>
+        <w:tab/>
+        <w:t xml:space="preserve"> folder,category, tag, meta before running java file</w:t>
+      </w:r>
+    </w:p>
+    <w:p>
+      <w:r>
+        <w:t xml:space="preserve"> </w:t>
+      </w:r>
+    </w:p>
+    <w:p>
+      <w:r>
+        <w:t xml:space="preserve"> 8.Make sure FileNames.java &amp; list.txt in same folder - Run Java File</w:t>
+      </w:r>
+    </w:p>
+    <w:p>
+      <w:r>
+        <w:t xml:space="preserve"> </w:t>
+      </w:r>
+    </w:p>
+    <w:p>
+      <w:r>
+        <w:t xml:space="preserve"> 9.open Generated navigation.txt &amp; post.txt - Make sure URL's are same in Both files.</w:t>
+      </w:r>
+    </w:p>
+    <w:p>
+      <w:r>
+        <w:t xml:space="preserve"> </w:t>
+      </w:r>
+    </w:p>
+    <w:p>
+      <w:r>
+        <w:t xml:space="preserve"> 10.follow commndline output to Create Menu for Tutorials</w:t>
+      </w:r>
+    </w:p>
+    <w:p>
+      <w:r>
+        <w:tab/>
+        <w:t>_config.yaml location ----&gt; {root_folder}/_config.yml</w:t>
       </w:r>
     </w:p>
     <w:p>
       <w:r>
         <w:lastRenderedPageBreak/>
         <w:tab/>
-      </w:r>
-    </w:p>
-    <w:p>
-      <w:r>
-        <w:t xml:space="preserve"> 5.open list.txt replace .md with nothing</w:t>
-      </w:r>
-    </w:p>
-    <w:p>
-      <w:r>
-        <w:t xml:space="preserve"> </w:t>
-      </w:r>
-    </w:p>
-    <w:p>
-      <w:r>
-        <w:t xml:space="preserve"> 6.arrage filenames by numbers order.</w:t>
-      </w:r>
-    </w:p>
-    <w:p>
-      <w:r>
-        <w:t xml:space="preserve"> </w:t>
-      </w:r>
-    </w:p>
-    <w:p>
-      <w:r>
-        <w:t xml:space="preserve"> 7.Change in FileNames.java - </w:t>
-      </w:r>
-      <w:r>
-        <w:tab/>
-        <w:t xml:space="preserve"> folder,category, tag, meta before running java file</w:t>
-      </w:r>
-    </w:p>
-    <w:p>
-      <w:r>
-        <w:t xml:space="preserve"> </w:t>
-      </w:r>
-    </w:p>
-    <w:p>
-      <w:r>
-        <w:t xml:space="preserve"> 8.Make sure FileNames.java &amp; list.txt in same folder - Run Java File</w:t>
-      </w:r>
-    </w:p>
-    <w:p>
-      <w:r>
-        <w:t xml:space="preserve"> </w:t>
-      </w:r>
-    </w:p>
-    <w:p>
-      <w:r>
-        <w:t xml:space="preserve"> 9.open Generated navigation.txt &amp; post.txt - Make sure URL's are same in Both files.</w:t>
-      </w:r>
-    </w:p>
-    <w:p>
-      <w:r>
-        <w:t xml:space="preserve"> </w:t>
-      </w:r>
-    </w:p>
-    <w:p>
-      <w:r>
-        <w:t xml:space="preserve"> 10.follow commndline output to Create Menu for Tutorials</w:t>
-      </w:r>
-    </w:p>
-    <w:p>
-      <w:r>
-        <w:tab/>
-        <w:t>_config.yaml location ----&gt; {root_folder}/_config.yml</w:t>
-      </w:r>
-    </w:p>
-    <w:p>
-      <w:r>
-        <w:tab/>
         <w:t xml:space="preserve"> navigation.yaml ---------&gt; {root_folder}/_data/navigation.yaml</w:t>
       </w:r>
     </w:p>
@@ -3351,7 +3464,6 @@
         <w:pStyle w:val="Output"/>
       </w:pPr>
       <w:r>
-        <w:lastRenderedPageBreak/>
         <w:t xml:space="preserve">     if(document.readyState  'complete'){</w:t>
       </w:r>
     </w:p>
@@ -3512,6 +3624,7 @@
         <w:pStyle w:val="Output"/>
       </w:pPr>
       <w:r>
+        <w:lastRenderedPageBreak/>
         <w:t>//article__header</w:t>
       </w:r>
     </w:p>
@@ -3755,6 +3868,7 @@
         <w:pStyle w:val="Output"/>
       </w:pPr>
       <w:r>
+        <w:lastRenderedPageBreak/>
         <w:t xml:space="preserve">  en-GB   : *EN</w:t>
       </w:r>
     </w:p>
@@ -3960,7 +4074,6 @@
         <w:pStyle w:val="Output"/>
       </w:pPr>
       <w:r>
-        <w:lastRenderedPageBreak/>
         <w:t xml:space="preserve"> </w:t>
       </w:r>
     </w:p>
@@ -4121,7 +4234,6 @@
         <w:pStyle w:val="Heading3"/>
       </w:pPr>
       <w:r>
-        <w:lastRenderedPageBreak/>
         <w:t>single Code Font size</w:t>
       </w:r>
     </w:p>
@@ -4218,7 +4330,7 @@
       </w:r>
     </w:p>
     <w:p>
-      <w:hyperlink r:id="rId52" w:history="1">
+      <w:hyperlink r:id="rId54" w:history="1">
         <w:r>
           <w:rPr>
             <w:rStyle w:val="Hyperlink"/>
@@ -4428,7 +4540,7 @@
       <w:r>
         <w:t xml:space="preserve"> - Go : </w:t>
       </w:r>
-      <w:hyperlink r:id="rId53" w:history="1">
+      <w:hyperlink r:id="rId55" w:history="1">
         <w:r>
           <w:rPr>
             <w:rStyle w:val="Hyperlink"/>
@@ -4440,268 +4552,294 @@
     <w:p/>
     <w:p>
       <w:r>
+        <w:t xml:space="preserve"> - Upload Img</w:t>
+      </w:r>
+    </w:p>
+    <w:p>
+      <w:r>
+        <w:t xml:space="preserve"> -</w:t>
+      </w:r>
+      <w:r>
+        <w:t xml:space="preserve"> </w:t>
+      </w:r>
+      <w:r>
+        <w:t>Download favicon package and unzip it to the path you just set, and replace the HTML code in _includes/head/favicon.html.</w:t>
+      </w:r>
+    </w:p>
+    <w:p/>
+    <w:p>
+      <w:pPr>
+        <w:pStyle w:val="Heading2"/>
+      </w:pPr>
+      <w:r>
+        <w:t xml:space="preserve">8.Footer &amp; </w:t>
+      </w:r>
+      <w:r>
+        <w:t>Search</w:t>
+      </w:r>
+      <w:r>
+        <w:t xml:space="preserve"> Issue</w:t>
+      </w:r>
+    </w:p>
+    <w:p>
+      <w:r>
+        <w:t>TeXt  as logo, you can change it by replacing _includes/svg/logo.svg with your own logo.</w:t>
+      </w:r>
+    </w:p>
+    <w:p/>
+    <w:p>
+      <w:r>
+        <w:t>Download favicon package and unzip it to the path you just set, and replace the HTML code in _includes/head/favicon.html.</w:t>
+      </w:r>
+    </w:p>
+    <w:p/>
+    <w:p/>
+    <w:p/>
+    <w:p/>
+    <w:p/>
+    <w:p>
+      <w:pPr>
+        <w:pStyle w:val="Heading2"/>
+      </w:pPr>
+      <w:r>
+        <w:t>9.</w:t>
+      </w:r>
+      <w:r>
+        <w:t>seo</w:t>
+      </w:r>
+    </w:p>
+    <w:p/>
+    <w:p>
+      <w:r>
+        <w:t>description</w:t>
+      </w:r>
+    </w:p>
+    <w:p>
+      <w:pPr>
+        <w:pStyle w:val="Output"/>
+      </w:pPr>
+      <w:r>
+        <w:t>Tutorials, Java Tutorials,DevOps Tutorials,Spring Tutorial,SpringBoot Tutorials,</w:t>
+      </w:r>
+    </w:p>
+    <w:p>
+      <w:pPr>
+        <w:pStyle w:val="Output"/>
+      </w:pPr>
+      <w:r>
+        <w:t>Docker,Chef,Jenkins,Git,BitBucket,Bamboo,AWS,Kubernetes,Puppet,Ansible,Nagios.</w:t>
+      </w:r>
+    </w:p>
+    <w:p/>
+    <w:p/>
+    <w:p>
+      <w:pPr>
+        <w:pStyle w:val="Heading2"/>
+      </w:pPr>
+      <w:r>
+        <w:t>10.</w:t>
+      </w:r>
+      <w:r>
+        <w:t>Stats COunter</w:t>
+      </w:r>
+    </w:p>
+    <w:p>
+      <w:pPr>
+        <w:pStyle w:val="Output"/>
+      </w:pPr>
+      <w:r>
+        <w:t>&lt;! Start of WebFreeCounter Code &gt;</w:t>
+      </w:r>
+    </w:p>
+    <w:p>
+      <w:pPr>
+        <w:pStyle w:val="Output"/>
+      </w:pPr>
+      <w:r>
+        <w:t>&lt;a href="https://www.webfreecounter.com/" target="_blank"&gt;&lt;img src="https://www.webfreecounter.com/hit.php?id=grmxaack&amp;nd=7&amp;style=2" border="0" alt="web counter"&gt;&lt;/a&gt;</w:t>
+      </w:r>
+    </w:p>
+    <w:p>
+      <w:pPr>
+        <w:pStyle w:val="Output"/>
+      </w:pPr>
+      <w:r>
+        <w:t>&lt;! End of WebFreeCounter Code &gt;</w:t>
+      </w:r>
+    </w:p>
+    <w:p>
+      <w:pPr>
+        <w:pStyle w:val="Output"/>
+      </w:pPr>
+    </w:p>
+    <w:p>
+      <w:pPr>
+        <w:pStyle w:val="Output"/>
+      </w:pPr>
+    </w:p>
+    <w:p>
+      <w:pPr>
+        <w:pStyle w:val="Output"/>
+      </w:pPr>
+    </w:p>
+    <w:p>
+      <w:pPr>
+        <w:pStyle w:val="Output"/>
+      </w:pPr>
+      <w:r>
+        <w:t>&lt;! Default Statcounter code for SatyaCodes https://satyacodes.com/ &gt;</w:t>
+      </w:r>
+    </w:p>
+    <w:p>
+      <w:pPr>
+        <w:pStyle w:val="Output"/>
+      </w:pPr>
+      <w:r>
+        <w:t>&lt;script type="text/javascript"&gt;</w:t>
+      </w:r>
+    </w:p>
+    <w:p>
+      <w:pPr>
+        <w:pStyle w:val="Output"/>
+      </w:pPr>
+      <w:r>
+        <w:t xml:space="preserve">var sc_project=12149950; </w:t>
+      </w:r>
+    </w:p>
+    <w:p>
+      <w:pPr>
+        <w:pStyle w:val="Output"/>
+      </w:pPr>
+      <w:r>
+        <w:t xml:space="preserve">var sc_invisible=0; </w:t>
+      </w:r>
+    </w:p>
+    <w:p>
+      <w:pPr>
+        <w:pStyle w:val="Output"/>
+      </w:pPr>
+      <w:r>
+        <w:t xml:space="preserve">var sc_security="93481706"; </w:t>
+      </w:r>
+    </w:p>
+    <w:p>
+      <w:pPr>
+        <w:pStyle w:val="Output"/>
+      </w:pPr>
+      <w:r>
+        <w:t xml:space="preserve">var sc_https=1; </w:t>
+      </w:r>
+    </w:p>
+    <w:p>
+      <w:pPr>
+        <w:pStyle w:val="Output"/>
+      </w:pPr>
+      <w:r>
+        <w:t>var scJsHost = "https://";</w:t>
+      </w:r>
+    </w:p>
+    <w:p>
+      <w:pPr>
+        <w:pStyle w:val="Output"/>
+      </w:pPr>
+      <w:r>
+        <w:t>document.write("&lt;sc"+"ript type='text/javascript' src='" + scJsHost+</w:t>
+      </w:r>
+    </w:p>
+    <w:p>
+      <w:pPr>
+        <w:pStyle w:val="Output"/>
+      </w:pPr>
+      <w:r>
+        <w:t>"statcounter.com/counter/counter.js'&gt;&lt;/"+"script&gt;");</w:t>
+      </w:r>
+    </w:p>
+    <w:p>
+      <w:pPr>
+        <w:pStyle w:val="Output"/>
+      </w:pPr>
+      <w:r>
+        <w:t>&lt;/script&gt;</w:t>
+      </w:r>
+    </w:p>
+    <w:p>
+      <w:pPr>
+        <w:pStyle w:val="Output"/>
+      </w:pPr>
+      <w:r>
+        <w:t>&lt;noscript&gt;&lt;div class="statcounter"&gt;&lt;a title="Web Analytics Made Easy -</w:t>
+      </w:r>
+    </w:p>
+    <w:p>
+      <w:pPr>
+        <w:pStyle w:val="Output"/>
+      </w:pPr>
+      <w:r>
+        <w:t>StatCounter" href="https://statcounter.com/" target="_blank"&gt;&lt;img</w:t>
+      </w:r>
+    </w:p>
+    <w:p>
+      <w:pPr>
+        <w:pStyle w:val="Output"/>
+      </w:pPr>
+      <w:r>
+        <w:t>class="statcounter" src="https://c.statcounter.com/12149950/0/93481706/0/"</w:t>
+      </w:r>
+    </w:p>
+    <w:p>
+      <w:pPr>
+        <w:pStyle w:val="Output"/>
+      </w:pPr>
+      <w:r>
+        <w:t>alt="Web Analytics Made Easy - StatCounter"&gt;&lt;/a&gt;&lt;/div&gt;&lt;/noscript&gt;</w:t>
+      </w:r>
+    </w:p>
+    <w:p>
+      <w:pPr>
+        <w:pStyle w:val="Output"/>
+      </w:pPr>
+      <w:r>
+        <w:t>&lt;! End of Statcounter Code &gt;</w:t>
+      </w:r>
+    </w:p>
+    <w:p/>
+    <w:p/>
+    <w:p>
+      <w:pPr>
+        <w:pStyle w:val="Heading2"/>
+      </w:pPr>
+      <w:r>
         <w:lastRenderedPageBreak/>
-        <w:t xml:space="preserve"> - Upload Img</w:t>
-      </w:r>
-    </w:p>
-    <w:p>
-      <w:r>
-        <w:t xml:space="preserve"> -</w:t>
-      </w:r>
+        <w:t>XX. REFERENCES</w:t>
+      </w:r>
+    </w:p>
+    <w:p/>
+    <w:p/>
+    <w:p/>
+    <w:p>
+      <w:pPr>
+        <w:pStyle w:val="Heading3"/>
+      </w:pPr>
+      <w:r>
+        <w:t>rouge syntax</w:t>
+      </w:r>
+    </w:p>
+    <w:p>
+      <w:r>
+        <w:t>-</w:t>
+      </w:r>
+    </w:p>
+    <w:p>
+      <w:r>
+        <w:t>Besides that, Rouge is 100% compatible with Pygments’s stylesheets, you can choose one of those Pygment themes and use it on your site.</w:t>
+      </w:r>
+    </w:p>
+    <w:p/>
+    <w:p>
       <w:r>
         <w:t xml:space="preserve"> </w:t>
       </w:r>
-      <w:r>
-        <w:t>Download favicon package and unzip it to the path you just set, and replace the HTML code in _includes/head/favicon.html.</w:t>
-      </w:r>
-    </w:p>
-    <w:p/>
-    <w:p>
-      <w:pPr>
-        <w:pStyle w:val="Heading2"/>
-      </w:pPr>
-      <w:r>
-        <w:t xml:space="preserve">8.Footer &amp; </w:t>
-      </w:r>
-      <w:r>
-        <w:t>Search</w:t>
-      </w:r>
-      <w:r>
-        <w:t xml:space="preserve"> Issue</w:t>
-      </w:r>
-    </w:p>
-    <w:p>
-      <w:r>
-        <w:t>TeXt  as logo, you can change it by replacing _includes/svg/logo.svg with your own logo.</w:t>
-      </w:r>
-    </w:p>
-    <w:p/>
-    <w:p>
-      <w:r>
-        <w:t>Download favicon package and unzip it to the path you just set, and replace the HTML code in _includes/head/favicon.html.</w:t>
-      </w:r>
-    </w:p>
-    <w:p/>
-    <w:p/>
-    <w:p/>
-    <w:p/>
-    <w:p/>
-    <w:p>
-      <w:pPr>
-        <w:pStyle w:val="Heading2"/>
-      </w:pPr>
-      <w:r>
-        <w:t>9.</w:t>
-      </w:r>
-      <w:r>
-        <w:t>seo</w:t>
-      </w:r>
-    </w:p>
-    <w:p/>
-    <w:p>
-      <w:r>
-        <w:t>description</w:t>
-      </w:r>
-    </w:p>
-    <w:p>
-      <w:pPr>
-        <w:pStyle w:val="Output"/>
-      </w:pPr>
-      <w:r>
-        <w:t>Tutorials, Java Tutorials,DevOps Tutorials,Spring Tutorial,SpringBoot Tutorials,</w:t>
-      </w:r>
-    </w:p>
-    <w:p>
-      <w:pPr>
-        <w:pStyle w:val="Output"/>
-      </w:pPr>
-      <w:r>
-        <w:t>Docker,Chef,Jenkins,Git,BitBucket,Bamboo,AWS,Kubernetes,Puppet,Ansible,Nagios.</w:t>
-      </w:r>
-    </w:p>
-    <w:p/>
-    <w:p/>
-    <w:p>
-      <w:pPr>
-        <w:pStyle w:val="Heading2"/>
-      </w:pPr>
-      <w:r>
-        <w:t>10.</w:t>
-      </w:r>
-      <w:r>
-        <w:t>Stats COunter</w:t>
-      </w:r>
-    </w:p>
-    <w:p>
-      <w:pPr>
-        <w:pStyle w:val="Output"/>
-      </w:pPr>
-      <w:r>
-        <w:t>&lt;! Start of WebFreeCounter Code &gt;</w:t>
-      </w:r>
-    </w:p>
-    <w:p>
-      <w:pPr>
-        <w:pStyle w:val="Output"/>
-      </w:pPr>
-      <w:r>
-        <w:t>&lt;a href="https://www.webfreecounter.com/" target="_blank"&gt;&lt;img src="https://www.webfreecounter.com/hit.php?id=grmxaack&amp;nd=7&amp;style=2" border="0" alt="web counter"&gt;&lt;/a&gt;</w:t>
-      </w:r>
-    </w:p>
-    <w:p>
-      <w:pPr>
-        <w:pStyle w:val="Output"/>
-      </w:pPr>
-      <w:r>
-        <w:t>&lt;! End of WebFreeCounter Code &gt;</w:t>
-      </w:r>
-    </w:p>
-    <w:p>
-      <w:pPr>
-        <w:pStyle w:val="Output"/>
-      </w:pPr>
-    </w:p>
-    <w:p>
-      <w:pPr>
-        <w:pStyle w:val="Output"/>
-      </w:pPr>
-    </w:p>
-    <w:p>
-      <w:pPr>
-        <w:pStyle w:val="Output"/>
-      </w:pPr>
-    </w:p>
-    <w:p>
-      <w:pPr>
-        <w:pStyle w:val="Output"/>
-      </w:pPr>
-      <w:r>
-        <w:t>&lt;! Default Statcounter code for SatyaCodes https://satyacodes.com/ &gt;</w:t>
-      </w:r>
-    </w:p>
-    <w:p>
-      <w:pPr>
-        <w:pStyle w:val="Output"/>
-      </w:pPr>
-      <w:r>
-        <w:t>&lt;script type="text/javascript"&gt;</w:t>
-      </w:r>
-    </w:p>
-    <w:p>
-      <w:pPr>
-        <w:pStyle w:val="Output"/>
-      </w:pPr>
-      <w:r>
-        <w:t xml:space="preserve">var sc_project=12149950; </w:t>
-      </w:r>
-    </w:p>
-    <w:p>
-      <w:pPr>
-        <w:pStyle w:val="Output"/>
-      </w:pPr>
-      <w:r>
-        <w:t xml:space="preserve">var sc_invisible=0; </w:t>
-      </w:r>
-    </w:p>
-    <w:p>
-      <w:pPr>
-        <w:pStyle w:val="Output"/>
-      </w:pPr>
-      <w:r>
-        <w:t xml:space="preserve">var sc_security="93481706"; </w:t>
-      </w:r>
-    </w:p>
-    <w:p>
-      <w:pPr>
-        <w:pStyle w:val="Output"/>
-      </w:pPr>
-      <w:r>
-        <w:t xml:space="preserve">var sc_https=1; </w:t>
-      </w:r>
-    </w:p>
-    <w:p>
-      <w:pPr>
-        <w:pStyle w:val="Output"/>
-      </w:pPr>
-      <w:r>
-        <w:t>var scJsHost = "https://";</w:t>
-      </w:r>
-    </w:p>
-    <w:p>
-      <w:pPr>
-        <w:pStyle w:val="Output"/>
-      </w:pPr>
-      <w:r>
-        <w:t>document.write("&lt;sc"+"ript type='text/javascript' src='" + scJsHost+</w:t>
-      </w:r>
-    </w:p>
-    <w:p>
-      <w:pPr>
-        <w:pStyle w:val="Output"/>
-      </w:pPr>
-      <w:r>
-        <w:t>"statcounter.com/counter/counter.js'&gt;&lt;/"+"script&gt;");</w:t>
-      </w:r>
-    </w:p>
-    <w:p>
-      <w:pPr>
-        <w:pStyle w:val="Output"/>
-      </w:pPr>
-      <w:r>
-        <w:t>&lt;/script&gt;</w:t>
-      </w:r>
-    </w:p>
-    <w:p>
-      <w:pPr>
-        <w:pStyle w:val="Output"/>
-      </w:pPr>
-      <w:r>
-        <w:t>&lt;noscript&gt;&lt;div class="statcounter"&gt;&lt;a title="Web Analytics Made Easy -</w:t>
-      </w:r>
-    </w:p>
-    <w:p>
-      <w:pPr>
-        <w:pStyle w:val="Output"/>
-      </w:pPr>
-      <w:r>
-        <w:t>StatCounter" href="https://statcounter.com/" target="_blank"&gt;&lt;img</w:t>
-      </w:r>
-    </w:p>
-    <w:p>
-      <w:pPr>
-        <w:pStyle w:val="Output"/>
-      </w:pPr>
-      <w:r>
-        <w:t>class="statcounter" src="https://c.statcounter.com/12149950/0/93481706/0/"</w:t>
-      </w:r>
-    </w:p>
-    <w:p>
-      <w:pPr>
-        <w:pStyle w:val="Output"/>
-      </w:pPr>
-      <w:r>
-        <w:t>alt="Web Analytics Made Easy - StatCounter"&gt;&lt;/a&gt;&lt;/div&gt;&lt;/noscript&gt;</w:t>
-      </w:r>
-    </w:p>
-    <w:p>
-      <w:pPr>
-        <w:pStyle w:val="Output"/>
-      </w:pPr>
-      <w:r>
-        <w:t>&lt;! End of Statcounter Code &gt;</w:t>
-      </w:r>
-    </w:p>
-    <w:p/>
-    <w:p/>
-    <w:p>
-      <w:pPr>
-        <w:pStyle w:val="Heading2"/>
-      </w:pPr>
-      <w:r>
-        <w:t>XX. REFERENCES</w:t>
-      </w:r>
-    </w:p>
-    <w:p/>
+    </w:p>
     <w:p/>
     <w:p/>
     <w:p>
@@ -4709,99 +4847,82 @@
         <w:pStyle w:val="Heading3"/>
       </w:pPr>
       <w:r>
-        <w:t>rouge syntax</w:t>
-      </w:r>
-    </w:p>
-    <w:p>
-      <w:r>
-        <w:t>-</w:t>
-      </w:r>
-    </w:p>
-    <w:p>
-      <w:r>
-        <w:t>Besides that, Rouge is 100% compatible with Pygments’s stylesheets, you can choose one of those Pygment themes and use it on your site.</w:t>
-      </w:r>
-    </w:p>
-    <w:p/>
+        <w:t>Pygments jekyll configuration</w:t>
+      </w:r>
+    </w:p>
+    <w:p>
+      <w:r>
+        <w:t>https://help.github.com/en/github/working-with-github-pages/about-github-pages-and-jekyll#syntax-highlighting</w:t>
+      </w:r>
+    </w:p>
     <w:p>
       <w:r>
         <w:t xml:space="preserve"> </w:t>
       </w:r>
     </w:p>
-    <w:p/>
+    <w:p>
+      <w:r>
+        <w:t>https://github.com/search?q=pygments%20style</w:t>
+      </w:r>
+    </w:p>
+    <w:p/>
+    <w:p/>
+    <w:p>
+      <w:r>
+        <w:t>Final:</w:t>
+      </w:r>
+    </w:p>
+    <w:p>
+      <w:r>
+        <w:t>https://help.github.com/en/github/working-with-github-pages/about-github-pages-and-jekyll#syntax-highlighting</w:t>
+      </w:r>
+    </w:p>
+    <w:p/>
+    <w:p>
+      <w:r>
+        <w:t>https://lyk6756.github.io/2016/11/22/use_pygments.html</w:t>
+      </w:r>
+    </w:p>
+    <w:p>
+      <w:r>
+        <w:t>https://jekyll-windows.juthilo.com/3-syntax-highlighting/</w:t>
+      </w:r>
+    </w:p>
+    <w:p/>
+    <w:p/>
+    <w:p>
+      <w:r>
+        <w:t>Final2:</w:t>
+      </w:r>
+    </w:p>
+    <w:p>
+      <w:r>
+        <w:t>https://jekyll-windows.juthilo.com/3-syntax-highlighting/</w:t>
+      </w:r>
+    </w:p>
     <w:p/>
     <w:p>
       <w:pPr>
         <w:pStyle w:val="Heading3"/>
       </w:pPr>
       <w:r>
-        <w:t>Pygments jekyll configuration</w:t>
-      </w:r>
-    </w:p>
-    <w:p>
-      <w:r>
-        <w:t>https://help.github.com/en/github/working-with-github-pages/about-github-pages-and-jekyll#syntax-highlighting</w:t>
-      </w:r>
-    </w:p>
-    <w:p>
-      <w:r>
-        <w:lastRenderedPageBreak/>
+        <w:t>Install a Syntax Highlighter</w:t>
+      </w:r>
+    </w:p>
+    <w:p/>
+    <w:p>
+      <w:r>
+        <w:t xml:space="preserve"> - gem install rouge</w:t>
+      </w:r>
+    </w:p>
+    <w:p>
+      <w:r>
         <w:t xml:space="preserve"> </w:t>
       </w:r>
     </w:p>
     <w:p>
       <w:r>
-        <w:t>https://github.com/search?q=pygments%20style</w:t>
-      </w:r>
-    </w:p>
-    <w:p/>
-    <w:p/>
-    <w:p>
-      <w:r>
-        <w:t>Final:</w:t>
-      </w:r>
-    </w:p>
-    <w:p>
-      <w:r>
-        <w:t>https://help.github.com/en/github/working-with-github-pages/about-github-pages-and-jekyll#syntax-highlighting</w:t>
-      </w:r>
-    </w:p>
-    <w:p/>
-    <w:p>
-      <w:r>
-        <w:t>https://lyk6756.github.io/2016/11/22/use_pygments.html</w:t>
-      </w:r>
-    </w:p>
-    <w:p>
-      <w:r>
-        <w:t>https://jekyll-windows.juthilo.com/3-syntax-highlighting/</w:t>
-      </w:r>
-    </w:p>
-    <w:p/>
-    <w:p/>
-    <w:p>
-      <w:r>
-        <w:t>Final2:</w:t>
-      </w:r>
-    </w:p>
-    <w:p>
-      <w:r>
-        <w:t>https://jekyll-windows.juthilo.com/3-syntax-highlighting/</w:t>
-      </w:r>
-    </w:p>
-    <w:p/>
-    <w:p>
-      <w:pPr>
-        <w:pStyle w:val="Heading3"/>
-      </w:pPr>
-      <w:r>
-        <w:t>Install a Syntax Highlighter</w:t>
-      </w:r>
-    </w:p>
-    <w:p/>
-    <w:p>
-      <w:r>
-        <w:t xml:space="preserve"> - gem install rouge</w:t>
+        <w:t xml:space="preserve"> - Install Python &amp; Set Path</w:t>
       </w:r>
     </w:p>
     <w:p>
@@ -4811,7 +4932,7 @@
     </w:p>
     <w:p>
       <w:r>
-        <w:t xml:space="preserve"> - Install Python &amp; Set Path</w:t>
+        <w:t xml:space="preserve"> - download https://bootstrap.pypa.io/get-pip.py get-pip.py</w:t>
       </w:r>
     </w:p>
     <w:p>
@@ -4821,16 +4942,6 @@
     </w:p>
     <w:p>
       <w:r>
-        <w:t xml:space="preserve"> - download https://bootstrap.pypa.io/get-pip.py get-pip.py</w:t>
-      </w:r>
-    </w:p>
-    <w:p>
-      <w:r>
-        <w:t xml:space="preserve"> </w:t>
-      </w:r>
-    </w:p>
-    <w:p>
-      <w:r>
         <w:t xml:space="preserve"> - Run : python get-pip.py</w:t>
       </w:r>
     </w:p>
@@ -4842,7 +4953,6 @@
     </w:p>
     <w:p>
       <w:r>
-        <w:lastRenderedPageBreak/>
         <w:tab/>
         <w:t>python -m pip install Pygments</w:t>
       </w:r>
@@ -4889,6 +4999,7 @@
     <w:p/>
     <w:p>
       <w:r>
+        <w:lastRenderedPageBreak/>
         <w:t>https://stackoverflow.com/questions/6761990/highlight-with-jekyll-and-pygments-doesnt-work</w:t>
       </w:r>
     </w:p>
@@ -4954,7 +5065,7 @@
     <w:p/>
     <w:p/>
     <w:sectPr>
-      <w:footerReference w:type="default" r:id="rId54"/>
+      <w:footerReference w:type="default" r:id="rId56"/>
       <w:pgSz w:w="12240" w:h="15840" w:code="1"/>
       <w:pgMar w:top="1080" w:right="1440" w:bottom="1080" w:left="1440" w:header="720" w:footer="720" w:gutter="0"/>
       <w:cols w:space="720"/>
@@ -4965,7 +5076,7 @@
 </file>
 
 <file path=word/endnotes.xml><?xml version="1.0" encoding="utf-8"?>
-<w:endnotes xmlns:wpc="http://schemas.microsoft.com/office/word/2010/wordprocessingCanvas" xmlns:cx="http://schemas.microsoft.com/office/drawing/2014/chartex" xmlns:cx1="http://schemas.microsoft.com/office/drawing/2015/9/8/chartex" xmlns:cx2="http://schemas.microsoft.com/office/drawing/2015/10/21/chartex" xmlns:cx3="http://schemas.microsoft.com/office/drawing/2016/5/9/chartex" xmlns:cx4="http://schemas.microsoft.com/office/drawing/2016/5/10/chartex" xmlns:cx5="http://schemas.microsoft.com/office/drawing/2016/5/11/chartex" xmlns:cx6="http://schemas.microsoft.com/office/drawing/2016/5/12/chartex" xmlns:cx7="http://schemas.microsoft.com/office/drawing/2016/5/13/chartex" xmlns:cx8="http://schemas.microsoft.com/office/drawing/2016/5/14/chartex" xmlns:mc="http://schemas.openxmlformats.org/markup-compatibility/2006" xmlns:aink="http://schemas.microsoft.com/office/drawing/2016/ink" xmlns:am3d="http://schemas.microsoft.com/office/drawing/2017/model3d" xmlns:o="urn:schemas-microsoft-com:office:office" xmlns:r="http://schemas.openxmlformats.org/officeDocument/2006/relationships" xmlns:m="http://schemas.openxmlformats.org/officeDocument/2006/math" xmlns:v="urn:schemas-microsoft-com:vml" xmlns:wp14="http://schemas.microsoft.com/office/word/2010/wordprocessingDrawing" xmlns:wp="http://schemas.openxmlformats.org/drawingml/2006/wordprocessingDrawing" xmlns:w10="urn:schemas-microsoft-com:office:word" xmlns:w="http://schemas.openxmlformats.org/wordprocessingml/2006/main" xmlns:w14="http://schemas.microsoft.com/office/word/2010/wordml" xmlns:w15="http://schemas.microsoft.com/office/word/2012/wordml" xmlns:w16cid="http://schemas.microsoft.com/office/word/2016/wordml/cid" xmlns:w16se="http://schemas.microsoft.com/office/word/2015/wordml/symex" xmlns:wpg="http://schemas.microsoft.com/office/word/2010/wordprocessingGroup" xmlns:wpi="http://schemas.microsoft.com/office/word/2010/wordprocessingInk" xmlns:wne="http://schemas.microsoft.com/office/word/2006/wordml" xmlns:wps="http://schemas.microsoft.com/office/word/2010/wordprocessingShape" mc:Ignorable="w14 w15 w16se w16cid wp14">
+<w:endnotes xmlns:wpc="http://schemas.microsoft.com/office/word/2010/wordprocessingCanvas" xmlns:cx="http://schemas.microsoft.com/office/drawing/2014/chartex" xmlns:cx1="http://schemas.microsoft.com/office/drawing/2015/9/8/chartex" xmlns:cx2="http://schemas.microsoft.com/office/drawing/2015/10/21/chartex" xmlns:cx3="http://schemas.microsoft.com/office/drawing/2016/5/9/chartex" xmlns:cx4="http://schemas.microsoft.com/office/drawing/2016/5/10/chartex" xmlns:cx5="http://schemas.microsoft.com/office/drawing/2016/5/11/chartex" xmlns:cx6="http://schemas.microsoft.com/office/drawing/2016/5/12/chartex" xmlns:cx7="http://schemas.microsoft.com/office/drawing/2016/5/13/chartex" xmlns:cx8="http://schemas.microsoft.com/office/drawing/2016/5/14/chartex" xmlns:mc="http://schemas.openxmlformats.org/markup-compatibility/2006" xmlns:aink="http://schemas.microsoft.com/office/drawing/2016/ink" xmlns:am3d="http://schemas.microsoft.com/office/drawing/2017/model3d" xmlns:o="urn:schemas-microsoft-com:office:office" xmlns:r="http://schemas.openxmlformats.org/officeDocument/2006/relationships" xmlns:m="http://schemas.openxmlformats.org/officeDocument/2006/math" xmlns:v="urn:schemas-microsoft-com:vml" xmlns:wp14="http://schemas.microsoft.com/office/word/2010/wordprocessingDrawing" xmlns:wp="http://schemas.openxmlformats.org/drawingml/2006/wordprocessingDrawing" xmlns:w10="urn:schemas-microsoft-com:office:word" xmlns:w="http://schemas.openxmlformats.org/wordprocessingml/2006/main" xmlns:w14="http://schemas.microsoft.com/office/word/2010/wordml" xmlns:w15="http://schemas.microsoft.com/office/word/2012/wordml" xmlns:w16cex="http://schemas.microsoft.com/office/word/2018/wordml/cex" xmlns:w16cid="http://schemas.microsoft.com/office/word/2016/wordml/cid" xmlns:w16="http://schemas.microsoft.com/office/word/2018/wordml" xmlns:w16se="http://schemas.microsoft.com/office/word/2015/wordml/symex" xmlns:wpg="http://schemas.microsoft.com/office/word/2010/wordprocessingGroup" xmlns:wpi="http://schemas.microsoft.com/office/word/2010/wordprocessingInk" xmlns:wne="http://schemas.microsoft.com/office/word/2006/wordml" xmlns:wps="http://schemas.microsoft.com/office/word/2010/wordprocessingShape" mc:Ignorable="w14 w15 w16se w16cid w16 w16cex wp14">
   <w:endnote w:type="separator" w:id="-1">
     <w:p>
       <w:pPr>
@@ -4990,7 +5101,7 @@
 </file>
 
 <file path=word/footer1.xml><?xml version="1.0" encoding="utf-8"?>
-<w:ftr xmlns:wpc="http://schemas.microsoft.com/office/word/2010/wordprocessingCanvas" xmlns:cx="http://schemas.microsoft.com/office/drawing/2014/chartex" xmlns:cx1="http://schemas.microsoft.com/office/drawing/2015/9/8/chartex" xmlns:cx2="http://schemas.microsoft.com/office/drawing/2015/10/21/chartex" xmlns:cx3="http://schemas.microsoft.com/office/drawing/2016/5/9/chartex" xmlns:cx4="http://schemas.microsoft.com/office/drawing/2016/5/10/chartex" xmlns:cx5="http://schemas.microsoft.com/office/drawing/2016/5/11/chartex" xmlns:cx6="http://schemas.microsoft.com/office/drawing/2016/5/12/chartex" xmlns:cx7="http://schemas.microsoft.com/office/drawing/2016/5/13/chartex" xmlns:cx8="http://schemas.microsoft.com/office/drawing/2016/5/14/chartex" xmlns:mc="http://schemas.openxmlformats.org/markup-compatibility/2006" xmlns:aink="http://schemas.microsoft.com/office/drawing/2016/ink" xmlns:am3d="http://schemas.microsoft.com/office/drawing/2017/model3d" xmlns:o="urn:schemas-microsoft-com:office:office" xmlns:r="http://schemas.openxmlformats.org/officeDocument/2006/relationships" xmlns:m="http://schemas.openxmlformats.org/officeDocument/2006/math" xmlns:v="urn:schemas-microsoft-com:vml" xmlns:wp14="http://schemas.microsoft.com/office/word/2010/wordprocessingDrawing" xmlns:wp="http://schemas.openxmlformats.org/drawingml/2006/wordprocessingDrawing" xmlns:w10="urn:schemas-microsoft-com:office:word" xmlns:w="http://schemas.openxmlformats.org/wordprocessingml/2006/main" xmlns:w14="http://schemas.microsoft.com/office/word/2010/wordml" xmlns:w15="http://schemas.microsoft.com/office/word/2012/wordml" xmlns:w16cid="http://schemas.microsoft.com/office/word/2016/wordml/cid" xmlns:w16se="http://schemas.microsoft.com/office/word/2015/wordml/symex" xmlns:wpg="http://schemas.microsoft.com/office/word/2010/wordprocessingGroup" xmlns:wpi="http://schemas.microsoft.com/office/word/2010/wordprocessingInk" xmlns:wne="http://schemas.microsoft.com/office/word/2006/wordml" xmlns:wps="http://schemas.microsoft.com/office/word/2010/wordprocessingShape" mc:Ignorable="w14 w15 w16se w16cid wp14">
+<w:ftr xmlns:wpc="http://schemas.microsoft.com/office/word/2010/wordprocessingCanvas" xmlns:cx="http://schemas.microsoft.com/office/drawing/2014/chartex" xmlns:cx1="http://schemas.microsoft.com/office/drawing/2015/9/8/chartex" xmlns:cx2="http://schemas.microsoft.com/office/drawing/2015/10/21/chartex" xmlns:cx3="http://schemas.microsoft.com/office/drawing/2016/5/9/chartex" xmlns:cx4="http://schemas.microsoft.com/office/drawing/2016/5/10/chartex" xmlns:cx5="http://schemas.microsoft.com/office/drawing/2016/5/11/chartex" xmlns:cx6="http://schemas.microsoft.com/office/drawing/2016/5/12/chartex" xmlns:cx7="http://schemas.microsoft.com/office/drawing/2016/5/13/chartex" xmlns:cx8="http://schemas.microsoft.com/office/drawing/2016/5/14/chartex" xmlns:mc="http://schemas.openxmlformats.org/markup-compatibility/2006" xmlns:aink="http://schemas.microsoft.com/office/drawing/2016/ink" xmlns:am3d="http://schemas.microsoft.com/office/drawing/2017/model3d" xmlns:o="urn:schemas-microsoft-com:office:office" xmlns:r="http://schemas.openxmlformats.org/officeDocument/2006/relationships" xmlns:m="http://schemas.openxmlformats.org/officeDocument/2006/math" xmlns:v="urn:schemas-microsoft-com:vml" xmlns:wp14="http://schemas.microsoft.com/office/word/2010/wordprocessingDrawing" xmlns:wp="http://schemas.openxmlformats.org/drawingml/2006/wordprocessingDrawing" xmlns:w10="urn:schemas-microsoft-com:office:word" xmlns:w="http://schemas.openxmlformats.org/wordprocessingml/2006/main" xmlns:w14="http://schemas.microsoft.com/office/word/2010/wordml" xmlns:w15="http://schemas.microsoft.com/office/word/2012/wordml" xmlns:w16cex="http://schemas.microsoft.com/office/word/2018/wordml/cex" xmlns:w16cid="http://schemas.microsoft.com/office/word/2016/wordml/cid" xmlns:w16="http://schemas.microsoft.com/office/word/2018/wordml" xmlns:w16se="http://schemas.microsoft.com/office/word/2015/wordml/symex" xmlns:wpg="http://schemas.microsoft.com/office/word/2010/wordprocessingGroup" xmlns:wpi="http://schemas.microsoft.com/office/word/2010/wordprocessingInk" xmlns:wne="http://schemas.microsoft.com/office/word/2006/wordml" xmlns:wps="http://schemas.microsoft.com/office/word/2010/wordprocessingShape" mc:Ignorable="w14 w15 w16se w16cid w16 w16cex wp14">
   <w:sdt>
     <w:sdtPr>
       <w:id w:val="384384718"/>
@@ -5068,7 +5179,7 @@
 </file>
 
 <file path=word/footnotes.xml><?xml version="1.0" encoding="utf-8"?>
-<w:footnotes xmlns:wpc="http://schemas.microsoft.com/office/word/2010/wordprocessingCanvas" xmlns:cx="http://schemas.microsoft.com/office/drawing/2014/chartex" xmlns:cx1="http://schemas.microsoft.com/office/drawing/2015/9/8/chartex" xmlns:cx2="http://schemas.microsoft.com/office/drawing/2015/10/21/chartex" xmlns:cx3="http://schemas.microsoft.com/office/drawing/2016/5/9/chartex" xmlns:cx4="http://schemas.microsoft.com/office/drawing/2016/5/10/chartex" xmlns:cx5="http://schemas.microsoft.com/office/drawing/2016/5/11/chartex" xmlns:cx6="http://schemas.microsoft.com/office/drawing/2016/5/12/chartex" xmlns:cx7="http://schemas.microsoft.com/office/drawing/2016/5/13/chartex" xmlns:cx8="http://schemas.microsoft.com/office/drawing/2016/5/14/chartex" xmlns:mc="http://schemas.openxmlformats.org/markup-compatibility/2006" xmlns:aink="http://schemas.microsoft.com/office/drawing/2016/ink" xmlns:am3d="http://schemas.microsoft.com/office/drawing/2017/model3d" xmlns:o="urn:schemas-microsoft-com:office:office" xmlns:r="http://schemas.openxmlformats.org/officeDocument/2006/relationships" xmlns:m="http://schemas.openxmlformats.org/officeDocument/2006/math" xmlns:v="urn:schemas-microsoft-com:vml" xmlns:wp14="http://schemas.microsoft.com/office/word/2010/wordprocessingDrawing" xmlns:wp="http://schemas.openxmlformats.org/drawingml/2006/wordprocessingDrawing" xmlns:w10="urn:schemas-microsoft-com:office:word" xmlns:w="http://schemas.openxmlformats.org/wordprocessingml/2006/main" xmlns:w14="http://schemas.microsoft.com/office/word/2010/wordml" xmlns:w15="http://schemas.microsoft.com/office/word/2012/wordml" xmlns:w16cid="http://schemas.microsoft.com/office/word/2016/wordml/cid" xmlns:w16se="http://schemas.microsoft.com/office/word/2015/wordml/symex" xmlns:wpg="http://schemas.microsoft.com/office/word/2010/wordprocessingGroup" xmlns:wpi="http://schemas.microsoft.com/office/word/2010/wordprocessingInk" xmlns:wne="http://schemas.microsoft.com/office/word/2006/wordml" xmlns:wps="http://schemas.microsoft.com/office/word/2010/wordprocessingShape" mc:Ignorable="w14 w15 w16se w16cid wp14">
+<w:footnotes xmlns:wpc="http://schemas.microsoft.com/office/word/2010/wordprocessingCanvas" xmlns:cx="http://schemas.microsoft.com/office/drawing/2014/chartex" xmlns:cx1="http://schemas.microsoft.com/office/drawing/2015/9/8/chartex" xmlns:cx2="http://schemas.microsoft.com/office/drawing/2015/10/21/chartex" xmlns:cx3="http://schemas.microsoft.com/office/drawing/2016/5/9/chartex" xmlns:cx4="http://schemas.microsoft.com/office/drawing/2016/5/10/chartex" xmlns:cx5="http://schemas.microsoft.com/office/drawing/2016/5/11/chartex" xmlns:cx6="http://schemas.microsoft.com/office/drawing/2016/5/12/chartex" xmlns:cx7="http://schemas.microsoft.com/office/drawing/2016/5/13/chartex" xmlns:cx8="http://schemas.microsoft.com/office/drawing/2016/5/14/chartex" xmlns:mc="http://schemas.openxmlformats.org/markup-compatibility/2006" xmlns:aink="http://schemas.microsoft.com/office/drawing/2016/ink" xmlns:am3d="http://schemas.microsoft.com/office/drawing/2017/model3d" xmlns:o="urn:schemas-microsoft-com:office:office" xmlns:r="http://schemas.openxmlformats.org/officeDocument/2006/relationships" xmlns:m="http://schemas.openxmlformats.org/officeDocument/2006/math" xmlns:v="urn:schemas-microsoft-com:vml" xmlns:wp14="http://schemas.microsoft.com/office/word/2010/wordprocessingDrawing" xmlns:wp="http://schemas.openxmlformats.org/drawingml/2006/wordprocessingDrawing" xmlns:w10="urn:schemas-microsoft-com:office:word" xmlns:w="http://schemas.openxmlformats.org/wordprocessingml/2006/main" xmlns:w14="http://schemas.microsoft.com/office/word/2010/wordml" xmlns:w15="http://schemas.microsoft.com/office/word/2012/wordml" xmlns:w16cex="http://schemas.microsoft.com/office/word/2018/wordml/cex" xmlns:w16cid="http://schemas.microsoft.com/office/word/2016/wordml/cid" xmlns:w16="http://schemas.microsoft.com/office/word/2018/wordml" xmlns:w16se="http://schemas.microsoft.com/office/word/2015/wordml/symex" xmlns:wpg="http://schemas.microsoft.com/office/word/2010/wordprocessingGroup" xmlns:wpi="http://schemas.microsoft.com/office/word/2010/wordprocessingInk" xmlns:wne="http://schemas.microsoft.com/office/word/2006/wordml" xmlns:wps="http://schemas.microsoft.com/office/word/2010/wordprocessingShape" mc:Ignorable="w14 w15 w16se w16cid w16 w16cex wp14">
   <w:footnote w:type="separator" w:id="-1">
     <w:p>
       <w:pPr>
@@ -5093,7 +5204,7 @@
 </file>
 
 <file path=word/numbering.xml><?xml version="1.0" encoding="utf-8"?>
-<w:numbering xmlns:wpc="http://schemas.microsoft.com/office/word/2010/wordprocessingCanvas" xmlns:cx="http://schemas.microsoft.com/office/drawing/2014/chartex" xmlns:cx1="http://schemas.microsoft.com/office/drawing/2015/9/8/chartex" xmlns:cx2="http://schemas.microsoft.com/office/drawing/2015/10/21/chartex" xmlns:cx3="http://schemas.microsoft.com/office/drawing/2016/5/9/chartex" xmlns:cx4="http://schemas.microsoft.com/office/drawing/2016/5/10/chartex" xmlns:cx5="http://schemas.microsoft.com/office/drawing/2016/5/11/chartex" xmlns:cx6="http://schemas.microsoft.com/office/drawing/2016/5/12/chartex" xmlns:cx7="http://schemas.microsoft.com/office/drawing/2016/5/13/chartex" xmlns:cx8="http://schemas.microsoft.com/office/drawing/2016/5/14/chartex" xmlns:mc="http://schemas.openxmlformats.org/markup-compatibility/2006" xmlns:aink="http://schemas.microsoft.com/office/drawing/2016/ink" xmlns:am3d="http://schemas.microsoft.com/office/drawing/2017/model3d" xmlns:o="urn:schemas-microsoft-com:office:office" xmlns:r="http://schemas.openxmlformats.org/officeDocument/2006/relationships" xmlns:m="http://schemas.openxmlformats.org/officeDocument/2006/math" xmlns:v="urn:schemas-microsoft-com:vml" xmlns:wp14="http://schemas.microsoft.com/office/word/2010/wordprocessingDrawing" xmlns:wp="http://schemas.openxmlformats.org/drawingml/2006/wordprocessingDrawing" xmlns:w10="urn:schemas-microsoft-com:office:word" xmlns:w="http://schemas.openxmlformats.org/wordprocessingml/2006/main" xmlns:w14="http://schemas.microsoft.com/office/word/2010/wordml" xmlns:w15="http://schemas.microsoft.com/office/word/2012/wordml" xmlns:w16cid="http://schemas.microsoft.com/office/word/2016/wordml/cid" xmlns:w16se="http://schemas.microsoft.com/office/word/2015/wordml/symex" xmlns:wpg="http://schemas.microsoft.com/office/word/2010/wordprocessingGroup" xmlns:wpi="http://schemas.microsoft.com/office/word/2010/wordprocessingInk" xmlns:wne="http://schemas.microsoft.com/office/word/2006/wordml" xmlns:wps="http://schemas.microsoft.com/office/word/2010/wordprocessingShape" mc:Ignorable="w14 w15 w16se w16cid wp14">
+<w:numbering xmlns:wpc="http://schemas.microsoft.com/office/word/2010/wordprocessingCanvas" xmlns:cx="http://schemas.microsoft.com/office/drawing/2014/chartex" xmlns:cx1="http://schemas.microsoft.com/office/drawing/2015/9/8/chartex" xmlns:cx2="http://schemas.microsoft.com/office/drawing/2015/10/21/chartex" xmlns:cx3="http://schemas.microsoft.com/office/drawing/2016/5/9/chartex" xmlns:cx4="http://schemas.microsoft.com/office/drawing/2016/5/10/chartex" xmlns:cx5="http://schemas.microsoft.com/office/drawing/2016/5/11/chartex" xmlns:cx6="http://schemas.microsoft.com/office/drawing/2016/5/12/chartex" xmlns:cx7="http://schemas.microsoft.com/office/drawing/2016/5/13/chartex" xmlns:cx8="http://schemas.microsoft.com/office/drawing/2016/5/14/chartex" xmlns:mc="http://schemas.openxmlformats.org/markup-compatibility/2006" xmlns:aink="http://schemas.microsoft.com/office/drawing/2016/ink" xmlns:am3d="http://schemas.microsoft.com/office/drawing/2017/model3d" xmlns:o="urn:schemas-microsoft-com:office:office" xmlns:r="http://schemas.openxmlformats.org/officeDocument/2006/relationships" xmlns:m="http://schemas.openxmlformats.org/officeDocument/2006/math" xmlns:v="urn:schemas-microsoft-com:vml" xmlns:wp14="http://schemas.microsoft.com/office/word/2010/wordprocessingDrawing" xmlns:wp="http://schemas.openxmlformats.org/drawingml/2006/wordprocessingDrawing" xmlns:w10="urn:schemas-microsoft-com:office:word" xmlns:w="http://schemas.openxmlformats.org/wordprocessingml/2006/main" xmlns:w14="http://schemas.microsoft.com/office/word/2010/wordml" xmlns:w15="http://schemas.microsoft.com/office/word/2012/wordml" xmlns:w16cex="http://schemas.microsoft.com/office/word/2018/wordml/cex" xmlns:w16cid="http://schemas.microsoft.com/office/word/2016/wordml/cid" xmlns:w16="http://schemas.microsoft.com/office/word/2018/wordml" xmlns:w16se="http://schemas.microsoft.com/office/word/2015/wordml/symex" xmlns:wpg="http://schemas.microsoft.com/office/word/2010/wordprocessingGroup" xmlns:wpi="http://schemas.microsoft.com/office/word/2010/wordprocessingInk" xmlns:wne="http://schemas.microsoft.com/office/word/2006/wordml" xmlns:wps="http://schemas.microsoft.com/office/word/2010/wordprocessingShape" mc:Ignorable="w14 w15 w16se w16cid w16 w16cex wp14">
   <w:abstractNum w:abstractNumId="0" w15:restartNumberingAfterBreak="0">
     <w:nsid w:val="FFFFFF83"/>
     <w:multiLevelType w:val="singleLevel"/>
@@ -5914,7 +6025,7 @@
 </file>
 
 <file path=word/styles.xml><?xml version="1.0" encoding="utf-8"?>
-<w:styles xmlns:mc="http://schemas.openxmlformats.org/markup-compatibility/2006" xmlns:r="http://schemas.openxmlformats.org/officeDocument/2006/relationships" xmlns:w="http://schemas.openxmlformats.org/wordprocessingml/2006/main" xmlns:w14="http://schemas.microsoft.com/office/word/2010/wordml" xmlns:w15="http://schemas.microsoft.com/office/word/2012/wordml" xmlns:w16cid="http://schemas.microsoft.com/office/word/2016/wordml/cid" xmlns:w16se="http://schemas.microsoft.com/office/word/2015/wordml/symex" mc:Ignorable="w14 w15 w16se w16cid">
+<w:styles xmlns:mc="http://schemas.openxmlformats.org/markup-compatibility/2006" xmlns:r="http://schemas.openxmlformats.org/officeDocument/2006/relationships" xmlns:w="http://schemas.openxmlformats.org/wordprocessingml/2006/main" xmlns:w14="http://schemas.microsoft.com/office/word/2010/wordml" xmlns:w15="http://schemas.microsoft.com/office/word/2012/wordml" xmlns:w16cex="http://schemas.microsoft.com/office/word/2018/wordml/cex" xmlns:w16cid="http://schemas.microsoft.com/office/word/2016/wordml/cid" xmlns:w16="http://schemas.microsoft.com/office/word/2018/wordml" xmlns:w16se="http://schemas.microsoft.com/office/word/2015/wordml/symex" mc:Ignorable="w14 w15 w16se w16cid w16 w16cex">
   <w:docDefaults>
     <w:rPrDefault>
       <w:rPr>

</xml_diff>

<commit_message>
Redame updated with Gemfile Error
</commit_message>
<xml_diff>
--- a/READ ME.docx
+++ b/READ ME.docx
@@ -1,6 +1,6 @@
 
 <file path=word/document.xml><?xml version="1.0" encoding="utf-8"?>
-<w:document xmlns:wpc="http://schemas.microsoft.com/office/word/2010/wordprocessingCanvas" xmlns:cx="http://schemas.microsoft.com/office/drawing/2014/chartex" xmlns:cx1="http://schemas.microsoft.com/office/drawing/2015/9/8/chartex" xmlns:cx2="http://schemas.microsoft.com/office/drawing/2015/10/21/chartex" xmlns:cx3="http://schemas.microsoft.com/office/drawing/2016/5/9/chartex" xmlns:cx4="http://schemas.microsoft.com/office/drawing/2016/5/10/chartex" xmlns:cx5="http://schemas.microsoft.com/office/drawing/2016/5/11/chartex" xmlns:cx6="http://schemas.microsoft.com/office/drawing/2016/5/12/chartex" xmlns:cx7="http://schemas.microsoft.com/office/drawing/2016/5/13/chartex" xmlns:cx8="http://schemas.microsoft.com/office/drawing/2016/5/14/chartex" xmlns:mc="http://schemas.openxmlformats.org/markup-compatibility/2006" xmlns:aink="http://schemas.microsoft.com/office/drawing/2016/ink" xmlns:am3d="http://schemas.microsoft.com/office/drawing/2017/model3d" xmlns:o="urn:schemas-microsoft-com:office:office" xmlns:r="http://schemas.openxmlformats.org/officeDocument/2006/relationships" xmlns:m="http://schemas.openxmlformats.org/officeDocument/2006/math" xmlns:v="urn:schemas-microsoft-com:vml" xmlns:wp14="http://schemas.microsoft.com/office/word/2010/wordprocessingDrawing" xmlns:wp="http://schemas.openxmlformats.org/drawingml/2006/wordprocessingDrawing" xmlns:w10="urn:schemas-microsoft-com:office:word" xmlns:w="http://schemas.openxmlformats.org/wordprocessingml/2006/main" xmlns:w14="http://schemas.microsoft.com/office/word/2010/wordml" xmlns:w15="http://schemas.microsoft.com/office/word/2012/wordml" xmlns:w16cex="http://schemas.microsoft.com/office/word/2018/wordml/cex" xmlns:w16cid="http://schemas.microsoft.com/office/word/2016/wordml/cid" xmlns:w16="http://schemas.microsoft.com/office/word/2018/wordml" xmlns:w16sdtdh="http://schemas.microsoft.com/office/word/2020/wordml/sdtdatahash" xmlns:w16se="http://schemas.microsoft.com/office/word/2015/wordml/symex" xmlns:wpg="http://schemas.microsoft.com/office/word/2010/wordprocessingGroup" xmlns:wpi="http://schemas.microsoft.com/office/word/2010/wordprocessingInk" xmlns:wne="http://schemas.microsoft.com/office/word/2006/wordml" xmlns:wps="http://schemas.microsoft.com/office/word/2010/wordprocessingShape" mc:Ignorable="w14 w15 w16se w16cid w16 w16cex w16sdtdh wp14">
+<w:document xmlns:wpc="http://schemas.microsoft.com/office/word/2010/wordprocessingCanvas" xmlns:cx="http://schemas.microsoft.com/office/drawing/2014/chartex" xmlns:cx1="http://schemas.microsoft.com/office/drawing/2015/9/8/chartex" xmlns:cx2="http://schemas.microsoft.com/office/drawing/2015/10/21/chartex" xmlns:cx3="http://schemas.microsoft.com/office/drawing/2016/5/9/chartex" xmlns:cx4="http://schemas.microsoft.com/office/drawing/2016/5/10/chartex" xmlns:cx5="http://schemas.microsoft.com/office/drawing/2016/5/11/chartex" xmlns:cx6="http://schemas.microsoft.com/office/drawing/2016/5/12/chartex" xmlns:cx7="http://schemas.microsoft.com/office/drawing/2016/5/13/chartex" xmlns:cx8="http://schemas.microsoft.com/office/drawing/2016/5/14/chartex" xmlns:mc="http://schemas.openxmlformats.org/markup-compatibility/2006" xmlns:aink="http://schemas.microsoft.com/office/drawing/2016/ink" xmlns:am3d="http://schemas.microsoft.com/office/drawing/2017/model3d" xmlns:o="urn:schemas-microsoft-com:office:office" xmlns:oel="http://schemas.microsoft.com/office/2019/extlst" xmlns:r="http://schemas.openxmlformats.org/officeDocument/2006/relationships" xmlns:m="http://schemas.openxmlformats.org/officeDocument/2006/math" xmlns:v="urn:schemas-microsoft-com:vml" xmlns:wp14="http://schemas.microsoft.com/office/word/2010/wordprocessingDrawing" xmlns:wp="http://schemas.openxmlformats.org/drawingml/2006/wordprocessingDrawing" xmlns:w10="urn:schemas-microsoft-com:office:word" xmlns:w="http://schemas.openxmlformats.org/wordprocessingml/2006/main" xmlns:w14="http://schemas.microsoft.com/office/word/2010/wordml" xmlns:w15="http://schemas.microsoft.com/office/word/2012/wordml" xmlns:w16cex="http://schemas.microsoft.com/office/word/2018/wordml/cex" xmlns:w16cid="http://schemas.microsoft.com/office/word/2016/wordml/cid" xmlns:w16="http://schemas.microsoft.com/office/word/2018/wordml" xmlns:w16sdtdh="http://schemas.microsoft.com/office/word/2020/wordml/sdtdatahash" xmlns:w16se="http://schemas.microsoft.com/office/word/2015/wordml/symex" xmlns:wpg="http://schemas.microsoft.com/office/word/2010/wordprocessingGroup" xmlns:wpi="http://schemas.microsoft.com/office/word/2010/wordprocessingInk" xmlns:wne="http://schemas.microsoft.com/office/word/2006/wordml" xmlns:wps="http://schemas.microsoft.com/office/word/2010/wordprocessingShape" mc:Ignorable="w14 w15 w16se w16cid w16 w16cex w16sdtdh wp14">
   <w:body>
     <w:p>
       <w:pPr>
@@ -1099,23 +1099,7 @@
           <w:color w:val="0A0101"/>
         </w:rPr>
         <w:br/>
-        <w:t xml:space="preserve">This feature supports 6 splitting ways: heading 1, page breaks, section breaks, pages, every n </w:t>
-      </w:r>
-      <w:proofErr w:type="gramStart"/>
-      <w:r>
-        <w:rPr>
-          <w:rFonts w:ascii="Helvetica" w:hAnsi="Helvetica" w:cs="Helvetica"/>
-          <w:color w:val="0A0101"/>
-        </w:rPr>
-        <w:t>pages</w:t>
-      </w:r>
-      <w:proofErr w:type="gramEnd"/>
-      <w:r>
-        <w:rPr>
-          <w:rFonts w:ascii="Helvetica" w:hAnsi="Helvetica" w:cs="Helvetica"/>
-          <w:color w:val="0A0101"/>
-        </w:rPr>
-        <w:t>, and custom page ranges as below screenshot shown:</w:t>
+        <w:t>This feature supports 6 splitting ways: heading 1, page breaks, section breaks, pages, every n pages, and custom page ranges as below screenshot shown:</w:t>
       </w:r>
       <w:r>
         <w:rPr>
@@ -1640,27 +1624,7 @@
           <w:sz w:val="27"/>
           <w:szCs w:val="27"/>
         </w:rPr>
-        <w:t xml:space="preserve">Tabbed Browsing &amp; Editing Multiple Word Documents As Firefox, Chrome, Internet </w:t>
-      </w:r>
-      <w:proofErr w:type="spellStart"/>
-      <w:r>
-        <w:rPr>
-          <w:rFonts w:ascii="Helvetica" w:hAnsi="Helvetica" w:cs="Helvetica"/>
-          <w:color w:val="F7F7F7"/>
-          <w:sz w:val="27"/>
-          <w:szCs w:val="27"/>
-        </w:rPr>
-        <w:t>Explore</w:t>
-      </w:r>
-      <w:proofErr w:type="spellEnd"/>
-      <w:r>
-        <w:rPr>
-          <w:rFonts w:ascii="Helvetica" w:hAnsi="Helvetica" w:cs="Helvetica"/>
-          <w:color w:val="F7F7F7"/>
-          <w:sz w:val="27"/>
-          <w:szCs w:val="27"/>
-        </w:rPr>
-        <w:t xml:space="preserve"> 10!</w:t>
+        <w:t>Tabbed Browsing &amp; Editing Multiple Word Documents As Firefox, Chrome, Internet Explore 10!</w:t>
       </w:r>
     </w:p>
     <w:p>
@@ -5153,6 +5117,9 @@
     <w:p/>
     <w:p>
       <w:r>
+        <w:rPr>
+          <w:noProof/>
+        </w:rPr>
         <w:object w:dxaOrig="1508" w:dyaOrig="983" w14:anchorId="77519515">
           <v:shapetype id="_x0000_t75" coordsize="21600,21600" o:spt="75" o:preferrelative="t" path="m@4@5l@4@11@9@11@9@5xe" filled="f" stroked="f">
             <v:stroke joinstyle="miter"/>
@@ -5173,10 +5140,10 @@
             <v:path o:extrusionok="f" gradientshapeok="t" o:connecttype="rect"/>
             <o:lock v:ext="edit" aspectratio="t"/>
           </v:shapetype>
-          <v:shape id="_x0000_i1033" type="#_x0000_t75" style="width:75.45pt;height:48.9pt" o:ole="">
+          <v:shape id="_x0000_i1025" type="#_x0000_t75" alt="" style="width:75.3pt;height:48.75pt;mso-width-percent:0;mso-height-percent:0;mso-width-percent:0;mso-height-percent:0" o:ole="">
             <v:imagedata r:id="rId67" o:title=""/>
           </v:shape>
-          <o:OLEObject Type="Embed" ProgID="Package" ShapeID="_x0000_i1033" DrawAspect="Icon" ObjectID="_1710666381" r:id="rId68"/>
+          <o:OLEObject Type="Embed" ProgID="Package" ShapeID="_x0000_i1025" DrawAspect="Icon" ObjectID="_1717924415" r:id="rId68"/>
         </w:object>
       </w:r>
     </w:p>
@@ -5578,6 +5545,866 @@
     </w:p>
     <w:p/>
     <w:p/>
+    <w:p/>
+    <w:p/>
+    <w:p/>
+    <w:p>
+      <w:pPr>
+        <w:pStyle w:val="Heading4"/>
+      </w:pPr>
+      <w:r>
+        <w:lastRenderedPageBreak/>
+        <w:t>Does</w:t>
+      </w:r>
+      <w:r>
+        <w:t xml:space="preserve"> not contain any versions of '</w:t>
+      </w:r>
+      <w:proofErr w:type="spellStart"/>
+      <w:r>
+        <w:t>jekyll</w:t>
+      </w:r>
+      <w:proofErr w:type="spellEnd"/>
+      <w:r>
+        <w:t>-text-theme'</w:t>
+      </w:r>
+    </w:p>
+    <w:p>
+      <w:pPr>
+        <w:shd w:val="clear" w:color="auto" w:fill="111111"/>
+        <w:spacing w:after="0"/>
+        <w:rPr>
+          <w:rFonts w:ascii="Menlo" w:hAnsi="Menlo" w:cs="Menlo"/>
+          <w:color w:val="FFFFFF"/>
+        </w:rPr>
+      </w:pPr>
+      <w:r>
+        <w:rPr>
+          <w:rStyle w:val="gl-white-space-pre-wrap"/>
+          <w:rFonts w:ascii="Menlo" w:hAnsi="Menlo" w:cs="Menlo"/>
+          <w:b/>
+          <w:bCs/>
+          <w:color w:val="00D600"/>
+        </w:rPr>
+        <w:t>$ bundle install --path vendor</w:t>
+      </w:r>
+    </w:p>
+    <w:p>
+      <w:pPr>
+        <w:shd w:val="clear" w:color="auto" w:fill="111111"/>
+        <w:rPr>
+          <w:rFonts w:ascii="Menlo" w:hAnsi="Menlo" w:cs="Menlo"/>
+          <w:color w:val="FFFFFF"/>
+        </w:rPr>
+      </w:pPr>
+      <w:hyperlink r:id="rId70" w:anchor="L27" w:history="1">
+        <w:r>
+          <w:rPr>
+            <w:rStyle w:val="Hyperlink"/>
+            <w:rFonts w:ascii="Menlo" w:hAnsi="Menlo" w:cs="Menlo"/>
+            <w:color w:val="666666"/>
+          </w:rPr>
+          <w:t>27</w:t>
+        </w:r>
+      </w:hyperlink>
+      <w:r>
+        <w:rPr>
+          <w:rStyle w:val="gl-white-space-pre-wrap"/>
+          <w:rFonts w:ascii="Menlo" w:hAnsi="Menlo" w:cs="Menlo"/>
+          <w:color w:val="FFFFFF"/>
+        </w:rPr>
+        <w:t xml:space="preserve">[DEPRECATED] The `--path` flag is deprecated because it relies on being remembered across bundler invocations, which bundler will no longer do in future versions. </w:t>
+      </w:r>
+      <w:proofErr w:type="gramStart"/>
+      <w:r>
+        <w:rPr>
+          <w:rStyle w:val="gl-white-space-pre-wrap"/>
+          <w:rFonts w:ascii="Menlo" w:hAnsi="Menlo" w:cs="Menlo"/>
+          <w:color w:val="FFFFFF"/>
+        </w:rPr>
+        <w:t>Instead</w:t>
+      </w:r>
+      <w:proofErr w:type="gramEnd"/>
+      <w:r>
+        <w:rPr>
+          <w:rStyle w:val="gl-white-space-pre-wrap"/>
+          <w:rFonts w:ascii="Menlo" w:hAnsi="Menlo" w:cs="Menlo"/>
+          <w:color w:val="FFFFFF"/>
+        </w:rPr>
+        <w:t xml:space="preserve"> please use `bundle config set --local path 'vendor'`, and stop using this flag</w:t>
+      </w:r>
+    </w:p>
+    <w:p>
+      <w:pPr>
+        <w:shd w:val="clear" w:color="auto" w:fill="111111"/>
+        <w:rPr>
+          <w:rFonts w:ascii="Menlo" w:hAnsi="Menlo" w:cs="Menlo"/>
+          <w:color w:val="FFFFFF"/>
+        </w:rPr>
+      </w:pPr>
+      <w:hyperlink r:id="rId71" w:anchor="L28" w:history="1">
+        <w:r>
+          <w:rPr>
+            <w:rStyle w:val="Hyperlink"/>
+            <w:rFonts w:ascii="Menlo" w:hAnsi="Menlo" w:cs="Menlo"/>
+            <w:color w:val="666666"/>
+          </w:rPr>
+          <w:t>28</w:t>
+        </w:r>
+      </w:hyperlink>
+      <w:r>
+        <w:rPr>
+          <w:rStyle w:val="gl-white-space-pre-wrap"/>
+          <w:rFonts w:ascii="Menlo" w:hAnsi="Menlo" w:cs="Menlo"/>
+          <w:color w:val="FFFFFF"/>
+        </w:rPr>
+        <w:t xml:space="preserve">Your </w:t>
+      </w:r>
+      <w:proofErr w:type="spellStart"/>
+      <w:r>
+        <w:rPr>
+          <w:rStyle w:val="gl-white-space-pre-wrap"/>
+          <w:rFonts w:ascii="Menlo" w:hAnsi="Menlo" w:cs="Menlo"/>
+          <w:color w:val="FFFFFF"/>
+        </w:rPr>
+        <w:t>Gemfile</w:t>
+      </w:r>
+      <w:proofErr w:type="spellEnd"/>
+      <w:r>
+        <w:rPr>
+          <w:rStyle w:val="gl-white-space-pre-wrap"/>
+          <w:rFonts w:ascii="Menlo" w:hAnsi="Menlo" w:cs="Menlo"/>
+          <w:color w:val="FFFFFF"/>
+        </w:rPr>
+        <w:t xml:space="preserve"> has no gem server sources. If you need gems that are not already on</w:t>
+      </w:r>
+    </w:p>
+    <w:p>
+      <w:pPr>
+        <w:shd w:val="clear" w:color="auto" w:fill="111111"/>
+        <w:rPr>
+          <w:rFonts w:ascii="Menlo" w:hAnsi="Menlo" w:cs="Menlo"/>
+          <w:color w:val="FFFFFF"/>
+        </w:rPr>
+      </w:pPr>
+      <w:hyperlink r:id="rId72" w:anchor="L29" w:history="1">
+        <w:r>
+          <w:rPr>
+            <w:rStyle w:val="Hyperlink"/>
+            <w:rFonts w:ascii="Menlo" w:hAnsi="Menlo" w:cs="Menlo"/>
+            <w:color w:val="666666"/>
+          </w:rPr>
+          <w:t>29</w:t>
+        </w:r>
+      </w:hyperlink>
+      <w:r>
+        <w:rPr>
+          <w:rStyle w:val="gl-white-space-pre-wrap"/>
+          <w:rFonts w:ascii="Menlo" w:hAnsi="Menlo" w:cs="Menlo"/>
+          <w:color w:val="FFFFFF"/>
+        </w:rPr>
+        <w:t xml:space="preserve">your machine, add a line like this to your </w:t>
+      </w:r>
+      <w:proofErr w:type="spellStart"/>
+      <w:r>
+        <w:rPr>
+          <w:rStyle w:val="gl-white-space-pre-wrap"/>
+          <w:rFonts w:ascii="Menlo" w:hAnsi="Menlo" w:cs="Menlo"/>
+          <w:color w:val="FFFFFF"/>
+        </w:rPr>
+        <w:t>Gemfile</w:t>
+      </w:r>
+      <w:proofErr w:type="spellEnd"/>
+      <w:r>
+        <w:rPr>
+          <w:rStyle w:val="gl-white-space-pre-wrap"/>
+          <w:rFonts w:ascii="Menlo" w:hAnsi="Menlo" w:cs="Menlo"/>
+          <w:color w:val="FFFFFF"/>
+        </w:rPr>
+        <w:t>:</w:t>
+      </w:r>
+    </w:p>
+    <w:p>
+      <w:pPr>
+        <w:shd w:val="clear" w:color="auto" w:fill="111111"/>
+        <w:rPr>
+          <w:rFonts w:ascii="Menlo" w:hAnsi="Menlo" w:cs="Menlo"/>
+          <w:color w:val="FFFFFF"/>
+        </w:rPr>
+      </w:pPr>
+      <w:hyperlink r:id="rId73" w:anchor="L30" w:history="1">
+        <w:r>
+          <w:rPr>
+            <w:rStyle w:val="Hyperlink"/>
+            <w:rFonts w:ascii="Menlo" w:hAnsi="Menlo" w:cs="Menlo"/>
+            <w:color w:val="666666"/>
+          </w:rPr>
+          <w:t>30</w:t>
+        </w:r>
+      </w:hyperlink>
+      <w:r>
+        <w:rPr>
+          <w:rStyle w:val="gl-white-space-pre-wrap"/>
+          <w:rFonts w:ascii="Menlo" w:hAnsi="Menlo" w:cs="Menlo"/>
+          <w:color w:val="FFFFFF"/>
+        </w:rPr>
+        <w:t>source '</w:t>
+      </w:r>
+      <w:hyperlink w:history="1">
+        <w:r>
+          <w:rPr>
+            <w:rStyle w:val="Hyperlink"/>
+            <w:rFonts w:ascii="Menlo" w:hAnsi="Menlo" w:cs="Menlo"/>
+          </w:rPr>
+          <w:t>https://rubygems.org'</w:t>
+        </w:r>
+      </w:hyperlink>
+    </w:p>
+    <w:p>
+      <w:pPr>
+        <w:shd w:val="clear" w:color="auto" w:fill="111111"/>
+        <w:rPr>
+          <w:rFonts w:ascii="Menlo" w:hAnsi="Menlo" w:cs="Menlo"/>
+          <w:color w:val="FFFFFF"/>
+        </w:rPr>
+      </w:pPr>
+      <w:r>
+        <w:rPr>
+          <w:rFonts w:ascii="Menlo" w:hAnsi="Menlo" w:cs="Menlo"/>
+          <w:color w:val="FFFFFF"/>
+        </w:rPr>
+        <w:t>¸</w:t>
+      </w:r>
+    </w:p>
+    <w:bookmarkStart w:id="0" w:name="OLE_LINK2"/>
+    <w:p>
+      <w:pPr>
+        <w:shd w:val="clear" w:color="auto" w:fill="111111"/>
+        <w:rPr>
+          <w:rFonts w:ascii="Menlo" w:hAnsi="Menlo" w:cs="Menlo"/>
+          <w:color w:val="FFFFFF"/>
+        </w:rPr>
+      </w:pPr>
+      <w:r>
+        <w:rPr>
+          <w:rFonts w:ascii="Menlo" w:hAnsi="Menlo" w:cs="Menlo"/>
+          <w:color w:val="FFFFFF"/>
+        </w:rPr>
+        <w:fldChar w:fldCharType="begin"/>
+      </w:r>
+      <w:r>
+        <w:rPr>
+          <w:rFonts w:ascii="Menlo" w:hAnsi="Menlo" w:cs="Menlo"/>
+          <w:color w:val="FFFFFF"/>
+        </w:rPr>
+        <w:instrText xml:space="preserve"> HYPERLINK "https://gitlab.com/satyacodes/satyacodes.gitlab.io/-/jobs/2618837457" \l "L32" </w:instrText>
+      </w:r>
+      <w:r>
+        <w:rPr>
+          <w:rFonts w:ascii="Menlo" w:hAnsi="Menlo" w:cs="Menlo"/>
+          <w:color w:val="FFFFFF"/>
+        </w:rPr>
+        <w:fldChar w:fldCharType="separate"/>
+      </w:r>
+      <w:r>
+        <w:rPr>
+          <w:rStyle w:val="Hyperlink"/>
+          <w:rFonts w:ascii="Menlo" w:hAnsi="Menlo" w:cs="Menlo"/>
+          <w:color w:val="666666"/>
+        </w:rPr>
+        <w:t>32</w:t>
+      </w:r>
+      <w:r>
+        <w:rPr>
+          <w:rFonts w:ascii="Menlo" w:hAnsi="Menlo" w:cs="Menlo"/>
+          <w:color w:val="FFFFFF"/>
+        </w:rPr>
+        <w:fldChar w:fldCharType="end"/>
+      </w:r>
+      <w:r>
+        <w:rPr>
+          <w:rStyle w:val="gl-white-space-pre-wrap"/>
+          <w:rFonts w:ascii="Menlo" w:hAnsi="Menlo" w:cs="Menlo"/>
+          <w:color w:val="FFFFFF"/>
+        </w:rPr>
+        <w:t>The source does not contain any versions of '</w:t>
+      </w:r>
+      <w:proofErr w:type="spellStart"/>
+      <w:r>
+        <w:rPr>
+          <w:rStyle w:val="gl-white-space-pre-wrap"/>
+          <w:rFonts w:ascii="Menlo" w:hAnsi="Menlo" w:cs="Menlo"/>
+          <w:color w:val="FFFFFF"/>
+        </w:rPr>
+        <w:t>jekyll</w:t>
+      </w:r>
+      <w:proofErr w:type="spellEnd"/>
+      <w:r>
+        <w:rPr>
+          <w:rStyle w:val="gl-white-space-pre-wrap"/>
+          <w:rFonts w:ascii="Menlo" w:hAnsi="Menlo" w:cs="Menlo"/>
+          <w:color w:val="FFFFFF"/>
+        </w:rPr>
+        <w:t>-text-theme'</w:t>
+      </w:r>
+    </w:p>
+    <w:bookmarkEnd w:id="0"/>
+    <w:p/>
+    <w:p>
+      <w:r>
+        <w:t xml:space="preserve">Update </w:t>
+      </w:r>
+      <w:proofErr w:type="spellStart"/>
+      <w:r>
+        <w:t>Gemfile</w:t>
+      </w:r>
+      <w:proofErr w:type="spellEnd"/>
+      <w:r>
+        <w:t xml:space="preserve"> by adding source on top</w:t>
+      </w:r>
+    </w:p>
+    <w:p>
+      <w:pPr>
+        <w:pStyle w:val="Output"/>
+        <w:ind w:left="0"/>
+        <w:rPr>
+          <w:lang w:val="en-IN" w:eastAsia="en-GB"/>
+        </w:rPr>
+      </w:pPr>
+      <w:r>
+        <w:rPr>
+          <w:lang w:val="en-IN" w:eastAsia="en-GB"/>
+        </w:rPr>
+        <w:t>source "</w:t>
+      </w:r>
+      <w:hyperlink r:id="rId74" w:history="1">
+        <w:r>
+          <w:rPr>
+            <w:color w:val="0000FF"/>
+            <w:u w:val="single"/>
+            <w:lang w:val="en-IN" w:eastAsia="en-GB"/>
+          </w:rPr>
+          <w:t>https://rub</w:t>
+        </w:r>
+        <w:r>
+          <w:rPr>
+            <w:color w:val="0000FF"/>
+            <w:u w:val="single"/>
+            <w:lang w:val="en-IN" w:eastAsia="en-GB"/>
+          </w:rPr>
+          <w:t>y</w:t>
+        </w:r>
+        <w:r>
+          <w:rPr>
+            <w:color w:val="0000FF"/>
+            <w:u w:val="single"/>
+            <w:lang w:val="en-IN" w:eastAsia="en-GB"/>
+          </w:rPr>
+          <w:t>gems.org</w:t>
+        </w:r>
+      </w:hyperlink>
+      <w:r>
+        <w:rPr>
+          <w:lang w:val="en-IN" w:eastAsia="en-GB"/>
+        </w:rPr>
+        <w:t>"</w:t>
+      </w:r>
+    </w:p>
+    <w:p>
+      <w:pPr>
+        <w:pStyle w:val="Output"/>
+        <w:ind w:left="0"/>
+        <w:rPr>
+          <w:lang w:val="en-IN" w:eastAsia="en-GB"/>
+        </w:rPr>
+      </w:pPr>
+      <w:r>
+        <w:rPr>
+          <w:lang w:val="en-IN" w:eastAsia="en-GB"/>
+        </w:rPr>
+        <w:t>gem "</w:t>
+      </w:r>
+      <w:proofErr w:type="spellStart"/>
+      <w:r>
+        <w:rPr>
+          <w:lang w:val="en-IN" w:eastAsia="en-GB"/>
+        </w:rPr>
+        <w:fldChar w:fldCharType="begin"/>
+      </w:r>
+      <w:r>
+        <w:rPr>
+          <w:lang w:val="en-IN" w:eastAsia="en-GB"/>
+        </w:rPr>
+        <w:instrText xml:space="preserve"> HYPERLINK "https://rubygems.org/gems/jekyll-text-theme" </w:instrText>
+      </w:r>
+      <w:r>
+        <w:rPr>
+          <w:lang w:val="en-IN" w:eastAsia="en-GB"/>
+        </w:rPr>
+        <w:fldChar w:fldCharType="separate"/>
+      </w:r>
+      <w:r>
+        <w:rPr>
+          <w:color w:val="0000FF"/>
+          <w:u w:val="single"/>
+          <w:lang w:val="en-IN" w:eastAsia="en-GB"/>
+        </w:rPr>
+        <w:t>jekyll</w:t>
+      </w:r>
+      <w:proofErr w:type="spellEnd"/>
+      <w:r>
+        <w:rPr>
+          <w:color w:val="0000FF"/>
+          <w:u w:val="single"/>
+          <w:lang w:val="en-IN" w:eastAsia="en-GB"/>
+        </w:rPr>
+        <w:t>-text-theme</w:t>
+      </w:r>
+      <w:r>
+        <w:rPr>
+          <w:lang w:val="en-IN" w:eastAsia="en-GB"/>
+        </w:rPr>
+        <w:fldChar w:fldCharType="end"/>
+      </w:r>
+      <w:r>
+        <w:rPr>
+          <w:lang w:val="en-IN" w:eastAsia="en-GB"/>
+        </w:rPr>
+        <w:t>"</w:t>
+      </w:r>
+    </w:p>
+    <w:p>
+      <w:pPr>
+        <w:pStyle w:val="Output"/>
+        <w:ind w:left="0"/>
+        <w:rPr>
+          <w:lang w:val="en-IN" w:eastAsia="en-GB"/>
+        </w:rPr>
+      </w:pPr>
+      <w:r>
+        <w:rPr>
+          <w:lang w:val="en-IN" w:eastAsia="en-GB"/>
+        </w:rPr>
+        <w:t>gem '</w:t>
+      </w:r>
+      <w:proofErr w:type="spellStart"/>
+      <w:r>
+        <w:rPr>
+          <w:lang w:val="en-IN" w:eastAsia="en-GB"/>
+        </w:rPr>
+        <w:fldChar w:fldCharType="begin"/>
+      </w:r>
+      <w:r>
+        <w:rPr>
+          <w:lang w:val="en-IN" w:eastAsia="en-GB"/>
+        </w:rPr>
+        <w:instrText xml:space="preserve"> HYPERLINK "https://rubygems.org/gems/tzinfo-data" </w:instrText>
+      </w:r>
+      <w:r>
+        <w:rPr>
+          <w:lang w:val="en-IN" w:eastAsia="en-GB"/>
+        </w:rPr>
+        <w:fldChar w:fldCharType="separate"/>
+      </w:r>
+      <w:r>
+        <w:rPr>
+          <w:color w:val="0000FF"/>
+          <w:u w:val="single"/>
+          <w:lang w:val="en-IN" w:eastAsia="en-GB"/>
+        </w:rPr>
+        <w:t>tzinfo</w:t>
+      </w:r>
+      <w:proofErr w:type="spellEnd"/>
+      <w:r>
+        <w:rPr>
+          <w:color w:val="0000FF"/>
+          <w:u w:val="single"/>
+          <w:lang w:val="en-IN" w:eastAsia="en-GB"/>
+        </w:rPr>
+        <w:t>-data</w:t>
+      </w:r>
+      <w:r>
+        <w:rPr>
+          <w:lang w:val="en-IN" w:eastAsia="en-GB"/>
+        </w:rPr>
+        <w:fldChar w:fldCharType="end"/>
+      </w:r>
+      <w:r>
+        <w:rPr>
+          <w:lang w:val="en-IN" w:eastAsia="en-GB"/>
+        </w:rPr>
+        <w:t>', platforms: [:</w:t>
+      </w:r>
+      <w:proofErr w:type="spellStart"/>
+      <w:r>
+        <w:rPr>
+          <w:lang w:val="en-IN" w:eastAsia="en-GB"/>
+        </w:rPr>
+        <w:t>mingw</w:t>
+      </w:r>
+      <w:proofErr w:type="spellEnd"/>
+      <w:r>
+        <w:rPr>
+          <w:lang w:val="en-IN" w:eastAsia="en-GB"/>
+        </w:rPr>
+        <w:t>, :</w:t>
+      </w:r>
+      <w:proofErr w:type="spellStart"/>
+      <w:r>
+        <w:rPr>
+          <w:lang w:val="en-IN" w:eastAsia="en-GB"/>
+        </w:rPr>
+        <w:t>mswin</w:t>
+      </w:r>
+      <w:proofErr w:type="spellEnd"/>
+      <w:r>
+        <w:rPr>
+          <w:lang w:val="en-IN" w:eastAsia="en-GB"/>
+        </w:rPr>
+        <w:t>, :x64_mingw]</w:t>
+      </w:r>
+    </w:p>
+    <w:p>
+      <w:pPr>
+        <w:pStyle w:val="Output"/>
+        <w:ind w:left="0"/>
+        <w:rPr>
+          <w:lang w:val="en-IN" w:eastAsia="en-GB"/>
+        </w:rPr>
+      </w:pPr>
+      <w:r>
+        <w:rPr>
+          <w:lang w:val="en-IN" w:eastAsia="en-GB"/>
+        </w:rPr>
+        <w:t>gem '</w:t>
+      </w:r>
+      <w:proofErr w:type="spellStart"/>
+      <w:r>
+        <w:rPr>
+          <w:lang w:val="en-IN" w:eastAsia="en-GB"/>
+        </w:rPr>
+        <w:fldChar w:fldCharType="begin"/>
+      </w:r>
+      <w:r>
+        <w:rPr>
+          <w:lang w:val="en-IN" w:eastAsia="en-GB"/>
+        </w:rPr>
+        <w:instrText xml:space="preserve"> HYPERLINK "https://rubygems.org/gems/jekyll-seo-tag" </w:instrText>
+      </w:r>
+      <w:r>
+        <w:rPr>
+          <w:lang w:val="en-IN" w:eastAsia="en-GB"/>
+        </w:rPr>
+        <w:fldChar w:fldCharType="separate"/>
+      </w:r>
+      <w:r>
+        <w:rPr>
+          <w:color w:val="0000FF"/>
+          <w:u w:val="single"/>
+          <w:lang w:val="en-IN" w:eastAsia="en-GB"/>
+        </w:rPr>
+        <w:t>jekyll</w:t>
+      </w:r>
+      <w:proofErr w:type="spellEnd"/>
+      <w:r>
+        <w:rPr>
+          <w:color w:val="0000FF"/>
+          <w:u w:val="single"/>
+          <w:lang w:val="en-IN" w:eastAsia="en-GB"/>
+        </w:rPr>
+        <w:t>-</w:t>
+      </w:r>
+      <w:proofErr w:type="spellStart"/>
+      <w:r>
+        <w:rPr>
+          <w:color w:val="0000FF"/>
+          <w:u w:val="single"/>
+          <w:lang w:val="en-IN" w:eastAsia="en-GB"/>
+        </w:rPr>
+        <w:t>seo</w:t>
+      </w:r>
+      <w:proofErr w:type="spellEnd"/>
+      <w:r>
+        <w:rPr>
+          <w:color w:val="0000FF"/>
+          <w:u w:val="single"/>
+          <w:lang w:val="en-IN" w:eastAsia="en-GB"/>
+        </w:rPr>
+        <w:t>-tag</w:t>
+      </w:r>
+      <w:r>
+        <w:rPr>
+          <w:lang w:val="en-IN" w:eastAsia="en-GB"/>
+        </w:rPr>
+        <w:fldChar w:fldCharType="end"/>
+      </w:r>
+      <w:r>
+        <w:rPr>
+          <w:lang w:val="en-IN" w:eastAsia="en-GB"/>
+        </w:rPr>
+        <w:t>'</w:t>
+      </w:r>
+    </w:p>
+    <w:p>
+      <w:pPr>
+        <w:pStyle w:val="Output"/>
+        <w:ind w:left="0"/>
+        <w:rPr>
+          <w:lang w:val="en-IN" w:eastAsia="en-GB"/>
+        </w:rPr>
+      </w:pPr>
+      <w:r>
+        <w:rPr>
+          <w:lang w:val="en-IN" w:eastAsia="en-GB"/>
+        </w:rPr>
+        <w:t>gem '</w:t>
+      </w:r>
+      <w:proofErr w:type="spellStart"/>
+      <w:r>
+        <w:rPr>
+          <w:lang w:val="en-IN" w:eastAsia="en-GB"/>
+        </w:rPr>
+        <w:fldChar w:fldCharType="begin"/>
+      </w:r>
+      <w:r>
+        <w:rPr>
+          <w:lang w:val="en-IN" w:eastAsia="en-GB"/>
+        </w:rPr>
+        <w:instrText xml:space="preserve"> HYPERLINK "https://rubygems.org/gems/jekyll-feed" </w:instrText>
+      </w:r>
+      <w:r>
+        <w:rPr>
+          <w:lang w:val="en-IN" w:eastAsia="en-GB"/>
+        </w:rPr>
+        <w:fldChar w:fldCharType="separate"/>
+      </w:r>
+      <w:r>
+        <w:rPr>
+          <w:color w:val="0000FF"/>
+          <w:u w:val="single"/>
+          <w:lang w:val="en-IN" w:eastAsia="en-GB"/>
+        </w:rPr>
+        <w:t>jekyll</w:t>
+      </w:r>
+      <w:proofErr w:type="spellEnd"/>
+      <w:r>
+        <w:rPr>
+          <w:color w:val="0000FF"/>
+          <w:u w:val="single"/>
+          <w:lang w:val="en-IN" w:eastAsia="en-GB"/>
+        </w:rPr>
+        <w:t>-feed</w:t>
+      </w:r>
+      <w:r>
+        <w:rPr>
+          <w:lang w:val="en-IN" w:eastAsia="en-GB"/>
+        </w:rPr>
+        <w:fldChar w:fldCharType="end"/>
+      </w:r>
+      <w:r>
+        <w:rPr>
+          <w:lang w:val="en-IN" w:eastAsia="en-GB"/>
+        </w:rPr>
+        <w:t>'</w:t>
+      </w:r>
+    </w:p>
+    <w:p>
+      <w:pPr>
+        <w:pStyle w:val="Output"/>
+        <w:ind w:left="0"/>
+        <w:rPr>
+          <w:lang w:val="en-IN" w:eastAsia="en-GB"/>
+        </w:rPr>
+      </w:pPr>
+      <w:r>
+        <w:rPr>
+          <w:lang w:val="en-IN" w:eastAsia="en-GB"/>
+        </w:rPr>
+        <w:t>gem "</w:t>
+      </w:r>
+      <w:proofErr w:type="spellStart"/>
+      <w:r>
+        <w:rPr>
+          <w:lang w:val="en-IN" w:eastAsia="en-GB"/>
+        </w:rPr>
+        <w:fldChar w:fldCharType="begin"/>
+      </w:r>
+      <w:r>
+        <w:rPr>
+          <w:lang w:val="en-IN" w:eastAsia="en-GB"/>
+        </w:rPr>
+        <w:instrText xml:space="preserve"> HYPERLINK "https://rubygems.org/gems/webrick" </w:instrText>
+      </w:r>
+      <w:r>
+        <w:rPr>
+          <w:lang w:val="en-IN" w:eastAsia="en-GB"/>
+        </w:rPr>
+        <w:fldChar w:fldCharType="separate"/>
+      </w:r>
+      <w:r>
+        <w:rPr>
+          <w:color w:val="0000FF"/>
+          <w:u w:val="single"/>
+          <w:lang w:val="en-IN" w:eastAsia="en-GB"/>
+        </w:rPr>
+        <w:t>webrick</w:t>
+      </w:r>
+      <w:proofErr w:type="spellEnd"/>
+      <w:r>
+        <w:rPr>
+          <w:lang w:val="en-IN" w:eastAsia="en-GB"/>
+        </w:rPr>
+        <w:fldChar w:fldCharType="end"/>
+      </w:r>
+      <w:r>
+        <w:rPr>
+          <w:lang w:val="en-IN" w:eastAsia="en-GB"/>
+        </w:rPr>
+        <w:t>", "~&gt; 1.7"</w:t>
+      </w:r>
+    </w:p>
+    <w:p>
+      <w:pPr>
+        <w:pStyle w:val="Output"/>
+        <w:ind w:left="0"/>
+        <w:rPr>
+          <w:lang w:val="en-IN" w:eastAsia="en-GB"/>
+        </w:rPr>
+      </w:pPr>
+      <w:r>
+        <w:rPr>
+          <w:lang w:val="en-IN" w:eastAsia="en-GB"/>
+        </w:rPr>
+        <w:t>#gem "</w:t>
+      </w:r>
+      <w:proofErr w:type="spellStart"/>
+      <w:r>
+        <w:rPr>
+          <w:lang w:val="en-IN" w:eastAsia="en-GB"/>
+        </w:rPr>
+        <w:fldChar w:fldCharType="begin"/>
+      </w:r>
+      <w:r>
+        <w:rPr>
+          <w:lang w:val="en-IN" w:eastAsia="en-GB"/>
+        </w:rPr>
+        <w:instrText xml:space="preserve"> HYPERLINK "https://rubygems.org/gems/github-pages" </w:instrText>
+      </w:r>
+      <w:r>
+        <w:rPr>
+          <w:lang w:val="en-IN" w:eastAsia="en-GB"/>
+        </w:rPr>
+        <w:fldChar w:fldCharType="separate"/>
+      </w:r>
+      <w:r>
+        <w:rPr>
+          <w:color w:val="0000FF"/>
+          <w:u w:val="single"/>
+          <w:lang w:val="en-IN" w:eastAsia="en-GB"/>
+        </w:rPr>
+        <w:t>github</w:t>
+      </w:r>
+      <w:proofErr w:type="spellEnd"/>
+      <w:r>
+        <w:rPr>
+          <w:color w:val="0000FF"/>
+          <w:u w:val="single"/>
+          <w:lang w:val="en-IN" w:eastAsia="en-GB"/>
+        </w:rPr>
+        <w:t>-pages</w:t>
+      </w:r>
+      <w:r>
+        <w:rPr>
+          <w:lang w:val="en-IN" w:eastAsia="en-GB"/>
+        </w:rPr>
+        <w:fldChar w:fldCharType="end"/>
+      </w:r>
+      <w:r>
+        <w:rPr>
+          <w:lang w:val="en-IN" w:eastAsia="en-GB"/>
+        </w:rPr>
+        <w:t>", group: :</w:t>
+      </w:r>
+      <w:proofErr w:type="spellStart"/>
+      <w:r>
+        <w:rPr>
+          <w:lang w:val="en-IN" w:eastAsia="en-GB"/>
+        </w:rPr>
+        <w:t>jekyll_plugins</w:t>
+      </w:r>
+      <w:proofErr w:type="spellEnd"/>
+    </w:p>
+    <w:p>
+      <w:pPr>
+        <w:pStyle w:val="Output"/>
+        <w:ind w:left="0"/>
+        <w:rPr>
+          <w:lang w:val="en-IN" w:eastAsia="en-GB"/>
+        </w:rPr>
+      </w:pPr>
+      <w:r>
+        <w:rPr>
+          <w:lang w:val="en-IN" w:eastAsia="en-GB"/>
+        </w:rPr>
+        <w:t>#gem '</w:t>
+      </w:r>
+      <w:proofErr w:type="spellStart"/>
+      <w:r>
+        <w:rPr>
+          <w:lang w:val="en-IN" w:eastAsia="en-GB"/>
+        </w:rPr>
+        <w:fldChar w:fldCharType="begin"/>
+      </w:r>
+      <w:r>
+        <w:rPr>
+          <w:lang w:val="en-IN" w:eastAsia="en-GB"/>
+        </w:rPr>
+        <w:instrText xml:space="preserve"> HYPERLINK "https://rubygems.org/gems/jekyll-admin" </w:instrText>
+      </w:r>
+      <w:r>
+        <w:rPr>
+          <w:lang w:val="en-IN" w:eastAsia="en-GB"/>
+        </w:rPr>
+        <w:fldChar w:fldCharType="separate"/>
+      </w:r>
+      <w:r>
+        <w:rPr>
+          <w:color w:val="0000FF"/>
+          <w:u w:val="single"/>
+          <w:lang w:val="en-IN" w:eastAsia="en-GB"/>
+        </w:rPr>
+        <w:t>jekyll</w:t>
+      </w:r>
+      <w:proofErr w:type="spellEnd"/>
+      <w:r>
+        <w:rPr>
+          <w:color w:val="0000FF"/>
+          <w:u w:val="single"/>
+          <w:lang w:val="en-IN" w:eastAsia="en-GB"/>
+        </w:rPr>
+        <w:t>-admin</w:t>
+      </w:r>
+      <w:r>
+        <w:rPr>
+          <w:lang w:val="en-IN" w:eastAsia="en-GB"/>
+        </w:rPr>
+        <w:fldChar w:fldCharType="end"/>
+      </w:r>
+      <w:r>
+        <w:rPr>
+          <w:lang w:val="en-IN" w:eastAsia="en-GB"/>
+        </w:rPr>
+        <w:t>', group: :</w:t>
+      </w:r>
+      <w:proofErr w:type="spellStart"/>
+      <w:r>
+        <w:rPr>
+          <w:lang w:val="en-IN" w:eastAsia="en-GB"/>
+        </w:rPr>
+        <w:t>jekyll_plugins</w:t>
+      </w:r>
+      <w:proofErr w:type="spellEnd"/>
+    </w:p>
+    <w:p/>
     <w:p>
       <w:pPr>
         <w:pStyle w:val="Heading2"/>
@@ -5746,7 +6573,6 @@
     <w:p>
       <w:proofErr w:type="gramStart"/>
       <w:r>
-        <w:lastRenderedPageBreak/>
         <w:t xml:space="preserve">Update </w:t>
       </w:r>
       <w:r>
@@ -5830,6 +6656,7 @@
         </w:rPr>
       </w:pPr>
       <w:r>
+        <w:lastRenderedPageBreak/>
         <w:t xml:space="preserve">  </w:t>
       </w:r>
       <w:r>
@@ -5866,13 +6693,19 @@
         <w:spacing w:line="360" w:lineRule="auto"/>
       </w:pPr>
       <w:r>
-        <w:t xml:space="preserve">(if </w:t>
+        <w:t>(</w:t>
       </w:r>
       <w:proofErr w:type="gramStart"/>
       <w:r>
+        <w:t>if</w:t>
+      </w:r>
+      <w:proofErr w:type="gramEnd"/>
+      <w:r>
+        <w:t xml:space="preserve"> </w:t>
+      </w:r>
+      <w:r>
         <w:t>anything</w:t>
       </w:r>
-      <w:proofErr w:type="gramEnd"/>
       <w:r>
         <w:t xml:space="preserve"> Break, Open word from that </w:t>
       </w:r>
@@ -6068,7 +6901,6 @@
     </w:p>
     <w:p>
       <w:r>
-        <w:lastRenderedPageBreak/>
         <w:t xml:space="preserve"> 9.open Generated </w:t>
       </w:r>
       <w:r>
@@ -6177,6 +7009,7 @@
       </w:pPr>
       <w:proofErr w:type="spellStart"/>
       <w:r>
+        <w:lastRenderedPageBreak/>
         <w:t>tEXt</w:t>
       </w:r>
       <w:proofErr w:type="spellEnd"/>
@@ -6484,390 +7317,1095 @@
         <w:pStyle w:val="Output"/>
       </w:pPr>
       <w:r>
+        <w:t>//</w:t>
+      </w:r>
+      <w:proofErr w:type="gramStart"/>
+      <w:r>
+        <w:t>document.getElementsByClassName</w:t>
+      </w:r>
+      <w:proofErr w:type="gramEnd"/>
+      <w:r>
+        <w:t>('article__header')[0].style.visibility = 'none';</w:t>
+      </w:r>
+    </w:p>
+    <w:p>
+      <w:pPr>
+        <w:pStyle w:val="Output"/>
+      </w:pPr>
+      <w:r>
+        <w:t>//</w:t>
+      </w:r>
+      <w:proofErr w:type="gramStart"/>
+      <w:r>
+        <w:t>document.getElementsByClassName</w:t>
+      </w:r>
+      <w:proofErr w:type="gramEnd"/>
+      <w:r>
+        <w:t>('article__info')[0].style.visibility = 'none';</w:t>
+      </w:r>
+    </w:p>
+    <w:p>
+      <w:pPr>
+        <w:pStyle w:val="Output"/>
+      </w:pPr>
+      <w:r>
+        <w:t>//alert('end'</w:t>
+      </w:r>
+      <w:proofErr w:type="gramStart"/>
+      <w:r>
+        <w:t>);</w:t>
+      </w:r>
+      <w:proofErr w:type="gramEnd"/>
+    </w:p>
+    <w:p>
+      <w:pPr>
+        <w:pStyle w:val="Output"/>
+      </w:pPr>
+      <w:r>
+        <w:t>//</w:t>
+      </w:r>
+      <w:proofErr w:type="spellStart"/>
+      <w:r>
+        <w:t>article__header</w:t>
+      </w:r>
+      <w:proofErr w:type="spellEnd"/>
+    </w:p>
+    <w:p>
+      <w:pPr>
+        <w:pStyle w:val="Output"/>
+      </w:pPr>
+      <w:r>
+        <w:t>//</w:t>
+      </w:r>
+      <w:proofErr w:type="spellStart"/>
+      <w:r>
+        <w:t>article__info</w:t>
+      </w:r>
+      <w:proofErr w:type="spellEnd"/>
+      <w:r>
+        <w:t xml:space="preserve"> </w:t>
+      </w:r>
+      <w:proofErr w:type="spellStart"/>
+      <w:r>
+        <w:t>clearfix</w:t>
+      </w:r>
+      <w:proofErr w:type="spellEnd"/>
+    </w:p>
+    <w:p>
+      <w:pPr>
+        <w:pStyle w:val="Output"/>
+      </w:pPr>
+      <w:r>
+        <w:t>//</w:t>
+      </w:r>
+      <w:proofErr w:type="gramStart"/>
+      <w:r>
+        <w:t>document.getElementsByClassName</w:t>
+      </w:r>
+      <w:proofErr w:type="gramEnd"/>
+      <w:r>
+        <w:t>('article__header')[0].style.visibility = 'hidden';</w:t>
+      </w:r>
+    </w:p>
+    <w:p>
+      <w:pPr>
+        <w:pStyle w:val="Output"/>
+      </w:pPr>
+      <w:r>
+        <w:t xml:space="preserve"> </w:t>
+      </w:r>
+    </w:p>
+    <w:p>
+      <w:pPr>
+        <w:pStyle w:val="Output"/>
+      </w:pPr>
+      <w:r>
+        <w:t xml:space="preserve"> </w:t>
+      </w:r>
+    </w:p>
+    <w:p>
+      <w:pPr>
+        <w:pStyle w:val="Output"/>
+      </w:pPr>
+      <w:r>
+        <w:t xml:space="preserve"> </w:t>
+      </w:r>
+    </w:p>
+    <w:p>
+      <w:pPr>
+        <w:pStyle w:val="Output"/>
+      </w:pPr>
+      <w:r>
+        <w:t xml:space="preserve"> alert('start'</w:t>
+      </w:r>
+      <w:proofErr w:type="gramStart"/>
+      <w:r>
+        <w:t>);</w:t>
+      </w:r>
+      <w:proofErr w:type="gramEnd"/>
+    </w:p>
+    <w:p>
+      <w:pPr>
+        <w:pStyle w:val="Output"/>
+      </w:pPr>
+      <w:r>
+        <w:t xml:space="preserve">var a = </w:t>
+      </w:r>
+      <w:proofErr w:type="spellStart"/>
+      <w:proofErr w:type="gramStart"/>
+      <w:r>
+        <w:t>document.getElementById</w:t>
+      </w:r>
+      <w:proofErr w:type="spellEnd"/>
+      <w:proofErr w:type="gramEnd"/>
+      <w:r>
+        <w:t>("</w:t>
+      </w:r>
+      <w:proofErr w:type="spellStart"/>
+      <w:r>
+        <w:t>article__header</w:t>
+      </w:r>
+      <w:proofErr w:type="spellEnd"/>
+      <w:r>
+        <w:t>");</w:t>
+      </w:r>
+    </w:p>
+    <w:p>
+      <w:pPr>
+        <w:pStyle w:val="Output"/>
+      </w:pPr>
+      <w:r>
+        <w:t xml:space="preserve">var b = </w:t>
+      </w:r>
+      <w:proofErr w:type="spellStart"/>
+      <w:proofErr w:type="gramStart"/>
+      <w:r>
+        <w:t>document.getElementById</w:t>
+      </w:r>
+      <w:proofErr w:type="spellEnd"/>
+      <w:proofErr w:type="gramEnd"/>
+      <w:r>
+        <w:t>("</w:t>
+      </w:r>
+      <w:proofErr w:type="spellStart"/>
+      <w:r>
+        <w:t>article__info</w:t>
+      </w:r>
+      <w:proofErr w:type="spellEnd"/>
+      <w:r>
+        <w:t>");</w:t>
+      </w:r>
+    </w:p>
+    <w:p>
+      <w:pPr>
+        <w:pStyle w:val="Output"/>
+      </w:pPr>
+      <w:proofErr w:type="spellStart"/>
+      <w:proofErr w:type="gramStart"/>
+      <w:r>
+        <w:t>a.remove</w:t>
+      </w:r>
+      <w:proofErr w:type="spellEnd"/>
+      <w:proofErr w:type="gramEnd"/>
+      <w:r>
+        <w:t>();</w:t>
+      </w:r>
+    </w:p>
+    <w:p>
+      <w:pPr>
+        <w:pStyle w:val="Output"/>
+      </w:pPr>
+      <w:proofErr w:type="spellStart"/>
+      <w:proofErr w:type="gramStart"/>
+      <w:r>
+        <w:t>b.remove</w:t>
+      </w:r>
+      <w:proofErr w:type="spellEnd"/>
+      <w:proofErr w:type="gramEnd"/>
+      <w:r>
+        <w:t>();</w:t>
+      </w:r>
+    </w:p>
+    <w:p>
+      <w:pPr>
+        <w:pStyle w:val="Output"/>
+      </w:pPr>
+      <w:r>
+        <w:t xml:space="preserve">  </w:t>
+      </w:r>
+    </w:p>
+    <w:p>
+      <w:pPr>
+        <w:pStyle w:val="Output"/>
+      </w:pPr>
+      <w:r>
         <w:lastRenderedPageBreak/>
-        <w:t>//</w:t>
+        <w:t>alert('end'</w:t>
       </w:r>
       <w:proofErr w:type="gramStart"/>
       <w:r>
-        <w:t>document.getElementsByClassName</w:t>
+        <w:t>);</w:t>
       </w:r>
       <w:proofErr w:type="gramEnd"/>
-      <w:r>
-        <w:t>('article__header')[0].style.visibility = 'none';</w:t>
-      </w:r>
-    </w:p>
-    <w:p>
-      <w:pPr>
-        <w:pStyle w:val="Output"/>
-      </w:pPr>
-      <w:r>
-        <w:t>//</w:t>
+    </w:p>
+    <w:p>
+      <w:pPr>
+        <w:pStyle w:val="Output"/>
+      </w:pPr>
+    </w:p>
+    <w:p/>
+    <w:p/>
+    <w:p>
+      <w:pPr>
+        <w:pStyle w:val="Heading2"/>
+      </w:pPr>
+      <w:r>
+        <w:t>2.Pareem Links</w:t>
+      </w:r>
+    </w:p>
+    <w:p/>
+    <w:p>
+      <w:r>
+        <w:t>https://jekyllrb.com/docs/permalinks/</w:t>
+      </w:r>
+    </w:p>
+    <w:p/>
+    <w:p>
+      <w:r>
+        <w:t>Jekyll lets you set the permalink structure globally in your _</w:t>
+      </w:r>
+      <w:proofErr w:type="spellStart"/>
+      <w:r>
+        <w:t>config.yml</w:t>
+      </w:r>
+      <w:proofErr w:type="spellEnd"/>
+      <w:r>
+        <w:t>.</w:t>
+      </w:r>
+    </w:p>
+    <w:p/>
+    <w:p>
+      <w:pPr>
+        <w:pStyle w:val="Output"/>
+      </w:pPr>
+      <w:r>
+        <w:t>_</w:t>
+      </w:r>
+      <w:proofErr w:type="spellStart"/>
+      <w:r>
+        <w:t>config.yml</w:t>
+      </w:r>
+      <w:proofErr w:type="spellEnd"/>
+    </w:p>
+    <w:p>
+      <w:pPr>
+        <w:pStyle w:val="Output"/>
+      </w:pPr>
+      <w:r>
+        <w:t>-</w:t>
+      </w:r>
+    </w:p>
+    <w:p>
+      <w:pPr>
+        <w:pStyle w:val="Output"/>
+      </w:pPr>
+      <w:r>
+        <w:t xml:space="preserve">permalink: </w:t>
       </w:r>
       <w:proofErr w:type="gramStart"/>
       <w:r>
-        <w:t>document.getElementsByClassName</w:t>
+        <w:t>/:</w:t>
+      </w:r>
+      <w:proofErr w:type="spellStart"/>
+      <w:r>
+        <w:t>title</w:t>
       </w:r>
       <w:proofErr w:type="gramEnd"/>
       <w:r>
-        <w:t>('article__info')[0].style.visibility = 'none';</w:t>
-      </w:r>
-    </w:p>
-    <w:p>
-      <w:pPr>
-        <w:pStyle w:val="Output"/>
-      </w:pPr>
-      <w:r>
-        <w:t>//alert('end'</w:t>
+        <w:t>:output_ext</w:t>
+      </w:r>
+      <w:proofErr w:type="spellEnd"/>
+    </w:p>
+    <w:p>
+      <w:pPr>
+        <w:pStyle w:val="Output"/>
+      </w:pPr>
+    </w:p>
+    <w:p>
+      <w:pPr>
+        <w:pStyle w:val="Output"/>
+      </w:pPr>
+      <w:r>
+        <w:t xml:space="preserve"> </w:t>
+      </w:r>
+    </w:p>
+    <w:p>
+      <w:pPr>
+        <w:pStyle w:val="Output"/>
+      </w:pPr>
+    </w:p>
+    <w:p>
+      <w:pPr>
+        <w:pStyle w:val="Output"/>
+      </w:pPr>
+    </w:p>
+    <w:p>
+      <w:pPr>
+        <w:pStyle w:val="Output"/>
+      </w:pPr>
+    </w:p>
+    <w:p/>
+    <w:p>
+      <w:pPr>
+        <w:pStyle w:val="Heading2"/>
+      </w:pPr>
+      <w:r>
+        <w:t>3.Home Page - List</w:t>
+      </w:r>
+    </w:p>
+    <w:p>
+      <w:pPr>
+        <w:pStyle w:val="Output"/>
+      </w:pPr>
+    </w:p>
+    <w:p>
+      <w:pPr>
+        <w:pStyle w:val="Output"/>
+      </w:pPr>
+      <w:proofErr w:type="spellStart"/>
+      <w:r>
+        <w:t>modfiy</w:t>
+      </w:r>
+      <w:proofErr w:type="spellEnd"/>
+      <w:r>
+        <w:t xml:space="preserve"> - index.html</w:t>
+      </w:r>
+    </w:p>
+    <w:p>
+      <w:pPr>
+        <w:pStyle w:val="Output"/>
+      </w:pPr>
+    </w:p>
+    <w:p>
+      <w:pPr>
+        <w:pStyle w:val="Output"/>
+      </w:pPr>
+      <w:r>
+        <w:t>-</w:t>
+      </w:r>
+    </w:p>
+    <w:p>
+      <w:pPr>
+        <w:pStyle w:val="Output"/>
+      </w:pPr>
+      <w:r>
+        <w:t>layout: articles</w:t>
+      </w:r>
+    </w:p>
+    <w:p>
+      <w:pPr>
+        <w:pStyle w:val="Output"/>
+      </w:pPr>
+      <w:r>
+        <w:t>titles:</w:t>
+      </w:r>
+    </w:p>
+    <w:p>
+      <w:pPr>
+        <w:pStyle w:val="Output"/>
+      </w:pPr>
+      <w:r>
+        <w:t xml:space="preserve">  </w:t>
+      </w:r>
+      <w:proofErr w:type="spellStart"/>
+      <w:r>
+        <w:t>en</w:t>
+      </w:r>
+      <w:proofErr w:type="spellEnd"/>
+      <w:r>
+        <w:t xml:space="preserve">    </w:t>
       </w:r>
       <w:proofErr w:type="gramStart"/>
       <w:r>
+        <w:t xml:space="preserve">  :</w:t>
+      </w:r>
+      <w:proofErr w:type="gramEnd"/>
+      <w:r>
+        <w:t xml:space="preserve"> &amp;EN       Home</w:t>
+      </w:r>
+    </w:p>
+    <w:p>
+      <w:pPr>
+        <w:pStyle w:val="Output"/>
+      </w:pPr>
+      <w:r>
+        <w:t xml:space="preserve">  </w:t>
+      </w:r>
+      <w:proofErr w:type="spellStart"/>
+      <w:r>
+        <w:t>en</w:t>
+      </w:r>
+      <w:proofErr w:type="spellEnd"/>
+      <w:r>
+        <w:t xml:space="preserve">-GB </w:t>
+      </w:r>
+      <w:proofErr w:type="gramStart"/>
+      <w:r>
+        <w:t xml:space="preserve">  :</w:t>
+      </w:r>
+      <w:proofErr w:type="gramEnd"/>
+      <w:r>
+        <w:t xml:space="preserve"> *EN</w:t>
+      </w:r>
+    </w:p>
+    <w:p>
+      <w:pPr>
+        <w:pStyle w:val="Output"/>
+      </w:pPr>
+      <w:r>
+        <w:t xml:space="preserve">  </w:t>
+      </w:r>
+      <w:proofErr w:type="spellStart"/>
+      <w:r>
+        <w:t>en</w:t>
+      </w:r>
+      <w:proofErr w:type="spellEnd"/>
+      <w:r>
+        <w:t xml:space="preserve">-US </w:t>
+      </w:r>
+      <w:proofErr w:type="gramStart"/>
+      <w:r>
+        <w:t xml:space="preserve">  :</w:t>
+      </w:r>
+      <w:proofErr w:type="gramEnd"/>
+      <w:r>
+        <w:t xml:space="preserve"> *EN</w:t>
+      </w:r>
+    </w:p>
+    <w:p>
+      <w:pPr>
+        <w:pStyle w:val="Output"/>
+      </w:pPr>
+      <w:r>
+        <w:t xml:space="preserve">  </w:t>
+      </w:r>
+      <w:proofErr w:type="spellStart"/>
+      <w:r>
+        <w:t>en</w:t>
+      </w:r>
+      <w:proofErr w:type="spellEnd"/>
+      <w:r>
+        <w:t xml:space="preserve">-CA </w:t>
+      </w:r>
+      <w:proofErr w:type="gramStart"/>
+      <w:r>
+        <w:t xml:space="preserve">  :</w:t>
+      </w:r>
+      <w:proofErr w:type="gramEnd"/>
+      <w:r>
+        <w:t xml:space="preserve"> *EN</w:t>
+      </w:r>
+    </w:p>
+    <w:p>
+      <w:pPr>
+        <w:pStyle w:val="Output"/>
+      </w:pPr>
+      <w:r>
+        <w:t xml:space="preserve">  </w:t>
+      </w:r>
+      <w:proofErr w:type="spellStart"/>
+      <w:r>
+        <w:t>en</w:t>
+      </w:r>
+      <w:proofErr w:type="spellEnd"/>
+      <w:r>
+        <w:t xml:space="preserve">-AU </w:t>
+      </w:r>
+      <w:proofErr w:type="gramStart"/>
+      <w:r>
+        <w:t xml:space="preserve">  :</w:t>
+      </w:r>
+      <w:proofErr w:type="gramEnd"/>
+      <w:r>
+        <w:t xml:space="preserve"> *EN</w:t>
+      </w:r>
+    </w:p>
+    <w:p>
+      <w:pPr>
+        <w:pStyle w:val="Output"/>
+      </w:pPr>
+      <w:r>
+        <w:t xml:space="preserve">  </w:t>
+      </w:r>
+      <w:proofErr w:type="spellStart"/>
+      <w:r>
+        <w:t>zh</w:t>
+      </w:r>
+      <w:proofErr w:type="spellEnd"/>
+      <w:r>
+        <w:t>-</w:t>
+      </w:r>
+      <w:proofErr w:type="gramStart"/>
+      <w:r>
+        <w:t>Hans :</w:t>
+      </w:r>
+      <w:proofErr w:type="gramEnd"/>
+      <w:r>
+        <w:t xml:space="preserve"> &amp;ZH_HANS  ??</w:t>
+      </w:r>
+    </w:p>
+    <w:p>
+      <w:pPr>
+        <w:pStyle w:val="Output"/>
+      </w:pPr>
+      <w:r>
+        <w:t xml:space="preserve">  </w:t>
+      </w:r>
+      <w:proofErr w:type="spellStart"/>
+      <w:r>
+        <w:t>zh</w:t>
+      </w:r>
+      <w:proofErr w:type="spellEnd"/>
+      <w:r>
+        <w:t xml:space="preserve">    </w:t>
+      </w:r>
+      <w:proofErr w:type="gramStart"/>
+      <w:r>
+        <w:t xml:space="preserve">  :</w:t>
+      </w:r>
+      <w:proofErr w:type="gramEnd"/>
+      <w:r>
+        <w:t xml:space="preserve"> *ZH_HANS</w:t>
+      </w:r>
+    </w:p>
+    <w:p>
+      <w:pPr>
+        <w:pStyle w:val="Output"/>
+      </w:pPr>
+      <w:r>
+        <w:t xml:space="preserve">  </w:t>
+      </w:r>
+      <w:proofErr w:type="spellStart"/>
+      <w:r>
+        <w:t>zh</w:t>
+      </w:r>
+      <w:proofErr w:type="spellEnd"/>
+      <w:r>
+        <w:t xml:space="preserve">-CN </w:t>
+      </w:r>
+      <w:proofErr w:type="gramStart"/>
+      <w:r>
+        <w:t xml:space="preserve">  :</w:t>
+      </w:r>
+      <w:proofErr w:type="gramEnd"/>
+      <w:r>
+        <w:t xml:space="preserve"> *ZH_HANS</w:t>
+      </w:r>
+    </w:p>
+    <w:p>
+      <w:pPr>
+        <w:pStyle w:val="Output"/>
+      </w:pPr>
+      <w:r>
+        <w:t xml:space="preserve">  </w:t>
+      </w:r>
+      <w:proofErr w:type="spellStart"/>
+      <w:r>
+        <w:t>zh</w:t>
+      </w:r>
+      <w:proofErr w:type="spellEnd"/>
+      <w:r>
+        <w:t xml:space="preserve">-SG </w:t>
+      </w:r>
+      <w:proofErr w:type="gramStart"/>
+      <w:r>
+        <w:t xml:space="preserve">  :</w:t>
+      </w:r>
+      <w:proofErr w:type="gramEnd"/>
+      <w:r>
+        <w:t xml:space="preserve"> *ZH_HANS</w:t>
+      </w:r>
+    </w:p>
+    <w:p>
+      <w:pPr>
+        <w:pStyle w:val="Output"/>
+      </w:pPr>
+      <w:r>
+        <w:t xml:space="preserve">  </w:t>
+      </w:r>
+      <w:proofErr w:type="spellStart"/>
+      <w:r>
+        <w:t>zh-</w:t>
+      </w:r>
+      <w:proofErr w:type="gramStart"/>
+      <w:r>
+        <w:t>Hant</w:t>
+      </w:r>
+      <w:proofErr w:type="spellEnd"/>
+      <w:r>
+        <w:t xml:space="preserve"> :</w:t>
+      </w:r>
+      <w:proofErr w:type="gramEnd"/>
+      <w:r>
+        <w:t xml:space="preserve"> &amp;ZH_HANT  ??</w:t>
+      </w:r>
+    </w:p>
+    <w:p>
+      <w:pPr>
+        <w:pStyle w:val="Output"/>
+      </w:pPr>
+      <w:r>
+        <w:t xml:space="preserve">  </w:t>
+      </w:r>
+      <w:proofErr w:type="spellStart"/>
+      <w:r>
+        <w:t>zh</w:t>
+      </w:r>
+      <w:proofErr w:type="spellEnd"/>
+      <w:r>
+        <w:t xml:space="preserve">-TW </w:t>
+      </w:r>
+      <w:proofErr w:type="gramStart"/>
+      <w:r>
+        <w:t xml:space="preserve">  :</w:t>
+      </w:r>
+      <w:proofErr w:type="gramEnd"/>
+      <w:r>
+        <w:t xml:space="preserve"> *ZH_HANT</w:t>
+      </w:r>
+    </w:p>
+    <w:p>
+      <w:pPr>
+        <w:pStyle w:val="Output"/>
+      </w:pPr>
+      <w:r>
+        <w:t xml:space="preserve">  </w:t>
+      </w:r>
+      <w:proofErr w:type="spellStart"/>
+      <w:r>
+        <w:t>zh</w:t>
+      </w:r>
+      <w:proofErr w:type="spellEnd"/>
+      <w:r>
+        <w:t xml:space="preserve">-HK </w:t>
+      </w:r>
+      <w:proofErr w:type="gramStart"/>
+      <w:r>
+        <w:t xml:space="preserve">  :</w:t>
+      </w:r>
+      <w:proofErr w:type="gramEnd"/>
+      <w:r>
+        <w:t xml:space="preserve"> *ZH_HANT</w:t>
+      </w:r>
+    </w:p>
+    <w:p>
+      <w:pPr>
+        <w:pStyle w:val="Output"/>
+      </w:pPr>
+      <w:r>
+        <w:t xml:space="preserve">  ko    </w:t>
+      </w:r>
+      <w:proofErr w:type="gramStart"/>
+      <w:r>
+        <w:t xml:space="preserve">  :</w:t>
+      </w:r>
+      <w:proofErr w:type="gramEnd"/>
+      <w:r>
+        <w:t xml:space="preserve"> &amp;KO       ?</w:t>
+      </w:r>
+    </w:p>
+    <w:p>
+      <w:pPr>
+        <w:pStyle w:val="Output"/>
+      </w:pPr>
+      <w:r>
+        <w:t xml:space="preserve">  ko-KR </w:t>
+      </w:r>
+      <w:proofErr w:type="gramStart"/>
+      <w:r>
+        <w:t xml:space="preserve">  :</w:t>
+      </w:r>
+      <w:proofErr w:type="gramEnd"/>
+      <w:r>
+        <w:t xml:space="preserve"> *KO</w:t>
+      </w:r>
+    </w:p>
+    <w:p>
+      <w:pPr>
+        <w:pStyle w:val="Output"/>
+      </w:pPr>
+      <w:proofErr w:type="spellStart"/>
+      <w:r>
+        <w:t>show_title</w:t>
+      </w:r>
+      <w:proofErr w:type="spellEnd"/>
+      <w:r>
+        <w:t>: false</w:t>
+      </w:r>
+    </w:p>
+    <w:p>
+      <w:pPr>
+        <w:pStyle w:val="Output"/>
+      </w:pPr>
+      <w:r>
+        <w:t>articles:</w:t>
+      </w:r>
+    </w:p>
+    <w:p>
+      <w:pPr>
+        <w:pStyle w:val="Output"/>
+      </w:pPr>
+      <w:r>
+        <w:t xml:space="preserve">  </w:t>
+      </w:r>
+      <w:proofErr w:type="spellStart"/>
+      <w:r>
+        <w:t>data_source</w:t>
+      </w:r>
+      <w:proofErr w:type="spellEnd"/>
+      <w:r>
+        <w:t xml:space="preserve">: </w:t>
+      </w:r>
+      <w:proofErr w:type="spellStart"/>
+      <w:proofErr w:type="gramStart"/>
+      <w:r>
+        <w:t>paginator.posts</w:t>
+      </w:r>
+      <w:proofErr w:type="spellEnd"/>
+      <w:proofErr w:type="gramEnd"/>
+    </w:p>
+    <w:p>
+      <w:pPr>
+        <w:pStyle w:val="Output"/>
+      </w:pPr>
+      <w:r>
+        <w:lastRenderedPageBreak/>
+        <w:t xml:space="preserve">  </w:t>
+      </w:r>
+      <w:proofErr w:type="spellStart"/>
+      <w:r>
+        <w:t>article_type</w:t>
+      </w:r>
+      <w:proofErr w:type="spellEnd"/>
+      <w:r>
+        <w:t xml:space="preserve">: </w:t>
+      </w:r>
+      <w:proofErr w:type="spellStart"/>
+      <w:r>
+        <w:t>BlogPosting</w:t>
+      </w:r>
+      <w:proofErr w:type="spellEnd"/>
+    </w:p>
+    <w:p>
+      <w:pPr>
+        <w:pStyle w:val="Output"/>
+      </w:pPr>
+      <w:r>
+        <w:t xml:space="preserve">  </w:t>
+      </w:r>
+      <w:proofErr w:type="spellStart"/>
+      <w:r>
+        <w:t>show_cover</w:t>
+      </w:r>
+      <w:proofErr w:type="spellEnd"/>
+      <w:r>
+        <w:t>: true</w:t>
+      </w:r>
+    </w:p>
+    <w:p>
+      <w:pPr>
+        <w:pStyle w:val="Output"/>
+      </w:pPr>
+      <w:r>
+        <w:t xml:space="preserve">  </w:t>
+      </w:r>
+      <w:proofErr w:type="spellStart"/>
+      <w:r>
+        <w:t>show_excerpt</w:t>
+      </w:r>
+      <w:proofErr w:type="spellEnd"/>
+      <w:r>
+        <w:t>: false</w:t>
+      </w:r>
+    </w:p>
+    <w:p>
+      <w:pPr>
+        <w:pStyle w:val="Output"/>
+      </w:pPr>
+      <w:r>
+        <w:t xml:space="preserve">  </w:t>
+      </w:r>
+      <w:proofErr w:type="spellStart"/>
+      <w:r>
+        <w:t>show_readmore</w:t>
+      </w:r>
+      <w:proofErr w:type="spellEnd"/>
+      <w:r>
+        <w:t>: false</w:t>
+      </w:r>
+    </w:p>
+    <w:p>
+      <w:pPr>
+        <w:pStyle w:val="Output"/>
+      </w:pPr>
+      <w:r>
+        <w:t xml:space="preserve">  </w:t>
+      </w:r>
+      <w:proofErr w:type="spellStart"/>
+      <w:r>
+        <w:t>show_info</w:t>
+      </w:r>
+      <w:proofErr w:type="spellEnd"/>
+      <w:r>
+        <w:t>: true</w:t>
+      </w:r>
+    </w:p>
+    <w:p>
+      <w:pPr>
+        <w:pStyle w:val="Output"/>
+      </w:pPr>
+      <w:r>
+        <w:t>-</w:t>
+      </w:r>
+    </w:p>
+    <w:p>
+      <w:pPr>
+        <w:pStyle w:val="Output"/>
+      </w:pPr>
+      <w:r>
+        <w:t>&lt;div class="</w:t>
+      </w:r>
+      <w:proofErr w:type="spellStart"/>
+      <w:r>
+        <w:t>layouthome</w:t>
+      </w:r>
+      <w:proofErr w:type="spellEnd"/>
+      <w:r>
+        <w:t>"&gt;</w:t>
+      </w:r>
+    </w:p>
+    <w:p>
+      <w:pPr>
+        <w:pStyle w:val="Output"/>
+      </w:pPr>
+      <w:r>
+        <w:t xml:space="preserve">  {%- include paginator.html -%}</w:t>
+      </w:r>
+    </w:p>
+    <w:p>
+      <w:pPr>
+        <w:pStyle w:val="Output"/>
+      </w:pPr>
+      <w:r>
+        <w:t>&lt;/div&gt;</w:t>
+      </w:r>
+    </w:p>
+    <w:p>
+      <w:pPr>
+        <w:pStyle w:val="Output"/>
+      </w:pPr>
+    </w:p>
+    <w:p>
+      <w:pPr>
+        <w:pStyle w:val="Output"/>
+      </w:pPr>
+      <w:r>
+        <w:t xml:space="preserve"> </w:t>
+      </w:r>
+    </w:p>
+    <w:p>
+      <w:pPr>
+        <w:pStyle w:val="NormalGothic"/>
+      </w:pPr>
+    </w:p>
+    <w:p>
+      <w:pPr>
+        <w:pStyle w:val="Heading2"/>
+      </w:pPr>
+      <w:r>
+        <w:t xml:space="preserve">4.Syntax </w:t>
+      </w:r>
+      <w:proofErr w:type="spellStart"/>
+      <w:r>
+        <w:t>Highlate</w:t>
+      </w:r>
+      <w:proofErr w:type="spellEnd"/>
+      <w:r>
+        <w:t xml:space="preserve"> - Final - Working</w:t>
+      </w:r>
+    </w:p>
+    <w:p>
+      <w:r>
+        <w:t>1. in _</w:t>
+      </w:r>
+      <w:proofErr w:type="spellStart"/>
+      <w:proofErr w:type="gramStart"/>
+      <w:r>
+        <w:t>config.yaml</w:t>
+      </w:r>
+      <w:proofErr w:type="spellEnd"/>
+      <w:proofErr w:type="gramEnd"/>
+      <w:r>
+        <w:t xml:space="preserve">  No Change - highlighter should be 'rouge'</w:t>
+      </w:r>
+    </w:p>
+    <w:p>
+      <w:pPr>
+        <w:pStyle w:val="Output"/>
+      </w:pPr>
+      <w:r>
+        <w:t>highlighter: rouge</w:t>
+      </w:r>
+    </w:p>
+    <w:p/>
+    <w:p>
+      <w:r>
+        <w:t>2.Open "_</w:t>
+      </w:r>
+      <w:proofErr w:type="spellStart"/>
+      <w:proofErr w:type="gramStart"/>
+      <w:r>
+        <w:t>highlight.scss</w:t>
+      </w:r>
+      <w:proofErr w:type="spellEnd"/>
+      <w:proofErr w:type="gramEnd"/>
+      <w:r>
+        <w:t>" from C:\jenklly\text\_sass\skins\highlight\tomorrow\_highlight.scss</w:t>
+      </w:r>
+    </w:p>
+    <w:p>
+      <w:r>
+        <w:t xml:space="preserve">paste </w:t>
+      </w:r>
+      <w:r>
+        <w:t>downloaded</w:t>
+      </w:r>
+      <w:r>
+        <w:t xml:space="preserve"> .</w:t>
+      </w:r>
+      <w:proofErr w:type="spellStart"/>
+      <w:r>
+        <w:t>css</w:t>
+      </w:r>
+      <w:proofErr w:type="spellEnd"/>
+      <w:r>
+        <w:t xml:space="preserve"> file content at last.</w:t>
+      </w:r>
+    </w:p>
+    <w:p>
+      <w:r>
+        <w:t xml:space="preserve">make sure '}' only for </w:t>
+      </w:r>
+      <w:proofErr w:type="spellStart"/>
+      <w:proofErr w:type="gramStart"/>
+      <w:r>
+        <w:t>elemtes</w:t>
+      </w:r>
+      <w:proofErr w:type="spellEnd"/>
+      <w:r>
+        <w:t xml:space="preserve"> ,</w:t>
+      </w:r>
+      <w:proofErr w:type="gramEnd"/>
+      <w:r>
+        <w:t xml:space="preserve"> no root {} are there</w:t>
+      </w:r>
+    </w:p>
+    <w:p/>
+    <w:p/>
+    <w:p>
+      <w:r>
+        <w:t>3.no changes on "custom.css"</w:t>
+      </w:r>
+    </w:p>
+    <w:p/>
+    <w:p/>
+    <w:p/>
+    <w:p/>
+    <w:p>
+      <w:pPr>
+        <w:pStyle w:val="Heading3"/>
+      </w:pPr>
+      <w:r>
+        <w:t>Code Font size</w:t>
+      </w:r>
+    </w:p>
+    <w:p/>
+    <w:p>
+      <w:pPr>
+        <w:pStyle w:val="Output"/>
+      </w:pPr>
+      <w:r>
+        <w:t xml:space="preserve">  C:\jenklly\text\_sass\common\_reset.scss (2 hits)</w:t>
+      </w:r>
+    </w:p>
+    <w:p>
+      <w:pPr>
+        <w:pStyle w:val="Output"/>
+      </w:pPr>
+      <w:r>
+        <w:t>pre, code {</w:t>
+      </w:r>
+    </w:p>
+    <w:p>
+      <w:pPr>
+        <w:pStyle w:val="Output"/>
+      </w:pPr>
+      <w:r>
+        <w:t xml:space="preserve">code </w:t>
+      </w:r>
+      <w:proofErr w:type="gramStart"/>
+      <w:r>
+        <w:t>{ /</w:t>
+      </w:r>
+      <w:proofErr w:type="gramEnd"/>
+      <w:r>
+        <w:t>/129</w:t>
+      </w:r>
+    </w:p>
+    <w:p>
+      <w:pPr>
+        <w:pStyle w:val="Output"/>
+      </w:pPr>
+    </w:p>
+    <w:p>
+      <w:pPr>
+        <w:pStyle w:val="Output"/>
+      </w:pPr>
+      <w:r>
+        <w:t>working ........</w:t>
+      </w:r>
+    </w:p>
+    <w:p>
+      <w:pPr>
+        <w:pStyle w:val="Output"/>
+      </w:pPr>
+      <w:r>
+        <w:t>code {</w:t>
+      </w:r>
+    </w:p>
+    <w:p>
+      <w:pPr>
+        <w:pStyle w:val="Output"/>
+      </w:pPr>
+      <w:r>
+        <w:t xml:space="preserve"> // font-size: map-</w:t>
+      </w:r>
+      <w:proofErr w:type="gramStart"/>
+      <w:r>
+        <w:t>get(</w:t>
+      </w:r>
+      <w:proofErr w:type="gramEnd"/>
+      <w:r>
+        <w:t>$base, font-size-</w:t>
+      </w:r>
+      <w:proofErr w:type="spellStart"/>
+      <w:r>
+        <w:t>xs</w:t>
+      </w:r>
+      <w:proofErr w:type="spellEnd"/>
+      <w:r>
         <w:t>);</w:t>
       </w:r>
-      <w:proofErr w:type="gramEnd"/>
-    </w:p>
-    <w:p>
-      <w:pPr>
-        <w:pStyle w:val="Output"/>
-      </w:pPr>
-      <w:r>
-        <w:t>//</w:t>
-      </w:r>
-      <w:proofErr w:type="spellStart"/>
-      <w:r>
-        <w:t>article__header</w:t>
-      </w:r>
-      <w:proofErr w:type="spellEnd"/>
-    </w:p>
-    <w:p>
-      <w:pPr>
-        <w:pStyle w:val="Output"/>
-      </w:pPr>
-      <w:r>
-        <w:t>//</w:t>
-      </w:r>
-      <w:proofErr w:type="spellStart"/>
-      <w:r>
-        <w:t>article__info</w:t>
-      </w:r>
-      <w:proofErr w:type="spellEnd"/>
-      <w:r>
-        <w:t xml:space="preserve"> </w:t>
-      </w:r>
-      <w:proofErr w:type="spellStart"/>
-      <w:r>
-        <w:t>clearfix</w:t>
-      </w:r>
-      <w:proofErr w:type="spellEnd"/>
-    </w:p>
-    <w:p>
-      <w:pPr>
-        <w:pStyle w:val="Output"/>
-      </w:pPr>
-      <w:r>
-        <w:t>//</w:t>
-      </w:r>
-      <w:proofErr w:type="gramStart"/>
-      <w:r>
-        <w:t>document.getElementsByClassName</w:t>
-      </w:r>
-      <w:proofErr w:type="gramEnd"/>
-      <w:r>
-        <w:t>('article__header')[0].style.visibility = 'hidden';</w:t>
-      </w:r>
-    </w:p>
-    <w:p>
-      <w:pPr>
-        <w:pStyle w:val="Output"/>
-      </w:pPr>
-      <w:r>
-        <w:t xml:space="preserve"> </w:t>
-      </w:r>
-    </w:p>
-    <w:p>
-      <w:pPr>
-        <w:pStyle w:val="Output"/>
-      </w:pPr>
-      <w:r>
-        <w:t xml:space="preserve"> </w:t>
-      </w:r>
-    </w:p>
-    <w:p>
-      <w:pPr>
-        <w:pStyle w:val="Output"/>
-      </w:pPr>
-      <w:r>
-        <w:t xml:space="preserve"> </w:t>
-      </w:r>
-    </w:p>
-    <w:p>
-      <w:pPr>
-        <w:pStyle w:val="Output"/>
-      </w:pPr>
-      <w:r>
-        <w:t xml:space="preserve"> alert('start'</w:t>
-      </w:r>
-      <w:proofErr w:type="gramStart"/>
-      <w:r>
-        <w:t>);</w:t>
-      </w:r>
-      <w:proofErr w:type="gramEnd"/>
-    </w:p>
-    <w:p>
-      <w:pPr>
-        <w:pStyle w:val="Output"/>
-      </w:pPr>
-      <w:r>
-        <w:t xml:space="preserve">var a = </w:t>
-      </w:r>
-      <w:proofErr w:type="spellStart"/>
-      <w:proofErr w:type="gramStart"/>
-      <w:r>
-        <w:t>document.getElementById</w:t>
-      </w:r>
-      <w:proofErr w:type="spellEnd"/>
-      <w:proofErr w:type="gramEnd"/>
-      <w:r>
-        <w:t>("</w:t>
-      </w:r>
-      <w:proofErr w:type="spellStart"/>
-      <w:r>
-        <w:t>article__header</w:t>
-      </w:r>
-      <w:proofErr w:type="spellEnd"/>
-      <w:r>
-        <w:t>");</w:t>
-      </w:r>
-    </w:p>
-    <w:p>
-      <w:pPr>
-        <w:pStyle w:val="Output"/>
-      </w:pPr>
-      <w:r>
-        <w:t xml:space="preserve">var b = </w:t>
-      </w:r>
-      <w:proofErr w:type="spellStart"/>
-      <w:proofErr w:type="gramStart"/>
-      <w:r>
-        <w:t>document.getElementById</w:t>
-      </w:r>
-      <w:proofErr w:type="spellEnd"/>
-      <w:proofErr w:type="gramEnd"/>
-      <w:r>
-        <w:t>("</w:t>
-      </w:r>
-      <w:proofErr w:type="spellStart"/>
-      <w:r>
-        <w:t>article__info</w:t>
-      </w:r>
-      <w:proofErr w:type="spellEnd"/>
-      <w:r>
-        <w:t>");</w:t>
-      </w:r>
-    </w:p>
-    <w:p>
-      <w:pPr>
-        <w:pStyle w:val="Output"/>
-      </w:pPr>
-      <w:proofErr w:type="spellStart"/>
-      <w:proofErr w:type="gramStart"/>
-      <w:r>
-        <w:t>a.remove</w:t>
-      </w:r>
-      <w:proofErr w:type="spellEnd"/>
-      <w:proofErr w:type="gramEnd"/>
-      <w:r>
-        <w:t>();</w:t>
-      </w:r>
-    </w:p>
-    <w:p>
-      <w:pPr>
-        <w:pStyle w:val="Output"/>
-      </w:pPr>
-      <w:proofErr w:type="spellStart"/>
-      <w:proofErr w:type="gramStart"/>
-      <w:r>
-        <w:t>b.remove</w:t>
-      </w:r>
-      <w:proofErr w:type="spellEnd"/>
-      <w:proofErr w:type="gramEnd"/>
-      <w:r>
-        <w:t>();</w:t>
-      </w:r>
-    </w:p>
-    <w:p>
-      <w:pPr>
-        <w:pStyle w:val="Output"/>
-      </w:pPr>
-      <w:r>
-        <w:t xml:space="preserve">  </w:t>
-      </w:r>
-    </w:p>
-    <w:p>
-      <w:pPr>
-        <w:pStyle w:val="Output"/>
-      </w:pPr>
-      <w:r>
-        <w:t>alert('end'</w:t>
-      </w:r>
-      <w:proofErr w:type="gramStart"/>
-      <w:r>
-        <w:t>);</w:t>
-      </w:r>
-      <w:proofErr w:type="gramEnd"/>
-    </w:p>
-    <w:p>
-      <w:pPr>
-        <w:pStyle w:val="Output"/>
-      </w:pPr>
-    </w:p>
-    <w:p/>
-    <w:p/>
-    <w:p>
-      <w:pPr>
-        <w:pStyle w:val="Heading2"/>
-      </w:pPr>
-      <w:r>
-        <w:t>2.Pareem Links</w:t>
-      </w:r>
-    </w:p>
-    <w:p/>
-    <w:p>
-      <w:r>
-        <w:t>https://jekyllrb.com/docs/permalinks/</w:t>
-      </w:r>
-    </w:p>
-    <w:p/>
-    <w:p>
-      <w:r>
-        <w:t>Jekyll lets you set the permalink structure globally in your _</w:t>
-      </w:r>
-      <w:proofErr w:type="spellStart"/>
-      <w:r>
-        <w:t>config.yml</w:t>
-      </w:r>
-      <w:proofErr w:type="spellEnd"/>
-      <w:r>
-        <w:t>.</w:t>
-      </w:r>
-    </w:p>
-    <w:p/>
-    <w:p>
-      <w:pPr>
-        <w:pStyle w:val="Output"/>
-      </w:pPr>
-      <w:r>
-        <w:t>_</w:t>
-      </w:r>
-      <w:proofErr w:type="spellStart"/>
-      <w:r>
-        <w:t>config.yml</w:t>
-      </w:r>
-      <w:proofErr w:type="spellEnd"/>
-    </w:p>
-    <w:p>
-      <w:pPr>
-        <w:pStyle w:val="Output"/>
-      </w:pPr>
-      <w:r>
-        <w:t>-</w:t>
-      </w:r>
-    </w:p>
-    <w:p>
-      <w:pPr>
-        <w:pStyle w:val="Output"/>
-      </w:pPr>
-      <w:r>
-        <w:t xml:space="preserve">permalink: </w:t>
-      </w:r>
-      <w:proofErr w:type="gramStart"/>
-      <w:r>
-        <w:t>/:</w:t>
-      </w:r>
-      <w:proofErr w:type="spellStart"/>
-      <w:r>
-        <w:t>title</w:t>
-      </w:r>
-      <w:proofErr w:type="gramEnd"/>
-      <w:r>
-        <w:t>:output_ext</w:t>
-      </w:r>
-      <w:proofErr w:type="spellEnd"/>
-    </w:p>
-    <w:p>
-      <w:pPr>
-        <w:pStyle w:val="Output"/>
-      </w:pPr>
-    </w:p>
-    <w:p>
-      <w:pPr>
-        <w:pStyle w:val="Output"/>
-      </w:pPr>
-      <w:r>
-        <w:t xml:space="preserve"> </w:t>
-      </w:r>
-    </w:p>
-    <w:p>
-      <w:pPr>
-        <w:pStyle w:val="Output"/>
-      </w:pPr>
-    </w:p>
-    <w:p>
-      <w:pPr>
-        <w:pStyle w:val="Output"/>
-      </w:pPr>
-    </w:p>
-    <w:p>
-      <w:pPr>
-        <w:pStyle w:val="Output"/>
-      </w:pPr>
-    </w:p>
-    <w:p/>
-    <w:p>
-      <w:pPr>
-        <w:pStyle w:val="Heading2"/>
-      </w:pPr>
-      <w:r>
-        <w:t>3.Home Page - List</w:t>
-      </w:r>
-    </w:p>
-    <w:p>
-      <w:pPr>
-        <w:pStyle w:val="Output"/>
-      </w:pPr>
-    </w:p>
-    <w:p>
-      <w:pPr>
-        <w:pStyle w:val="Output"/>
-      </w:pPr>
-      <w:proofErr w:type="spellStart"/>
-      <w:r>
-        <w:t>modfiy</w:t>
-      </w:r>
-      <w:proofErr w:type="spellEnd"/>
-      <w:r>
-        <w:t xml:space="preserve"> - index.html</w:t>
-      </w:r>
-    </w:p>
-    <w:p>
-      <w:pPr>
-        <w:pStyle w:val="Output"/>
-      </w:pPr>
-    </w:p>
-    <w:p>
-      <w:pPr>
-        <w:pStyle w:val="Output"/>
-      </w:pPr>
-      <w:r>
-        <w:t>-</w:t>
-      </w:r>
-    </w:p>
-    <w:p>
-      <w:pPr>
-        <w:pStyle w:val="Output"/>
-      </w:pPr>
-      <w:r>
-        <w:t>layout: articles</w:t>
-      </w:r>
     </w:p>
     <w:p>
       <w:pPr>
@@ -6875,710 +8413,6 @@
       </w:pPr>
       <w:r>
         <w:lastRenderedPageBreak/>
-        <w:t>titles:</w:t>
-      </w:r>
-    </w:p>
-    <w:p>
-      <w:pPr>
-        <w:pStyle w:val="Output"/>
-      </w:pPr>
-      <w:r>
-        <w:t xml:space="preserve">  </w:t>
-      </w:r>
-      <w:proofErr w:type="spellStart"/>
-      <w:r>
-        <w:t>en</w:t>
-      </w:r>
-      <w:proofErr w:type="spellEnd"/>
-      <w:r>
-        <w:t xml:space="preserve">    </w:t>
-      </w:r>
-      <w:proofErr w:type="gramStart"/>
-      <w:r>
-        <w:t xml:space="preserve">  :</w:t>
-      </w:r>
-      <w:proofErr w:type="gramEnd"/>
-      <w:r>
-        <w:t xml:space="preserve"> &amp;EN       Home</w:t>
-      </w:r>
-    </w:p>
-    <w:p>
-      <w:pPr>
-        <w:pStyle w:val="Output"/>
-      </w:pPr>
-      <w:r>
-        <w:t xml:space="preserve">  </w:t>
-      </w:r>
-      <w:proofErr w:type="spellStart"/>
-      <w:r>
-        <w:t>en</w:t>
-      </w:r>
-      <w:proofErr w:type="spellEnd"/>
-      <w:r>
-        <w:t xml:space="preserve">-GB </w:t>
-      </w:r>
-      <w:proofErr w:type="gramStart"/>
-      <w:r>
-        <w:t xml:space="preserve">  :</w:t>
-      </w:r>
-      <w:proofErr w:type="gramEnd"/>
-      <w:r>
-        <w:t xml:space="preserve"> *EN</w:t>
-      </w:r>
-    </w:p>
-    <w:p>
-      <w:pPr>
-        <w:pStyle w:val="Output"/>
-      </w:pPr>
-      <w:r>
-        <w:t xml:space="preserve">  </w:t>
-      </w:r>
-      <w:proofErr w:type="spellStart"/>
-      <w:r>
-        <w:t>en</w:t>
-      </w:r>
-      <w:proofErr w:type="spellEnd"/>
-      <w:r>
-        <w:t xml:space="preserve">-US </w:t>
-      </w:r>
-      <w:proofErr w:type="gramStart"/>
-      <w:r>
-        <w:t xml:space="preserve">  :</w:t>
-      </w:r>
-      <w:proofErr w:type="gramEnd"/>
-      <w:r>
-        <w:t xml:space="preserve"> *EN</w:t>
-      </w:r>
-    </w:p>
-    <w:p>
-      <w:pPr>
-        <w:pStyle w:val="Output"/>
-      </w:pPr>
-      <w:r>
-        <w:t xml:space="preserve">  </w:t>
-      </w:r>
-      <w:proofErr w:type="spellStart"/>
-      <w:r>
-        <w:t>en</w:t>
-      </w:r>
-      <w:proofErr w:type="spellEnd"/>
-      <w:r>
-        <w:t xml:space="preserve">-CA </w:t>
-      </w:r>
-      <w:proofErr w:type="gramStart"/>
-      <w:r>
-        <w:t xml:space="preserve">  :</w:t>
-      </w:r>
-      <w:proofErr w:type="gramEnd"/>
-      <w:r>
-        <w:t xml:space="preserve"> *EN</w:t>
-      </w:r>
-    </w:p>
-    <w:p>
-      <w:pPr>
-        <w:pStyle w:val="Output"/>
-      </w:pPr>
-      <w:r>
-        <w:t xml:space="preserve">  </w:t>
-      </w:r>
-      <w:proofErr w:type="spellStart"/>
-      <w:r>
-        <w:t>en</w:t>
-      </w:r>
-      <w:proofErr w:type="spellEnd"/>
-      <w:r>
-        <w:t xml:space="preserve">-AU </w:t>
-      </w:r>
-      <w:proofErr w:type="gramStart"/>
-      <w:r>
-        <w:t xml:space="preserve">  :</w:t>
-      </w:r>
-      <w:proofErr w:type="gramEnd"/>
-      <w:r>
-        <w:t xml:space="preserve"> *EN</w:t>
-      </w:r>
-    </w:p>
-    <w:p>
-      <w:pPr>
-        <w:pStyle w:val="Output"/>
-      </w:pPr>
-      <w:r>
-        <w:t xml:space="preserve">  </w:t>
-      </w:r>
-      <w:proofErr w:type="spellStart"/>
-      <w:r>
-        <w:t>zh</w:t>
-      </w:r>
-      <w:proofErr w:type="spellEnd"/>
-      <w:r>
-        <w:t>-</w:t>
-      </w:r>
-      <w:proofErr w:type="gramStart"/>
-      <w:r>
-        <w:t>Hans :</w:t>
-      </w:r>
-      <w:proofErr w:type="gramEnd"/>
-      <w:r>
-        <w:t xml:space="preserve"> &amp;ZH_HANS  ??</w:t>
-      </w:r>
-    </w:p>
-    <w:p>
-      <w:pPr>
-        <w:pStyle w:val="Output"/>
-      </w:pPr>
-      <w:r>
-        <w:t xml:space="preserve">  </w:t>
-      </w:r>
-      <w:proofErr w:type="spellStart"/>
-      <w:r>
-        <w:t>zh</w:t>
-      </w:r>
-      <w:proofErr w:type="spellEnd"/>
-      <w:r>
-        <w:t xml:space="preserve">    </w:t>
-      </w:r>
-      <w:proofErr w:type="gramStart"/>
-      <w:r>
-        <w:t xml:space="preserve">  :</w:t>
-      </w:r>
-      <w:proofErr w:type="gramEnd"/>
-      <w:r>
-        <w:t xml:space="preserve"> *ZH_HANS</w:t>
-      </w:r>
-    </w:p>
-    <w:p>
-      <w:pPr>
-        <w:pStyle w:val="Output"/>
-      </w:pPr>
-      <w:r>
-        <w:t xml:space="preserve">  </w:t>
-      </w:r>
-      <w:proofErr w:type="spellStart"/>
-      <w:r>
-        <w:t>zh</w:t>
-      </w:r>
-      <w:proofErr w:type="spellEnd"/>
-      <w:r>
-        <w:t xml:space="preserve">-CN </w:t>
-      </w:r>
-      <w:proofErr w:type="gramStart"/>
-      <w:r>
-        <w:t xml:space="preserve">  :</w:t>
-      </w:r>
-      <w:proofErr w:type="gramEnd"/>
-      <w:r>
-        <w:t xml:space="preserve"> *ZH_HANS</w:t>
-      </w:r>
-    </w:p>
-    <w:p>
-      <w:pPr>
-        <w:pStyle w:val="Output"/>
-      </w:pPr>
-      <w:r>
-        <w:t xml:space="preserve">  </w:t>
-      </w:r>
-      <w:proofErr w:type="spellStart"/>
-      <w:r>
-        <w:t>zh</w:t>
-      </w:r>
-      <w:proofErr w:type="spellEnd"/>
-      <w:r>
-        <w:t xml:space="preserve">-SG </w:t>
-      </w:r>
-      <w:proofErr w:type="gramStart"/>
-      <w:r>
-        <w:t xml:space="preserve">  :</w:t>
-      </w:r>
-      <w:proofErr w:type="gramEnd"/>
-      <w:r>
-        <w:t xml:space="preserve"> *ZH_HANS</w:t>
-      </w:r>
-    </w:p>
-    <w:p>
-      <w:pPr>
-        <w:pStyle w:val="Output"/>
-      </w:pPr>
-      <w:r>
-        <w:t xml:space="preserve">  </w:t>
-      </w:r>
-      <w:proofErr w:type="spellStart"/>
-      <w:r>
-        <w:t>zh-</w:t>
-      </w:r>
-      <w:proofErr w:type="gramStart"/>
-      <w:r>
-        <w:t>Hant</w:t>
-      </w:r>
-      <w:proofErr w:type="spellEnd"/>
-      <w:r>
-        <w:t xml:space="preserve"> :</w:t>
-      </w:r>
-      <w:proofErr w:type="gramEnd"/>
-      <w:r>
-        <w:t xml:space="preserve"> &amp;ZH_HANT  ??</w:t>
-      </w:r>
-    </w:p>
-    <w:p>
-      <w:pPr>
-        <w:pStyle w:val="Output"/>
-      </w:pPr>
-      <w:r>
-        <w:t xml:space="preserve">  </w:t>
-      </w:r>
-      <w:proofErr w:type="spellStart"/>
-      <w:r>
-        <w:t>zh</w:t>
-      </w:r>
-      <w:proofErr w:type="spellEnd"/>
-      <w:r>
-        <w:t xml:space="preserve">-TW </w:t>
-      </w:r>
-      <w:proofErr w:type="gramStart"/>
-      <w:r>
-        <w:t xml:space="preserve">  :</w:t>
-      </w:r>
-      <w:proofErr w:type="gramEnd"/>
-      <w:r>
-        <w:t xml:space="preserve"> *ZH_HANT</w:t>
-      </w:r>
-    </w:p>
-    <w:p>
-      <w:pPr>
-        <w:pStyle w:val="Output"/>
-      </w:pPr>
-      <w:r>
-        <w:t xml:space="preserve">  </w:t>
-      </w:r>
-      <w:proofErr w:type="spellStart"/>
-      <w:r>
-        <w:t>zh</w:t>
-      </w:r>
-      <w:proofErr w:type="spellEnd"/>
-      <w:r>
-        <w:t xml:space="preserve">-HK </w:t>
-      </w:r>
-      <w:proofErr w:type="gramStart"/>
-      <w:r>
-        <w:t xml:space="preserve">  :</w:t>
-      </w:r>
-      <w:proofErr w:type="gramEnd"/>
-      <w:r>
-        <w:t xml:space="preserve"> *ZH_HANT</w:t>
-      </w:r>
-    </w:p>
-    <w:p>
-      <w:pPr>
-        <w:pStyle w:val="Output"/>
-      </w:pPr>
-      <w:r>
-        <w:t xml:space="preserve">  ko    </w:t>
-      </w:r>
-      <w:proofErr w:type="gramStart"/>
-      <w:r>
-        <w:t xml:space="preserve">  :</w:t>
-      </w:r>
-      <w:proofErr w:type="gramEnd"/>
-      <w:r>
-        <w:t xml:space="preserve"> &amp;KO       ?</w:t>
-      </w:r>
-    </w:p>
-    <w:p>
-      <w:pPr>
-        <w:pStyle w:val="Output"/>
-      </w:pPr>
-      <w:r>
-        <w:t xml:space="preserve">  ko-KR </w:t>
-      </w:r>
-      <w:proofErr w:type="gramStart"/>
-      <w:r>
-        <w:t xml:space="preserve">  :</w:t>
-      </w:r>
-      <w:proofErr w:type="gramEnd"/>
-      <w:r>
-        <w:t xml:space="preserve"> *KO</w:t>
-      </w:r>
-    </w:p>
-    <w:p>
-      <w:pPr>
-        <w:pStyle w:val="Output"/>
-      </w:pPr>
-      <w:proofErr w:type="spellStart"/>
-      <w:r>
-        <w:t>show_title</w:t>
-      </w:r>
-      <w:proofErr w:type="spellEnd"/>
-      <w:r>
-        <w:t>: false</w:t>
-      </w:r>
-    </w:p>
-    <w:p>
-      <w:pPr>
-        <w:pStyle w:val="Output"/>
-      </w:pPr>
-      <w:r>
-        <w:t>articles:</w:t>
-      </w:r>
-    </w:p>
-    <w:p>
-      <w:pPr>
-        <w:pStyle w:val="Output"/>
-      </w:pPr>
-      <w:r>
-        <w:t xml:space="preserve">  </w:t>
-      </w:r>
-      <w:proofErr w:type="spellStart"/>
-      <w:r>
-        <w:t>data_source</w:t>
-      </w:r>
-      <w:proofErr w:type="spellEnd"/>
-      <w:r>
-        <w:t xml:space="preserve">: </w:t>
-      </w:r>
-      <w:proofErr w:type="spellStart"/>
-      <w:proofErr w:type="gramStart"/>
-      <w:r>
-        <w:t>paginator.posts</w:t>
-      </w:r>
-      <w:proofErr w:type="spellEnd"/>
-      <w:proofErr w:type="gramEnd"/>
-    </w:p>
-    <w:p>
-      <w:pPr>
-        <w:pStyle w:val="Output"/>
-      </w:pPr>
-      <w:r>
-        <w:t xml:space="preserve">  </w:t>
-      </w:r>
-      <w:proofErr w:type="spellStart"/>
-      <w:r>
-        <w:t>article_type</w:t>
-      </w:r>
-      <w:proofErr w:type="spellEnd"/>
-      <w:r>
-        <w:t xml:space="preserve">: </w:t>
-      </w:r>
-      <w:proofErr w:type="spellStart"/>
-      <w:r>
-        <w:t>BlogPosting</w:t>
-      </w:r>
-      <w:proofErr w:type="spellEnd"/>
-    </w:p>
-    <w:p>
-      <w:pPr>
-        <w:pStyle w:val="Output"/>
-      </w:pPr>
-      <w:r>
-        <w:t xml:space="preserve">  </w:t>
-      </w:r>
-      <w:proofErr w:type="spellStart"/>
-      <w:r>
-        <w:t>show_cover</w:t>
-      </w:r>
-      <w:proofErr w:type="spellEnd"/>
-      <w:r>
-        <w:t>: true</w:t>
-      </w:r>
-    </w:p>
-    <w:p>
-      <w:pPr>
-        <w:pStyle w:val="Output"/>
-      </w:pPr>
-      <w:r>
-        <w:t xml:space="preserve">  </w:t>
-      </w:r>
-      <w:proofErr w:type="spellStart"/>
-      <w:r>
-        <w:t>show_excerpt</w:t>
-      </w:r>
-      <w:proofErr w:type="spellEnd"/>
-      <w:r>
-        <w:t>: false</w:t>
-      </w:r>
-    </w:p>
-    <w:p>
-      <w:pPr>
-        <w:pStyle w:val="Output"/>
-      </w:pPr>
-      <w:r>
-        <w:t xml:space="preserve">  </w:t>
-      </w:r>
-      <w:proofErr w:type="spellStart"/>
-      <w:r>
-        <w:t>show_readmore</w:t>
-      </w:r>
-      <w:proofErr w:type="spellEnd"/>
-      <w:r>
-        <w:t>: false</w:t>
-      </w:r>
-    </w:p>
-    <w:p>
-      <w:pPr>
-        <w:pStyle w:val="Output"/>
-      </w:pPr>
-      <w:r>
-        <w:t xml:space="preserve">  </w:t>
-      </w:r>
-      <w:proofErr w:type="spellStart"/>
-      <w:r>
-        <w:t>show_info</w:t>
-      </w:r>
-      <w:proofErr w:type="spellEnd"/>
-      <w:r>
-        <w:t>: true</w:t>
-      </w:r>
-    </w:p>
-    <w:p>
-      <w:pPr>
-        <w:pStyle w:val="Output"/>
-      </w:pPr>
-      <w:r>
-        <w:t>-</w:t>
-      </w:r>
-    </w:p>
-    <w:p>
-      <w:pPr>
-        <w:pStyle w:val="Output"/>
-      </w:pPr>
-      <w:r>
-        <w:t>&lt;div class="</w:t>
-      </w:r>
-      <w:proofErr w:type="spellStart"/>
-      <w:r>
-        <w:t>layouthome</w:t>
-      </w:r>
-      <w:proofErr w:type="spellEnd"/>
-      <w:r>
-        <w:t>"&gt;</w:t>
-      </w:r>
-    </w:p>
-    <w:p>
-      <w:pPr>
-        <w:pStyle w:val="Output"/>
-      </w:pPr>
-      <w:r>
-        <w:t xml:space="preserve">  {%- include paginator.html -%}</w:t>
-      </w:r>
-    </w:p>
-    <w:p>
-      <w:pPr>
-        <w:pStyle w:val="Output"/>
-      </w:pPr>
-      <w:r>
-        <w:t>&lt;/div&gt;</w:t>
-      </w:r>
-    </w:p>
-    <w:p>
-      <w:pPr>
-        <w:pStyle w:val="Output"/>
-      </w:pPr>
-    </w:p>
-    <w:p>
-      <w:pPr>
-        <w:pStyle w:val="Output"/>
-      </w:pPr>
-      <w:r>
-        <w:t xml:space="preserve"> </w:t>
-      </w:r>
-    </w:p>
-    <w:p>
-      <w:pPr>
-        <w:pStyle w:val="NormalGothic"/>
-      </w:pPr>
-    </w:p>
-    <w:p>
-      <w:pPr>
-        <w:pStyle w:val="Heading2"/>
-      </w:pPr>
-      <w:r>
-        <w:t xml:space="preserve">4.Syntax </w:t>
-      </w:r>
-      <w:proofErr w:type="spellStart"/>
-      <w:r>
-        <w:t>Highlate</w:t>
-      </w:r>
-      <w:proofErr w:type="spellEnd"/>
-      <w:r>
-        <w:t xml:space="preserve"> - Final - Working</w:t>
-      </w:r>
-    </w:p>
-    <w:p>
-      <w:r>
-        <w:t>1. in _</w:t>
-      </w:r>
-      <w:proofErr w:type="spellStart"/>
-      <w:proofErr w:type="gramStart"/>
-      <w:r>
-        <w:t>config.yaml</w:t>
-      </w:r>
-      <w:proofErr w:type="spellEnd"/>
-      <w:proofErr w:type="gramEnd"/>
-      <w:r>
-        <w:t xml:space="preserve">  No Change - highlighter should be 'rouge'</w:t>
-      </w:r>
-    </w:p>
-    <w:p>
-      <w:pPr>
-        <w:pStyle w:val="Output"/>
-      </w:pPr>
-      <w:r>
-        <w:t>highlighter: rouge</w:t>
-      </w:r>
-    </w:p>
-    <w:p/>
-    <w:p>
-      <w:r>
-        <w:t>2.Open "_</w:t>
-      </w:r>
-      <w:proofErr w:type="spellStart"/>
-      <w:proofErr w:type="gramStart"/>
-      <w:r>
-        <w:t>highlight.scss</w:t>
-      </w:r>
-      <w:proofErr w:type="spellEnd"/>
-      <w:proofErr w:type="gramEnd"/>
-      <w:r>
-        <w:t>" from C:\jenklly\text\_sass\skins\highlight\tomorrow\_highlight.scss</w:t>
-      </w:r>
-    </w:p>
-    <w:p>
-      <w:r>
-        <w:t xml:space="preserve">paste </w:t>
-      </w:r>
-      <w:r>
-        <w:t>downloaded</w:t>
-      </w:r>
-      <w:r>
-        <w:t xml:space="preserve"> .</w:t>
-      </w:r>
-      <w:proofErr w:type="spellStart"/>
-      <w:r>
-        <w:t>css</w:t>
-      </w:r>
-      <w:proofErr w:type="spellEnd"/>
-      <w:r>
-        <w:t xml:space="preserve"> file content at last.</w:t>
-      </w:r>
-    </w:p>
-    <w:p>
-      <w:r>
-        <w:t xml:space="preserve">make sure '}' only for </w:t>
-      </w:r>
-      <w:proofErr w:type="spellStart"/>
-      <w:proofErr w:type="gramStart"/>
-      <w:r>
-        <w:t>elemtes</w:t>
-      </w:r>
-      <w:proofErr w:type="spellEnd"/>
-      <w:r>
-        <w:t xml:space="preserve"> ,</w:t>
-      </w:r>
-      <w:proofErr w:type="gramEnd"/>
-      <w:r>
-        <w:t xml:space="preserve"> no root {} are there</w:t>
-      </w:r>
-    </w:p>
-    <w:p/>
-    <w:p/>
-    <w:p>
-      <w:r>
-        <w:t>3.no changes on "custom.css"</w:t>
-      </w:r>
-    </w:p>
-    <w:p/>
-    <w:p/>
-    <w:p/>
-    <w:p/>
-    <w:p>
-      <w:pPr>
-        <w:pStyle w:val="Heading3"/>
-      </w:pPr>
-      <w:r>
-        <w:t>Code Font size</w:t>
-      </w:r>
-    </w:p>
-    <w:p/>
-    <w:p>
-      <w:pPr>
-        <w:pStyle w:val="Output"/>
-      </w:pPr>
-      <w:r>
-        <w:t xml:space="preserve">  C:\jenklly\text\_sass\common\_reset.scss (2 hits)</w:t>
-      </w:r>
-    </w:p>
-    <w:p>
-      <w:pPr>
-        <w:pStyle w:val="Output"/>
-      </w:pPr>
-      <w:r>
-        <w:t>pre, code {</w:t>
-      </w:r>
-    </w:p>
-    <w:p>
-      <w:pPr>
-        <w:pStyle w:val="Output"/>
-      </w:pPr>
-      <w:r>
-        <w:t xml:space="preserve">code </w:t>
-      </w:r>
-      <w:proofErr w:type="gramStart"/>
-      <w:r>
-        <w:t>{ /</w:t>
-      </w:r>
-      <w:proofErr w:type="gramEnd"/>
-      <w:r>
-        <w:t>/129</w:t>
-      </w:r>
-    </w:p>
-    <w:p>
-      <w:pPr>
-        <w:pStyle w:val="Output"/>
-      </w:pPr>
-    </w:p>
-    <w:p>
-      <w:pPr>
-        <w:pStyle w:val="Output"/>
-      </w:pPr>
-      <w:r>
-        <w:t>working ........</w:t>
-      </w:r>
-    </w:p>
-    <w:p>
-      <w:pPr>
-        <w:pStyle w:val="Output"/>
-      </w:pPr>
-      <w:r>
-        <w:t>code {</w:t>
-      </w:r>
-    </w:p>
-    <w:p>
-      <w:pPr>
-        <w:pStyle w:val="Output"/>
-      </w:pPr>
-      <w:r>
-        <w:t xml:space="preserve"> // font-size: map-</w:t>
-      </w:r>
-      <w:proofErr w:type="gramStart"/>
-      <w:r>
-        <w:t>get(</w:t>
-      </w:r>
-      <w:proofErr w:type="gramEnd"/>
-      <w:r>
-        <w:t>$base, font-size-</w:t>
-      </w:r>
-      <w:proofErr w:type="spellStart"/>
-      <w:r>
-        <w:t>xs</w:t>
-      </w:r>
-      <w:proofErr w:type="spellEnd"/>
-      <w:r>
-        <w:t>);</w:t>
-      </w:r>
-    </w:p>
-    <w:p>
-      <w:pPr>
-        <w:pStyle w:val="Output"/>
-      </w:pPr>
-      <w:r>
         <w:t xml:space="preserve">  font-size: </w:t>
       </w:r>
       <w:proofErr w:type="gramStart"/>
@@ -7779,7 +8613,7 @@
       </w:r>
     </w:p>
     <w:p>
-      <w:hyperlink r:id="rId70" w:history="1">
+      <w:hyperlink r:id="rId75" w:history="1">
         <w:r>
           <w:rPr>
             <w:rStyle w:val="Hyperlink"/>
@@ -7996,7 +8830,6 @@
         <w:pStyle w:val="Output"/>
       </w:pPr>
       <w:r>
-        <w:lastRenderedPageBreak/>
         <w:t>&lt;script type="text/</w:t>
       </w:r>
       <w:proofErr w:type="spellStart"/>
@@ -8080,7 +8913,7 @@
       <w:r>
         <w:t xml:space="preserve"> </w:t>
       </w:r>
-      <w:hyperlink r:id="rId71" w:history="1">
+      <w:hyperlink r:id="rId76" w:history="1">
         <w:r>
           <w:rPr>
             <w:rStyle w:val="Hyperlink"/>
@@ -8189,64 +9022,500 @@
         <w:pStyle w:val="Heading2"/>
       </w:pPr>
       <w:r>
+        <w:t>9.</w:t>
+      </w:r>
+      <w:r>
+        <w:t>seo</w:t>
+      </w:r>
+    </w:p>
+    <w:p/>
+    <w:p>
+      <w:r>
+        <w:t>description</w:t>
+      </w:r>
+    </w:p>
+    <w:p>
+      <w:pPr>
+        <w:pStyle w:val="Output"/>
+      </w:pPr>
+      <w:r>
+        <w:t xml:space="preserve">Tutorials, Java </w:t>
+      </w:r>
+      <w:proofErr w:type="spellStart"/>
+      <w:proofErr w:type="gramStart"/>
+      <w:r>
+        <w:t>Tutorials,DevOps</w:t>
+      </w:r>
+      <w:proofErr w:type="spellEnd"/>
+      <w:proofErr w:type="gramEnd"/>
+      <w:r>
+        <w:t xml:space="preserve"> </w:t>
+      </w:r>
+      <w:proofErr w:type="spellStart"/>
+      <w:r>
+        <w:t>Tutorials,Spring</w:t>
+      </w:r>
+      <w:proofErr w:type="spellEnd"/>
+      <w:r>
+        <w:t xml:space="preserve"> </w:t>
+      </w:r>
+      <w:proofErr w:type="spellStart"/>
+      <w:r>
+        <w:t>Tutorial,SpringBoot</w:t>
+      </w:r>
+      <w:proofErr w:type="spellEnd"/>
+      <w:r>
+        <w:t xml:space="preserve"> Tutorials,</w:t>
+      </w:r>
+    </w:p>
+    <w:p>
+      <w:pPr>
+        <w:pStyle w:val="Output"/>
+      </w:pPr>
+      <w:proofErr w:type="gramStart"/>
+      <w:r>
+        <w:t>Docker,Chef</w:t>
+      </w:r>
+      <w:proofErr w:type="gramEnd"/>
+      <w:r>
+        <w:t>,Jenkins,Git,BitBucket,Bamboo,AWS,Kubernetes,Puppet,Ansible,Nagios.</w:t>
+      </w:r>
+    </w:p>
+    <w:p/>
+    <w:p/>
+    <w:p>
+      <w:pPr>
+        <w:pStyle w:val="Heading2"/>
+      </w:pPr>
+      <w:r>
+        <w:t>10.</w:t>
+      </w:r>
+      <w:r>
+        <w:t xml:space="preserve">Stats </w:t>
+      </w:r>
+      <w:proofErr w:type="spellStart"/>
+      <w:r>
+        <w:t>COunter</w:t>
+      </w:r>
+      <w:proofErr w:type="spellEnd"/>
+    </w:p>
+    <w:p>
+      <w:pPr>
+        <w:pStyle w:val="Output"/>
+      </w:pPr>
+      <w:r>
+        <w:t xml:space="preserve">&lt;! Start of </w:t>
+      </w:r>
+      <w:proofErr w:type="spellStart"/>
+      <w:r>
+        <w:t>WebFreeCounter</w:t>
+      </w:r>
+      <w:proofErr w:type="spellEnd"/>
+      <w:r>
+        <w:t xml:space="preserve"> Code &gt;</w:t>
+      </w:r>
+    </w:p>
+    <w:p>
+      <w:pPr>
+        <w:pStyle w:val="Output"/>
+      </w:pPr>
+      <w:r>
         <w:lastRenderedPageBreak/>
-        <w:t>9.</w:t>
-      </w:r>
-      <w:r>
-        <w:t>seo</w:t>
-      </w:r>
-    </w:p>
-    <w:p/>
-    <w:p>
-      <w:r>
-        <w:t>description</w:t>
-      </w:r>
-    </w:p>
-    <w:p>
-      <w:pPr>
-        <w:pStyle w:val="Output"/>
-      </w:pPr>
-      <w:r>
-        <w:t xml:space="preserve">Tutorials, Java </w:t>
-      </w:r>
-      <w:proofErr w:type="spellStart"/>
+        <w:t xml:space="preserve">&lt;a </w:t>
+      </w:r>
+      <w:proofErr w:type="spellStart"/>
+      <w:r>
+        <w:t>href</w:t>
+      </w:r>
+      <w:proofErr w:type="spellEnd"/>
+      <w:r>
+        <w:t>="https://www.webfreecounter.com/" target="_blank"&gt;&lt;</w:t>
+      </w:r>
+      <w:proofErr w:type="spellStart"/>
+      <w:r>
+        <w:t>img</w:t>
+      </w:r>
+      <w:proofErr w:type="spellEnd"/>
+      <w:r>
+        <w:t xml:space="preserve"> src="https://www.webfreecounter.com/hit.php?id=grmxaack&amp;nd=7&amp;style=2" border="0" alt="web counter"&gt;&lt;/a&gt;</w:t>
+      </w:r>
+    </w:p>
+    <w:p>
+      <w:pPr>
+        <w:pStyle w:val="Output"/>
+      </w:pPr>
+      <w:r>
+        <w:t xml:space="preserve">&lt;! End of </w:t>
+      </w:r>
+      <w:proofErr w:type="spellStart"/>
+      <w:r>
+        <w:t>WebFreeCounter</w:t>
+      </w:r>
+      <w:proofErr w:type="spellEnd"/>
+      <w:r>
+        <w:t xml:space="preserve"> Code &gt;</w:t>
+      </w:r>
+    </w:p>
+    <w:p>
+      <w:pPr>
+        <w:pStyle w:val="Output"/>
+      </w:pPr>
+    </w:p>
+    <w:p>
+      <w:pPr>
+        <w:pStyle w:val="Output"/>
+      </w:pPr>
+    </w:p>
+    <w:p>
+      <w:pPr>
+        <w:pStyle w:val="Output"/>
+      </w:pPr>
+    </w:p>
+    <w:p>
+      <w:pPr>
+        <w:pStyle w:val="Output"/>
+      </w:pPr>
+      <w:r>
+        <w:t xml:space="preserve">&lt;! Default </w:t>
+      </w:r>
+      <w:proofErr w:type="spellStart"/>
+      <w:r>
+        <w:t>Statcounter</w:t>
+      </w:r>
+      <w:proofErr w:type="spellEnd"/>
+      <w:r>
+        <w:t xml:space="preserve"> code for </w:t>
+      </w:r>
+      <w:proofErr w:type="spellStart"/>
+      <w:r>
+        <w:t>SatyaCodes</w:t>
+      </w:r>
+      <w:proofErr w:type="spellEnd"/>
+      <w:r>
+        <w:t xml:space="preserve"> https://satyacodes.com/ &gt;</w:t>
+      </w:r>
+    </w:p>
+    <w:p>
+      <w:pPr>
+        <w:pStyle w:val="Output"/>
+      </w:pPr>
+      <w:r>
+        <w:t>&lt;script type="text/</w:t>
+      </w:r>
+      <w:proofErr w:type="spellStart"/>
+      <w:r>
+        <w:t>javascript</w:t>
+      </w:r>
+      <w:proofErr w:type="spellEnd"/>
+      <w:r>
+        <w:t>"&gt;</w:t>
+      </w:r>
+    </w:p>
+    <w:p>
+      <w:pPr>
+        <w:pStyle w:val="Output"/>
+      </w:pPr>
+      <w:r>
+        <w:t xml:space="preserve">var </w:t>
+      </w:r>
+      <w:proofErr w:type="spellStart"/>
+      <w:r>
+        <w:t>sc_project</w:t>
+      </w:r>
+      <w:proofErr w:type="spellEnd"/>
+      <w:r>
+        <w:t>=</w:t>
+      </w:r>
       <w:proofErr w:type="gramStart"/>
       <w:r>
-        <w:t>Tutorials,DevOps</w:t>
-      </w:r>
-      <w:proofErr w:type="spellEnd"/>
+        <w:t>12149950;</w:t>
+      </w:r>
       <w:proofErr w:type="gramEnd"/>
       <w:r>
         <w:t xml:space="preserve"> </w:t>
       </w:r>
-      <w:proofErr w:type="spellStart"/>
-      <w:r>
-        <w:t>Tutorials,Spring</w:t>
-      </w:r>
-      <w:proofErr w:type="spellEnd"/>
+    </w:p>
+    <w:p>
+      <w:pPr>
+        <w:pStyle w:val="Output"/>
+      </w:pPr>
+      <w:r>
+        <w:t xml:space="preserve">var </w:t>
+      </w:r>
+      <w:proofErr w:type="spellStart"/>
+      <w:r>
+        <w:t>sc_invisible</w:t>
+      </w:r>
+      <w:proofErr w:type="spellEnd"/>
+      <w:r>
+        <w:t>=</w:t>
+      </w:r>
+      <w:proofErr w:type="gramStart"/>
+      <w:r>
+        <w:t>0;</w:t>
+      </w:r>
+      <w:proofErr w:type="gramEnd"/>
       <w:r>
         <w:t xml:space="preserve"> </w:t>
       </w:r>
-      <w:proofErr w:type="spellStart"/>
-      <w:r>
-        <w:t>Tutorial,SpringBoot</w:t>
-      </w:r>
-      <w:proofErr w:type="spellEnd"/>
-      <w:r>
-        <w:t xml:space="preserve"> Tutorials,</w:t>
-      </w:r>
-    </w:p>
-    <w:p>
-      <w:pPr>
-        <w:pStyle w:val="Output"/>
-      </w:pPr>
+    </w:p>
+    <w:p>
+      <w:pPr>
+        <w:pStyle w:val="Output"/>
+      </w:pPr>
+      <w:r>
+        <w:t xml:space="preserve">var </w:t>
+      </w:r>
+      <w:proofErr w:type="spellStart"/>
+      <w:r>
+        <w:t>sc_security</w:t>
+      </w:r>
+      <w:proofErr w:type="spellEnd"/>
+      <w:r>
+        <w:t>="93481706</w:t>
+      </w:r>
       <w:proofErr w:type="gramStart"/>
       <w:r>
-        <w:t>Docker,Chef</w:t>
+        <w:t>";</w:t>
       </w:r>
       <w:proofErr w:type="gramEnd"/>
       <w:r>
-        <w:t>,Jenkins,Git,BitBucket,Bamboo,AWS,Kubernetes,Puppet,Ansible,Nagios.</w:t>
+        <w:t xml:space="preserve"> </w:t>
+      </w:r>
+    </w:p>
+    <w:p>
+      <w:pPr>
+        <w:pStyle w:val="Output"/>
+      </w:pPr>
+      <w:r>
+        <w:t xml:space="preserve">var </w:t>
+      </w:r>
+      <w:proofErr w:type="spellStart"/>
+      <w:r>
+        <w:t>sc_https</w:t>
+      </w:r>
+      <w:proofErr w:type="spellEnd"/>
+      <w:r>
+        <w:t>=</w:t>
+      </w:r>
+      <w:proofErr w:type="gramStart"/>
+      <w:r>
+        <w:t>1;</w:t>
+      </w:r>
+      <w:proofErr w:type="gramEnd"/>
+      <w:r>
+        <w:t xml:space="preserve"> </w:t>
+      </w:r>
+    </w:p>
+    <w:p>
+      <w:pPr>
+        <w:pStyle w:val="Output"/>
+      </w:pPr>
+      <w:r>
+        <w:t xml:space="preserve">var </w:t>
+      </w:r>
+      <w:proofErr w:type="spellStart"/>
+      <w:r>
+        <w:t>scJsHost</w:t>
+      </w:r>
+      <w:proofErr w:type="spellEnd"/>
+      <w:r>
+        <w:t xml:space="preserve"> = "https://</w:t>
+      </w:r>
+      <w:proofErr w:type="gramStart"/>
+      <w:r>
+        <w:t>";</w:t>
+      </w:r>
+      <w:proofErr w:type="gramEnd"/>
+    </w:p>
+    <w:p>
+      <w:pPr>
+        <w:pStyle w:val="Output"/>
+      </w:pPr>
+      <w:proofErr w:type="spellStart"/>
+      <w:proofErr w:type="gramStart"/>
+      <w:r>
+        <w:t>document.write</w:t>
+      </w:r>
+      <w:proofErr w:type="spellEnd"/>
+      <w:proofErr w:type="gramEnd"/>
+      <w:r>
+        <w:t>("&lt;</w:t>
+      </w:r>
+      <w:proofErr w:type="spellStart"/>
+      <w:r>
+        <w:t>sc</w:t>
+      </w:r>
+      <w:proofErr w:type="spellEnd"/>
+      <w:r>
+        <w:t>"+"</w:t>
+      </w:r>
+      <w:proofErr w:type="spellStart"/>
+      <w:r>
+        <w:t>ript</w:t>
+      </w:r>
+      <w:proofErr w:type="spellEnd"/>
+      <w:r>
+        <w:t xml:space="preserve"> type='text/</w:t>
+      </w:r>
+      <w:proofErr w:type="spellStart"/>
+      <w:r>
+        <w:t>javascript</w:t>
+      </w:r>
+      <w:proofErr w:type="spellEnd"/>
+      <w:r>
+        <w:t xml:space="preserve">' </w:t>
+      </w:r>
+      <w:proofErr w:type="spellStart"/>
+      <w:r>
+        <w:t>src</w:t>
+      </w:r>
+      <w:proofErr w:type="spellEnd"/>
+      <w:r>
+        <w:t xml:space="preserve">='" + </w:t>
+      </w:r>
+      <w:proofErr w:type="spellStart"/>
+      <w:r>
+        <w:t>scJsHost</w:t>
+      </w:r>
+      <w:proofErr w:type="spellEnd"/>
+      <w:r>
+        <w:t>+</w:t>
+      </w:r>
+    </w:p>
+    <w:p>
+      <w:pPr>
+        <w:pStyle w:val="Output"/>
+      </w:pPr>
+      <w:r>
+        <w:t>"statcounter.com/counter/counter.js'&gt;&lt;/"+"script&gt;"</w:t>
+      </w:r>
+      <w:proofErr w:type="gramStart"/>
+      <w:r>
+        <w:t>);</w:t>
+      </w:r>
+      <w:proofErr w:type="gramEnd"/>
+    </w:p>
+    <w:p>
+      <w:pPr>
+        <w:pStyle w:val="Output"/>
+      </w:pPr>
+      <w:r>
+        <w:t>&lt;/script&gt;</w:t>
+      </w:r>
+    </w:p>
+    <w:p>
+      <w:pPr>
+        <w:pStyle w:val="Output"/>
+      </w:pPr>
+      <w:r>
+        <w:t>&lt;</w:t>
+      </w:r>
+      <w:proofErr w:type="spellStart"/>
+      <w:r>
+        <w:t>noscript</w:t>
+      </w:r>
+      <w:proofErr w:type="spellEnd"/>
+      <w:r>
+        <w:t>&gt;&lt;div class="</w:t>
+      </w:r>
+      <w:proofErr w:type="spellStart"/>
+      <w:r>
+        <w:t>statcounter</w:t>
+      </w:r>
+      <w:proofErr w:type="spellEnd"/>
+      <w:r>
+        <w:t>"&gt;&lt;a title="Web Analytics Made Easy -</w:t>
+      </w:r>
+    </w:p>
+    <w:p>
+      <w:pPr>
+        <w:pStyle w:val="Output"/>
+      </w:pPr>
+      <w:proofErr w:type="spellStart"/>
+      <w:r>
+        <w:t>StatCounter</w:t>
+      </w:r>
+      <w:proofErr w:type="spellEnd"/>
+      <w:r>
+        <w:t xml:space="preserve">" </w:t>
+      </w:r>
+      <w:proofErr w:type="spellStart"/>
+      <w:r>
+        <w:t>href</w:t>
+      </w:r>
+      <w:proofErr w:type="spellEnd"/>
+      <w:r>
+        <w:t>="https://statcounter.com/" target="_blank"&gt;&lt;</w:t>
+      </w:r>
+      <w:proofErr w:type="spellStart"/>
+      <w:r>
+        <w:t>img</w:t>
+      </w:r>
+      <w:proofErr w:type="spellEnd"/>
+    </w:p>
+    <w:p>
+      <w:pPr>
+        <w:pStyle w:val="Output"/>
+      </w:pPr>
+      <w:r>
+        <w:t>class="</w:t>
+      </w:r>
+      <w:proofErr w:type="spellStart"/>
+      <w:r>
+        <w:t>statcounter</w:t>
+      </w:r>
+      <w:proofErr w:type="spellEnd"/>
+      <w:r>
+        <w:t xml:space="preserve">" </w:t>
+      </w:r>
+      <w:proofErr w:type="spellStart"/>
+      <w:r>
+        <w:t>src</w:t>
+      </w:r>
+      <w:proofErr w:type="spellEnd"/>
+      <w:r>
+        <w:t>="https://c.statcounter.com/12149950/0/93481706/0/"</w:t>
+      </w:r>
+    </w:p>
+    <w:p>
+      <w:pPr>
+        <w:pStyle w:val="Output"/>
+      </w:pPr>
+      <w:r>
+        <w:t xml:space="preserve">alt="Web Analytics Made Easy - </w:t>
+      </w:r>
+      <w:proofErr w:type="spellStart"/>
+      <w:r>
+        <w:t>StatCounter</w:t>
+      </w:r>
+      <w:proofErr w:type="spellEnd"/>
+      <w:r>
+        <w:t>"&gt;&lt;/a&gt;&lt;/div&gt;&lt;/</w:t>
+      </w:r>
+      <w:proofErr w:type="spellStart"/>
+      <w:r>
+        <w:t>noscript</w:t>
+      </w:r>
+      <w:proofErr w:type="spellEnd"/>
+      <w:r>
+        <w:t>&gt;</w:t>
+      </w:r>
+    </w:p>
+    <w:p>
+      <w:pPr>
+        <w:pStyle w:val="Output"/>
+      </w:pPr>
+      <w:r>
+        <w:t xml:space="preserve">&lt;! End of </w:t>
+      </w:r>
+      <w:proofErr w:type="spellStart"/>
+      <w:r>
+        <w:t>Statcounter</w:t>
+      </w:r>
+      <w:proofErr w:type="spellEnd"/>
+      <w:r>
+        <w:t xml:space="preserve"> Code &gt;</w:t>
       </w:r>
     </w:p>
     <w:p/>
@@ -8256,605 +9525,169 @@
         <w:pStyle w:val="Heading2"/>
       </w:pPr>
       <w:r>
-        <w:t>10.</w:t>
-      </w:r>
-      <w:r>
-        <w:t xml:space="preserve">Stats </w:t>
-      </w:r>
-      <w:proofErr w:type="spellStart"/>
-      <w:r>
-        <w:t>COunter</w:t>
-      </w:r>
-      <w:proofErr w:type="spellEnd"/>
-    </w:p>
-    <w:p>
-      <w:pPr>
-        <w:pStyle w:val="Output"/>
-      </w:pPr>
-      <w:r>
-        <w:t xml:space="preserve">&lt;! Start of </w:t>
-      </w:r>
-      <w:proofErr w:type="spellStart"/>
-      <w:r>
-        <w:t>WebFreeCounter</w:t>
-      </w:r>
-      <w:proofErr w:type="spellEnd"/>
-      <w:r>
-        <w:t xml:space="preserve"> Code &gt;</w:t>
-      </w:r>
-    </w:p>
-    <w:p>
-      <w:pPr>
-        <w:pStyle w:val="Output"/>
-      </w:pPr>
-      <w:r>
-        <w:t xml:space="preserve">&lt;a </w:t>
-      </w:r>
-      <w:proofErr w:type="spellStart"/>
-      <w:r>
-        <w:t>href</w:t>
-      </w:r>
-      <w:proofErr w:type="spellEnd"/>
-      <w:r>
-        <w:t>="https://www.webfreecounter.com/" target="_blank"&gt;&lt;</w:t>
-      </w:r>
-      <w:proofErr w:type="spellStart"/>
-      <w:r>
-        <w:t>img</w:t>
-      </w:r>
-      <w:proofErr w:type="spellEnd"/>
-      <w:r>
-        <w:t xml:space="preserve"> src="https://www.webfreecounter.com/hit.php?id=grmxaack&amp;nd=7&amp;style=2" border="0" alt="web counter"&gt;&lt;/a&gt;</w:t>
-      </w:r>
-    </w:p>
-    <w:p>
-      <w:pPr>
-        <w:pStyle w:val="Output"/>
-      </w:pPr>
-      <w:r>
-        <w:t xml:space="preserve">&lt;! End of </w:t>
-      </w:r>
-      <w:proofErr w:type="spellStart"/>
-      <w:r>
-        <w:t>WebFreeCounter</w:t>
-      </w:r>
-      <w:proofErr w:type="spellEnd"/>
-      <w:r>
-        <w:t xml:space="preserve"> Code &gt;</w:t>
-      </w:r>
-    </w:p>
-    <w:p>
-      <w:pPr>
-        <w:pStyle w:val="Output"/>
-      </w:pPr>
-    </w:p>
-    <w:p>
-      <w:pPr>
-        <w:pStyle w:val="Output"/>
-      </w:pPr>
-    </w:p>
-    <w:p>
-      <w:pPr>
-        <w:pStyle w:val="Output"/>
-      </w:pPr>
-    </w:p>
-    <w:p>
-      <w:pPr>
-        <w:pStyle w:val="Output"/>
-      </w:pPr>
-      <w:r>
-        <w:t xml:space="preserve">&lt;! Default </w:t>
-      </w:r>
-      <w:proofErr w:type="spellStart"/>
-      <w:r>
-        <w:t>Statcounter</w:t>
-      </w:r>
-      <w:proofErr w:type="spellEnd"/>
-      <w:r>
-        <w:t xml:space="preserve"> code for </w:t>
-      </w:r>
-      <w:proofErr w:type="spellStart"/>
-      <w:r>
-        <w:t>SatyaCodes</w:t>
-      </w:r>
-      <w:proofErr w:type="spellEnd"/>
-      <w:r>
-        <w:t xml:space="preserve"> https://satyacodes.com/ &gt;</w:t>
-      </w:r>
-    </w:p>
-    <w:p>
-      <w:pPr>
-        <w:pStyle w:val="Output"/>
-      </w:pPr>
-      <w:r>
-        <w:t>&lt;script type="text/</w:t>
-      </w:r>
-      <w:proofErr w:type="spellStart"/>
-      <w:r>
-        <w:t>javascript</w:t>
-      </w:r>
-      <w:proofErr w:type="spellEnd"/>
-      <w:r>
-        <w:t>"&gt;</w:t>
-      </w:r>
-    </w:p>
-    <w:p>
-      <w:pPr>
-        <w:pStyle w:val="Output"/>
-      </w:pPr>
-      <w:r>
-        <w:t xml:space="preserve">var </w:t>
-      </w:r>
-      <w:proofErr w:type="spellStart"/>
-      <w:r>
-        <w:t>sc_project</w:t>
-      </w:r>
-      <w:proofErr w:type="spellEnd"/>
-      <w:r>
-        <w:t>=</w:t>
-      </w:r>
-      <w:proofErr w:type="gramStart"/>
-      <w:r>
-        <w:t>12149950;</w:t>
-      </w:r>
-      <w:proofErr w:type="gramEnd"/>
+        <w:t>XX. REFERENCES</w:t>
+      </w:r>
+    </w:p>
+    <w:p/>
+    <w:p/>
+    <w:p/>
+    <w:p>
+      <w:pPr>
+        <w:pStyle w:val="Heading3"/>
+      </w:pPr>
+      <w:r>
+        <w:t>rouge syntax</w:t>
+      </w:r>
+    </w:p>
+    <w:p>
+      <w:r>
+        <w:t>-</w:t>
+      </w:r>
+    </w:p>
+    <w:p>
+      <w:r>
+        <w:t xml:space="preserve">Besides that, Rouge is 100% compatible with </w:t>
+      </w:r>
+      <w:proofErr w:type="spellStart"/>
+      <w:r>
+        <w:t>Pygments’s</w:t>
+      </w:r>
+      <w:proofErr w:type="spellEnd"/>
+      <w:r>
+        <w:t xml:space="preserve"> stylesheets, you can choose one of those </w:t>
+      </w:r>
+      <w:proofErr w:type="spellStart"/>
+      <w:r>
+        <w:t>Pygment</w:t>
+      </w:r>
+      <w:proofErr w:type="spellEnd"/>
+      <w:r>
+        <w:t xml:space="preserve"> themes and use it on your site.</w:t>
+      </w:r>
+    </w:p>
+    <w:p/>
+    <w:p>
       <w:r>
         <w:t xml:space="preserve"> </w:t>
       </w:r>
     </w:p>
-    <w:p>
-      <w:pPr>
-        <w:pStyle w:val="Output"/>
-      </w:pPr>
-      <w:r>
-        <w:t xml:space="preserve">var </w:t>
-      </w:r>
-      <w:proofErr w:type="spellStart"/>
-      <w:r>
-        <w:t>sc_invisible</w:t>
-      </w:r>
-      <w:proofErr w:type="spellEnd"/>
-      <w:r>
-        <w:t>=</w:t>
-      </w:r>
-      <w:proofErr w:type="gramStart"/>
-      <w:r>
-        <w:t>0;</w:t>
-      </w:r>
-      <w:proofErr w:type="gramEnd"/>
+    <w:p/>
+    <w:p/>
+    <w:p>
+      <w:pPr>
+        <w:pStyle w:val="Heading3"/>
+      </w:pPr>
+      <w:proofErr w:type="spellStart"/>
+      <w:r>
+        <w:lastRenderedPageBreak/>
+        <w:t>Pygments</w:t>
+      </w:r>
+      <w:proofErr w:type="spellEnd"/>
       <w:r>
         <w:t xml:space="preserve"> </w:t>
       </w:r>
-    </w:p>
-    <w:p>
-      <w:pPr>
-        <w:pStyle w:val="Output"/>
-      </w:pPr>
-      <w:r>
-        <w:t xml:space="preserve">var </w:t>
-      </w:r>
-      <w:proofErr w:type="spellStart"/>
-      <w:r>
-        <w:t>sc_security</w:t>
-      </w:r>
-      <w:proofErr w:type="spellEnd"/>
-      <w:r>
-        <w:t>="93481706</w:t>
-      </w:r>
-      <w:proofErr w:type="gramStart"/>
-      <w:r>
-        <w:t>";</w:t>
-      </w:r>
-      <w:proofErr w:type="gramEnd"/>
+      <w:proofErr w:type="spellStart"/>
+      <w:r>
+        <w:t>jekyll</w:t>
+      </w:r>
+      <w:proofErr w:type="spellEnd"/>
+      <w:r>
+        <w:t xml:space="preserve"> configuration</w:t>
+      </w:r>
+    </w:p>
+    <w:p>
+      <w:r>
+        <w:t>https://help.github.com/en/github/working-with-github-pages/about-github-pages-and-jekyll#syntax-highlighting</w:t>
+      </w:r>
+    </w:p>
+    <w:p>
       <w:r>
         <w:t xml:space="preserve"> </w:t>
       </w:r>
     </w:p>
     <w:p>
-      <w:pPr>
-        <w:pStyle w:val="Output"/>
-      </w:pPr>
-      <w:r>
-        <w:t xml:space="preserve">var </w:t>
-      </w:r>
-      <w:proofErr w:type="spellStart"/>
-      <w:r>
-        <w:t>sc_https</w:t>
-      </w:r>
-      <w:proofErr w:type="spellEnd"/>
-      <w:r>
-        <w:t>=</w:t>
-      </w:r>
-      <w:proofErr w:type="gramStart"/>
-      <w:r>
-        <w:t>1;</w:t>
-      </w:r>
-      <w:proofErr w:type="gramEnd"/>
+      <w:r>
+        <w:t>https://github.com/search?q=pygments%20style</w:t>
+      </w:r>
+    </w:p>
+    <w:p/>
+    <w:p/>
+    <w:p>
+      <w:r>
+        <w:t>Final:</w:t>
+      </w:r>
+    </w:p>
+    <w:p>
+      <w:r>
+        <w:t>https://help.github.com/en/github/working-with-github-pages/about-github-pages-and-jekyll#syntax-highlighting</w:t>
+      </w:r>
+    </w:p>
+    <w:p/>
+    <w:p>
+      <w:r>
+        <w:t>https://lyk6756.github.io/2016/11/22/use_pygments.html</w:t>
+      </w:r>
+    </w:p>
+    <w:p>
+      <w:r>
+        <w:t>https://jekyll-windows.juthilo.com/3-syntax-highlighting/</w:t>
+      </w:r>
+    </w:p>
+    <w:p/>
+    <w:p/>
+    <w:p>
+      <w:r>
+        <w:t>Final2:</w:t>
+      </w:r>
+    </w:p>
+    <w:p>
+      <w:r>
+        <w:t>https://jekyll-windows.juthilo.com/3-syntax-highlighting/</w:t>
+      </w:r>
+    </w:p>
+    <w:p/>
+    <w:p>
+      <w:pPr>
+        <w:pStyle w:val="Heading3"/>
+      </w:pPr>
+      <w:r>
+        <w:t>Install a Syntax Highlighter</w:t>
+      </w:r>
+    </w:p>
+    <w:p/>
+    <w:p>
+      <w:r>
+        <w:t xml:space="preserve"> - gem install rouge</w:t>
+      </w:r>
+    </w:p>
+    <w:p>
       <w:r>
         <w:t xml:space="preserve"> </w:t>
       </w:r>
     </w:p>
     <w:p>
-      <w:pPr>
-        <w:pStyle w:val="Output"/>
-      </w:pPr>
-      <w:r>
-        <w:t xml:space="preserve">var </w:t>
-      </w:r>
-      <w:proofErr w:type="spellStart"/>
-      <w:r>
-        <w:t>scJsHost</w:t>
-      </w:r>
-      <w:proofErr w:type="spellEnd"/>
-      <w:r>
-        <w:t xml:space="preserve"> = "https://</w:t>
-      </w:r>
-      <w:proofErr w:type="gramStart"/>
-      <w:r>
-        <w:t>";</w:t>
-      </w:r>
-      <w:proofErr w:type="gramEnd"/>
-    </w:p>
-    <w:p>
-      <w:pPr>
-        <w:pStyle w:val="Output"/>
-      </w:pPr>
-      <w:proofErr w:type="spellStart"/>
-      <w:proofErr w:type="gramStart"/>
-      <w:r>
-        <w:t>document.write</w:t>
-      </w:r>
-      <w:proofErr w:type="spellEnd"/>
-      <w:proofErr w:type="gramEnd"/>
-      <w:r>
-        <w:t>("&lt;</w:t>
-      </w:r>
-      <w:proofErr w:type="spellStart"/>
-      <w:r>
-        <w:t>sc</w:t>
-      </w:r>
-      <w:proofErr w:type="spellEnd"/>
-      <w:r>
-        <w:t>"+"</w:t>
-      </w:r>
-      <w:proofErr w:type="spellStart"/>
-      <w:r>
-        <w:t>ript</w:t>
-      </w:r>
-      <w:proofErr w:type="spellEnd"/>
-      <w:r>
-        <w:t xml:space="preserve"> type='text/</w:t>
-      </w:r>
-      <w:proofErr w:type="spellStart"/>
-      <w:r>
-        <w:t>javascript</w:t>
-      </w:r>
-      <w:proofErr w:type="spellEnd"/>
-      <w:r>
-        <w:t xml:space="preserve">' </w:t>
-      </w:r>
-      <w:proofErr w:type="spellStart"/>
-      <w:r>
-        <w:t>src</w:t>
-      </w:r>
-      <w:proofErr w:type="spellEnd"/>
-      <w:r>
-        <w:t xml:space="preserve">='" + </w:t>
-      </w:r>
-      <w:proofErr w:type="spellStart"/>
-      <w:r>
-        <w:t>scJsHost</w:t>
-      </w:r>
-      <w:proofErr w:type="spellEnd"/>
-      <w:r>
-        <w:t>+</w:t>
-      </w:r>
-    </w:p>
-    <w:p>
-      <w:pPr>
-        <w:pStyle w:val="Output"/>
-      </w:pPr>
-      <w:r>
-        <w:t>"statcounter.com/counter/counter.js'&gt;&lt;/"+"script&gt;"</w:t>
-      </w:r>
-      <w:proofErr w:type="gramStart"/>
-      <w:r>
-        <w:t>);</w:t>
-      </w:r>
-      <w:proofErr w:type="gramEnd"/>
-    </w:p>
-    <w:p>
-      <w:pPr>
-        <w:pStyle w:val="Output"/>
-      </w:pPr>
-      <w:r>
-        <w:t>&lt;/script&gt;</w:t>
-      </w:r>
-    </w:p>
-    <w:p>
-      <w:pPr>
-        <w:pStyle w:val="Output"/>
-      </w:pPr>
-      <w:r>
-        <w:t>&lt;</w:t>
-      </w:r>
-      <w:proofErr w:type="spellStart"/>
-      <w:r>
-        <w:t>noscript</w:t>
-      </w:r>
-      <w:proofErr w:type="spellEnd"/>
-      <w:r>
-        <w:t>&gt;&lt;div class="</w:t>
-      </w:r>
-      <w:proofErr w:type="spellStart"/>
-      <w:r>
-        <w:t>statcounter</w:t>
-      </w:r>
-      <w:proofErr w:type="spellEnd"/>
-      <w:r>
-        <w:t>"&gt;&lt;a title="Web Analytics Made Easy -</w:t>
-      </w:r>
-    </w:p>
-    <w:p>
-      <w:pPr>
-        <w:pStyle w:val="Output"/>
-      </w:pPr>
-      <w:proofErr w:type="spellStart"/>
-      <w:r>
-        <w:t>StatCounter</w:t>
-      </w:r>
-      <w:proofErr w:type="spellEnd"/>
-      <w:r>
-        <w:t xml:space="preserve">" </w:t>
-      </w:r>
-      <w:proofErr w:type="spellStart"/>
-      <w:r>
-        <w:t>href</w:t>
-      </w:r>
-      <w:proofErr w:type="spellEnd"/>
-      <w:r>
-        <w:t>="https://statcounter.com/" target="_blank"&gt;&lt;</w:t>
-      </w:r>
-      <w:proofErr w:type="spellStart"/>
-      <w:r>
-        <w:t>img</w:t>
-      </w:r>
-      <w:proofErr w:type="spellEnd"/>
-    </w:p>
-    <w:p>
-      <w:pPr>
-        <w:pStyle w:val="Output"/>
-      </w:pPr>
-      <w:r>
-        <w:t>class="</w:t>
-      </w:r>
-      <w:proofErr w:type="spellStart"/>
-      <w:r>
-        <w:t>statcounter</w:t>
-      </w:r>
-      <w:proofErr w:type="spellEnd"/>
-      <w:r>
-        <w:t xml:space="preserve">" </w:t>
-      </w:r>
-      <w:proofErr w:type="spellStart"/>
-      <w:r>
-        <w:t>src</w:t>
-      </w:r>
-      <w:proofErr w:type="spellEnd"/>
-      <w:r>
-        <w:t>="https://c.statcounter.com/12149950/0/93481706/0/"</w:t>
-      </w:r>
-    </w:p>
-    <w:p>
-      <w:pPr>
-        <w:pStyle w:val="Output"/>
-      </w:pPr>
-      <w:r>
-        <w:t xml:space="preserve">alt="Web Analytics Made Easy - </w:t>
-      </w:r>
-      <w:proofErr w:type="spellStart"/>
-      <w:r>
-        <w:t>StatCounter</w:t>
-      </w:r>
-      <w:proofErr w:type="spellEnd"/>
-      <w:r>
-        <w:t>"&gt;&lt;/a&gt;&lt;/div&gt;&lt;/</w:t>
-      </w:r>
-      <w:proofErr w:type="spellStart"/>
-      <w:r>
-        <w:t>noscript</w:t>
-      </w:r>
-      <w:proofErr w:type="spellEnd"/>
-      <w:r>
-        <w:t>&gt;</w:t>
-      </w:r>
-    </w:p>
-    <w:p>
-      <w:pPr>
-        <w:pStyle w:val="Output"/>
-      </w:pPr>
-      <w:r>
-        <w:t xml:space="preserve">&lt;! End of </w:t>
-      </w:r>
-      <w:proofErr w:type="spellStart"/>
-      <w:r>
-        <w:t>Statcounter</w:t>
-      </w:r>
-      <w:proofErr w:type="spellEnd"/>
-      <w:r>
-        <w:t xml:space="preserve"> Code &gt;</w:t>
-      </w:r>
-    </w:p>
-    <w:p/>
-    <w:p/>
-    <w:p>
-      <w:pPr>
-        <w:pStyle w:val="Heading2"/>
-      </w:pPr>
-      <w:r>
-        <w:t>XX. REFERENCES</w:t>
-      </w:r>
-    </w:p>
-    <w:p/>
-    <w:p/>
-    <w:p/>
-    <w:p>
-      <w:pPr>
-        <w:pStyle w:val="Heading3"/>
-      </w:pPr>
+      <w:r>
+        <w:t xml:space="preserve"> - Install Python &amp; Set Path</w:t>
+      </w:r>
+    </w:p>
+    <w:p>
+      <w:r>
+        <w:t xml:space="preserve"> </w:t>
+      </w:r>
+    </w:p>
+    <w:p>
+      <w:r>
+        <w:t xml:space="preserve"> - download https://bootstrap.pypa.io/get-pip.py get-pip.py</w:t>
+      </w:r>
+    </w:p>
+    <w:p>
+      <w:r>
+        <w:t xml:space="preserve"> </w:t>
+      </w:r>
+    </w:p>
+    <w:p>
       <w:r>
         <w:lastRenderedPageBreak/>
-        <w:t>rouge syntax</w:t>
-      </w:r>
-    </w:p>
-    <w:p>
-      <w:r>
-        <w:t>-</w:t>
-      </w:r>
-    </w:p>
-    <w:p>
-      <w:r>
-        <w:t xml:space="preserve">Besides that, Rouge is 100% compatible with </w:t>
-      </w:r>
-      <w:proofErr w:type="spellStart"/>
-      <w:r>
-        <w:t>Pygments’s</w:t>
-      </w:r>
-      <w:proofErr w:type="spellEnd"/>
-      <w:r>
-        <w:t xml:space="preserve"> stylesheets, you can choose one of those </w:t>
-      </w:r>
-      <w:proofErr w:type="spellStart"/>
-      <w:r>
-        <w:t>Pygment</w:t>
-      </w:r>
-      <w:proofErr w:type="spellEnd"/>
-      <w:r>
-        <w:t xml:space="preserve"> themes and use it on your site.</w:t>
-      </w:r>
-    </w:p>
-    <w:p/>
-    <w:p>
-      <w:r>
-        <w:t xml:space="preserve"> </w:t>
-      </w:r>
-    </w:p>
-    <w:p/>
-    <w:p/>
-    <w:p>
-      <w:pPr>
-        <w:pStyle w:val="Heading3"/>
-      </w:pPr>
-      <w:proofErr w:type="spellStart"/>
-      <w:r>
-        <w:t>Pygments</w:t>
-      </w:r>
-      <w:proofErr w:type="spellEnd"/>
-      <w:r>
-        <w:t xml:space="preserve"> </w:t>
-      </w:r>
-      <w:proofErr w:type="spellStart"/>
-      <w:r>
-        <w:t>jekyll</w:t>
-      </w:r>
-      <w:proofErr w:type="spellEnd"/>
-      <w:r>
-        <w:t xml:space="preserve"> configuration</w:t>
-      </w:r>
-    </w:p>
-    <w:p>
-      <w:r>
-        <w:t>https://help.github.com/en/github/working-with-github-pages/about-github-pages-and-jekyll#syntax-highlighting</w:t>
-      </w:r>
-    </w:p>
-    <w:p>
-      <w:r>
-        <w:t xml:space="preserve"> </w:t>
-      </w:r>
-    </w:p>
-    <w:p>
-      <w:r>
-        <w:t>https://github.com/search?q=pygments%20style</w:t>
-      </w:r>
-    </w:p>
-    <w:p/>
-    <w:p/>
-    <w:p>
-      <w:r>
-        <w:t>Final:</w:t>
-      </w:r>
-    </w:p>
-    <w:p>
-      <w:r>
-        <w:t>https://help.github.com/en/github/working-with-github-pages/about-github-pages-and-jekyll#syntax-highlighting</w:t>
-      </w:r>
-    </w:p>
-    <w:p/>
-    <w:p>
-      <w:r>
-        <w:t>https://lyk6756.github.io/2016/11/22/use_pygments.html</w:t>
-      </w:r>
-    </w:p>
-    <w:p>
-      <w:r>
-        <w:t>https://jekyll-windows.juthilo.com/3-syntax-highlighting/</w:t>
-      </w:r>
-    </w:p>
-    <w:p/>
-    <w:p/>
-    <w:p>
-      <w:r>
-        <w:t>Final2:</w:t>
-      </w:r>
-    </w:p>
-    <w:p>
-      <w:r>
-        <w:t>https://jekyll-windows.juthilo.com/3-syntax-highlighting/</w:t>
-      </w:r>
-    </w:p>
-    <w:p/>
-    <w:p>
-      <w:pPr>
-        <w:pStyle w:val="Heading3"/>
-      </w:pPr>
-      <w:r>
-        <w:lastRenderedPageBreak/>
-        <w:t>Install a Syntax Highlighter</w:t>
-      </w:r>
-    </w:p>
-    <w:p/>
-    <w:p>
-      <w:r>
-        <w:t xml:space="preserve"> - gem install rouge</w:t>
-      </w:r>
-    </w:p>
-    <w:p>
-      <w:r>
-        <w:t xml:space="preserve"> </w:t>
-      </w:r>
-    </w:p>
-    <w:p>
-      <w:r>
-        <w:t xml:space="preserve"> - Install Python &amp; Set Path</w:t>
-      </w:r>
-    </w:p>
-    <w:p>
-      <w:r>
-        <w:t xml:space="preserve"> </w:t>
-      </w:r>
-    </w:p>
-    <w:p>
-      <w:r>
-        <w:t xml:space="preserve"> - download https://bootstrap.pypa.io/get-pip.py get-pip.py</w:t>
-      </w:r>
-    </w:p>
-    <w:p>
-      <w:r>
-        <w:t xml:space="preserve"> </w:t>
-      </w:r>
-    </w:p>
-    <w:p>
-      <w:r>
         <w:t xml:space="preserve"> - </w:t>
       </w:r>
       <w:proofErr w:type="gramStart"/>
@@ -9020,7 +9853,7 @@
     <w:p/>
     <w:p/>
     <w:sectPr>
-      <w:footerReference w:type="default" r:id="rId72"/>
+      <w:footerReference w:type="default" r:id="rId77"/>
       <w:pgSz w:w="12240" w:h="15840" w:code="1"/>
       <w:pgMar w:top="1080" w:right="1440" w:bottom="1080" w:left="1440" w:header="720" w:footer="720" w:gutter="0"/>
       <w:cols w:space="720"/>
@@ -9031,7 +9864,7 @@
 </file>
 
 <file path=word/endnotes.xml><?xml version="1.0" encoding="utf-8"?>
-<w:endnotes xmlns:wpc="http://schemas.microsoft.com/office/word/2010/wordprocessingCanvas" xmlns:cx="http://schemas.microsoft.com/office/drawing/2014/chartex" xmlns:cx1="http://schemas.microsoft.com/office/drawing/2015/9/8/chartex" xmlns:cx2="http://schemas.microsoft.com/office/drawing/2015/10/21/chartex" xmlns:cx3="http://schemas.microsoft.com/office/drawing/2016/5/9/chartex" xmlns:cx4="http://schemas.microsoft.com/office/drawing/2016/5/10/chartex" xmlns:cx5="http://schemas.microsoft.com/office/drawing/2016/5/11/chartex" xmlns:cx6="http://schemas.microsoft.com/office/drawing/2016/5/12/chartex" xmlns:cx7="http://schemas.microsoft.com/office/drawing/2016/5/13/chartex" xmlns:cx8="http://schemas.microsoft.com/office/drawing/2016/5/14/chartex" xmlns:mc="http://schemas.openxmlformats.org/markup-compatibility/2006" xmlns:aink="http://schemas.microsoft.com/office/drawing/2016/ink" xmlns:am3d="http://schemas.microsoft.com/office/drawing/2017/model3d" xmlns:o="urn:schemas-microsoft-com:office:office" xmlns:r="http://schemas.openxmlformats.org/officeDocument/2006/relationships" xmlns:m="http://schemas.openxmlformats.org/officeDocument/2006/math" xmlns:v="urn:schemas-microsoft-com:vml" xmlns:wp14="http://schemas.microsoft.com/office/word/2010/wordprocessingDrawing" xmlns:wp="http://schemas.openxmlformats.org/drawingml/2006/wordprocessingDrawing" xmlns:w10="urn:schemas-microsoft-com:office:word" xmlns:w="http://schemas.openxmlformats.org/wordprocessingml/2006/main" xmlns:w14="http://schemas.microsoft.com/office/word/2010/wordml" xmlns:w15="http://schemas.microsoft.com/office/word/2012/wordml" xmlns:w16cex="http://schemas.microsoft.com/office/word/2018/wordml/cex" xmlns:w16cid="http://schemas.microsoft.com/office/word/2016/wordml/cid" xmlns:w16="http://schemas.microsoft.com/office/word/2018/wordml" xmlns:w16sdtdh="http://schemas.microsoft.com/office/word/2020/wordml/sdtdatahash" xmlns:w16se="http://schemas.microsoft.com/office/word/2015/wordml/symex" xmlns:wpg="http://schemas.microsoft.com/office/word/2010/wordprocessingGroup" xmlns:wpi="http://schemas.microsoft.com/office/word/2010/wordprocessingInk" xmlns:wne="http://schemas.microsoft.com/office/word/2006/wordml" xmlns:wps="http://schemas.microsoft.com/office/word/2010/wordprocessingShape" mc:Ignorable="w14 w15 w16se w16cid w16 w16cex w16sdtdh wp14">
+<w:endnotes xmlns:wpc="http://schemas.microsoft.com/office/word/2010/wordprocessingCanvas" xmlns:cx="http://schemas.microsoft.com/office/drawing/2014/chartex" xmlns:cx1="http://schemas.microsoft.com/office/drawing/2015/9/8/chartex" xmlns:cx2="http://schemas.microsoft.com/office/drawing/2015/10/21/chartex" xmlns:cx3="http://schemas.microsoft.com/office/drawing/2016/5/9/chartex" xmlns:cx4="http://schemas.microsoft.com/office/drawing/2016/5/10/chartex" xmlns:cx5="http://schemas.microsoft.com/office/drawing/2016/5/11/chartex" xmlns:cx6="http://schemas.microsoft.com/office/drawing/2016/5/12/chartex" xmlns:cx7="http://schemas.microsoft.com/office/drawing/2016/5/13/chartex" xmlns:cx8="http://schemas.microsoft.com/office/drawing/2016/5/14/chartex" xmlns:mc="http://schemas.openxmlformats.org/markup-compatibility/2006" xmlns:aink="http://schemas.microsoft.com/office/drawing/2016/ink" xmlns:am3d="http://schemas.microsoft.com/office/drawing/2017/model3d" xmlns:o="urn:schemas-microsoft-com:office:office" xmlns:oel="http://schemas.microsoft.com/office/2019/extlst" xmlns:r="http://schemas.openxmlformats.org/officeDocument/2006/relationships" xmlns:m="http://schemas.openxmlformats.org/officeDocument/2006/math" xmlns:v="urn:schemas-microsoft-com:vml" xmlns:wp14="http://schemas.microsoft.com/office/word/2010/wordprocessingDrawing" xmlns:wp="http://schemas.openxmlformats.org/drawingml/2006/wordprocessingDrawing" xmlns:w10="urn:schemas-microsoft-com:office:word" xmlns:w="http://schemas.openxmlformats.org/wordprocessingml/2006/main" xmlns:w14="http://schemas.microsoft.com/office/word/2010/wordml" xmlns:w15="http://schemas.microsoft.com/office/word/2012/wordml" xmlns:w16cex="http://schemas.microsoft.com/office/word/2018/wordml/cex" xmlns:w16cid="http://schemas.microsoft.com/office/word/2016/wordml/cid" xmlns:w16="http://schemas.microsoft.com/office/word/2018/wordml" xmlns:w16sdtdh="http://schemas.microsoft.com/office/word/2020/wordml/sdtdatahash" xmlns:w16se="http://schemas.microsoft.com/office/word/2015/wordml/symex" xmlns:wpg="http://schemas.microsoft.com/office/word/2010/wordprocessingGroup" xmlns:wpi="http://schemas.microsoft.com/office/word/2010/wordprocessingInk" xmlns:wne="http://schemas.microsoft.com/office/word/2006/wordml" xmlns:wps="http://schemas.microsoft.com/office/word/2010/wordprocessingShape" mc:Ignorable="w14 w15 w16se w16cid w16 w16cex w16sdtdh wp14">
   <w:endnote w:type="separator" w:id="-1">
     <w:p>
       <w:pPr>
@@ -9056,7 +9889,7 @@
 </file>
 
 <file path=word/footer1.xml><?xml version="1.0" encoding="utf-8"?>
-<w:ftr xmlns:wpc="http://schemas.microsoft.com/office/word/2010/wordprocessingCanvas" xmlns:cx="http://schemas.microsoft.com/office/drawing/2014/chartex" xmlns:cx1="http://schemas.microsoft.com/office/drawing/2015/9/8/chartex" xmlns:cx2="http://schemas.microsoft.com/office/drawing/2015/10/21/chartex" xmlns:cx3="http://schemas.microsoft.com/office/drawing/2016/5/9/chartex" xmlns:cx4="http://schemas.microsoft.com/office/drawing/2016/5/10/chartex" xmlns:cx5="http://schemas.microsoft.com/office/drawing/2016/5/11/chartex" xmlns:cx6="http://schemas.microsoft.com/office/drawing/2016/5/12/chartex" xmlns:cx7="http://schemas.microsoft.com/office/drawing/2016/5/13/chartex" xmlns:cx8="http://schemas.microsoft.com/office/drawing/2016/5/14/chartex" xmlns:mc="http://schemas.openxmlformats.org/markup-compatibility/2006" xmlns:aink="http://schemas.microsoft.com/office/drawing/2016/ink" xmlns:am3d="http://schemas.microsoft.com/office/drawing/2017/model3d" xmlns:o="urn:schemas-microsoft-com:office:office" xmlns:r="http://schemas.openxmlformats.org/officeDocument/2006/relationships" xmlns:m="http://schemas.openxmlformats.org/officeDocument/2006/math" xmlns:v="urn:schemas-microsoft-com:vml" xmlns:wp14="http://schemas.microsoft.com/office/word/2010/wordprocessingDrawing" xmlns:wp="http://schemas.openxmlformats.org/drawingml/2006/wordprocessingDrawing" xmlns:w10="urn:schemas-microsoft-com:office:word" xmlns:w="http://schemas.openxmlformats.org/wordprocessingml/2006/main" xmlns:w14="http://schemas.microsoft.com/office/word/2010/wordml" xmlns:w15="http://schemas.microsoft.com/office/word/2012/wordml" xmlns:w16cex="http://schemas.microsoft.com/office/word/2018/wordml/cex" xmlns:w16cid="http://schemas.microsoft.com/office/word/2016/wordml/cid" xmlns:w16="http://schemas.microsoft.com/office/word/2018/wordml" xmlns:w16sdtdh="http://schemas.microsoft.com/office/word/2020/wordml/sdtdatahash" xmlns:w16se="http://schemas.microsoft.com/office/word/2015/wordml/symex" xmlns:wpg="http://schemas.microsoft.com/office/word/2010/wordprocessingGroup" xmlns:wpi="http://schemas.microsoft.com/office/word/2010/wordprocessingInk" xmlns:wne="http://schemas.microsoft.com/office/word/2006/wordml" xmlns:wps="http://schemas.microsoft.com/office/word/2010/wordprocessingShape" mc:Ignorable="w14 w15 w16se w16cid w16 w16cex w16sdtdh wp14">
+<w:ftr xmlns:wpc="http://schemas.microsoft.com/office/word/2010/wordprocessingCanvas" xmlns:cx="http://schemas.microsoft.com/office/drawing/2014/chartex" xmlns:cx1="http://schemas.microsoft.com/office/drawing/2015/9/8/chartex" xmlns:cx2="http://schemas.microsoft.com/office/drawing/2015/10/21/chartex" xmlns:cx3="http://schemas.microsoft.com/office/drawing/2016/5/9/chartex" xmlns:cx4="http://schemas.microsoft.com/office/drawing/2016/5/10/chartex" xmlns:cx5="http://schemas.microsoft.com/office/drawing/2016/5/11/chartex" xmlns:cx6="http://schemas.microsoft.com/office/drawing/2016/5/12/chartex" xmlns:cx7="http://schemas.microsoft.com/office/drawing/2016/5/13/chartex" xmlns:cx8="http://schemas.microsoft.com/office/drawing/2016/5/14/chartex" xmlns:mc="http://schemas.openxmlformats.org/markup-compatibility/2006" xmlns:aink="http://schemas.microsoft.com/office/drawing/2016/ink" xmlns:am3d="http://schemas.microsoft.com/office/drawing/2017/model3d" xmlns:o="urn:schemas-microsoft-com:office:office" xmlns:oel="http://schemas.microsoft.com/office/2019/extlst" xmlns:r="http://schemas.openxmlformats.org/officeDocument/2006/relationships" xmlns:m="http://schemas.openxmlformats.org/officeDocument/2006/math" xmlns:v="urn:schemas-microsoft-com:vml" xmlns:wp14="http://schemas.microsoft.com/office/word/2010/wordprocessingDrawing" xmlns:wp="http://schemas.openxmlformats.org/drawingml/2006/wordprocessingDrawing" xmlns:w10="urn:schemas-microsoft-com:office:word" xmlns:w="http://schemas.openxmlformats.org/wordprocessingml/2006/main" xmlns:w14="http://schemas.microsoft.com/office/word/2010/wordml" xmlns:w15="http://schemas.microsoft.com/office/word/2012/wordml" xmlns:w16cex="http://schemas.microsoft.com/office/word/2018/wordml/cex" xmlns:w16cid="http://schemas.microsoft.com/office/word/2016/wordml/cid" xmlns:w16="http://schemas.microsoft.com/office/word/2018/wordml" xmlns:w16sdtdh="http://schemas.microsoft.com/office/word/2020/wordml/sdtdatahash" xmlns:w16se="http://schemas.microsoft.com/office/word/2015/wordml/symex" xmlns:wpg="http://schemas.microsoft.com/office/word/2010/wordprocessingGroup" xmlns:wpi="http://schemas.microsoft.com/office/word/2010/wordprocessingInk" xmlns:wne="http://schemas.microsoft.com/office/word/2006/wordml" xmlns:wps="http://schemas.microsoft.com/office/word/2010/wordprocessingShape" mc:Ignorable="w14 w15 w16se w16cid w16 w16cex w16sdtdh wp14">
   <w:sdt>
     <w:sdtPr>
       <w:id w:val="384384718"/>
@@ -9134,7 +9967,7 @@
 </file>
 
 <file path=word/footnotes.xml><?xml version="1.0" encoding="utf-8"?>
-<w:footnotes xmlns:wpc="http://schemas.microsoft.com/office/word/2010/wordprocessingCanvas" xmlns:cx="http://schemas.microsoft.com/office/drawing/2014/chartex" xmlns:cx1="http://schemas.microsoft.com/office/drawing/2015/9/8/chartex" xmlns:cx2="http://schemas.microsoft.com/office/drawing/2015/10/21/chartex" xmlns:cx3="http://schemas.microsoft.com/office/drawing/2016/5/9/chartex" xmlns:cx4="http://schemas.microsoft.com/office/drawing/2016/5/10/chartex" xmlns:cx5="http://schemas.microsoft.com/office/drawing/2016/5/11/chartex" xmlns:cx6="http://schemas.microsoft.com/office/drawing/2016/5/12/chartex" xmlns:cx7="http://schemas.microsoft.com/office/drawing/2016/5/13/chartex" xmlns:cx8="http://schemas.microsoft.com/office/drawing/2016/5/14/chartex" xmlns:mc="http://schemas.openxmlformats.org/markup-compatibility/2006" xmlns:aink="http://schemas.microsoft.com/office/drawing/2016/ink" xmlns:am3d="http://schemas.microsoft.com/office/drawing/2017/model3d" xmlns:o="urn:schemas-microsoft-com:office:office" xmlns:r="http://schemas.openxmlformats.org/officeDocument/2006/relationships" xmlns:m="http://schemas.openxmlformats.org/officeDocument/2006/math" xmlns:v="urn:schemas-microsoft-com:vml" xmlns:wp14="http://schemas.microsoft.com/office/word/2010/wordprocessingDrawing" xmlns:wp="http://schemas.openxmlformats.org/drawingml/2006/wordprocessingDrawing" xmlns:w10="urn:schemas-microsoft-com:office:word" xmlns:w="http://schemas.openxmlformats.org/wordprocessingml/2006/main" xmlns:w14="http://schemas.microsoft.com/office/word/2010/wordml" xmlns:w15="http://schemas.microsoft.com/office/word/2012/wordml" xmlns:w16cex="http://schemas.microsoft.com/office/word/2018/wordml/cex" xmlns:w16cid="http://schemas.microsoft.com/office/word/2016/wordml/cid" xmlns:w16="http://schemas.microsoft.com/office/word/2018/wordml" xmlns:w16sdtdh="http://schemas.microsoft.com/office/word/2020/wordml/sdtdatahash" xmlns:w16se="http://schemas.microsoft.com/office/word/2015/wordml/symex" xmlns:wpg="http://schemas.microsoft.com/office/word/2010/wordprocessingGroup" xmlns:wpi="http://schemas.microsoft.com/office/word/2010/wordprocessingInk" xmlns:wne="http://schemas.microsoft.com/office/word/2006/wordml" xmlns:wps="http://schemas.microsoft.com/office/word/2010/wordprocessingShape" mc:Ignorable="w14 w15 w16se w16cid w16 w16cex w16sdtdh wp14">
+<w:footnotes xmlns:wpc="http://schemas.microsoft.com/office/word/2010/wordprocessingCanvas" xmlns:cx="http://schemas.microsoft.com/office/drawing/2014/chartex" xmlns:cx1="http://schemas.microsoft.com/office/drawing/2015/9/8/chartex" xmlns:cx2="http://schemas.microsoft.com/office/drawing/2015/10/21/chartex" xmlns:cx3="http://schemas.microsoft.com/office/drawing/2016/5/9/chartex" xmlns:cx4="http://schemas.microsoft.com/office/drawing/2016/5/10/chartex" xmlns:cx5="http://schemas.microsoft.com/office/drawing/2016/5/11/chartex" xmlns:cx6="http://schemas.microsoft.com/office/drawing/2016/5/12/chartex" xmlns:cx7="http://schemas.microsoft.com/office/drawing/2016/5/13/chartex" xmlns:cx8="http://schemas.microsoft.com/office/drawing/2016/5/14/chartex" xmlns:mc="http://schemas.openxmlformats.org/markup-compatibility/2006" xmlns:aink="http://schemas.microsoft.com/office/drawing/2016/ink" xmlns:am3d="http://schemas.microsoft.com/office/drawing/2017/model3d" xmlns:o="urn:schemas-microsoft-com:office:office" xmlns:oel="http://schemas.microsoft.com/office/2019/extlst" xmlns:r="http://schemas.openxmlformats.org/officeDocument/2006/relationships" xmlns:m="http://schemas.openxmlformats.org/officeDocument/2006/math" xmlns:v="urn:schemas-microsoft-com:vml" xmlns:wp14="http://schemas.microsoft.com/office/word/2010/wordprocessingDrawing" xmlns:wp="http://schemas.openxmlformats.org/drawingml/2006/wordprocessingDrawing" xmlns:w10="urn:schemas-microsoft-com:office:word" xmlns:w="http://schemas.openxmlformats.org/wordprocessingml/2006/main" xmlns:w14="http://schemas.microsoft.com/office/word/2010/wordml" xmlns:w15="http://schemas.microsoft.com/office/word/2012/wordml" xmlns:w16cex="http://schemas.microsoft.com/office/word/2018/wordml/cex" xmlns:w16cid="http://schemas.microsoft.com/office/word/2016/wordml/cid" xmlns:w16="http://schemas.microsoft.com/office/word/2018/wordml" xmlns:w16sdtdh="http://schemas.microsoft.com/office/word/2020/wordml/sdtdatahash" xmlns:w16se="http://schemas.microsoft.com/office/word/2015/wordml/symex" xmlns:wpg="http://schemas.microsoft.com/office/word/2010/wordprocessingGroup" xmlns:wpi="http://schemas.microsoft.com/office/word/2010/wordprocessingInk" xmlns:wne="http://schemas.microsoft.com/office/word/2006/wordml" xmlns:wps="http://schemas.microsoft.com/office/word/2010/wordprocessingShape" mc:Ignorable="w14 w15 w16se w16cid w16 w16cex w16sdtdh wp14">
   <w:footnote w:type="separator" w:id="-1">
     <w:p>
       <w:pPr>
@@ -9159,7 +9992,7 @@
 </file>
 
 <file path=word/numbering.xml><?xml version="1.0" encoding="utf-8"?>
-<w:numbering xmlns:wpc="http://schemas.microsoft.com/office/word/2010/wordprocessingCanvas" xmlns:cx="http://schemas.microsoft.com/office/drawing/2014/chartex" xmlns:cx1="http://schemas.microsoft.com/office/drawing/2015/9/8/chartex" xmlns:cx2="http://schemas.microsoft.com/office/drawing/2015/10/21/chartex" xmlns:cx3="http://schemas.microsoft.com/office/drawing/2016/5/9/chartex" xmlns:cx4="http://schemas.microsoft.com/office/drawing/2016/5/10/chartex" xmlns:cx5="http://schemas.microsoft.com/office/drawing/2016/5/11/chartex" xmlns:cx6="http://schemas.microsoft.com/office/drawing/2016/5/12/chartex" xmlns:cx7="http://schemas.microsoft.com/office/drawing/2016/5/13/chartex" xmlns:cx8="http://schemas.microsoft.com/office/drawing/2016/5/14/chartex" xmlns:mc="http://schemas.openxmlformats.org/markup-compatibility/2006" xmlns:aink="http://schemas.microsoft.com/office/drawing/2016/ink" xmlns:am3d="http://schemas.microsoft.com/office/drawing/2017/model3d" xmlns:o="urn:schemas-microsoft-com:office:office" xmlns:r="http://schemas.openxmlformats.org/officeDocument/2006/relationships" xmlns:m="http://schemas.openxmlformats.org/officeDocument/2006/math" xmlns:v="urn:schemas-microsoft-com:vml" xmlns:wp14="http://schemas.microsoft.com/office/word/2010/wordprocessingDrawing" xmlns:wp="http://schemas.openxmlformats.org/drawingml/2006/wordprocessingDrawing" xmlns:w10="urn:schemas-microsoft-com:office:word" xmlns:w="http://schemas.openxmlformats.org/wordprocessingml/2006/main" xmlns:w14="http://schemas.microsoft.com/office/word/2010/wordml" xmlns:w15="http://schemas.microsoft.com/office/word/2012/wordml" xmlns:w16cex="http://schemas.microsoft.com/office/word/2018/wordml/cex" xmlns:w16cid="http://schemas.microsoft.com/office/word/2016/wordml/cid" xmlns:w16="http://schemas.microsoft.com/office/word/2018/wordml" xmlns:w16sdtdh="http://schemas.microsoft.com/office/word/2020/wordml/sdtdatahash" xmlns:w16se="http://schemas.microsoft.com/office/word/2015/wordml/symex" xmlns:wpg="http://schemas.microsoft.com/office/word/2010/wordprocessingGroup" xmlns:wpi="http://schemas.microsoft.com/office/word/2010/wordprocessingInk" xmlns:wne="http://schemas.microsoft.com/office/word/2006/wordml" xmlns:wps="http://schemas.microsoft.com/office/word/2010/wordprocessingShape" mc:Ignorable="w14 w15 w16se w16cid w16 w16cex w16sdtdh wp14">
+<w:numbering xmlns:wpc="http://schemas.microsoft.com/office/word/2010/wordprocessingCanvas" xmlns:cx="http://schemas.microsoft.com/office/drawing/2014/chartex" xmlns:cx1="http://schemas.microsoft.com/office/drawing/2015/9/8/chartex" xmlns:cx2="http://schemas.microsoft.com/office/drawing/2015/10/21/chartex" xmlns:cx3="http://schemas.microsoft.com/office/drawing/2016/5/9/chartex" xmlns:cx4="http://schemas.microsoft.com/office/drawing/2016/5/10/chartex" xmlns:cx5="http://schemas.microsoft.com/office/drawing/2016/5/11/chartex" xmlns:cx6="http://schemas.microsoft.com/office/drawing/2016/5/12/chartex" xmlns:cx7="http://schemas.microsoft.com/office/drawing/2016/5/13/chartex" xmlns:cx8="http://schemas.microsoft.com/office/drawing/2016/5/14/chartex" xmlns:mc="http://schemas.openxmlformats.org/markup-compatibility/2006" xmlns:aink="http://schemas.microsoft.com/office/drawing/2016/ink" xmlns:am3d="http://schemas.microsoft.com/office/drawing/2017/model3d" xmlns:o="urn:schemas-microsoft-com:office:office" xmlns:oel="http://schemas.microsoft.com/office/2019/extlst" xmlns:r="http://schemas.openxmlformats.org/officeDocument/2006/relationships" xmlns:m="http://schemas.openxmlformats.org/officeDocument/2006/math" xmlns:v="urn:schemas-microsoft-com:vml" xmlns:wp14="http://schemas.microsoft.com/office/word/2010/wordprocessingDrawing" xmlns:wp="http://schemas.openxmlformats.org/drawingml/2006/wordprocessingDrawing" xmlns:w10="urn:schemas-microsoft-com:office:word" xmlns:w="http://schemas.openxmlformats.org/wordprocessingml/2006/main" xmlns:w14="http://schemas.microsoft.com/office/word/2010/wordml" xmlns:w15="http://schemas.microsoft.com/office/word/2012/wordml" xmlns:w16cex="http://schemas.microsoft.com/office/word/2018/wordml/cex" xmlns:w16cid="http://schemas.microsoft.com/office/word/2016/wordml/cid" xmlns:w16="http://schemas.microsoft.com/office/word/2018/wordml" xmlns:w16sdtdh="http://schemas.microsoft.com/office/word/2020/wordml/sdtdatahash" xmlns:w16se="http://schemas.microsoft.com/office/word/2015/wordml/symex" xmlns:wpg="http://schemas.microsoft.com/office/word/2010/wordprocessingGroup" xmlns:wpi="http://schemas.microsoft.com/office/word/2010/wordprocessingInk" xmlns:wne="http://schemas.microsoft.com/office/word/2006/wordml" xmlns:wps="http://schemas.microsoft.com/office/word/2010/wordprocessingShape" mc:Ignorable="w14 w15 w16se w16cid w16 w16cex w16sdtdh wp14">
   <w:abstractNum w:abstractNumId="0" w15:restartNumberingAfterBreak="0">
     <w:nsid w:val="FFFFFF83"/>
     <w:multiLevelType w:val="singleLevel"/>
@@ -10709,46 +11542,46 @@
       </w:pPr>
     </w:lvl>
   </w:abstractNum>
-  <w:num w:numId="1">
+  <w:num w:numId="1" w16cid:durableId="1455711403">
     <w:abstractNumId w:val="1"/>
   </w:num>
-  <w:num w:numId="2">
+  <w:num w:numId="2" w16cid:durableId="1701585134">
     <w:abstractNumId w:val="0"/>
   </w:num>
-  <w:num w:numId="3">
+  <w:num w:numId="3" w16cid:durableId="2087220465">
     <w:abstractNumId w:val="2"/>
   </w:num>
-  <w:num w:numId="4">
+  <w:num w:numId="4" w16cid:durableId="320543952">
     <w:abstractNumId w:val="11"/>
   </w:num>
-  <w:num w:numId="5">
+  <w:num w:numId="5" w16cid:durableId="1189220005">
     <w:abstractNumId w:val="3"/>
   </w:num>
-  <w:num w:numId="6">
+  <w:num w:numId="6" w16cid:durableId="1687900365">
     <w:abstractNumId w:val="6"/>
   </w:num>
-  <w:num w:numId="7">
+  <w:num w:numId="7" w16cid:durableId="1272660947">
     <w:abstractNumId w:val="12"/>
   </w:num>
-  <w:num w:numId="8">
+  <w:num w:numId="8" w16cid:durableId="1804999395">
     <w:abstractNumId w:val="8"/>
   </w:num>
-  <w:num w:numId="9">
+  <w:num w:numId="9" w16cid:durableId="1504515706">
     <w:abstractNumId w:val="9"/>
   </w:num>
-  <w:num w:numId="10">
+  <w:num w:numId="10" w16cid:durableId="1388913405">
     <w:abstractNumId w:val="10"/>
   </w:num>
-  <w:num w:numId="11">
+  <w:num w:numId="11" w16cid:durableId="1692880981">
     <w:abstractNumId w:val="4"/>
   </w:num>
-  <w:num w:numId="12">
+  <w:num w:numId="12" w16cid:durableId="66616997">
     <w:abstractNumId w:val="13"/>
   </w:num>
-  <w:num w:numId="13">
+  <w:num w:numId="13" w16cid:durableId="2029678403">
     <w:abstractNumId w:val="7"/>
   </w:num>
-  <w:num w:numId="14">
+  <w:num w:numId="14" w16cid:durableId="1351418891">
     <w:abstractNumId w:val="5"/>
   </w:num>
   <w:numIdMacAtCleanup w:val="4"/>
@@ -12997,6 +13830,46 @@
       <w:sz w:val="22"/>
     </w:rPr>
   </w:style>
+  <w:style w:type="character" w:customStyle="1" w:styleId="gl-white-space-pre-wrap">
+    <w:name w:val="gl-white-space-pre-wrap"/>
+    <w:basedOn w:val="DefaultParagraphFont"/>
+    <w:rsid w:val="00C06078"/>
+  </w:style>
+  <w:style w:type="character" w:customStyle="1" w:styleId="line">
+    <w:name w:val="line"/>
+    <w:basedOn w:val="DefaultParagraphFont"/>
+    <w:rsid w:val="00C06078"/>
+  </w:style>
+  <w:style w:type="character" w:customStyle="1" w:styleId="n">
+    <w:name w:val="n"/>
+    <w:basedOn w:val="DefaultParagraphFont"/>
+    <w:rsid w:val="00C06078"/>
+  </w:style>
+  <w:style w:type="character" w:customStyle="1" w:styleId="s2">
+    <w:name w:val="s2"/>
+    <w:basedOn w:val="DefaultParagraphFont"/>
+    <w:rsid w:val="00C06078"/>
+  </w:style>
+  <w:style w:type="character" w:customStyle="1" w:styleId="s1">
+    <w:name w:val="s1"/>
+    <w:basedOn w:val="DefaultParagraphFont"/>
+    <w:rsid w:val="00C06078"/>
+  </w:style>
+  <w:style w:type="character" w:customStyle="1" w:styleId="p">
+    <w:name w:val="p"/>
+    <w:basedOn w:val="DefaultParagraphFont"/>
+    <w:rsid w:val="00C06078"/>
+  </w:style>
+  <w:style w:type="character" w:customStyle="1" w:styleId="ss">
+    <w:name w:val="ss"/>
+    <w:basedOn w:val="DefaultParagraphFont"/>
+    <w:rsid w:val="00C06078"/>
+  </w:style>
+  <w:style w:type="character" w:customStyle="1" w:styleId="c1">
+    <w:name w:val="c1"/>
+    <w:basedOn w:val="DefaultParagraphFont"/>
+    <w:rsid w:val="00C06078"/>
+  </w:style>
 </w:styles>
 </file>
 

</xml_diff>